<commit_message>
changes to general introduction :pencil2:
</commit_message>
<xml_diff>
--- a/Thesis_docs/General_introduction_thesis.docx
+++ b/Thesis_docs/General_introduction_thesis.docx
@@ -1,12 +1,13 @@
 
 <file path=word/document.xml><?xml version="1.0" encoding="utf-8"?>
-<w:document xmlns:wpc="http://schemas.microsoft.com/office/word/2010/wordprocessingCanvas" xmlns:cx="http://schemas.microsoft.com/office/drawing/2014/chartex" xmlns:cx1="http://schemas.microsoft.com/office/drawing/2015/9/8/chartex" xmlns:cx2="http://schemas.microsoft.com/office/drawing/2015/10/21/chartex" xmlns:cx3="http://schemas.microsoft.com/office/drawing/2016/5/9/chartex" xmlns:cx4="http://schemas.microsoft.com/office/drawing/2016/5/10/chartex" xmlns:cx5="http://schemas.microsoft.com/office/drawing/2016/5/11/chartex" xmlns:cx6="http://schemas.microsoft.com/office/drawing/2016/5/12/chartex" xmlns:cx7="http://schemas.microsoft.com/office/drawing/2016/5/13/chartex" xmlns:cx8="http://schemas.microsoft.com/office/drawing/2016/5/14/chartex" xmlns:mc="http://schemas.openxmlformats.org/markup-compatibility/2006" xmlns:aink="http://schemas.microsoft.com/office/drawing/2016/ink" xmlns:am3d="http://schemas.microsoft.com/office/drawing/2017/model3d" xmlns:o="urn:schemas-microsoft-com:office:office" xmlns:r="http://schemas.openxmlformats.org/officeDocument/2006/relationships" xmlns:m="http://schemas.openxmlformats.org/officeDocument/2006/math" xmlns:v="urn:schemas-microsoft-com:vml" xmlns:wp14="http://schemas.microsoft.com/office/word/2010/wordprocessingDrawing" xmlns:wp="http://schemas.openxmlformats.org/drawingml/2006/wordprocessingDrawing" xmlns:w10="urn:schemas-microsoft-com:office:word" xmlns:w="http://schemas.openxmlformats.org/wordprocessingml/2006/main" xmlns:w14="http://schemas.microsoft.com/office/word/2010/wordml" xmlns:w15="http://schemas.microsoft.com/office/word/2012/wordml" xmlns:w16cex="http://schemas.microsoft.com/office/word/2018/wordml/cex" xmlns:w16cid="http://schemas.microsoft.com/office/word/2016/wordml/cid" xmlns:w16="http://schemas.microsoft.com/office/word/2018/wordml" xmlns:w16sdtdh="http://schemas.microsoft.com/office/word/2020/wordml/sdtdatahash" xmlns:w16se="http://schemas.microsoft.com/office/word/2015/wordml/symex" xmlns:wpg="http://schemas.microsoft.com/office/word/2010/wordprocessingGroup" xmlns:wpi="http://schemas.microsoft.com/office/word/2010/wordprocessingInk" xmlns:wne="http://schemas.microsoft.com/office/word/2006/wordml" xmlns:wps="http://schemas.microsoft.com/office/word/2010/wordprocessingShape" mc:Ignorable="w14 w15 w16se w16cid w16 w16cex w16sdtdh wp14">
+<w:document xmlns:wpc="http://schemas.microsoft.com/office/word/2010/wordprocessingCanvas" xmlns:cx="http://schemas.microsoft.com/office/drawing/2014/chartex" xmlns:cx1="http://schemas.microsoft.com/office/drawing/2015/9/8/chartex" xmlns:cx2="http://schemas.microsoft.com/office/drawing/2015/10/21/chartex" xmlns:cx3="http://schemas.microsoft.com/office/drawing/2016/5/9/chartex" xmlns:cx4="http://schemas.microsoft.com/office/drawing/2016/5/10/chartex" xmlns:cx5="http://schemas.microsoft.com/office/drawing/2016/5/11/chartex" xmlns:cx6="http://schemas.microsoft.com/office/drawing/2016/5/12/chartex" xmlns:cx7="http://schemas.microsoft.com/office/drawing/2016/5/13/chartex" xmlns:cx8="http://schemas.microsoft.com/office/drawing/2016/5/14/chartex" xmlns:mc="http://schemas.openxmlformats.org/markup-compatibility/2006" xmlns:aink="http://schemas.microsoft.com/office/drawing/2016/ink" xmlns:am3d="http://schemas.microsoft.com/office/drawing/2017/model3d" xmlns:o="urn:schemas-microsoft-com:office:office" xmlns:oel="http://schemas.microsoft.com/office/2019/extlst" xmlns:r="http://schemas.openxmlformats.org/officeDocument/2006/relationships" xmlns:m="http://schemas.openxmlformats.org/officeDocument/2006/math" xmlns:v="urn:schemas-microsoft-com:vml" xmlns:wp14="http://schemas.microsoft.com/office/word/2010/wordprocessingDrawing" xmlns:wp="http://schemas.openxmlformats.org/drawingml/2006/wordprocessingDrawing" xmlns:w10="urn:schemas-microsoft-com:office:word" xmlns:w="http://schemas.openxmlformats.org/wordprocessingml/2006/main" xmlns:w14="http://schemas.microsoft.com/office/word/2010/wordml" xmlns:w15="http://schemas.microsoft.com/office/word/2012/wordml" xmlns:w16cex="http://schemas.microsoft.com/office/word/2018/wordml/cex" xmlns:w16cid="http://schemas.microsoft.com/office/word/2016/wordml/cid" xmlns:w16="http://schemas.microsoft.com/office/word/2018/wordml" xmlns:w16sdtdh="http://schemas.microsoft.com/office/word/2020/wordml/sdtdatahash" xmlns:w16se="http://schemas.microsoft.com/office/word/2015/wordml/symex" xmlns:wpg="http://schemas.microsoft.com/office/word/2010/wordprocessingGroup" xmlns:wpi="http://schemas.microsoft.com/office/word/2010/wordprocessingInk" xmlns:wne="http://schemas.microsoft.com/office/word/2006/wordml" xmlns:wps="http://schemas.microsoft.com/office/word/2010/wordprocessingShape" mc:Ignorable="w14 w15 w16se w16cid w16 w16cex w16sdtdh wp14">
   <w:body>
     <w:p>
       <w:pPr>
         <w:spacing w:line="276" w:lineRule="auto"/>
         <w:jc w:val="both"/>
       </w:pPr>
+      <w:bookmarkStart w:id="0" w:name="_Hlk102596006"/>
       <w:r>
         <w:t xml:space="preserve">Humans have been modifying Earth’s ecosystems for thousands of years. Archaeological and palaeontological evidence suggest that human activities may have played a major role in the extinction of Australian’s megafauna as early as fifty thousand years ago </w:t>
       </w:r>
@@ -32,15 +33,25 @@
         <w:instrText>∼</w:instrText>
       </w:r>
       <w:r>
-        <w:instrText xml:space="preserve">47 ka.","author":[{"dropping-particle":"","family":"Miller","given":"Gifford","non-dropping-particle":"","parse-names":false,"suffix":""},{"dropping-particle":"","family":"Magee","given":"John","non-dropping-particle":"","parse-names":false,"suffix":""},{"dropping-particle":"","family":"Smith","given":"Mike","non-dropping-particle":"","parse-names":false,"suffix":""},{"dropping-particle":"","family":"Spooner","given":"Nigel","non-dropping-particle":"","parse-names":false,"suffix":""},{"dropping-particle":"","family":"Baynes","given":"Alexander","non-dropping-particle":"","parse-names":false,"suffix":""},{"dropping-particle":"","family":"Lehman","given":"Scott","non-dropping-particle":"","parse-names":false,"suffix":""},{"dropping-particle":"","family":"Fogel","given":"Marilyn","non-dropping-particle":"","parse-names":false,"suffix":""},{"dropping-particle":"","family":"Johnston","given":"Harvey","non-dropping-particle":"","parse-names":false,"suffix":""},{"dropping-particle":"","family":"Williams","given":"Doug","non-dropping-particle":"","parse-names":false,"suffix":""},{"dropping-particle":"","family":"Clark","given":"Peter","non-dropping-particle":"","parse-names":false,"suffix":""},{"dropping-particle":"","family":"Florian","given":"Christopher","non-dropping-particle":"","parse-names":false,"suffix":""},{"dropping-particle":"","family":"Holst","given":"Richard","non-dropping-particle":"","parse-names":false,"suffix":""},{"dropping-particle":"","family":"DeVogel","given":"Stephen","non-dropping-particle":"","parse-names":false,"suffix":""}],"container-title":"Nature Communications","id":"ITEM-3","issued":{"date-parts":[["2016"]]},"page":"1-7","publisher":"Nature Publishing Group","title":"Human predation contributed to the extinction of the Australian megafaunal bird Genyornis newtoni </w:instrText>
+        <w:instrText>47 ka.","author":[{"dropping-particle":"","family":"Miller","given":"Gifford","non-dropping-particle":"","parse-names":false,"suffix":""},{"dropping-particle":"","family":"Magee","given":"John","non-dropping-particle":"","parse-names":false,"suffix":""},{"dropping-particle":"","family":"Smith","given":"Mike","non-dropping-particle":"","parse-names":false,"suffix":""},{"dropping-particle":"","family":"Spooner","given":"Nigel","non-dropping-particle":"","parse-names":false,"suffix":""},{"dropping-particle":"","family":"Baynes","given":"Alexander","non-dropping-particle":"","parse-names":false,"suffix":""},{"dropping-particle":"","family":"Lehman","given":"Scott","non-dropping-particle":"","parse-names":false,"suffix":""},{"dropping-particle":"","family":"Fogel","given":"Marilyn","non-dropping-particle":"","parse-names":false,"suffix":""},{"dropping-particle":"","family":"Johnston","given":"Harvey","non-dropping-p</w:instrText>
+      </w:r>
+      <w:r>
+        <w:rPr>
+          <w:lang w:val="nl-NL"/>
+        </w:rPr>
+        <w:instrText xml:space="preserve">article":"","parse-names":false,"suffix":""},{"dropping-particle":"","family":"Williams","given":"Doug","non-dropping-particle":"","parse-names":false,"suffix":""},{"dropping-particle":"","family":"Clark","given":"Peter","non-dropping-particle":"","parse-names":false,"suffix":""},{"dropping-particle":"","family":"Florian","given":"Christopher","non-dropping-particle":"","parse-names":false,"suffix":""},{"dropping-particle":"","family":"Holst","given":"Richard","non-dropping-particle":"","parse-names":false,"suffix":""},{"dropping-particle":"","family":"DeVogel","given":"Stephen","non-dropping-particle":"","parse-names":false,"suffix":""}],"container-title":"Nature Communications","id":"ITEM-3","issued":{"date-parts":[["2016"]]},"page":"1-7","publisher":"Nature Publishing Group","title":"Human predation contributed to the extinction of the Australian megafaunal bird Genyornis newtoni </w:instrText>
       </w:r>
       <w:r>
         <w:rPr>
           <w:rFonts w:ascii="Cambria Math" w:hAnsi="Cambria Math" w:cs="Cambria Math"/>
+          <w:lang w:val="nl-NL"/>
         </w:rPr>
         <w:instrText>∼</w:instrText>
       </w:r>
       <w:r>
+        <w:rPr>
+          <w:lang w:val="nl-NL"/>
+        </w:rPr>
         <w:instrText>47 ka","type":"article-journal","volume":"7"},"uris":["http://www.mendeley.com/documents/?uuid=b742d667-3bc7-4127-b2e2-486cc4a3987b"]}],"mendeley":{"formattedCitation":"(Johnson &lt;i&gt;et al.&lt;/i&gt; 2016; Miller &lt;i&gt;et al.&lt;/i&gt; 2016; Van Der Kaars &lt;i&gt;et al.&lt;/i&gt; 2017)","plainTextFormattedCitation":"(Johnson et al. 2016; Miller et al. 2016; Van Der Kaars et al. 2017)","previouslyFormattedCitation":"(Johnson &lt;i&gt;et al.&lt;/i&gt; 2016; Miller &lt;i&gt;et al.&lt;/i&gt; 2016; Van Der Kaars &lt;i&gt;et al.&lt;/i&gt; 2017)"},"properties":{"noteIndex":0},"schema":"https://github.com/citation-style-language/schema/raw/master/csl-citation.json"}</w:instrText>
       </w:r>
       <w:r>
@@ -49,6 +60,7 @@
       <w:r>
         <w:rPr>
           <w:noProof/>
+          <w:lang w:val="nl-NL"/>
         </w:rPr>
         <w:t xml:space="preserve">(Johnson </w:t>
       </w:r>
@@ -56,12 +68,14 @@
         <w:rPr>
           <w:i/>
           <w:noProof/>
-        </w:rPr>
-        <w:t>et al.</w:t>
-      </w:r>
-      <w:r>
-        <w:rPr>
-          <w:noProof/>
+          <w:lang w:val="nl-NL"/>
+        </w:rPr>
+        <w:t>et al.</w:t>
+      </w:r>
+      <w:r>
+        <w:rPr>
+          <w:noProof/>
+          <w:lang w:val="nl-NL"/>
         </w:rPr>
         <w:t xml:space="preserve"> 2016; Miller </w:t>
       </w:r>
@@ -69,12 +83,14 @@
         <w:rPr>
           <w:i/>
           <w:noProof/>
-        </w:rPr>
-        <w:t>et al.</w:t>
-      </w:r>
-      <w:r>
-        <w:rPr>
-          <w:noProof/>
+          <w:lang w:val="nl-NL"/>
+        </w:rPr>
+        <w:t>et al.</w:t>
+      </w:r>
+      <w:r>
+        <w:rPr>
+          <w:noProof/>
+          <w:lang w:val="nl-NL"/>
         </w:rPr>
         <w:t xml:space="preserve"> 2016; Van Der Kaars </w:t>
       </w:r>
@@ -82,12 +98,14 @@
         <w:rPr>
           <w:i/>
           <w:noProof/>
-        </w:rPr>
-        <w:t>et al.</w:t>
-      </w:r>
-      <w:r>
-        <w:rPr>
-          <w:noProof/>
+          <w:lang w:val="nl-NL"/>
+        </w:rPr>
+        <w:t>et al.</w:t>
+      </w:r>
+      <w:r>
+        <w:rPr>
+          <w:noProof/>
+          <w:lang w:val="nl-NL"/>
         </w:rPr>
         <w:t xml:space="preserve"> 2017)</w:t>
       </w:r>
@@ -95,7 +113,13 @@
         <w:fldChar w:fldCharType="end"/>
       </w:r>
       <w:r>
-        <w:t xml:space="preserve">. The subsequent arrival of modern humans in other parts of the world has also been associated with extinctions, of the megafauna in particular </w:t>
+        <w:rPr>
+          <w:lang w:val="nl-NL"/>
+        </w:rPr>
+        <w:t xml:space="preserve">. </w:t>
+      </w:r>
+      <w:r>
+        <w:t xml:space="preserve">The subsequent arrival of modern humans in other parts of the world has also been associated with extinctions, of the megafauna in particular </w:t>
       </w:r>
       <w:r>
         <w:fldChar w:fldCharType="begin" w:fldLock="1"/>
@@ -310,14 +334,21 @@
         <w:fldChar w:fldCharType="begin" w:fldLock="1"/>
       </w:r>
       <w:r>
-        <w:instrText>ADDIN CSL_CITATION {"citationItems":[{"id":"ITEM-1","itemData":{"DOI":"10.1016/j.tree.2014.11.006","ISSN":"01695347","PMID":"25542312","abstract":"Humans are transforming the biosphere in unprecedented ways, raising the important question of how these impacts are changing biodiversity. Here we argue that our understanding of biodiversity trends in the Anthropocene, and our ability to protect the natural world, is impeded by a failure to consider different types of biodiversity measured at different spatial scales. We propose that ecologists should recognize and assess 15 distinct categories of biodiversity trend. We summarize what is known about each of these 15 categories, identify major gaps in our current knowledge, and recommend the next steps required for better understanding of trends in biodiversity.","author":[{"dropping-particle":"","family":"McGill","given":"Brian J.","non-dropping-particle":"","parse-names":false,"suffix":""},{"dropping-particle":"","family":"Dornelas","given":"Maria","non-dropping-particle":"","parse-names":false,"suffix":""},{"dropping-particle":"","family":"Gotelli","given":"Nicholas J.","non-dropping-particle":"","parse-names":false,"suffix":""},{"dropping-particle":"","family":"Magurran","given":"Anne E.","non-dropping-particle":"","parse-names":false,"suffix":""}],"container-title":"Trends in Ecology and Evolution","id":"ITEM-1","issue":"2","issued":{"date-parts":[["2015"]]},"page":"104-113","publisher":"Elsevier Ltd","title":"Fifteen forms of biodiversity trend in the anthropocene","type":"article-journal","volume":"30"},"uris":["http://www.mendeley.com/documents/?uuid=43ebd5e7-9945-4a73-9f2d-1082afbb2fd7"]},{"id":"ITEM-2","itemData":{"DOI":"10.1126/science.aam9317","ISSN":"10959203","abstract":"Biodiversity is essential to human well-being, but people have been reducing biodiversity throughout human history. Loss of species and degradation of ecosystems are likely to further accelerate in the coming years. Our understanding of this crisis is now clear, and world leaders have pledged to avert it. Nonetheless, global goals to reduce the rate of biodiversity loss have mostly not been achieved. However, many examples of conservation success show that losses can be halted and even reversed. Building on these lessons to turn the tide of biodiversity loss will require bold and innovative action to transform historical relationships between human populations and nature.","author":[{"dropping-particle":"","family":"Johnson","given":"Christopher N.","non-dropping-particle":"","parse-names":false,"suffix":""},{"dropping-particle":"","family":"Balmford","given":"Andrew","non-dropping-particle":"","parse-names":false,"suffix":""},{"dropping-particle":"","family":"Brook","given":"Barry W.","non-dropping-particle":"","parse-names":false,"suffix":""},{"dropping-particle":"","family":"Buettel","given":"Jessie C.","non-dropping-particle":"","parse-names":false,"suffix":""},{"dropping-particle":"","family":"Galetti","given":"Mauro","non-dropping-particle":"","parse-names":false,"suffix":""},{"dropping-particle":"","family":"Guangchun","given":"Lei","non-dropping-particle":"","parse-names":false,"suffix":""},{"dropping-particle":"","family":"Wilmshurst","given":"Janet M.","non-dropping-particle":"","parse-names":false,"suffix":""}],"container-title":"Science","id":"ITEM-2","issued":{"date-parts":[["2017"]]},"title":"Biodiversity losses and conservation responses in the Anthropocene","type":"article"},"uris":["http://www.mendeley.com/documents/?uuid=61946ead-0011-44ee-9d1e-3e3a1f7c0e60"]},{"id":"ITEM-3","itemData":{"DOI":"10.1038/s41467-021-27186-8","ISBN":"4146702127","ISSN":"20411723","PMID":"34873159","abstract":"Native biodiversity decline and non-native species spread are major features of the Anthropocene. Both processes can drive biotic homogenization by reducing trait and phylogenetic differences in species assemblages between regions, thus diminishing the regional distinctiveness of biotas and likely have negative impacts on key ecosystem functions. However, a global assessment of this phenomenon is lacking. Here, using a dataset of &gt;200,000 plant species, we demonstrate widespread and temporal decreases in species and phylogenetic turnover across grain sizes and spatial extents. The extent of homogenization within major biomes is pronounced and is overwhelmingly explained by non-native species naturalizations. Asia and North America are major sources of non-native species; however, the species they export tend to be phylogenetically close to recipient floras. Australia, the Pacific and Europe, in contrast, contribute fewer species to the global pool of non-natives, but represent a disproportionate amount of phylogenetic diversity. The timeline of most naturalisations coincides with widespread human migration within the last ~500 years, and demonstrates the profound influence humans exert on regional biotas beyond changes in species richness.","author":[{"dropping-particle":"","family":"Daru","given":"Barnabas H.","non-dropping-particle":"","parse-names":false,"suffix":""},{"dropping-particle":"","family":"Davies","given":"T. Jonathan","non-dropping-particle":"","parse-names":false,"suffix":""},{"dropping-particle":"","family":"Willis","given":"Charles G.","non-dropping-particle":"","parse-names":false,"suffix":""},{"dropping-particle":"","family":"Meineke","given":"Emily K.","non-dropping-particle":"","parse-names":false,"suffix":""},{"dropping-particle":"","family":"Ronk","given":"Argo","non-dropping-particle":"","parse-names":false,"suffix":""},{"dropping-particle":"","family":"Zobel","given":"Martin","non-dropping-particle":"","parse-names":false,"suffix":""},{"dropping-particle":"","family":"Pärtel","given":"Meelis","non-dropping-particle":"","parse-names":false,"suffix":""},{"dropping-particle":"","family":"Antonelli","given":"Alexandre","non-dropping-particle":"","parse-names":false,"suffix":""},{"dropping-particle":"","family":"Davis","given":"Charles C.","non-dropping-particle":"","parse-names":false,"suffix":""}],"container-title":"Nature Communications","id":"ITEM-3","issue":"1","issued":{"date-parts":[["2021"]]},"page":"1-10","publisher":"Springer US","title":"Widespread homogenization of plant communities in the Anthropocene","type":"article-journal","volume":"12"},"uris":["http://www.mendeley.com/documents/?uuid=4185076e-97f1-41df-b477-5e3238ae91a6"]},{"id":"ITEM-4","itemData":{"DOI":"10.1126/science.1251817","ISSN":"10959203","PMID":"25061202","abstract":"We live amid a global wave of anthropogenically driven biodiversity loss: species and population extirpations and, critically, declines in local species abundance. Particularly, human impacts on animal biodiversity are an under-recognized form of global environmental change. Among terrestrial vertebrates, 322 species have become extinct since 1500, and populations of the remaining species show 25% average decline in abundance. Invertebrate patterns are equally dire: 67% of monitored populations show 45% mean abundance decline. Such animal declines will cascade onto ecosystem functioning and human well-being. Much remains unknown about this \"Anthropocene defaunation\" ; these knowledge gaps hinder our capacity to predict and limit defaunation impacts. Clearly, however, defaunation is both a pervasive component of the planet 's sixth mass extinction and also a major driver of global ecological change.","author":[{"dropping-particle":"","family":"Dirzo","given":"Rodolfo","non-dropping-particle":"","parse-names":false,"suffix":""},{"dropping-particle":"","family":"Young","given":"Hillary S.","non-dropping-particle":"","parse-names":false,"suffix":""},{"dropping-particle":"","family":"Galetti","given":"Mauro","non-dropping-particle":"","parse-names":false,"suffix":""},{"dropping-particle":"","family":"Ceballos","given":"Gerardo","non-dropping-particle":"","parse-names":false,"suffix":""},{"dropping-particle":"","family":"Isaac","given":"Nick J.B.","non-dropping-particle":"","parse-names":false,"suffix":""},{"dropping-particle":"","family":"Collen","given":"Ben","non-dropping-particle":"","parse-names":false,"suffix":""}],"container-title":"Science","id":"ITEM-4","issue":"6195","issued":{"date-parts":[["2014"]]},"page":"401-406","title":"Defaunation in the Anthropocene","type":"article-journal","volume":"345"},"uris":["http://www.mendeley.com/documents/?uuid=ce5a18e2-7287-40d0-b4c8-5e3302e069dd"]}],"mendeley":{"formattedCitation":"(Dirzo &lt;i&gt;et al.&lt;/i&gt; 2014; McGill &lt;i&gt;et al.&lt;/i&gt; 2015; Johnson &lt;i&gt;et al.&lt;/i&gt; 2017; Daru &lt;i&gt;et al.&lt;/i&gt; 2021)","plainTextFormattedCitation":"(Dirzo et al. 2014; McGill et al. 2015; Johnson et al. 2017; Daru et al. 2021)","previouslyFormattedCitation":"(Dirzo &lt;i&gt;et al.&lt;/i&gt; 2014; McGill &lt;i&gt;et al.&lt;/i&gt; 2015; Johnson &lt;i&gt;et al.&lt;/i&gt; 2017; Daru &lt;i&gt;et al.&lt;/i&gt; 2021)"},"properties":{"noteIndex":0},"schema":"https://github.com/citation-style-language/schema/raw/master/csl-citation.json"}</w:instrText>
-      </w:r>
-      <w:r>
-        <w:fldChar w:fldCharType="separate"/>
-      </w:r>
-      <w:r>
-        <w:rPr>
-          <w:noProof/>
+        <w:instrText>ADDIN CSL_CITATION {"citationItems":[{"id":"ITEM-1","itemData":{"DOI":"10.1016/j.tree.2014.11.006","ISSN":"01695347","PMID":"25542312","abstract":"Humans are transforming the biosphere in unprecedented ways, raising the important question of how these impacts are changing biodiversity. Here we argue that our understanding of biodiversity trends in the Anthropocene, and our ability to protect the natural world, is impeded by a failure to consider different types of biodiversity measured at different spatial scales. We propose that ecologists should recognize and assess 15 distinct categories of biodiversity trend. We summarize what is known about each of these 15 categories, identify major gaps in our current knowledge, and recommend the next steps required for better understanding of trends in biodiversity.","author":[{"dropping-particle":"","family":"McGill","given":"Brian J.","non-dropping-particle":"","parse-names":false,"suffix":""},{"dropping-particle":"","family":"Dornelas","given":"Maria","non-dropping-particle":"","parse-names":false,"suffix":""},{"dropping-particle":"","family":"Gotelli","given":"Nicholas J.","non-dropping-particle":"","parse-names":false,"suffix":""},{"dropping-particle":"","family":"Magurran","given":"Anne E.","non-dropping-particle":"","parse-names":false,"suffix":""}],"container-title":"Trends in Ecology and Evolution","id":"ITEM-1","issue":"2","issued":{"date-parts":[["2015"]]},"page":"104-113","publisher":"Elsevier Ltd","title":"Fifteen forms of biodiversity trend in the anthropocene","type":"article-journal","volume":"30"},"uris":["http://www.mendeley.com/documents/?uuid=43ebd5e7-9945-4a73-9f2d-1082afbb2fd7"]},{"id":"ITEM-2","itemData":{"DOI":"10.1126/science.aam9317","ISSN":"10959203","abstract":"Biodiversity is essential to human well-being, but people have been reducing biodiversity throughout human history. Loss of species and degradation of ecosystems are likely to further accelerate in the coming years. Our understanding of this crisis is now clear, and world leaders have pledged to avert it. Nonetheless, global goals to reduce the rate of biodiversity loss have mostly not been achieved. However, many examples of conservation success show that losses can be halted and even reversed. Building on these lessons to turn the tide of biodiversity loss will require bold and innovative action to transform historical relationships between human populations and nature.","author":[{"dropping-particle":"","family":"Johnson","given":"Christopher N.","non-dropping-particle":"","parse-names":false,"suffix":""},{"dropping-particle":"","family":"Balmford","given":"Andrew","non-dropping-particle":"","parse-names":false,"suffix":""},{"dropping-particle":"","family":"Brook","given":"Barry W.","non-dropping-particle":"","parse-names":false,"suffix":""},{"dropping-particle":"","family":"Buettel","given":"Jessie C.","non-dropping-particle":"","parse-names":false,"suffix":""},{"dropping-particle":"","family":"Galetti","given":"Mauro","non-dropping-particle":"","parse-names":false,"suffix":""},{"dropping-particle":"","family":"Guangchun","given":"Lei","non-dropping-particle":"","parse-names":false,"suffix":""},{"dropping-particle":"","family":"Wilmshurst","given":"Janet M.","non-dropping-particle":"","parse-names":false,"suffix":""}],"container-title":"Science","id":"ITEM-2","issued":{"date-parts":[["2017"]]},"title":"Biodiversity losses and conservation responses in the Anthropocene","type":"article"},"uris":["http://www.mendeley.com/documents/?uuid=61946ead-0011-44ee-9d1e-3e3a1f7c0e60"]},{"id":"ITEM-3","itemData":{"DOI":"10.1038/s41467-021-27186-8","ISBN":"4146702127","ISSN":"20411723","PMID":"34873159","abstract":"Native biodiversity decline and non-native species spread are major features of the Anthropocene. Both processes can drive biotic homogenization by reducing trait and phylogenetic differences in species assemblages between regions, thus diminishing the regional distinctiveness of biotas and likely have negative impacts on key ecosystem functions. However, a global assessment of this phenomenon is lacking. Here, using a dataset of &gt;200,000 plant species, we demonstrate widespread and temporal decreases in species and phylogenetic turnover across grain sizes and spatial extents. The extent of homogenization within major biomes is pronounced and is overwhelmingly explained by non-native species naturalizations. Asia and North America are major sources of non-native species; however, the species they export tend to be phylogenetically close to recipient floras. Australia, the Pacific and Europe, in contrast, contribute fewer species to the global pool of non-natives, but represent a disproportionate amount of phylogenetic diversity. The timeline of most naturalisations coincides with widespread human migration within the last ~500 years, and demonstrates the profound influence humans exert on regional biotas beyond changes in species richness.","author":[{"dropping-particle":"","family":"Daru","given":"Barnabas H.","non-dropping-particle":"","parse-names":false,"suffix":""},{"dropping-particle":"","family":"Davies","given":"T. Jonathan","non-dropping-particle":"","parse-names":false,"suffix":""},{"dropping-particle":"","family":"Willis","given":"Charles G.","non-dropping-particle":"","parse-names":false,"suffix":""},{"dropping-particle":"","family":"Meineke","given":"Emily K.","non-dropping-particle":"","parse-names":false,"suffix":""},{"dropping-particle":"","family":"Ronk","given":"Argo","non-dropping-particle":"","parse-names":false,"suffix":""},{"dropping-particle":"","family":"Zobel","given":"Martin","non-dropping-particle":"","parse-names":false,"suffix":""},{"dropping-particle":"","family":"Pärtel","given":"Meelis","non-dropping-particle":"","parse-names":false,"suffix":""},{"dropping-particle":"","family":"Antonelli","given":"Alexandre","non-dropping-particle":"","parse-names":false,"suffix":""},{"dropping-particle":"","family":"Davis","given":"Charles C.","non-dropping-particle":"","parse-names":false,"suffix":""}],"container-title":"Nature Communications","id":"ITEM-3","issue":"1","issued":{"date-parts":[["2021"]]},"page":"1-10","publisher":"Springer US","title":"Widespread homogenization of plant communities in the Anthropocene","type":"article-journal","volume":"12"},"uris":["http://www.mendeley.com/documents/?uuid=4185076e-97f1-41df-b477-5e3238ae91a6"]},{"id":"ITEM-4","itemData":{"DOI":"10.1126/science.1251817","ISSN":"10959203","PMID":"25061202","abstract":"We live amid a global wave of anthropogenically driven biodiversity loss: species and population extirpations and, critically, declines in local species abundance. Particularly, human impacts on animal biodiversity are an under-recognized form of global environmental change. Among terrestrial vertebrates, 322 species have become extinct since 1500, and populations of the remaining species show 25% average decline in abundance. Invertebrate patterns are equally dire: 67% of monitored populations show 45% mean abundance decline. Such animal declines will cascade onto ecosystem functioning and human well-being. Much remains unknown about this \"Anthropocene defaunation\" ; these knowledge gaps hinder our capacity to predict and limit defaunation impacts. Clearly, however, defaunation is both a pervasive component of the planet 's sixth mass extinction and also a major driver of global ecological change.","author":[{"dropping-pa</w:instrText>
+      </w:r>
+      <w:r>
+        <w:rPr>
+          <w:lang w:val="fr-FR"/>
+        </w:rPr>
+        <w:instrText>rticle":"","family":"Dirzo","given":"Rodolfo","non-dropping-particle":"","parse-names":false,"suffix":""},{"dropping-particle":"","family":"Young","given":"Hillary S.","non-dropping-particle":"","parse-names":false,"suffix":""},{"dropping-particle":"","family":"Galetti","given":"Mauro","non-dropping-particle":"","parse-names":false,"suffix":""},{"dropping-particle":"","family":"Ceballos","given":"Gerardo","non-dropping-particle":"","parse-names":false,"suffix":""},{"dropping-particle":"","family":"Isaac","given":"Nick J.B.","non-dropping-particle":"","parse-names":false,"suffix":""},{"dropping-particle":"","family":"Collen","given":"Ben","non-dropping-particle":"","parse-names":false,"suffix":""}],"container-title":"Science","id":"ITEM-4","issue":"6195","issued":{"date-parts":[["2014"]]},"page":"401-406","title":"Defaunation in the Anthropocene","type":"article-journal","volume":"345"},"uris":["http://www.mendeley.com/documents/?uuid=ce5a18e2-7287-40d0-b4c8-5e3302e069dd"]}],"mendeley":{"formattedCitation":"(Dirzo &lt;i&gt;et al.&lt;/i&gt; 2014; McGill &lt;i&gt;et al.&lt;/i&gt; 2015; Johnson &lt;i&gt;et al.&lt;/i&gt; 2017; Daru &lt;i&gt;et al.&lt;/i&gt; 2021)","plainTextFormattedCitation":"(Dirzo et al. 2014; McGill et al. 2015; Johnson et al. 2017; Daru et al. 2021)","previouslyFormattedCitation":"(Dirzo &lt;i&gt;et al.&lt;/i&gt; 2014; McGill &lt;i&gt;et al.&lt;/i&gt; 2015; Johnson &lt;i&gt;et al.&lt;/i&gt; 2017; Daru &lt;i&gt;et al.&lt;/i&gt; 2021)"},"properties":{"noteIndex":0},"schema":"https://github.com/citation-style-language/schema/raw/master/csl-citation.json"}</w:instrText>
+      </w:r>
+      <w:r>
+        <w:fldChar w:fldCharType="separate"/>
+      </w:r>
+      <w:r>
+        <w:rPr>
+          <w:noProof/>
+          <w:lang w:val="fr-FR"/>
         </w:rPr>
         <w:t xml:space="preserve">(Dirzo </w:t>
       </w:r>
@@ -325,12 +356,14 @@
         <w:rPr>
           <w:i/>
           <w:noProof/>
-        </w:rPr>
-        <w:t>et al.</w:t>
-      </w:r>
-      <w:r>
-        <w:rPr>
-          <w:noProof/>
+          <w:lang w:val="fr-FR"/>
+        </w:rPr>
+        <w:t>et al.</w:t>
+      </w:r>
+      <w:r>
+        <w:rPr>
+          <w:noProof/>
+          <w:lang w:val="fr-FR"/>
         </w:rPr>
         <w:t xml:space="preserve"> 2014; McGill </w:t>
       </w:r>
@@ -338,12 +371,14 @@
         <w:rPr>
           <w:i/>
           <w:noProof/>
-        </w:rPr>
-        <w:t>et al.</w:t>
-      </w:r>
-      <w:r>
-        <w:rPr>
-          <w:noProof/>
+          <w:lang w:val="fr-FR"/>
+        </w:rPr>
+        <w:t>et al.</w:t>
+      </w:r>
+      <w:r>
+        <w:rPr>
+          <w:noProof/>
+          <w:lang w:val="fr-FR"/>
         </w:rPr>
         <w:t xml:space="preserve"> 2015; Johnson </w:t>
       </w:r>
@@ -351,12 +386,14 @@
         <w:rPr>
           <w:i/>
           <w:noProof/>
-        </w:rPr>
-        <w:t>et al.</w:t>
-      </w:r>
-      <w:r>
-        <w:rPr>
-          <w:noProof/>
+          <w:lang w:val="fr-FR"/>
+        </w:rPr>
+        <w:t>et al.</w:t>
+      </w:r>
+      <w:r>
+        <w:rPr>
+          <w:noProof/>
+          <w:lang w:val="fr-FR"/>
         </w:rPr>
         <w:t xml:space="preserve"> 2017; Daru </w:t>
       </w:r>
@@ -364,12 +401,14 @@
         <w:rPr>
           <w:i/>
           <w:noProof/>
-        </w:rPr>
-        <w:t>et al.</w:t>
-      </w:r>
-      <w:r>
-        <w:rPr>
-          <w:noProof/>
+          <w:lang w:val="fr-FR"/>
+        </w:rPr>
+        <w:t>et al.</w:t>
+      </w:r>
+      <w:r>
+        <w:rPr>
+          <w:noProof/>
+          <w:lang w:val="fr-FR"/>
         </w:rPr>
         <w:t xml:space="preserve"> 2021)</w:t>
       </w:r>
@@ -377,7 +416,13 @@
         <w:fldChar w:fldCharType="end"/>
       </w:r>
       <w:r>
-        <w:t xml:space="preserve">. Decreases in a range of biodiversity indicators have been reported for many taxonomic groups </w:t>
+        <w:rPr>
+          <w:lang w:val="fr-FR"/>
+        </w:rPr>
+        <w:t xml:space="preserve">. </w:t>
+      </w:r>
+      <w:r>
+        <w:t xml:space="preserve">Decreases in a range of biodiversity indicators have been reported for many taxonomic groups </w:t>
       </w:r>
       <w:r>
         <w:fldChar w:fldCharType="begin" w:fldLock="1"/>
@@ -587,11 +632,19 @@
       <w:r>
         <w:t xml:space="preserve"> (</w:t>
       </w:r>
-      <w:r>
-        <w:rPr>
-          <w:rFonts w:ascii="SFRM1095" w:hAnsi="SFRM1095" w:cs="SFRM1095"/>
-        </w:rPr>
-        <w:t xml:space="preserve">Duraiappah </w:t>
+      <w:proofErr w:type="spellStart"/>
+      <w:r>
+        <w:rPr>
+          <w:rFonts w:ascii="SFRM1095" w:hAnsi="SFRM1095" w:cs="SFRM1095"/>
+        </w:rPr>
+        <w:t>Duraiappah</w:t>
+      </w:r>
+      <w:proofErr w:type="spellEnd"/>
+      <w:r>
+        <w:rPr>
+          <w:rFonts w:ascii="SFRM1095" w:hAnsi="SFRM1095" w:cs="SFRM1095"/>
+        </w:rPr>
+        <w:t xml:space="preserve"> </w:t>
       </w:r>
       <w:r>
         <w:rPr>
@@ -1206,6 +1259,7 @@
         </w:rPr>
         <w:t>Data from the HYDE database (</w:t>
       </w:r>
+      <w:proofErr w:type="spellStart"/>
       <w:r>
         <w:rPr>
           <w:sz w:val="20"/>
@@ -1233,7 +1287,16 @@
           <w:sz w:val="20"/>
           <w:szCs w:val="20"/>
         </w:rPr>
-        <w:t xml:space="preserve">Goldewijk </w:t>
+        <w:t>Goldewijk</w:t>
+      </w:r>
+      <w:proofErr w:type="spellEnd"/>
+      <w:r>
+        <w:rPr>
+          <w:noProof/>
+          <w:sz w:val="20"/>
+          <w:szCs w:val="20"/>
+        </w:rPr>
+        <w:t xml:space="preserve"> </w:t>
       </w:r>
       <w:r>
         <w:rPr>
@@ -1761,7 +1824,15 @@
         <w:t>changes</w:t>
       </w:r>
       <w:r>
-        <w:t xml:space="preserve"> (i.e, at least over several decades)</w:t>
+        <w:t xml:space="preserve"> (</w:t>
+      </w:r>
+      <w:proofErr w:type="spellStart"/>
+      <w:r>
+        <w:t>i.e</w:t>
+      </w:r>
+      <w:proofErr w:type="spellEnd"/>
+      <w:r>
+        <w:t>, at least over several decades)</w:t>
       </w:r>
       <w:r>
         <w:t xml:space="preserve"> to </w:t>
@@ -2055,7 +2126,7 @@
     </w:p>
     <w:p>
       <w:pPr>
-        <w:spacing w:line="240" w:lineRule="auto"/>
+        <w:spacing w:line="276" w:lineRule="auto"/>
         <w:jc w:val="both"/>
         <w:rPr>
           <w:rFonts w:cstheme="minorHAnsi"/>
@@ -2263,7 +2334,25 @@
           <w:sz w:val="20"/>
           <w:szCs w:val="20"/>
         </w:rPr>
-        <w:t>National Centers for Environmental Information,</w:t>
+        <w:t xml:space="preserve">National </w:t>
+      </w:r>
+      <w:proofErr w:type="spellStart"/>
+      <w:r>
+        <w:rPr>
+          <w:rFonts w:cstheme="minorHAnsi"/>
+          <w:sz w:val="20"/>
+          <w:szCs w:val="20"/>
+        </w:rPr>
+        <w:t>Centers</w:t>
+      </w:r>
+      <w:proofErr w:type="spellEnd"/>
+      <w:r>
+        <w:rPr>
+          <w:rFonts w:cstheme="minorHAnsi"/>
+          <w:sz w:val="20"/>
+          <w:szCs w:val="20"/>
+        </w:rPr>
+        <w:t xml:space="preserve"> for Environmental Information,</w:t>
       </w:r>
       <w:r>
         <w:rPr>
@@ -2602,7 +2691,6 @@
         <w:jc w:val="both"/>
       </w:pPr>
       <w:r>
-        <w:lastRenderedPageBreak/>
         <w:t xml:space="preserve">Projecting future </w:t>
       </w:r>
       <w:r>
@@ -2858,18 +2946,33 @@
         <w:rPr>
           <w:rFonts w:ascii="SFRM1095" w:hAnsi="SFRM1095" w:cs="SFRM1095"/>
         </w:rPr>
-        <w:instrText>ADDIN CSL_CITATION {"citationItems":[{"id":"ITEM-1","itemData":{"DOI":"10.1002/fee.1763","ISBN":"9789622099845 (pbk.)\\r962209984X (pbk.)\\r9789622099838\\r9622099831\\rNLGGC 320458679\\rAU@ 000046124107\\rHEBIS 228638607\\r080474792X (alk. paper)","ISSN":"15409309","abstract":"Vertebrate pollinators are increasingly threatened worldwide, but little is known about the potential consequences of declining pollinator populations on plants and ecosystems. Here, we present the first global assessment of the importance of vertebrate pollinators in the reproductive success of selected flowering plants. Our meta-analysis of 126 experiments on animal-pollinated plants revealed that excluding vertebrate pollinators – but not insect pollinators – reduced fruit and/or seed production by 63% on average. We found bat-pollinated plants to be more dependent on their respective vertebrate pollinators than bird-pollinated plants (an average 83% reduction in fruit/seed production when bats were excluded, as compared to a 46% reduction when birds were excluded). Plant dependence on vertebrate pollinators for fruit/seed production was greater in the tropics than at higher latitudes. Given the potential for substantial negative impacts associated with the loss of vertebrate pollinators, there is a clear need for prompt, effective conservation action for threatened flower-visiting vertebrate species. Additional research on how such changes might affect wider ecosystems is also required.","author":[{"dropping-particle":"","family":"Ratto","given":"Fabrizia","non-dropping-particle":"","parse-names":false,"suffix":""},{"dropping-particle":"","family":"Simmons","given":"Benno I.","non-dropping-particle":"","parse-names":false,"suffix":""},{"dropping-particle":"","family":"Spake","given":"Rebecca","non-dropping-particle":"","parse-names":false,"suffix":""},{"dropping-particle":"","family":"Zamora-Gutierrez","given":"Veronica","non-dropping-particle":"","parse-names":false,"suffix":""},{"dropping-particle":"","family":"MacDonald","given":"Michael A.","non-dropping-particle":"","parse-names":false,"suffix":""},{"dropping-particle":"","family":"Merriman","given":"Jennifer C.","non-dropping-particle":"","parse-names":false,"suffix":""},{"dropping-particle":"","family":"Tremlett","given":"Constance J.","non-dropping-particle":"","parse-names":false,"suffix":""},{"dropping-particle":"","family":"Poppy","given":"Guy M.","non-dropping-particle":"","parse-names":false,"suffix":""},{"dropping-particle":"","family":"Peh","given":"Kelvin S.H.","non-dropping-particle":"","parse-names":false,"suffix":""},{"dropping-particle":"V.","family":"Dicks","given":"Lynn","non-dropping-particle":"","parse-names":false,"suffix":""}],"container-title":"Frontiers in Ecology and the Environment","id":"ITEM-1","issued":{"date-parts":[["2018"]]},"title":"Global importance of vertebrate pollinators for plant reproductive success: a meta-analysis","type":"article"},"uris":["http://www.mendeley.com/documents/?uuid=5c4c4033-d8bc-4b4a-8c12-0d08e10cdedc"]}],"mendeley":{"formattedCitation":"(Ratto &lt;i&gt;et al.&lt;/i&gt; 2018)","plainTextFormattedCitation":"(Ratto et al. 2018)","previouslyFormattedCitation":"(Ratto &lt;i&gt;et al.&lt;/i&gt; 2018)"},"properties":{"noteIndex":0},"schema":"https://github.com/citation-style-language/schema/raw/master/csl-citation.json"}</w:instrText>
-      </w:r>
-      <w:r>
-        <w:rPr>
-          <w:rFonts w:ascii="SFRM1095" w:hAnsi="SFRM1095" w:cs="SFRM1095"/>
-        </w:rPr>
-        <w:fldChar w:fldCharType="separate"/>
-      </w:r>
-      <w:r>
-        <w:rPr>
-          <w:rFonts w:ascii="SFRM1095" w:hAnsi="SFRM1095" w:cs="SFRM1095"/>
-          <w:noProof/>
+        <w:instrText>ADDIN CSL_CITATION {"citationItems":[{"id":"ITEM-1","itemData":{"DOI":"10.1002/fee.1763","ISBN":"9789622099845 (pbk.)\\r962209984X (pbk.)\\r9789622099838\\r9622099831\\rNLGGC 320458679\\rAU@ 000046124107\\rHEBIS 228638607\\r080474792X (alk. paper)","ISSN":"15409309","abstract":"Vertebrate pollinators are increasingly threatened worldwide, but little is known about the potential consequences of declining pollinator populations on plants and ecosystems. Here, we present the first global assessment of the importance of vertebrate pollinators in the reproductive success of selected flowering plants. Our meta-analysis of 126 experiments on animal-pollinated plants revealed that excluding vertebrate pollinators – but not insect pollinators – reduced fruit and/or seed production by 63% on average. We found bat-pollinated plants to be more dependent on their respective vertebrate pollinators than bird-pollinated plants (an average 83% reduction in fruit/seed production when bats were excluded, as compared to a 46% reduction when birds were excluded). Plant dependence on vertebrate pollinators for fruit/seed production was greater in the tropics than at higher latitudes. Given the potential for substantial negative impacts associated with the loss of vertebrate pollinators, there is a clear need for prompt, effective conservation action for threatened flower-visiting vertebrate species. Additional research on how such changes might affect wider ecosystems is also required.","author":[{"dropping-particle":"","family":"Ratto","given":"Fabrizia","non-dropping-particle":"","parse-names":false,"suffix":""},{"dropping-particle":"","family":"Simmons","given":"Benno I.","non-dropping-particle":"","parse-names":false,"suffix":""},{"dropping-particle":"","family":"Spake","given":"Rebecca","non-dropping-particle":"","parse-names"</w:instrText>
+      </w:r>
+      <w:r>
+        <w:rPr>
+          <w:rFonts w:ascii="SFRM1095" w:hAnsi="SFRM1095" w:cs="SFRM1095"/>
+          <w:lang w:val="it-IT"/>
+        </w:rPr>
+        <w:instrText>:false,"suffix":""},{"dropping-particle":"","family":"Zamora-Gutierrez","given":"Veronica","non-dropping-particle":"","parse-names":false,"suffix":""},{"dropping-particle":"","family":"MacDonald","given":"Michael A.","non-dropping-particle":"","parse-names":false,"suffix":""},{"dropping-particle":"","family":"Merriman","given":"Jennifer C.","non-dropping-particle":"","parse-names":false,"suffix":""},{"dropping-particle":"","family":"Tremlett","given":"Constance J.","non-dropping-particle":"","parse-names":false,"suffix":""},{"dropping-particle":"","family":"Poppy","given":"Guy M.","non-dropping-particle":"","parse-names":false,"suffix":""},{"dropping-particle":"","family":"Peh","given":"Kelvin S.H.","non-dropping-particle":"","parse-names":false,"suffix":""},{"dropping-particle":"V.","family":"Dicks","given":"Lynn","non-dropping-particle":"","parse-names":false,"suffix":""}],"container-title":"Frontiers in Ecology and the Environment","id":"ITEM-1","issued":{"date-parts":[["2018"]]},"title":"Global importance of ver</w:instrText>
+      </w:r>
+      <w:r>
+        <w:rPr>
+          <w:rFonts w:ascii="SFRM1095" w:hAnsi="SFRM1095" w:cs="SFRM1095"/>
+          <w:lang w:val="it-IT"/>
+        </w:rPr>
+        <w:instrText>tebrate pollinators for plant reproductive success: a meta-analysis","type":"article"},"uris":["http://www.mendeley.com/documents/?uuid=5c4c4033-d8bc-4b4a-8c12-0d08e10cdedc"]}],"mendeley":{"formattedCitation":"(Ratto &lt;i&gt;et al.&lt;/i&gt; 2018)","plainTextFormattedCitation":"(Ratto et al. 2018)","previouslyFormattedCitation":"(Ratto &lt;i&gt;et al.&lt;/i&gt; 2018)"},"properties":{"noteIndex":0},"schema":"https://github.com/citation-style-language/schema/raw/master/csl-citation.json"}</w:instrText>
+      </w:r>
+      <w:r>
+        <w:rPr>
+          <w:rFonts w:ascii="SFRM1095" w:hAnsi="SFRM1095" w:cs="SFRM1095"/>
+        </w:rPr>
+        <w:fldChar w:fldCharType="separate"/>
+      </w:r>
+      <w:r>
+        <w:rPr>
+          <w:rFonts w:ascii="SFRM1095" w:hAnsi="SFRM1095" w:cs="SFRM1095"/>
+          <w:noProof/>
+          <w:lang w:val="it-IT"/>
         </w:rPr>
         <w:t xml:space="preserve">(Ratto </w:t>
       </w:r>
@@ -2878,13 +2981,15 @@
           <w:rFonts w:ascii="SFRM1095" w:hAnsi="SFRM1095" w:cs="SFRM1095"/>
           <w:i/>
           <w:noProof/>
-        </w:rPr>
-        <w:t>et al.</w:t>
-      </w:r>
-      <w:r>
-        <w:rPr>
-          <w:rFonts w:ascii="SFRM1095" w:hAnsi="SFRM1095" w:cs="SFRM1095"/>
-          <w:noProof/>
+          <w:lang w:val="it-IT"/>
+        </w:rPr>
+        <w:t>et al.</w:t>
+      </w:r>
+      <w:r>
+        <w:rPr>
+          <w:rFonts w:ascii="SFRM1095" w:hAnsi="SFRM1095" w:cs="SFRM1095"/>
+          <w:noProof/>
+          <w:lang w:val="it-IT"/>
         </w:rPr>
         <w:t xml:space="preserve"> 2018)</w:t>
       </w:r>
@@ -2897,18 +3002,52 @@
       <w:r>
         <w:rPr>
           <w:rFonts w:ascii="SFRM1095" w:hAnsi="SFRM1095" w:cs="SFRM1095"/>
-        </w:rPr>
-        <w:t xml:space="preserve">, seed dispersers </w:t>
-      </w:r>
-      <w:r>
-        <w:rPr>
-          <w:rFonts w:ascii="SFRM1095" w:hAnsi="SFRM1095" w:cs="SFRM1095"/>
-        </w:rPr>
-        <w:fldChar w:fldCharType="begin" w:fldLock="1"/>
-      </w:r>
-      <w:r>
-        <w:rPr>
-          <w:rFonts w:ascii="SFRM1095" w:hAnsi="SFRM1095" w:cs="SFRM1095"/>
+          <w:lang w:val="it-IT"/>
+        </w:rPr>
+        <w:t xml:space="preserve">, </w:t>
+      </w:r>
+      <w:proofErr w:type="spellStart"/>
+      <w:r>
+        <w:rPr>
+          <w:rFonts w:ascii="SFRM1095" w:hAnsi="SFRM1095" w:cs="SFRM1095"/>
+          <w:lang w:val="it-IT"/>
+        </w:rPr>
+        <w:t>seed</w:t>
+      </w:r>
+      <w:proofErr w:type="spellEnd"/>
+      <w:r>
+        <w:rPr>
+          <w:rFonts w:ascii="SFRM1095" w:hAnsi="SFRM1095" w:cs="SFRM1095"/>
+          <w:lang w:val="it-IT"/>
+        </w:rPr>
+        <w:t xml:space="preserve"> </w:t>
+      </w:r>
+      <w:proofErr w:type="spellStart"/>
+      <w:r>
+        <w:rPr>
+          <w:rFonts w:ascii="SFRM1095" w:hAnsi="SFRM1095" w:cs="SFRM1095"/>
+          <w:lang w:val="it-IT"/>
+        </w:rPr>
+        <w:t>dispersers</w:t>
+      </w:r>
+      <w:proofErr w:type="spellEnd"/>
+      <w:r>
+        <w:rPr>
+          <w:rFonts w:ascii="SFRM1095" w:hAnsi="SFRM1095" w:cs="SFRM1095"/>
+          <w:lang w:val="it-IT"/>
+        </w:rPr>
+        <w:t xml:space="preserve"> </w:t>
+      </w:r>
+      <w:r>
+        <w:rPr>
+          <w:rFonts w:ascii="SFRM1095" w:hAnsi="SFRM1095" w:cs="SFRM1095"/>
+        </w:rPr>
+        <w:fldChar w:fldCharType="begin" w:fldLock="1"/>
+      </w:r>
+      <w:r>
+        <w:rPr>
+          <w:rFonts w:ascii="SFRM1095" w:hAnsi="SFRM1095" w:cs="SFRM1095"/>
+          <w:lang w:val="it-IT"/>
         </w:rPr>
         <w:instrText>ADDIN CSL_CITATION {"citationItems":[{"id":"ITEM-1","itemData":{"DOI":"10.1146/annurev.ecolsys.34.011802.132535","ISSN":"00664162","abstract":"Vertebrate dispersal of fruits and seeds is a common feature of many modern angiosperms and gymnosperms, yet the evolution and frequency of this feature in the fossil record remain unclear. Increasingly complex information suggests that (a) plants had the necessary morphological features for vertebrate dispersal by the Pennsylvanian, but possibly in the absence of clear vertebrate dispersal agents; (b) vertebrate herbivores first diversified in the Permian, and consistent dispersal relationships became possible; (c) the Mesozoic was dominated by large herbivorous dinosaurs, possible sources of diffuse, whole-plant dispersal; (d) simultaneously, several groups of small vertebrates, including lizards and, in the later Mesozoic, birds and mammals, could have established more specific vertebrate-plant associations, but supporting evidence is rudimentary; and (e) the diversification of small mammals and birds in the Tertiary established a consistent basis for organ-level interactions, allowing for the widespread occurrence of biotic dispersal in gymnosperms and angiosperms.","author":[{"dropping-particle":"","family":"Tiffney","given":"Bruce H.","non-dropping-particle":"","parse-names":false,"suffix":""}],"container-title":"Annual Review of Ecology, Evolution, and Systematics","id":"ITEM-1","issued":{"date-parts":[["2004"]]},"page":"1-29","title":"Vertebrate dispersal of seed plants through time","type":"article-journal","volume":"35"},"uris":["http://www.mendeley.com/documents/?uuid=d1a6f28e-4949-4a39-bca0-74100c71a2fb"]}],"mendeley":{"formattedCitation":"(Tiffney 2004)","plainTextFormattedCitation":"(Tiffney 2004)","previouslyFormattedCitation":"(Tiffney 2004)"},"properties":{"noteIndex":0},"schema":"https://github.com/citation-style-language/schema/raw/master/csl-citation.json"}</w:instrText>
       </w:r>
@@ -2922,6 +3061,7 @@
         <w:rPr>
           <w:rFonts w:ascii="SFRM1095" w:hAnsi="SFRM1095" w:cs="SFRM1095"/>
           <w:noProof/>
+          <w:lang w:val="it-IT"/>
         </w:rPr>
         <w:t>(Tiffney 2004)</w:t>
       </w:r>
@@ -2934,31 +3074,111 @@
       <w:r>
         <w:rPr>
           <w:rFonts w:ascii="SFRM1095" w:hAnsi="SFRM1095" w:cs="SFRM1095"/>
-        </w:rPr>
-        <w:t xml:space="preserve">, regulators of lower trophic levels </w:t>
-      </w:r>
-      <w:r>
-        <w:rPr>
-          <w:rFonts w:ascii="SFRM1095" w:hAnsi="SFRM1095" w:cs="SFRM1095"/>
-        </w:rPr>
-        <w:fldChar w:fldCharType="begin" w:fldLock="1"/>
-      </w:r>
-      <w:r>
-        <w:rPr>
-          <w:rFonts w:ascii="SFRM1095" w:hAnsi="SFRM1095" w:cs="SFRM1095"/>
-        </w:rPr>
-        <w:instrText>ADDIN CSL_CITATION {"citationItems":[{"id":"ITEM-1","itemData":{"DOI":"10.1890/09-1260.1","ISSN":"00129615","abstract":"Quantifying the relative impacts of top-down vs. bottom-up control of ecosystems remains a controversial issue, with debate often focusing on the perennial question of how predators affect prey densities. To assess predator impacts, we performed a worldwide meta-analysis of field experiments in which the densities of terrestrial vertebrate predators were manipulated and the responses of their terrestrial vertebrate prey were measured. Our results show that predation indeed limits prey populations, as prey densities change substantially after predator manipulations. The main determinant of the result of an experiment was the efficiency of predator manipulation. Positive impacts of predator manipulation appeared to increase with duration of the experiment for non-cyclic prey, while the opposite was true for cyclic prey. In addition, predator manipulation showed a large positive impact on cyclic prey at low prey densities, but had no obvious impact at peak prey densities. As prey population densities generally respond predictably to predator manipula- tions, we suggest that control of introduced vertebrate predators can be used to effectively conserve and manage native wildlife. However, care should be taken when controlling native predators, especially apex species, owing to their importance as strong interactors and the biodiversity value of their habitats. We discuss gaps in our knowledge of predator–prey relationships and methodological issues related to manipulation experiments. An important guideline for future studies is that adequate monitoring of predator numbers before and during the experiment is the only way to ensure that observed responses in prey populations are actually caused by changes in predation impacts.","author":[{"dropping-particle":"","family":"Salo","given":"Pälvi","non-dropping-particle":"","parse-names":false,"suffix":""},{"dropping-particle":"","family":"Banks","given":"Peter B.","non-dropping-particle":"","parse-names":false,"suffix":""},{"dropping-particle":"","family":"Dickman","given":"Chris R.","non-dropping-particle":"","parse-names":false,"suffix":""},{"dropping-particle":"","family":"Korpimäki","given":"Erkki","non-dropping-particle":"","parse-names":false,"suffix":""}],"container-title":"Ecological Monographs","id":"ITEM-1","issued":{"date-parts":[["2010"]]},"title":"Predator manipulation experiments: Impacts on populations of terrestrial vertebrate prey","type":"article-journal"},"uris":["http://www.mendeley.com/documents/?uuid=845e2a4f-8c48-43ae-be76-a1c1ff23bc44"]},{"id":"ITEM-2","itemData":{"DOI":"10.1111/j.1365-2656.2012.01974.x","ISBN":"0021-8790","ISSN":"00218790","PMID":"22435774","abstract":"1. Examining the consequences of environmental change for the provision of ecosystem services can be facilitated through trait-based frameworks that consider linkages between traits that influence a species' response to change and traits that determine its effect on ecosystem services. 2. Developing these frameworks requires a systematic approach to trait selection and addressing the interrelationships among the scale of the environmental change, area of ecosystem service provision and the most appropriate traits for analysis. 3. We examine key issues in the application of trait approaches to vertebrates, drawing specifically on the substantial progress made in this area for plants. We argue that vertebrate ecologists need to develop more coherent and systematic trait-based approaches that are broadly applicable. 4. We present a new framework for selecting response and effect traits to link environmental change with ecosystem services. An empirical example of each step in the framework is provided using birds as a case study, linking the environmental change of loss of tree cover with the ecosystem service of invertebrate pest regulation in apple orchards. We found that as tree cover around orchards increased so did the abundance and foraging rate of bird species that pursue invertebrates in flight, and this may help reduce the abundance of certain pests of apples (e.g. adult stages of Cydia pomonella and Helicoverpa armigera). 5. Implementing a systematic and transparent approach to trait selection should further refine the development of trait-based approaches for vertebrates.","author":[{"dropping-particle":"","family":"Luck","given":"Gary W.","non-dropping-particle":"","parse-names":false,"suffix":""},{"dropping-particle":"","family":"Lavorel","given":"Sandra","non-dropping-particle":"","parse-names":false,"suffix":""},{"dropping-particle":"","family":"Mcintyre","given":"Sue","non-dropping-particle":"","parse-names":false,"suffix":""},{"dropping-particle":"","family":"Lumb","given":"Katrina","non-dropping-particle":"","parse-names":false,"suffix":""}],"container-title":"Journal of Animal Ecology","id":"ITEM-2","issued":{"date-parts":[["2012"]]},"title":"Improving the application of vertebrate trait-based frameworks to the study of ecosystem services","type":"article-journal"},"uris":["http://www.mendeley.com/documents/?uuid=54141965-189e-43de-96ff-638bee308504"]},{"id":"ITEM-3","itemData":{"DOI":"10.1073/pnas.1707984115","ISBN":"1091-6490 (Electronic)\r0027-8424 (Linking)","ISSN":"0027-8424","PMID":"29848630","abstract":"The theory of \"top-down\" ecological regulation predicts that herbivory suppresses plant abundance, biomass, and survival but increases diversity through the disproportionate consumption of dominant species, which inhibits competitive exclusion. To date, these outcomes have been clear in aquatic ecosystems but not on land. We explicate this discrepancy using a meta-analysis of experimental results from 123 native animal exclusions in natural terrestrial ecosystems (623 pairwise comparisons). Consistent with top-down predictions, we found that herbivores significantly reduced plant abundance, biomass, survival, and reproduction (all P &lt; 0.01) and increased species evenness but not richness (P = 0.06 and P = 0.59, respectively). However, when examining patterns in the strength of top-down effects, with few exceptions, we were unable to detect significantly different effect sizes among biomes, based on local site characteristics (climate or productivity) or study characteristics (study duration or exclosure size). The positive effects on diversity were only significant in studies excluding large animals or located in temperate grasslands. The results demonstrate that top-down regulation by herbivores is a pervasive process shaping terrestrial plant communities at the global scale, but its strength is highly site specific and not predicted by basic site conditions. We suggest that including herbivore densities as a covariate in future exclosure studies will facilitate the discovery of unresolved macroecology trends in the strength of herbivore-plant interactions.","author":[{"dropping-particle":"","family":"Lin","given":"Fei","non-dropping-particle":"","parse-names":false,"suffix":""},{"dropping-particle":"","family":"Jia","given":"Shihong","non-dropping-particle":"","parse-names":false,"suffix":""},{"dropping-particle":"","family":"Luskin","given":"Matthew Scott","non-dropping-particle":"","parse-names":false,"suffix":""},{"dropping-particle":"","family":"Ye","given":"Ji","non-dropping-particle":"","parse-names":false,"suffix":""},{"dropping-particle":"","family":"Hao","given":"Zhanqing","non-dropping-particle":"","parse-names":false,"suffix":""},{"dropping-particle":"","family":"Wang","given":"Xugao","non-dropping-particle":"","parse-names":false,"suffix":""},{"dropping-particle":"","family":"Yuan","given":"Zuoqiang","non-dropping-particle":"","parse-names":false,"suffix":""}],"container-title":"Proceedings of the National Academy of Sciences","id":"ITEM-3","issued":{"date-parts":[["2018"]]},"title":"Global signal of top-down control of terrestrial plant communities by herbivores","type":"article-journal"},"uris":["http://www.mendeley.com/documents/?uuid=cdf189a9-ef31-4980-a164-baddda6c0c1f"]},{"id":"ITEM-4","itemData":{"DOI":"10.1098/rspb.2018.0949","ISSN":"14712954","abstract":"Trophic interactions play critical roles in structuring biotic communities. Understanding variation in trophic interactions among systems provides important insights into biodiversity maintenance and conservation. However, the relative importance of bottom-up versus top-down trophic processes for broad-scale patterns in biodiversity is poorly understood. Here, we used global datasets on species richness of vascular plants, mammals and breeding birds to evaluate the role of trophic interactions in shaping large-scale diversity patterns. Specifically, we used non-recursive structural equation models to test for top-down and bottom-up forcing of global species diversity patterns among plants and trophic guilds of mammals and birds (carnivores, invertivores and herbivores), while accounting for extrinsic environmental drivers. The results show that trophic linkages emerged as being more important to explaining species richness than extrinsic environmental drivers. In particular, there were strong, positive top-down interactions between mammal herbivores and plants, and moderate to strong bottom-up and/or top-down interactions between herbivores/invertivores and carnivores. Estimated trophic interactions for separate biogeographical regions were consistent with global patterns. Our findings demonstrate that, after accounting for environmental drivers, large-scale species richness patterns in plant and vertebrate taxa consistently support trophic interactions playing a major role in shaping global patterns in biodiversity. Furthermore, these results suggest that top-down forces often play strong complementary roles relative to bottom-up drivers in structuring biodiversity patterns across trophic levels. These findings underscore the importance of integrating trophic forcing mechanisms into studies of biodiversity patterns.","author":[{"dropping-particle":"","family":"Zhang","given":"Jian","non-dropping-particle":"","parse-names":false,"suffix":""},{"dropping-particle":"","family":"Qian","given":"Hong","non-dropping-particle":"","parse-names":false,"suffix":""},{"dropping-particle":"","family":"Girardello","given":"Marco","non-dropping-particle":"","parse-names":false,"suffix":""},{"dropping-particle":"","family":"Pellissier","given":"Vincent","non-dropping-particle":"","parse-names":false,"suffix":""},{"dropping-particle":"","family":"Nielsen","given":"Scott E.","non-dropping-particle":"","parse-names":false,"suffix":""},{"dropping-particle":"","family":"Svenning","given":"Jens Christian","non-dropping-particle":"","parse-names":false,"suffix":""}],"container-title":"Proceedings of the Royal Society B: Biological Sciences","id":"ITEM-4","issued":{"date-parts":[["2018"]]},"title":"Trophic interactions among vertebrate guilds and plants shape global patterns in species diversity","type":"article-journal"},"uris":["http://www.mendeley.com/documents/?uuid=9326fa52-189e-4fe4-b786-b2245d872b29"]},{"id":"ITEM-5","itemData":{"DOI":"10.1073/pnas.1001934107","ISSN":"0027-8424","abstract":"Theory on trophic interactions predicts that predators increase plant biomass by feeding on herbivores, an indirect interaction called a trophic cascade. Theory also predicts that predators feeding on predators, or intraguild predation, will weaken trophic cascades. Although past syntheses have confirmed cascading effects of terrestrial arthropod predators, we lack a comprehensive analysis for vertebrate insectivores-which by virtue of their body size and feeding habits are often top predators in these systems-and of how intraguild predation mediates trophic cascade strength. We report here on a meta-analysis of 113 experiments documenting the effects of insectivorous birds, bats, or lizards on predaceous arthropods, herbivorous arthropods, and plants. Although vertebrate insectivores fed as intraguild predators, strongly reducing predaceous arthropods (38%), they nevertheless suppressed herbivores (39%), indirectly reduced plant damage (40%), and increased plant biomass (14%). Furthermore, effects of vertebrate insectivores on predatory and herbivorous arthropods were positively correlated. Effects were strongest on arthropods and plants in communities with abundant predaceous arthropods and strong intraguild predation, but weak in communities depauperate in arthropod predators and intraguild predation. The naturally occurring ratio of arthropod predators relative to herbivores varied tremendously among the studied communities, and the skew to predators increased with site primary productivity and in trees relative to shrubs. Although intraguild predation among arthropod predators has been shown to weaken herbivore suppression, we find this paradigm does not extend to vertebrate insectivores in these communities. Instead, vertebrate intraguild preda-tion is associated with strengthened trophic cascades, and insectivores function as dominant predators in terrestrial plant-arthropod communities.","author":[{"dropping-particle":"","family":"Barber","given":"N. A.","non-dropping-particle":"","parse-names":false,"suffix":""},{"dropping-particle":"","family":"Mooney","given":"K. A.","non-dropping-particle":"","parse-names":false,"suffix":""},{"dropping-particle":"","family":"Greenberg","given":"R.","non-dropping-particle":"","parse-names":false,"suffix":""},{"dropping-particle":"","family":"Philpott","given":"S. M.","non-dropping-particle":"","parse-names":false,"suffix":""},{"dropping-particle":"","family":"Bael","given":"S. A.","non-dropping-particle":"Van","parse-names":false,"suffix":""},{"dropping-particle":"","family":"Gruner","given":"D. S.","non-dropping-particle":"","parse-names":false,"suffix":""}],"container-title":"Proceedings of the National Academy of Sciences","id":"ITEM-5","issued":{"date-parts":[["2010"]]},"title":"Interactions among predators and the cascading effects of vertebrate insectivores on arthropod communities and plants","type":"article-journal"},"uris":["http://www.mendeley.com/documents/?uuid=ae37ef9e-97b5-4bef-8f1d-d339c36a92e1"]}],"mendeley":{"formattedCitation":"(Barber &lt;i&gt;et al.&lt;/i&gt; 2010; Salo &lt;i&gt;et al.&lt;/i&gt; 2010; Luck &lt;i&gt;et al.&lt;/i&gt; 2012; Lin &lt;i&gt;et al.&lt;/i&gt; 2018; Zhang &lt;i&gt;et al.&lt;/i&gt; 2018)","plainTextFormattedCitation":"(Barber et al. 2010; Salo et al. 2010; Luck et al. 2012; Lin et al. 2018; Zhang et al. 2018)","previouslyFormattedCitation":"(Barber &lt;i&gt;et al.&lt;/i&gt; 2010; Salo &lt;i&gt;et al.&lt;/i&gt; 2010; Luck &lt;i&gt;et al.&lt;/i&gt; 2012; Lin &lt;i&gt;et al.&lt;/i&gt; 2018; Zhang &lt;i&gt;et al.&lt;/i&gt; 2018)"},"properties":{"noteIndex":0},"schema":"https://github.com/citation-style-language/schema/raw/master/csl-citation.json"}</w:instrText>
-      </w:r>
-      <w:r>
-        <w:rPr>
-          <w:rFonts w:ascii="SFRM1095" w:hAnsi="SFRM1095" w:cs="SFRM1095"/>
-        </w:rPr>
-        <w:fldChar w:fldCharType="separate"/>
-      </w:r>
-      <w:r>
-        <w:rPr>
-          <w:rFonts w:ascii="SFRM1095" w:hAnsi="SFRM1095" w:cs="SFRM1095"/>
-          <w:noProof/>
+          <w:lang w:val="it-IT"/>
+        </w:rPr>
+        <w:t xml:space="preserve">, </w:t>
+      </w:r>
+      <w:proofErr w:type="spellStart"/>
+      <w:r>
+        <w:rPr>
+          <w:rFonts w:ascii="SFRM1095" w:hAnsi="SFRM1095" w:cs="SFRM1095"/>
+          <w:lang w:val="it-IT"/>
+        </w:rPr>
+        <w:t>regulators</w:t>
+      </w:r>
+      <w:proofErr w:type="spellEnd"/>
+      <w:r>
+        <w:rPr>
+          <w:rFonts w:ascii="SFRM1095" w:hAnsi="SFRM1095" w:cs="SFRM1095"/>
+          <w:lang w:val="it-IT"/>
+        </w:rPr>
+        <w:t xml:space="preserve"> of </w:t>
+      </w:r>
+      <w:proofErr w:type="spellStart"/>
+      <w:r>
+        <w:rPr>
+          <w:rFonts w:ascii="SFRM1095" w:hAnsi="SFRM1095" w:cs="SFRM1095"/>
+          <w:lang w:val="it-IT"/>
+        </w:rPr>
+        <w:t>lower</w:t>
+      </w:r>
+      <w:proofErr w:type="spellEnd"/>
+      <w:r>
+        <w:rPr>
+          <w:rFonts w:ascii="SFRM1095" w:hAnsi="SFRM1095" w:cs="SFRM1095"/>
+          <w:lang w:val="it-IT"/>
+        </w:rPr>
+        <w:t xml:space="preserve"> </w:t>
+      </w:r>
+      <w:proofErr w:type="spellStart"/>
+      <w:r>
+        <w:rPr>
+          <w:rFonts w:ascii="SFRM1095" w:hAnsi="SFRM1095" w:cs="SFRM1095"/>
+          <w:lang w:val="it-IT"/>
+        </w:rPr>
+        <w:t>trophic</w:t>
+      </w:r>
+      <w:proofErr w:type="spellEnd"/>
+      <w:r>
+        <w:rPr>
+          <w:rFonts w:ascii="SFRM1095" w:hAnsi="SFRM1095" w:cs="SFRM1095"/>
+          <w:lang w:val="it-IT"/>
+        </w:rPr>
+        <w:t xml:space="preserve"> </w:t>
+      </w:r>
+      <w:proofErr w:type="spellStart"/>
+      <w:r>
+        <w:rPr>
+          <w:rFonts w:ascii="SFRM1095" w:hAnsi="SFRM1095" w:cs="SFRM1095"/>
+          <w:lang w:val="it-IT"/>
+        </w:rPr>
+        <w:t>levels</w:t>
+      </w:r>
+      <w:proofErr w:type="spellEnd"/>
+      <w:r>
+        <w:rPr>
+          <w:rFonts w:ascii="SFRM1095" w:hAnsi="SFRM1095" w:cs="SFRM1095"/>
+          <w:lang w:val="it-IT"/>
+        </w:rPr>
+        <w:t xml:space="preserve"> </w:t>
+      </w:r>
+      <w:r>
+        <w:rPr>
+          <w:rFonts w:ascii="SFRM1095" w:hAnsi="SFRM1095" w:cs="SFRM1095"/>
+        </w:rPr>
+        <w:fldChar w:fldCharType="begin" w:fldLock="1"/>
+      </w:r>
+      <w:r>
+        <w:rPr>
+          <w:rFonts w:ascii="SFRM1095" w:hAnsi="SFRM1095" w:cs="SFRM1095"/>
+          <w:lang w:val="it-IT"/>
+        </w:rPr>
+        <w:instrText>ADDIN CSL_CITATION {"citationItems":[{"id":"ITEM-1","itemData":{"DOI":"10.1890/09-1260.1","ISSN":"00129615","abstract":"Quantifying the relative impacts of top-down vs. bottom-up control of ecosystems remains a controversial issue, with debate often focusing on the perennial question of how predators affect prey densities. To assess predator impacts, we performed a worldwide meta-analysis of field experiments in which the densities of terrestrial vertebrate predators were manipulated and the responses of their terrestrial vertebrate prey were measured. Our results show that predation indeed limits prey populations, as prey densities change substantially after predator manipulations. The main determinant of the result of an experiment was the efficiency of predator manipulation. Positive impacts of predator manipulation appeared to increase with duration of the experiment for non-cyclic prey, while the opposite was true for cyclic prey. In addition, predator manipulation showed a large positive impact on cyclic prey at low prey densities, but had no obvious impact at peak prey densities. As prey population densities generally respond predictably to predator manipula- tions, we suggest that control of introduced vertebrate predators can be used to effectively conserve and manage native wildlife. However, care should be taken when controlling native predators, especially apex species, owing to their importance as strong intera</w:instrText>
+      </w:r>
+      <w:r>
+        <w:rPr>
+          <w:rFonts w:ascii="SFRM1095" w:hAnsi="SFRM1095" w:cs="SFRM1095"/>
+        </w:rPr>
+        <w:instrText>ctors and the biodiversity value of their habitats. We discuss gaps in our knowledge of predator–prey relationships and methodological issues related to manipulation experiments. An important guideline for future studies is that adequate monitoring of predator numbers before and during the experiment is the only way to ensure that observed responses in prey populations are actually caused by changes in predation impacts.","author":[{"dropping-particle":"","family":"Salo","given":"Pälvi","non-dropping-particle":"","parse-names":false,"suffix":""},{"dropping-particle":"","family":"Banks","given":"Peter B.","non-dropping-particle":"","parse-names":false,"suffix":""},{"dropping-particle":"","family":"Dickman","given":"Chris R.","non-dropping-particle":"","parse-names":false,"suffix":""},{"dropping-particle":"","family":"Korpimäki","given":"Erkki","non-dropping-particle":"","parse-names":false,"suffix":""}],"container-title":"Ecological Monographs","id":"ITEM-1","issued":{"date-parts":[["2010"]]},"title":"Predator manipulation experiments: Impacts on populations of terrestrial vertebrate prey","type":"article-journal"},"uris":["http://www.mendeley.com/documents/?uuid=845e2a4f-8c48-43ae-be76-a1c1ff23bc44"]},{"id":"ITEM-2","itemData":{"DOI":"10.1111/j.1365-2656.2012.01974.x","ISBN":"0021-8790","ISSN":"00218790","PMID":"22435774","abstract":"1. Examining the consequences of environmental change for the provision of ecosystem services can be facilitated through trait-based frameworks that consider linkages between traits that influence a species' response to change and traits that determine its effect on ecosystem services. 2. Developing these frameworks requires a systematic approach to trait selection and addressing the interrelationships among the scale of the environmental change, area of ecosystem service provision and the most appropriate traits for analysis. 3. We examine key issues in the application of trait approaches to vertebrates, drawing specifically on the substantial progress made in this area for plants. We argue that vertebrate ecologists need to develop more coherent and systematic trait-based approaches that are broadly applicable. 4. We present a new framework for selecting response and effect traits to link environmental change with ecosystem services. An empirical example of each step in the framework is provided using birds as a case study, linking the environmental change of loss of tree cover with the ecosystem service of invertebrate pest regulation in apple orchards. We found that as tree cover around orchards increased so did the abundance and foraging rate of bird species that pursue invertebrates in flight, and this may help reduce the abundance of certain pests of apples (e.g. adult stages of Cydia pomonella and Helicoverpa armigera). 5. Implementing a systematic and transparent approach to trait selection should further refine the development of trait-based approaches for vertebrates.","author":[{"dropping-particle":"","family":"Luck","given":"Gary W.","non-dropping-particle":"","parse-names":false,"suffix":""},{"dropping-particle":"","family":"Lavorel","given":"Sandra","non-dropping-particle":"","parse-names":false,"suffix":""},{"dropping-particle":"","family":"Mcintyre","given":"Sue","non-dropping-particle":"","parse-names":false,"suffix":""},{"dropping-particle":"","family":"Lumb","given":"Katrina","non-dropping-particle":"","parse-names":false,"suffix":""}],"container-title":"Journal of Animal Ecology","id":"ITEM-2","issued":{"date-parts":[["2012"]]},"title":"Improving the application of vertebrate trait-based frameworks to the study of ecosystem services","type":"article-journal"},"uris":["http://www.mendeley.com/documents/?uuid=54141965-189e-43de-96ff-638bee308504"]},{"id":"ITEM-3","itemData":{"DOI":"10.1073/pnas.1707984115","ISBN":"1091-6490 (Electronic)\r0027-8424 (Linking)","ISSN":"0027-8424","PMID":"29848630","abstract":"The theory of \"top-down\" ecological regulation predicts that herbivory suppresses plant abundance, biomass, and survival but increases diversity through the disproportionate consumption of dominant species, which inhibits competitive exclusion. To date, these outcomes have been clear in aquatic ecosystems but not on land. We explicate this discrepancy using a meta-analysis of experimental results from 123 native animal exclusions in natural terrestrial ecosystems (623 pairwise comparisons). Consistent with top-down predictions, we found that herbivores significantly reduced plant abundance, biomass, survival, and reproduction (all P &lt; 0.01) and increased species evenness but not richness (P = 0.06 and P = 0.59, respectively). However, when examining patterns in the strength of top-down effects, with few exceptions, we were unable to detect significantly different effect sizes among biomes, based on local site characteristics (climate or productivity) or study characteristics (study duration or exclosure size). The positive effects on diversity were only significant in studies excluding large animals or located in temperate grasslands. The results demonstrate that top-down regulation by herbivores is a pervasive process shaping terrestrial plant communities at the global scale, but its strength is highly site specific and not predicted by basic site conditions. We suggest that including herbivore densities as a covariate in future exclosure studies will facilitate the discovery of unresolved macroecology trends in the strength of herbivore-plant interactions.","author":[{"dropping-particle":"","family":"Lin","given":"Fei","non-dropping-particle":"","parse-names":false,"suffix":""},{"dropping-particle":"","family":"Jia","given":"Shihong","non-dropping-particle":"","parse-names":false,"suffix":""},{"dropping-particle":"","family":"Luskin","given":"Matthew Scott","non-dropping-particle":"","parse-names":false,"suffix":""},{"dropping-particle":"","family":"Ye","given":"Ji","non-dropping-particle":"","parse-names":false,"suffix":""},{"dropping-particle":"","family":"Hao","given":"Zhanqing","non-dropping-particle":"","parse-names":false,"suffix":""},{"dropping-particle":"","family":"Wang","given":"Xugao","non-dropping-particle":"","parse-names":false,"suffix":""},{"dropping-particle":"","family":"Yuan","given":"Zuoqiang","non-dropping-particle":"","parse-names":false,"suffix":""}],"container-title":"Proceedings of the National Academy of Sciences","id":"ITEM-3","issued":{"date-parts":[["2018"]]},"title":"Global signal of top-down control of terrestrial plant communities by herbivores","type":"article-journal"},"uris":["http://www.mendeley.com/documents/?uuid=cdf189a9-ef31-4980-a164-baddda6c0c1f"]},{"id":"ITEM-4","itemData":{"DOI":"10.1098/rspb.2018.0949","ISSN":"14712954","abstract":"Trophic interactions play critical roles in structuring biotic communities. Understanding variation in trophic interactions among systems provides important insights into biodiversity maintenance and conservation. However, the relative importance of bottom-up versus top-down trophic processes for broad-scale patterns in biodiversity is poorly understood. Here, we used global datasets on species richness of vascular plants, mammals and breeding birds to evaluate the role of trophic interactions in shaping large-scale diversity patterns. Specifically, we used non-recursive structural equation models to test for top-down and bottom-up forcing of global species diversity patterns among plants and trophic guilds of mammals and birds (carnivores, invertivores and herbivores), while accounting for extrinsic environmental drivers. The results show that trophic linkages emerged as being more important to explaining species richness than extrinsic environmental drivers. In particular, there were strong, positive top-down interactions between mammal herbivores and plants, and moderate to strong bottom-up and/or top-down interactions between herbivores/invertivores and carnivores. Estimated trophic interactions for separate biogeographical regions were consistent with global patterns. Our findings demonstrate that, after accounting for environmental drivers, large-scale species richness patterns in plant and vertebrate taxa consistently support trophic interactions playing a major role in shaping global patterns in biodiversity. Furthermore, these results suggest that top-down forces often play strong complementary roles relative to bottom-up drivers in structuring biodiversity patterns across trophic levels. These findings underscore the importance of integrating trophic forcing mechanisms into studies of biodiversity patterns.","author":[{"dropping-particle":"","family":"Zhang","given":"Jian","non-dropping-particle":"","parse-names":false,"suffix":""},{"dropping-particle":"","family":"Qian","given":"Hong","non-dropping-particle":"","parse-names":false,"suffix":""},{"dropping-particle":"","family":"Girardello","given":"Marco","non-dropping-particle":"","parse-names":false,"suffix":""},{"dropping-particle":"","family":"Pellissier","given":"Vincent","non-dropping-particle":"","parse-names":false,"suffix":""},{"dropping-particle":"","family":"Nielsen","given":"Scott E.","non-dropping-particle":"","parse-names":false,"suffix":""},{"dropping-particle":"","family":"Svenning","given":"Jens Christian","non-dropping-particle":"","parse-names":false,"suffix":""}],"container-title":"Proceedings of the Royal Society B: Biological Sciences","id":"ITEM-4","issued":{"date-parts":[["2018"]]},"title":"Trophic interactions among vertebrate guilds and plants shape global patterns in species diversity","type":"article-journal"},"uris":["http://www.mendeley.com/documents/?uuid=9326fa52-189e-4fe4-b786-b2245d872b29"]},{"id":"ITEM-5","itemData":{"DOI":"10.1073/pnas.1001934107","ISSN":"0027-8424","abstract":"Theory on trophic interactions predicts that predators increase plant biomass by feeding on herbivores, an indirect interaction called a trophic cascade. Theory also predicts that predators feeding on predators, or intraguild predation, will weaken trophic cascades. Although past syntheses have confirmed cascading effects of terrestrial arthropod predators, we lack a comprehensive analysis for vertebrate insectivores-which by virtue of their body size and feeding habits are often top predators in these systems-and of how intraguild predation mediates trophic cascade strength. We report here on a meta-analysis of 113 experiments documenting the effects of insectivorous birds, bats, or lizards on predaceous arthropods, herbivorous arthropods, and plants. Although vertebrate insectivores fed as intraguild predators, strongly reducing predaceous arthropods (38%), they nevertheless suppressed herbivores (39%), indirectly reduced plant damage (40%), and increased plant biomass (14%). Furthermore, effects of vertebrate insectivores on predatory and herbivorous arthropods were positively correlated. Effects were strongest on arthropods and plants in communities with abundant predaceous arthropods and strong intraguild predation, but weak in communities depauperate in arthropod predators and intraguild predation. The naturally occurring ratio of arthropod predators relative to herbivores varied tremendously among the studied communities, and the skew to predators increased with site primary productivity and in trees relative to shrubs. Although intraguild predation among arthropod predators has been shown to weaken herbivore suppression, we find this paradigm does not extend to vertebrate insectivores in these communities. Instead, vertebrate intraguild preda-tion is associated with strengthened trophic cascades, and insectivores function as dominant predators in terrestrial plant-arthropod communities.","author":[{"dropping-particle":"","family":"Barber","given":"N. A.","non-dropping-particle":"","parse-names":false,"suffix":""},{"dropping-particle":"</w:instrText>
+      </w:r>
+      <w:r>
+        <w:rPr>
+          <w:rFonts w:ascii="SFRM1095" w:hAnsi="SFRM1095" w:cs="SFRM1095"/>
+          <w:lang w:val="fr-FR"/>
+        </w:rPr>
+        <w:instrText>","family":"Mooney","given":"K. A.","non-dropping-particle":"","parse-names":false,"suffix":""},{"dropping-particle":"","family":"Greenberg","given":"R.","non-dropping-particle":"","parse-names":false,"suffix":""},{"dropping-particle":"","family":"Philpott","given":"S. M.","non-dropping-particle":"","parse-names":false,"suffix":""},{"dropping-particle":"","family":"Bael","given":"S. A.","non-dropping-particle":"Van","parse-names":false,"suffix":""},{"dropping-particle":"","family":"Gruner","given":"D. S.","non-dropping-particle":"","parse-names":false,"suffix":""}],"container-title":"Proceedings of the National Academy of Sciences","id":"ITEM-5","issued":{"date-parts":[["2010"]]},"title":"Interactions among predators and the cascading effects of vertebrate insectivores on arthropod communities and plants","type":"article-journal"},"uris":["http://www.mendeley.com/documents/?uuid=ae37ef9e-97b5-4bef-8f1d-d339c36a92e1"]}],"mendeley":{"formattedCitation":"(Barber &lt;i&gt;et al.&lt;/i&gt; 2010; Salo &lt;i&gt;et al.&lt;/i&gt; 2010; Luck &lt;i&gt;et al.&lt;/i&gt; 2012; Lin &lt;i&gt;et al.&lt;/i&gt; 2018; Zhang &lt;i&gt;et al.&lt;/i&gt; 2018)","plainTextFormattedCitation":"(Barber et al. 2010; Salo et al. 2010; Luck et al. 2012; Lin et al. 2018; Zhang et al. 2018)","previouslyFormattedCitation":"(Barber &lt;i&gt;et al.&lt;/i&gt; 2010; Salo &lt;i&gt;et al.&lt;/i&gt; 2010; Luck &lt;i&gt;et al.&lt;/i&gt; 2012; Lin &lt;i&gt;et al.&lt;/i&gt; 2018; Zhang &lt;i&gt;et al.&lt;/i&gt; 2018)"},"properties":{"noteIndex":0},"schema":"https://github.com/citation-style-language/schema/raw/master/csl-citation.json"}</w:instrText>
+      </w:r>
+      <w:r>
+        <w:rPr>
+          <w:rFonts w:ascii="SFRM1095" w:hAnsi="SFRM1095" w:cs="SFRM1095"/>
+        </w:rPr>
+        <w:fldChar w:fldCharType="separate"/>
+      </w:r>
+      <w:r>
+        <w:rPr>
+          <w:rFonts w:ascii="SFRM1095" w:hAnsi="SFRM1095" w:cs="SFRM1095"/>
+          <w:noProof/>
+          <w:lang w:val="fr-FR"/>
         </w:rPr>
         <w:t xml:space="preserve">(Barber </w:t>
       </w:r>
@@ -2967,13 +3187,15 @@
           <w:rFonts w:ascii="SFRM1095" w:hAnsi="SFRM1095" w:cs="SFRM1095"/>
           <w:i/>
           <w:noProof/>
-        </w:rPr>
-        <w:t>et al.</w:t>
-      </w:r>
-      <w:r>
-        <w:rPr>
-          <w:rFonts w:ascii="SFRM1095" w:hAnsi="SFRM1095" w:cs="SFRM1095"/>
-          <w:noProof/>
+          <w:lang w:val="fr-FR"/>
+        </w:rPr>
+        <w:t>et al.</w:t>
+      </w:r>
+      <w:r>
+        <w:rPr>
+          <w:rFonts w:ascii="SFRM1095" w:hAnsi="SFRM1095" w:cs="SFRM1095"/>
+          <w:noProof/>
+          <w:lang w:val="fr-FR"/>
         </w:rPr>
         <w:t xml:space="preserve"> 2010; Salo </w:t>
       </w:r>
@@ -2982,13 +3204,15 @@
           <w:rFonts w:ascii="SFRM1095" w:hAnsi="SFRM1095" w:cs="SFRM1095"/>
           <w:i/>
           <w:noProof/>
-        </w:rPr>
-        <w:t>et al.</w:t>
-      </w:r>
-      <w:r>
-        <w:rPr>
-          <w:rFonts w:ascii="SFRM1095" w:hAnsi="SFRM1095" w:cs="SFRM1095"/>
-          <w:noProof/>
+          <w:lang w:val="fr-FR"/>
+        </w:rPr>
+        <w:t>et al.</w:t>
+      </w:r>
+      <w:r>
+        <w:rPr>
+          <w:rFonts w:ascii="SFRM1095" w:hAnsi="SFRM1095" w:cs="SFRM1095"/>
+          <w:noProof/>
+          <w:lang w:val="fr-FR"/>
         </w:rPr>
         <w:t xml:space="preserve"> 2010; Luck </w:t>
       </w:r>
@@ -2997,13 +3221,15 @@
           <w:rFonts w:ascii="SFRM1095" w:hAnsi="SFRM1095" w:cs="SFRM1095"/>
           <w:i/>
           <w:noProof/>
-        </w:rPr>
-        <w:t>et al.</w:t>
-      </w:r>
-      <w:r>
-        <w:rPr>
-          <w:rFonts w:ascii="SFRM1095" w:hAnsi="SFRM1095" w:cs="SFRM1095"/>
-          <w:noProof/>
+          <w:lang w:val="fr-FR"/>
+        </w:rPr>
+        <w:t>et al.</w:t>
+      </w:r>
+      <w:r>
+        <w:rPr>
+          <w:rFonts w:ascii="SFRM1095" w:hAnsi="SFRM1095" w:cs="SFRM1095"/>
+          <w:noProof/>
+          <w:lang w:val="fr-FR"/>
         </w:rPr>
         <w:t xml:space="preserve"> 2012; Lin </w:t>
       </w:r>
@@ -3012,13 +3238,15 @@
           <w:rFonts w:ascii="SFRM1095" w:hAnsi="SFRM1095" w:cs="SFRM1095"/>
           <w:i/>
           <w:noProof/>
-        </w:rPr>
-        <w:t>et al.</w:t>
-      </w:r>
-      <w:r>
-        <w:rPr>
-          <w:rFonts w:ascii="SFRM1095" w:hAnsi="SFRM1095" w:cs="SFRM1095"/>
-          <w:noProof/>
+          <w:lang w:val="fr-FR"/>
+        </w:rPr>
+        <w:t>et al.</w:t>
+      </w:r>
+      <w:r>
+        <w:rPr>
+          <w:rFonts w:ascii="SFRM1095" w:hAnsi="SFRM1095" w:cs="SFRM1095"/>
+          <w:noProof/>
+          <w:lang w:val="fr-FR"/>
         </w:rPr>
         <w:t xml:space="preserve"> 2018; Zhang </w:t>
       </w:r>
@@ -3027,13 +3255,15 @@
           <w:rFonts w:ascii="SFRM1095" w:hAnsi="SFRM1095" w:cs="SFRM1095"/>
           <w:i/>
           <w:noProof/>
-        </w:rPr>
-        <w:t>et al.</w:t>
-      </w:r>
-      <w:r>
-        <w:rPr>
-          <w:rFonts w:ascii="SFRM1095" w:hAnsi="SFRM1095" w:cs="SFRM1095"/>
-          <w:noProof/>
+          <w:lang w:val="fr-FR"/>
+        </w:rPr>
+        <w:t>et al.</w:t>
+      </w:r>
+      <w:r>
+        <w:rPr>
+          <w:rFonts w:ascii="SFRM1095" w:hAnsi="SFRM1095" w:cs="SFRM1095"/>
+          <w:noProof/>
+          <w:lang w:val="fr-FR"/>
         </w:rPr>
         <w:t xml:space="preserve"> 2018)</w:t>
       </w:r>
@@ -3046,26 +3276,60 @@
       <w:r>
         <w:rPr>
           <w:rFonts w:ascii="SFRM1095" w:hAnsi="SFRM1095" w:cs="SFRM1095"/>
-        </w:rPr>
-        <w:t>, nutrient cyclers</w:t>
-      </w:r>
-      <w:r>
-        <w:rPr>
-          <w:rFonts w:ascii="SFRM1095" w:hAnsi="SFRM1095" w:cs="SFRM1095"/>
-        </w:rPr>
-        <w:t xml:space="preserve"> </w:t>
-      </w:r>
-      <w:r>
-        <w:rPr>
-          <w:rFonts w:ascii="SFRM1095" w:hAnsi="SFRM1095" w:cs="SFRM1095"/>
-        </w:rPr>
-        <w:fldChar w:fldCharType="begin" w:fldLock="1"/>
-      </w:r>
-      <w:r>
-        <w:rPr>
-          <w:rFonts w:ascii="SFRM1095" w:hAnsi="SFRM1095" w:cs="SFRM1095"/>
-        </w:rPr>
-        <w:instrText>ADDIN CSL_CITATION {"citationItems":[{"id":"ITEM-1","itemData":{"DOI":"10.1098/rspb.2018.1582","ISSN":"14712954","abstract":"Top carnivores have suffered widespread global declines, with well-documented effects on mesopredators and herbivores. We know less about how carnivores affect ecosystems through scavenging. Tasmania's top carnivore, the Tasmanian devil (Sarcophilus harrisii), has suffered severe disease-induced population declines, providing a natural experiment on the role of scavenging in structuring communities. Using remote cameras and experimentally placed carcasses, we show that mesopredators consume more carrion in areas where devils have declined. Carcass consumption by the two native mesopredators was best predicted by competition for carrion, whereas consumption by the invasive mesopredator, the feral cat (Felis catus), was better predicted by the landscape-level abundance of devils, suggesting a relaxed landscape of fear where devils are suppressed. Reduced discovery of carcasses by devils was balanced by the increased discovery by mesopredators. Nonetheless, carcasses persisted approximately 2.6-fold longer where devils have declined, highlighting their importance for rapid carrion removal. The major beneficiary of increased carrion availability was the forest raven (Corvus tasmanicus). Population trends of ravens increased 2.2-fold from 1998 to 2017, the period of devil decline, but this increase occurred Tasmania-wide, making the cause unclear. This case study provides a little-studied potential mechanism for mesopredator release, with broad relevance to the vast areas of the world that have suffered carnivore declines.","author":[{"dropping-particle":"","family":"Cunningham","given":"Calum X.","non-dropping-particle":"","parse-names":false,"suffix":""},{"dropping-particle":"","family":"Johnson","given":"Christopher N.","non-dropping-particle":"","parse-names":false,"suffix":""},{"dropping-particle":"","family":"Barmuta","given":"Leon A.","non-dropping-particle":"","parse-names":false,"suffix":""},{"dropping-particle":"","family":"Hollings","given":"Tracey","non-dropping-particle":"","parse-names":false,"suffix":""},{"dropping-particle":"","family":"Woehler","given":"Eric J.","non-dropping-particle":"","parse-names":false,"suffix":""},{"dropping-particle":"","family":"Jones","given":"Menna E.","non-dropping-particle":"","parse-names":false,"suffix":""}],"container-title":"Proceedings of the Royal Society B: Biological Sciences","id":"ITEM-1","issued":{"date-parts":[["2018"]]},"title":"Top carnivore decline has cascading effects on scavengers and carrion persistence","type":"article-journal"},"uris":["http://www.mendeley.com/documents/?uuid=02283889-1d3e-48a7-929c-0800795826ac"]},{"id":"ITEM-2","itemData":{"DOI":"10.1002/ece3.2414","ISSN":"20457758","abstract":"Recent research has demonstrated how scavenging, the act of consuming dead animals, plays a key role in ecosystem structure, functioning, and stability. A growing number of studies suggest that vertebrate scavengers also provide key ecosystem services, the benefits humans gain from the natural world, particularly in the removal of carcasses from the environment. An increasing proportion of the human population is now residing in cities and towns, many of which, despite being highly altered environments, contain significant wildlife populations, and so animal carcasses. Indeed, non-predation fatalities may be higher within urban than natural environments. Despite this, the fate of carcasses in urban environments and the role vertebrate scavengers play in their removal have not been determined. In this study, we quantify the role of vertebrate scavengers in urban environments in three towns in the UK. Using experimentally deployed rat carcasses and rapid fire motion-triggered cameras, we determined which species were scavenging and how removal of carcass biomass was partitioned between them. Of the 63 experimental carcasses deployed, vertebrate scavenger activity was detected at 67%. There was a significantly greater depletion in carcass biomass in the presence (mean loss of 194 g) than absence (mean loss of 14 g) of scavengers. Scavenger activity was restricted to three species, Carrion crows Corvus corone, Eurasian magpies Pica pica, and European red foxes Vulpes vulpes. From behavioral analysis, we estimated that a maximum of 73% of the carcass biomass was removed by vertebrate scavengers. Despite having low species richness, the urban scavenger community in our urban study system removed a similar proportion of carcasses to those reported in more pristine environments. Vertebrate scavengers are providing a key urban ecosystem service in terms of carcass removal. This service is, however, often overlooked, and the species that provide it are among some of the most disliked and persecuted.","author":[{"dropping-particle":"","family":"Inger","given":"Richard","non-dropping-particle":"","parse-names":false,"suffix":""},{"dropping-particle":"","family":"Cox","given":"Daniel T.C.","non-dropping-particle":"","parse-names":false,"suffix":""},{"dropping-particle":"","family":"Per","given":"Esra","non-dropping-particle":"","parse-names":false,"suffix":""},{"dropping-particle":"","family":"Norton","given":"Briony A.","non-dropping-particle":"","parse-names":false,"suffix":""},{"dropping-particle":"","family":"Gaston","given":"Kevin J.","non-dropping-particle":"","parse-names":false,"suffix":""}],"container-title":"Ecology and Evolution","id":"ITEM-2","issued":{"date-parts":[["2016"]]},"title":"Ecological role of vertebrate scavengers in urban ecosystems in the UK","type":"article-journal"},"uris":["http://www.mendeley.com/documents/?uuid=9e978e07-7493-4f6f-9071-efadf354655d"]},{"id":"ITEM-3","itemData":{"DOI":"10.1016/j.tree.2010.12.011","ISSN":"01695347","abstract":"Recent advances in the ecology of food webs underscore the importance of detritus and indirect predator-prey effects. However, most research considers detritus as an invariable pool and predation as the only interaction between carnivores and prey. Carrion consumption, scavenging, is a type of detrital feeding that should have widespread consequences for the structure and stability of food webs. Providing access to high-quality resources, facultative scavenging is a ubiquitous and phylogenetically widespread strategy. In this review, we argue that scavenging is underestimated by 16-fold in food-web research, producing inflated predation rates and underestimated indirect effects. Furthermore, more energy is generally transferred per link via scavenging than predation. Thus, future food-web research should consider scavenging, especially in light of how major global changes can affect scavengers. © 2010 Elsevier Ltd.","author":[{"dropping-particle":"","family":"Wilson","given":"Erin E.","non-dropping-particle":"","parse-names":false,"suffix":""},{"dropping-particle":"","family":"Wolkovich","given":"Elizabeth M.","non-dropping-particle":"","parse-names":false,"suffix":""}],"container-title":"Trends in Ecology and Evolution","id":"ITEM-3","issued":{"date-parts":[["2011"]]},"title":"Scavenging: How carnivores and carrion structure communities","type":"article"},"uris":["http://www.mendeley.com/documents/?uuid=6bdc56d7-42da-4d83-a786-41e132d51334"]}],"mendeley":{"formattedCitation":"(Wilson &amp; Wolkovich 2011; Inger &lt;i&gt;et al.&lt;/i&gt; 2016; Cunningham &lt;i&gt;et al.&lt;/i&gt; 2018)","plainTextFormattedCitation":"(Wilson &amp; Wolkovich 2011; Inger et al. 2016; Cunningham et al. 2018)","previouslyFormattedCitation":"(Wilson &amp; Wolkovich 2011; Inger &lt;i&gt;et al.&lt;/i&gt; 2016; Cunningham &lt;i&gt;et al.&lt;/i&gt; 2018)"},"properties":{"noteIndex":0},"schema":"https://github.com/citation-style-language/schema/raw/master/csl-citation.json"}</w:instrText>
+          <w:lang w:val="fr-FR"/>
+        </w:rPr>
+        <w:t xml:space="preserve">, </w:t>
+      </w:r>
+      <w:proofErr w:type="spellStart"/>
+      <w:r>
+        <w:rPr>
+          <w:rFonts w:ascii="SFRM1095" w:hAnsi="SFRM1095" w:cs="SFRM1095"/>
+          <w:lang w:val="fr-FR"/>
+        </w:rPr>
+        <w:t>nutrient</w:t>
+      </w:r>
+      <w:proofErr w:type="spellEnd"/>
+      <w:r>
+        <w:rPr>
+          <w:rFonts w:ascii="SFRM1095" w:hAnsi="SFRM1095" w:cs="SFRM1095"/>
+          <w:lang w:val="fr-FR"/>
+        </w:rPr>
+        <w:t xml:space="preserve"> </w:t>
+      </w:r>
+      <w:proofErr w:type="spellStart"/>
+      <w:r>
+        <w:rPr>
+          <w:rFonts w:ascii="SFRM1095" w:hAnsi="SFRM1095" w:cs="SFRM1095"/>
+          <w:lang w:val="fr-FR"/>
+        </w:rPr>
+        <w:t>cyclers</w:t>
+      </w:r>
+      <w:proofErr w:type="spellEnd"/>
+      <w:r>
+        <w:rPr>
+          <w:rFonts w:ascii="SFRM1095" w:hAnsi="SFRM1095" w:cs="SFRM1095"/>
+          <w:lang w:val="fr-FR"/>
+        </w:rPr>
+        <w:t xml:space="preserve"> </w:t>
+      </w:r>
+      <w:r>
+        <w:rPr>
+          <w:rFonts w:ascii="SFRM1095" w:hAnsi="SFRM1095" w:cs="SFRM1095"/>
+        </w:rPr>
+        <w:fldChar w:fldCharType="begin" w:fldLock="1"/>
+      </w:r>
+      <w:r>
+        <w:rPr>
+          <w:rFonts w:ascii="SFRM1095" w:hAnsi="SFRM1095" w:cs="SFRM1095"/>
+          <w:lang w:val="fr-FR"/>
+        </w:rPr>
+        <w:instrText xml:space="preserve">ADDIN CSL_CITATION {"citationItems":[{"id":"ITEM-1","itemData":{"DOI":"10.1098/rspb.2018.1582","ISSN":"14712954","abstract":"Top carnivores have suffered widespread global declines, with well-documented effects on mesopredators and herbivores. We know less about how carnivores affect ecosystems through scavenging. Tasmania's top carnivore, the Tasmanian devil (Sarcophilus harrisii), has suffered severe disease-induced population declines, providing a natural experiment on the role of scavenging in structuring communities. Using remote cameras and experimentally placed carcasses, we show that mesopredators consume more carrion in areas where devils have declined. Carcass consumption by the two native mesopredators was best predicted by competition for carrion, whereas consumption by the invasive mesopredator, the feral cat (Felis catus), was better predicted by the landscape-level abundance of devils, suggesting a relaxed landscape of fear where devils are suppressed. Reduced discovery of carcasses by devils was balanced by the increased discovery by mesopredators. Nonetheless, carcasses persisted approximately 2.6-fold longer where devils have declined, highlighting their importance for rapid carrion removal. The major beneficiary of increased carrion availability was the forest raven (Corvus tasmanicus). Population trends of ravens increased 2.2-fold from 1998 to </w:instrText>
+      </w:r>
+      <w:r>
+        <w:rPr>
+          <w:rFonts w:ascii="SFRM1095" w:hAnsi="SFRM1095" w:cs="SFRM1095"/>
+        </w:rPr>
+        <w:instrText>2017, the period of devil decline, but this increase occurred Tasmania-wide, making the cause unclear. This case study provides a little-studied potential mechanism for mesopredator release, with broad relevance to the vast areas of the world that have suffered carnivore declines.","author":[{"dropping-particle":"","family":"Cunningham","given":"Calum X.","non-dropping-particle":"","parse-names":false,"suffix":""},{"dropping-particle":"","family":"Johnson","given":"Christopher N.","non-dropping-particle":"","parse-names":false,"suffix":""},{"dropping-particle":"","family":"Barmuta","given":"Leon A.","non-dropping-particle":"","parse-names":false,"suffix":""},{"dropping-particle":"","family":"Hollings","given":"Tracey","non-dropping-particle":"","parse-names":false,"suffix":""},{"dropping-particle":"","family":"Woehler","given":"Eric J.","non-dropping-particle":"","parse-names":false,"suffix":""},{"dropping-particle":"","family":"Jones","given":"Menna E.","non-dropping-particle":"","parse-names":false,"suffix":""}],"container-title":"Proceedings of the Royal Society B: Biological Sciences","id":"ITEM-1","issued":{"date-parts":[["2018"]]},"title":"Top carnivore decline has cascading effects on scavengers and carrion persistence","type":"article-journal"},"uris":["http://www.mendeley.com/documents/?uuid=02283889-1d3e-48a7-929c-0800795826ac"]},{"id":"ITEM-2","itemData":{"DOI":"10.1002/ece3.2414","ISSN":"20457758","abstract":"Recent research has demonstrated how scavenging, the act of consuming dead animals, plays a key role in ecosystem structure, functioning, and stability. A growing number of studies suggest that vertebrate scavengers also provide key ecosystem services, the benefits humans gain from the natural world, particularly in the removal of carcasses from the environment. An increasing proportion of the human population is now residing in cities and towns, many of which, despite being highly altered environments, contain significant wildlife populations, and so animal carcasses. Indeed, non-predation fatalities may be higher within urban than natural environments. Despite this, the fate of carcasses in urban environments and the role vertebrate scavengers play in their removal have not been determined. In this study, we quantify the role of vertebrate scavengers in urban environments in three towns in the UK. Using experimentally deployed rat carcasses and rapid fire motion-triggered cameras, we determined which species were scavenging and how removal of carcass biomass was partitioned between them. Of the 63 experimental carcasses deployed, vertebrate scavenger activity was detected at 67%. There was a significantly greater depletion in carcass biomass in the presence (mean loss of 194 g) than absence (mean loss of 14 g) of scavengers. Scavenger activity was restricted to three species, Carrion crows Corvus corone, Eurasian magpies Pica pica, and European red foxes Vulpes vulpes. From behavioral analysis, we estimated that a maximum of 73% of the carcass biomass was removed by vertebrate scavengers. Despite having low species richness, the urban scavenger community in our urban study system removed a similar proportion of carcasses to those reported in more pristine environments. Vertebrate scavengers are providing a key urban ecosystem service in terms of carcass removal. This service is, however, often overlooked, and the species that provide it are among some of the most disliked and persecuted.","author":[{"dropping-particle":"","family":"Inger","given":"Richard","non-dropping-particle":"","parse-names":false,"suffix":""},{"dropping-particle":"","family":"Cox","given":"Daniel T.C.","non-dropping-particle":"","parse-names":false,"suffix":""},{"dropping-particle":"","family":"Per","given":"Esra","non-dropping-particle":"","parse-names":false,"suffix":""},{"dropping-particle":"","family":"Norton","given":"Briony A.","non-dropping-particle":"","parse-names":false,"suffix":""},{"dropping-particle":"","family":"Gaston","given":"Kevin J.","non-dropping-particle":"","parse-names":false,"suffix":""}],"container-title":"Ecology and Evolution","id":"ITEM-2","issued":{"date-parts":[["2016"]]},"title":"Ecological role of vertebrate scavengers in urban ecosystems in the UK","type":"article-journal"},"uris":["http://www.mendeley.com/documents/?uuid=9e978e07-7493-4f6f-9071-efadf354655d"]},{"id":"ITEM-3","itemData":{"DOI":"10.1016/j.tree.2010.12.011","ISSN":"01695347","abstract":"Recent advances in the ecology of food webs underscore the importance of detritus and indirect predator-prey effects. However, most research considers detritus as an invariable pool and predation as the only interaction between carnivores and prey. Carrion consumption, scavenging, is a type of detrital feeding that should have widespread consequences for the structure and stability of food webs. Providing access to high-quality resources, facultative scavenging is a ubiquitous and phylogenetically widespread strategy. In this review, we argue that scavenging is underestimated by 16-fold in food-web research, producing inflated predation rates and underestimated indirect effects. Furthermore, more energy is generally transferred per link via scavenging than predation. Thus, future food-web research should consider scavenging, especially in light of how major global changes can affect scavengers. © 2010 Elsevier Ltd.","author":[{"dropping-particle":"","family":"Wilson","given":"Erin E.","non-dropping-particle":"","parse-names":false,"suffix":""},{"dropping-particle":"","family":"Wolkovich","given":"Elizabeth M.","non-dropping-particle":"","parse-names":false,"suffix":""}],"container-title":"Trends in Ecology and Evolution","id":"ITEM-3","issued":{"date-parts":[["2011"]]},"title":"Scavenging: How carnivores and carrion structure communities","type":"article"},"uris":["http://www.mendeley.com/documents/?uuid=6bdc56d7-42da-4d83-a786-41e132d51334"]}],"mendeley":{"formattedCitation":"(Wilson &amp; Wolkovich 2011; Inger &lt;i&gt;et al.&lt;/i&gt; 2016; Cunningham &lt;i&gt;et al.&lt;/i&gt; 2018)","plainTextFormattedCitation":"(Wilson &amp; Wolkovich 2011; Inger et al. 2016; Cunningham et al. 2018)","previouslyFormattedCitation":"(Wilson &amp; Wolkovich 2011; Inger &lt;i&gt;et al.&lt;/i&gt; 2016; Cunningham &lt;i&gt;et al.&lt;/i&gt; 2018)"},"properties":{"noteIndex":0},"schema":"https://github.com/citation-style-language/schema/raw/master/csl-citation.json"}</w:instrText>
       </w:r>
       <w:r>
         <w:rPr>
@@ -3616,40 +3880,37 @@
         <w:fldChar w:fldCharType="end"/>
       </w:r>
       <w:r>
+        <w:t>, and future projections highlight that between 10</w:t>
+      </w:r>
+      <w:r>
+        <w:t>%</w:t>
+      </w:r>
+      <w:r>
+        <w:t xml:space="preserve"> and 30% of vertebrate species could be locally lost </w:t>
+      </w:r>
+      <w:r>
+        <w:t xml:space="preserve">by 2070 </w:t>
+      </w:r>
+      <w:r>
+        <w:fldChar w:fldCharType="begin" w:fldLock="1"/>
+      </w:r>
+      <w:r>
+        <w:instrText>ADDIN CSL_CITATION {"citationItems":[{"id":"ITEM-1","itemData":{"DOI":"10.1098/rspb.2018.0792","ISSN":"0962-8452","PMID":"29925617","author":[{"dropping-particle":"","family":"Newbold","given":"Tim","non-dropping-particle":"","parse-names":false,"suffix":""}],"container-title":"Proceedings of the Royal Society of London Series B, Biological Sciences","id":"ITEM-1","issued":{"date-parts":[["2018"]]},"page":"20180792","title":"Future effects of climate and land-use change on terrestrial vertebrate community diversity under different scenarios","type":"article-journal"},"uris":["http://www.mendeley.com/documents/?uuid=5ad4490d-ab29-4c11-a0d3-182715d806fa"]}],"mendeley":{"formattedCitation":"(Newbold 2018)","plainTextFormattedCitation":"(Newbold 2018)"},"properties":{"noteIndex":0},"schema":"https://github.com/citation-style-language/schema/raw/master/csl-citation.json"}</w:instrText>
+      </w:r>
+      <w:r>
+        <w:fldChar w:fldCharType="separate"/>
+      </w:r>
+      <w:r>
+        <w:rPr>
+          <w:noProof/>
+        </w:rPr>
+        <w:t>(Newbold 2018)</w:t>
+      </w:r>
+      <w:r>
+        <w:fldChar w:fldCharType="end"/>
+      </w:r>
+      <w:r>
         <w:t>.</w:t>
-      </w:r>
-      <w:r>
-        <w:t xml:space="preserve"> </w:t>
-      </w:r>
-      <w:r>
-        <w:rPr>
-          <w:highlight w:val="yellow"/>
-        </w:rPr>
-        <w:t>F</w:t>
-      </w:r>
-      <w:r>
-        <w:rPr>
-          <w:highlight w:val="yellow"/>
-        </w:rPr>
-        <w:t>uture projections</w:t>
-      </w:r>
-      <w:r>
-        <w:rPr>
-          <w:highlight w:val="yellow"/>
-        </w:rPr>
-        <w:t xml:space="preserve"> highlight that</w:t>
-      </w:r>
-      <w:r>
-        <w:rPr>
-          <w:highlight w:val="yellow"/>
-        </w:rPr>
-        <w:t xml:space="preserve">. Further, land-use changes </w:t>
-      </w:r>
-      <w:r>
-        <w:rPr>
-          <w:highlight w:val="yellow"/>
-        </w:rPr>
-        <w:t>have negative effects on local vertebrate diversity, with reductions in species richness and abundance.</w:t>
       </w:r>
     </w:p>
     <w:p>
@@ -3676,9 +3937,6 @@
         <w:adjustRightInd w:val="0"/>
         <w:spacing w:after="0" w:line="276" w:lineRule="auto"/>
         <w:jc w:val="both"/>
-        <w:rPr>
-          <w:rFonts w:ascii="SFRM1095" w:hAnsi="SFRM1095" w:cs="SFRM1095"/>
-        </w:rPr>
       </w:pPr>
       <w:r>
         <w:t xml:space="preserve">Despite the global average declines reported for vertebrate </w:t>
@@ -3687,173 +3945,1503 @@
         <w:t>populations</w:t>
       </w:r>
       <w:r>
-        <w:t xml:space="preserve">, not all species respond similarly to environmental changes. </w:t>
-      </w:r>
-      <w:r>
-        <w:t xml:space="preserve">Past studies have highlighted </w:t>
-      </w:r>
-      <w:r>
-        <w:t>i</w:t>
-      </w:r>
-      <w:r>
-        <w:t xml:space="preserve">nterspecific variation in </w:t>
-      </w:r>
-      <w:r>
-        <w:t xml:space="preserve">the growth rates of different </w:t>
-      </w:r>
-      <w:r>
-        <w:t>population</w:t>
-      </w:r>
-      <w:r>
-        <w:t>s under similar conditions</w:t>
-      </w:r>
-      <w:r>
-        <w:t xml:space="preserve"> </w:t>
-      </w:r>
-      <w:r>
+        <w:t>, not all species respond similarly to environmental changes</w:t>
+      </w:r>
+      <w:r>
+        <w:t xml:space="preserve"> </w:t>
+      </w:r>
+      <w:r>
+        <w:fldChar w:fldCharType="begin" w:fldLock="1"/>
+      </w:r>
+      <w:r>
+        <w:instrText>ADDIN CSL_CITATION {"citationItems":[{"id":"ITEM-1","itemData":{"DOI":"10.1038/s41586-020-2920-6","ISSN":"14764687","PMID":"33208939","abstract":"Recent analyses have reported catastrophic global declines in vertebrate populations1,2. However, the distillation of many trends into a global mean index obscures the variation that can inform conservation measures and can be sensitive to analytical decisions. For example, previous analyses have estimated a mean vertebrate decline of more than 50% since 1970 (Living Planet Index2). Here we show, however, that this estimate is driven by less than 3% of vertebrate populations; if these extremely declining populations are excluded, the global trend switches to an increase. The sensitivity of global mean trends to outliers suggests that more informative indices are needed. We propose an alternative approach, which identifies clusters of extreme decline (or increase) that differ statistically from the majority of population trends. We show that, of taxonomic–geographic systems in the Living Planet Index, 16 systems contain clusters of extreme decline (comprising around 1% of populations; these extreme declines occur disproportionately in larger animals) and 7 contain extreme increases (around 0.4% of populations). The remaining 98.6% of populations across all systems showed no mean global trend. However, when analysed separately, three systems were declining strongly with high certainty (all in the Indo-Pacific region) and seven were declining strongly but with less certainty (mostly reptile and amphibian groups). Accounting for extreme clusters fundamentally alters the interpretation of global vertebrate trends and should be used to help to prioritize conservation efforts.","author":[{"dropping-particle":"","family":"Leung","given":"Brian","non-dropping-particle":"","parse-names":false,"suffix":""},{"dropping-particle":"","family":"Hargreaves","given":"Anna L.","non-dropping-particle":"","parse-names":false,"suffix":""},{"dropping-particle":"","family":"Greenberg","given":"Dan A.","non-dropping-particle":"","parse-names":false,"suffix":""},{"dropping-particle":"","family":"McGill","given":"Brian","non-dropping-particle":"","parse-names":false,"suffix":""},{"dropping-particle":"","family":"Dornelas","given":"Maria","non-dropping-particle":"","parse-names":false,"suffix":""},{"dropping-particle":"","family":"Freeman","given":"Robin","non-dropping-particle":"","parse-names":false,"suffix":""}],"container-title":"Nature","id":"ITEM-1","issue":"7837","issued":{"date-parts":[["2020"]]},"page":"267-271","publisher":"Springer US","title":"Clustered versus catastrophic global vertebrate declines","type":"article-journal","volume":"588"},"uris":["http://www.mendeley.com/documents/?uuid=ede4379f-476f-4079-967e-527668f5640f"]},{"id":"ITEM-2","itemData":{"DOI":"10.1111/ele.13242","ISSN":"14610248","PMID":"30874368","abstract":"Scientists disagree about the nature of biodiversity change. While there is evidence for widespread declines from population surveys, assemblage surveys reveal a mix of declines and increases. These conflicting conclusions may be caused by the use of different metrics: assemblage metrics may average out drastic changes in individual populations. Alternatively, differences may arise from data sources: populations monitored individually, versus whole-assemblage monitoring. To test these hypotheses, we estimated population change metrics using assemblage data. For a set of 23 241 populations, 16 009 species, in 158 assemblages, we detected significantly accelerating extinction and colonisation rates, with both rates being approximately balanced. Most populations (85%) did not show significant trends in abundance, and those that did were balanced between winners (8%) and losers (7%). Thus, population metrics estimated with assemblage data are commensurate with assemblage metrics and reveal sustained and increasing species turnover.","author":[{"dropping-particle":"","family":"Dornelas","given":"Maria","non-dropping-particle":"","parse-names":false,"suffix":""},{"dropping-particle":"","family":"Gotelli","given":"Nicholas J.","non-dropping-particle":"","parse-names":false,"suffix":""},{"dropping-particle":"","family":"Shimadzu","given":"Hideyasu","non-dropping-particle":"","parse-names":false,"suffix":""},{"dropping-particle":"","family":"Moyes","given":"Faye","non-dropping-particle":"","parse-names":false,"suffix":""},{"dropping-particle":"","family":"Magurran","given":"Anne E.","non-dropping-particle":"","parse-names":false,"suffix":""},{"dropping-particle":"","family":"McGill","given":"Brian J.","non-dropping-particle":"","parse-names":false,"suffix":""}],"container-title":"Ecology Letters","id":"ITEM-2","issue":"5","issued":{"date-parts":[["2019"]]},"page":"847-854","title":"A balance of winners and losers in the Anthropocene","type":"article-journal","volume":"22"},"uris":["http://www.mendeley.com/documents/?uuid=f3eaca26-3466-4b79-bf18-04e44c40b045"]}],"mendeley":{"formattedCitation":"(Dornelas &lt;i&gt;et al.&lt;/i&gt; 2019; Leung &lt;i&gt;et al.&lt;/i&gt; 2020)","plainTextFormattedCitation":"(Dornelas et al. 2019; Leung et al. 2020)","previouslyFormattedCitation":"(Dornelas &lt;i&gt;et al.&lt;/i&gt; 2019; Leung &lt;i&gt;et al.&lt;/i&gt; 2020)"},"properties":{"noteIndex":0},"schema":"https://github.com/citation-style-language/schema/raw/master/csl-citation.json"}</w:instrText>
+      </w:r>
+      <w:r>
+        <w:fldChar w:fldCharType="separate"/>
+      </w:r>
+      <w:r>
+        <w:rPr>
+          <w:noProof/>
+        </w:rPr>
+        <w:t xml:space="preserve">(Dornelas </w:t>
+      </w:r>
+      <w:r>
+        <w:rPr>
+          <w:i/>
+          <w:noProof/>
+        </w:rPr>
+        <w:t>et al.</w:t>
+      </w:r>
+      <w:r>
+        <w:rPr>
+          <w:noProof/>
+        </w:rPr>
+        <w:t xml:space="preserve"> 2019; Leung </w:t>
+      </w:r>
+      <w:r>
+        <w:rPr>
+          <w:i/>
+          <w:noProof/>
+        </w:rPr>
+        <w:t>et al.</w:t>
+      </w:r>
+      <w:r>
+        <w:rPr>
+          <w:noProof/>
+        </w:rPr>
+        <w:t xml:space="preserve"> 2020)</w:t>
+      </w:r>
+      <w:r>
+        <w:fldChar w:fldCharType="end"/>
+      </w:r>
+      <w:r>
+        <w:t>: while s</w:t>
+      </w:r>
+      <w:r>
+        <w:t>ome species are projected to decline</w:t>
+      </w:r>
+      <w:r>
+        <w:t xml:space="preserve">, others </w:t>
+      </w:r>
+      <w:r>
+        <w:t>may benefit from global changes</w:t>
+      </w:r>
+      <w:r>
+        <w:t xml:space="preserve"> </w:t>
+      </w:r>
+      <w:r>
+        <w:fldChar w:fldCharType="begin" w:fldLock="1"/>
+      </w:r>
+      <w:r>
+        <w:instrText>ADDIN CSL_CITATION {"citationItems":[{"id":"ITEM-1","itemData":{"DOI":"10.1371/journal.pbio.2006841","ISSN":"15457885","abstract":"Human use of the land (for agriculture and settlements) has a substantial negative effect on biodiversity globally. However, not all species are adversely affected by land use, and indeed, some benefit from the creation of novel habitat. Geographically rare species may be more negatively affected by land use than widespread species, but data limitations have so far prevented global multi-clade assessments of land-use effects on narrow-ranged and widespread species. We analyse a large, global database to show consistent differences in assemblage composition. Compared with natural habitat, assemblages in disturbed habitats have more widespread species on average, especially in urban areas and the tropics. All else being equal, this result means that human land use is homogenizing assemblage composition across space. Disturbed habitats show both reduced abundances of narrow-ranged species and increased abundances of widespread species. Our results are very important for biodiversity conservation because narrow-ranged species are typically at higher risk of extinction than widespread species. Furthermore, the shift to more widespread species may also affect ecosystem functioning by reducing both the contribution of rare species and the diversity of species’ responses to environmental changes among local assemblages.","author":[{"dropping-particle":"","family":"Newbold","given":"Tim","non-dropping-particle":"","parse-names":false,"suffix":""},{"dropping-particle":"","family":"Hudson","given":"Lawrence N.","non-dropping-particle":"","parse-names":false,"suffix":""},{"dropping-particle":"","family":"Contu","given":"Sara","non-dropping-particle":"","parse-names":false,"suffix":""},{"dropping-particle":"","family":"Hill","given":"Samantha L.L.","non-dropping-particle":"","parse-names":false,"suffix":""},{"dropping-particle":"","family":"Beck","given":"Jan","non-dropping-particle":"","parse-names":false,"suffix":""},{"dropping-particle":"","family":"Liu","given":"Yunhui","non-dropping-particle":"","parse-names":false,"suffix":""},{"dropping-particle":"","family":"Meyer","given":"Carsten","non-dropping-particle":"","parse-names":false,"suffix":""},{"dropping-particle":"","family":"Phillips","given":"Helen R.P.","non-dropping-particle":"","parse-names":false,"suffix":""},{"dropping-particle":"","family":"Scharlemann","given":"Jörn P.W.","non-dropping-particle":"","parse-names":false,"suffix":""},{"dropping-particle":"","family":"Purvis","given":"Andy","non-dropping-particle":"","parse-names":false,"suffix":""}],"container-title":"PLoS Biology","id":"ITEM-1","issued":{"date-parts":[["2018"]]},"title":"Widespread winners and narrow-ranged losers: Land use homogenizes biodiversity in local assemblages worldwide","type":"article-journal"},"uris":["http://www.mendeley.com/documents/?uuid=e8f87429-3bb5-4989-9091-684f656fc7fe"]},{"id":"ITEM-2","itemData":{"DOI":"10.1038/502007a","ISSN":"00280836","PMID":"24091946","author":[{"dropping-particle":"","family":"Thomas","given":"Chris D.","non-dropping-particle":"","parse-names":false,"suffix":""}],"container-title":"Nature","id":"ITEM-2","issue":"7469","issued":{"date-parts":[["2013"]]},"page":"7","title":"The Anthropocene could raise biological diversity","type":"article-journal","volume":"502"},"uris":["http://www.mendeley.com/documents/?uuid=ed8d7569-6510-439c-bf1b-57e89de633d7"]}],"mendeley":{"formattedCitation":"(Thomas 2013; Newbold &lt;i&gt;et al.&lt;/i&gt; 2018)","plainTextFormattedCitation":"(Thomas 2013; Newbold et al. 2018)","previouslyFormattedCitation":"(Thomas 2013; Newbold &lt;i&gt;et al.&lt;/i&gt; 2018)"},"properties":{"noteIndex":0},"schema":"https://github.com/citation-style-language/schema/raw/master/csl-citation.json"}</w:instrText>
+      </w:r>
+      <w:r>
+        <w:fldChar w:fldCharType="separate"/>
+      </w:r>
+      <w:r>
+        <w:rPr>
+          <w:noProof/>
+        </w:rPr>
+        <w:t xml:space="preserve">(Thomas 2013; Newbold </w:t>
+      </w:r>
+      <w:r>
+        <w:rPr>
+          <w:i/>
+          <w:noProof/>
+        </w:rPr>
+        <w:t>et al.</w:t>
+      </w:r>
+      <w:r>
+        <w:rPr>
+          <w:noProof/>
+        </w:rPr>
+        <w:t xml:space="preserve"> 2018)</w:t>
+      </w:r>
+      <w:r>
+        <w:fldChar w:fldCharType="end"/>
+      </w:r>
+      <w:r>
+        <w:t xml:space="preserve">. </w:t>
+      </w:r>
+      <w:r>
+        <w:t xml:space="preserve">One of the reasons why species differ in their </w:t>
+      </w:r>
+      <w:r>
+        <w:t xml:space="preserve">ability to cope with disturbances </w:t>
+      </w:r>
+      <w:r>
+        <w:t>is that species present different intrinsic characteristics, or traits</w:t>
+      </w:r>
+      <w:r>
+        <w:t xml:space="preserve">. </w:t>
+      </w:r>
+      <w:r>
+        <w:t>Although t</w:t>
+      </w:r>
+      <w:r>
+        <w:t>he formal definition of</w:t>
+      </w:r>
+      <w:r>
+        <w:t xml:space="preserve"> </w:t>
+      </w:r>
+      <w:r>
+        <w:t>‘</w:t>
+      </w:r>
+      <w:r>
+        <w:t>a</w:t>
+      </w:r>
+      <w:r>
+        <w:t xml:space="preserve"> trait</w:t>
+      </w:r>
+      <w:r>
+        <w:t>’</w:t>
+      </w:r>
+      <w:r>
+        <w:t xml:space="preserve"> can vary </w:t>
+      </w:r>
+      <w:r>
+        <w:t>depending on studies, in this thesis, I consider traits to be</w:t>
+      </w:r>
+      <w:r>
+        <w:t xml:space="preserve"> characteristics </w:t>
+      </w:r>
+      <w:r>
+        <w:t>measurable</w:t>
+      </w:r>
+      <w:r>
+        <w:t xml:space="preserve"> at the </w:t>
+      </w:r>
+      <w:r>
+        <w:t>organismal level</w:t>
+      </w:r>
+      <w:r>
+        <w:t>, that likely influence organismal fitness and performance</w:t>
+      </w:r>
+      <w:r>
+        <w:t xml:space="preserve"> (this is the definition adopted in</w:t>
+      </w:r>
+      <w:r>
+        <w:t xml:space="preserve"> </w:t>
+      </w:r>
+      <w:r>
+        <w:fldChar w:fldCharType="begin" w:fldLock="1"/>
+      </w:r>
+      <w:r>
+        <w:instrText>ADDIN CSL_CITATION {"citationItems":[{"id":"ITEM-1","itemData":{"DOI":"10.1016/j.tree.2006.02.002","ISBN":"0169-5347","ISSN":"01695347","PMID":"16701083","abstract":"There is considerable debate about whether community ecology will ever produce general principles. We suggest here that this can be achieved but that community ecology has lost its way by focusing on pairwise species interactions independent of the environment. We assert that community ecology should return to an emphasis on four themes that are tied together by a two-step process: how the fundamental niche is governed by functional traits within the context of abiotic environmental gradients; and how the interaction between traits and fundamental niches maps onto the realized niche in the context of a biotic interaction milieu. We suggest this approach can create a more quantitative and predictive science that can more readily address issues of global change. © 2006 Elsevier Ltd. All rights reserved.","author":[{"dropping-particle":"","family":"McGill","given":"Brian J.","non-dropping-particle":"","parse-names":false,"suffix":""},{"dropping-particle":"","family":"Enquist","given":"Brian J.","non-dropping-particle":"","parse-names":false,"suffix":""},{"dropping-particle":"","family":"Weiher","given":"Evan","non-dropping-particle":"","parse-names":false,"suffix":""},{"dropping-particle":"","family":"Westoby","given":"Mark","non-dropping-particle":"","parse-names":false,"suffix":""}],"container-title":"Trends in Ecology and Evolution","id":"ITEM-1","issued":{"date-parts":[["2006"]]},"title":"Rebuilding community ecology from functional traits","type":"article-journal"},"uris":["http://www.mendeley.com/documents/?uuid=499b0b83-d175-4b41-95b8-2620ba5b13c4"]}],"mendeley":{"formattedCitation":"(McGill &lt;i&gt;et al.&lt;/i&gt; 2006)","manualFormatting":"McGill et al. (2006)","plainTextFormattedCitation":"(McGill et al. 2006)","previouslyFormattedCitation":"(McGill &lt;i&gt;et al.&lt;/i&gt; 2006)"},"properties":{"noteIndex":0},"schema":"https://github.com/citation-style-language/schema/raw/master/csl-citation.json"}</w:instrText>
+      </w:r>
+      <w:r>
+        <w:fldChar w:fldCharType="separate"/>
+      </w:r>
+      <w:r>
+        <w:rPr>
+          <w:noProof/>
+        </w:rPr>
+        <w:t xml:space="preserve">McGill </w:t>
+      </w:r>
+      <w:r>
+        <w:rPr>
+          <w:i/>
+          <w:noProof/>
+        </w:rPr>
+        <w:t>et al.</w:t>
+      </w:r>
+      <w:r>
+        <w:rPr>
+          <w:noProof/>
+        </w:rPr>
+        <w:t xml:space="preserve"> </w:t>
+      </w:r>
+      <w:r>
+        <w:rPr>
+          <w:noProof/>
+        </w:rPr>
         <w:t>(</w:t>
       </w:r>
       <w:r>
-        <w:t>ref</w:t>
+        <w:rPr>
+          <w:noProof/>
+        </w:rPr>
+        <w:t>2006)</w:t>
+      </w:r>
+      <w:r>
+        <w:fldChar w:fldCharType="end"/>
       </w:r>
       <w:r>
         <w:t>)</w:t>
       </w:r>
       <w:r>
-        <w:t xml:space="preserve"> and in species</w:t>
-      </w:r>
-      <w:r>
-        <w:t xml:space="preserve"> responses to land-use and climate change</w:t>
-      </w:r>
-      <w:r>
-        <w:t xml:space="preserve"> (ref)</w:t>
-      </w:r>
-      <w:r>
         <w:t xml:space="preserve">. </w:t>
       </w:r>
       <w:r>
-        <w:t>S</w:t>
-      </w:r>
-      <w:r>
-        <w:t>ome species may benefit from global changes, while others are projected to decline</w:t>
-      </w:r>
-      <w:r>
-        <w:t xml:space="preserve"> (ref)</w:t>
+        <w:t>The idea that species traits mediate species responses to environmental change was formali</w:t>
+      </w:r>
+      <w:r>
+        <w:t>s</w:t>
+      </w:r>
+      <w:r>
+        <w:t>ed in the “response-effect” framework</w:t>
+      </w:r>
+      <w:r>
+        <w:t xml:space="preserve">, developed on the grounds of plant ecology </w:t>
+      </w:r>
+      <w:r>
+        <w:fldChar w:fldCharType="begin" w:fldLock="1"/>
+      </w:r>
+      <w:r>
+        <w:instrText>ADDIN CSL_CITATION {"citationItems":[{"id":"ITEM-1","itemData":{"DOI":"10.1046/j.1365-2435.2002.00664.x","ISBN":"0269-8463","ISSN":"02698463","PMID":"2026","abstract":"1. The concept of plant functional type proposes that species can be grouped accord- ing to common responses to the environment and/or common effects on ecosystem processes. However, the knowledge of relationships between traits associated with the response of plants to environmental factors such as resources and disturbances (response traits), and traits that determine effects of plants on ecosystem functions (effect traits), such as biogeochemical cycling or propensity to disturbance, remains rudimentary. 2. We present a framework using concepts and results from community ecology, ecosystem ecology and evolutionary biology to provide this linkage. Ecosystem func- tioning is the end result of the operation of multiple environmental filters in a hierarchy of scales which, by selecting individuals with appropriate responses, result in assem- blages with varying trait composition. Functional linkages and trade-offs among traits, each of which relates to one or several processes, determine whether or not filtering by different factors gives a match, and whether ecosystem effects can be easily deduced from the knowledge of the filters. 3. To illustrate this framework we analyse a set of key environmental factors and ecosystem processes. While traits associated with response to nutrient gradients strongly overlapped with those determining net primary production, little direct overlap was found between response to fire and flammability. 4. We hypothesize that these patterns reflect general trends. Responses to resource availability would be determined by traits that are also involved in biogeochemical cycling, because both these responses and effects are driven by the trade-off between acquisition and conservation. On the other hand, regeneration and demographic traits associated with response to disturbance, which are known to have little connection with adult traits involved in plant ecophysiology, would be of little relevance to ecosystem processes. 5. This framework is likely to be broadly applicable, although caution must be exer- cised to use trait linkages and trade-offs appropriate to the scale, environmental con- ditions and evolutionary context. It may direct the selection of plant functional types for vegetation models at a range of scales, and help with the design of experimental studies of relationships between plant diversity and ecosystem properties.","author":[{"dropping-particle":"","family":"Lavorel","given":"S.","non-dropping-particle":"","parse-names":false,"suffix":""},{"dropping-particle":"","family":"Garnier","given":"E.","non-dropping-particle":"","parse-names":false,"suffix":""}],"container-title":"Functional Ecology","id":"ITEM-1","issued":{"date-parts":[["2002"]]},"title":"Predicting changes in community composition and ecosystem functioning from plant traits: Revisiting the Holy Grail","type":"article"},"uris":["http://www.mendeley.com/documents/?uuid=35d5280d-b04c-497b-8e60-2dae8757323c"]}],"mendeley":{"formattedCitation":"(Lavorel &amp; Garnier 2002)","plainTextFormattedCitation":"(Lavorel &amp; Garnier 2002)","previouslyFormattedCitation":"(Lavorel &amp; Garnier 2002)"},"properties":{"noteIndex":0},"schema":"https://github.com/citation-style-language/schema/raw/master/csl-citation.json"}</w:instrText>
+      </w:r>
+      <w:r>
+        <w:fldChar w:fldCharType="separate"/>
+      </w:r>
+      <w:r>
+        <w:rPr>
+          <w:noProof/>
+        </w:rPr>
+        <w:t>(Lavorel &amp; Garnier 2002)</w:t>
+      </w:r>
+      <w:r>
+        <w:fldChar w:fldCharType="end"/>
+      </w:r>
+      <w:r>
+        <w:t xml:space="preserve">, where traits that influence species responses to </w:t>
+      </w:r>
+      <w:r>
+        <w:t xml:space="preserve">environmental </w:t>
+      </w:r>
+      <w:r>
+        <w:t>change were termed “response traits”</w:t>
+      </w:r>
+      <w:r>
+        <w:t xml:space="preserve"> (</w:t>
+      </w:r>
+      <w:r>
+        <w:t xml:space="preserve">and those that </w:t>
+      </w:r>
+      <w:r>
+        <w:t>underpin</w:t>
+      </w:r>
+      <w:r>
+        <w:t xml:space="preserve"> ecological processes </w:t>
+      </w:r>
+      <w:r>
+        <w:t xml:space="preserve">were </w:t>
+      </w:r>
+      <w:r>
+        <w:t>termed “effect traits”</w:t>
+      </w:r>
+      <w:r>
+        <w:t>)</w:t>
       </w:r>
       <w:r>
         <w:t>.</w:t>
       </w:r>
       <w:r>
-        <w:t xml:space="preserve"> </w:t>
-      </w:r>
-      <w:r>
-        <w:t xml:space="preserve">One of the reasons why species differ in their </w:t>
-      </w:r>
-      <w:r>
-        <w:t xml:space="preserve">ability to cope with disturbances </w:t>
-      </w:r>
-      <w:r>
-        <w:t>is that species present different intrinsic characteristics, or traits</w:t>
+        <w:rPr>
+          <w:rFonts w:ascii="SFRM1095" w:hAnsi="SFRM1095" w:cs="SFRM1095"/>
+        </w:rPr>
+        <w:t xml:space="preserve"> </w:t>
+      </w:r>
+      <w:r>
+        <w:t xml:space="preserve">One of the </w:t>
+      </w:r>
+      <w:r>
+        <w:t xml:space="preserve">appeals of trait-based approaches is that individual species are no longer the </w:t>
+      </w:r>
+      <w:r>
+        <w:t xml:space="preserve">fundamental unit </w:t>
+      </w:r>
+      <w:r>
+        <w:t xml:space="preserve">of </w:t>
+      </w:r>
+      <w:r>
+        <w:t xml:space="preserve">biodiversity </w:t>
+      </w:r>
+      <w:r>
+        <w:t xml:space="preserve">investigations. Rather, traits become </w:t>
+      </w:r>
+      <w:r>
+        <w:t xml:space="preserve">the focus and act as </w:t>
+      </w:r>
+      <w:r>
+        <w:t xml:space="preserve">“common currencies” </w:t>
+      </w:r>
+      <w:r>
+        <w:t>across species</w:t>
+      </w:r>
+      <w:r>
+        <w:t xml:space="preserve">, </w:t>
+      </w:r>
+      <w:r>
+        <w:t>which</w:t>
+      </w:r>
+      <w:r>
+        <w:t xml:space="preserve"> </w:t>
+      </w:r>
+      <w:r>
+        <w:t xml:space="preserve">is </w:t>
+      </w:r>
+      <w:r>
+        <w:t xml:space="preserve">of </w:t>
+      </w:r>
+      <w:r>
+        <w:t xml:space="preserve">particular interest </w:t>
+      </w:r>
+      <w:r>
+        <w:t xml:space="preserve">for </w:t>
+      </w:r>
+      <w:r>
+        <w:t>conservation</w:t>
+      </w:r>
+      <w:r>
+        <w:t xml:space="preserve"> </w:t>
+      </w:r>
+      <w:r>
+        <w:t>when</w:t>
+      </w:r>
+      <w:r>
+        <w:t xml:space="preserve"> long-term</w:t>
+      </w:r>
+      <w:r>
+        <w:t xml:space="preserve"> population data are lacking.</w:t>
+      </w:r>
+      <w:r>
+        <w:t xml:space="preserve"> Indeed, if </w:t>
+      </w:r>
+      <w:r>
+        <w:rPr>
+          <w:rFonts w:ascii="SFRM1095" w:hAnsi="SFRM1095" w:cs="SFRM1095"/>
+        </w:rPr>
+        <w:t xml:space="preserve">species’ responses to </w:t>
+      </w:r>
+      <w:r>
+        <w:rPr>
+          <w:rFonts w:ascii="SFRM1095" w:hAnsi="SFRM1095" w:cs="SFRM1095"/>
+        </w:rPr>
+        <w:t xml:space="preserve">human </w:t>
+      </w:r>
+      <w:r>
+        <w:rPr>
+          <w:rFonts w:ascii="SFRM1095" w:hAnsi="SFRM1095" w:cs="SFRM1095"/>
+        </w:rPr>
+        <w:t>threat</w:t>
+      </w:r>
+      <w:r>
+        <w:rPr>
+          <w:rFonts w:ascii="SFRM1095" w:hAnsi="SFRM1095" w:cs="SFRM1095"/>
+        </w:rPr>
+        <w:t>s</w:t>
+      </w:r>
+      <w:r>
+        <w:rPr>
+          <w:rFonts w:ascii="SFRM1095" w:hAnsi="SFRM1095" w:cs="SFRM1095"/>
+        </w:rPr>
+        <w:t xml:space="preserve"> consistently relate to certain traits, it </w:t>
+      </w:r>
+      <w:r>
+        <w:rPr>
+          <w:rFonts w:ascii="SFRM1095" w:hAnsi="SFRM1095" w:cs="SFRM1095"/>
+        </w:rPr>
+        <w:t>may be</w:t>
+      </w:r>
+      <w:r>
+        <w:rPr>
+          <w:rFonts w:ascii="SFRM1095" w:hAnsi="SFRM1095" w:cs="SFRM1095"/>
+        </w:rPr>
+        <w:t xml:space="preserve"> possible to generalise patterns</w:t>
+      </w:r>
+      <w:r>
+        <w:rPr>
+          <w:rFonts w:ascii="SFRM1095" w:hAnsi="SFRM1095" w:cs="SFRM1095"/>
+        </w:rPr>
+        <w:t xml:space="preserve"> and </w:t>
+      </w:r>
+      <w:r>
+        <w:rPr>
+          <w:rFonts w:ascii="SFRM1095" w:hAnsi="SFRM1095" w:cs="SFRM1095"/>
+        </w:rPr>
+        <w:t>estimate</w:t>
+      </w:r>
+      <w:r>
+        <w:rPr>
+          <w:rFonts w:ascii="SFRM1095" w:hAnsi="SFRM1095" w:cs="SFRM1095"/>
+        </w:rPr>
+        <w:t xml:space="preserve"> </w:t>
+      </w:r>
+      <w:r>
+        <w:rPr>
+          <w:rFonts w:ascii="SFRM1095" w:hAnsi="SFRM1095" w:cs="SFRM1095"/>
+        </w:rPr>
+        <w:t xml:space="preserve">the responses of </w:t>
+      </w:r>
+      <w:r>
+        <w:rPr>
+          <w:rFonts w:ascii="SFRM1095" w:hAnsi="SFRM1095" w:cs="SFRM1095"/>
+        </w:rPr>
+        <w:t xml:space="preserve">species for which population data is </w:t>
+      </w:r>
+      <w:r>
+        <w:rPr>
+          <w:rFonts w:ascii="SFRM1095" w:hAnsi="SFRM1095" w:cs="SFRM1095"/>
+        </w:rPr>
+        <w:t>not</w:t>
+      </w:r>
+      <w:r>
+        <w:rPr>
+          <w:rFonts w:ascii="SFRM1095" w:hAnsi="SFRM1095" w:cs="SFRM1095"/>
+        </w:rPr>
+        <w:t xml:space="preserve"> available </w:t>
+      </w:r>
+      <w:r>
+        <w:rPr>
+          <w:rFonts w:ascii="SFRM1095" w:hAnsi="SFRM1095" w:cs="SFRM1095"/>
+        </w:rPr>
+        <w:fldChar w:fldCharType="begin" w:fldLock="1"/>
+      </w:r>
+      <w:r>
+        <w:rPr>
+          <w:rFonts w:ascii="SFRM1095" w:hAnsi="SFRM1095" w:cs="SFRM1095"/>
+        </w:rPr>
+        <w:instrText>ADDIN CSL_CITATION {"citationItems":[{"id":"ITEM-1","itemData":{"DOI":"10.1899/12-092.1","ISBN":"2161-9549","ISSN":"2161-9549","PMID":"3088","abstract":"Nog steeds een beetje vaag artikel. Maar wel iets meer duidelijkheid over maken van LHS. Vooral veel motivatie waarom deze methode goed is.","author":[{"dropping-particle":"","family":"Verberk","given":"W. C. E. P.","non-dropping-particle":"","parse-names":false,"suffix":""},{"dropping-particle":"","family":"Noordwijk","given":"C. G. E.","non-dropping-particle":"van","parse-names":false,"suffix":""},{"dropping-particle":"","family":"Hildrew","given":"A. G.","non-dropping-particle":"","parse-names":false,"suffix":""}],"container-title":"Freshwater Science","id":"ITEM-1","issued":{"date-parts":[["2013"]]},"title":"Delivering on a promise: integrating species traits to transform descriptive community ecology into a predictive science","type":"article-journal"},"uris":["http://www.mendeley.com/documents/?uuid=947c6fb2-db58-4771-a31c-ad9c9b8d3988"]}],"mendeley":{"formattedCitation":"(Verberk &lt;i&gt;et al.&lt;/i&gt; 2013)","plainTextFormattedCitation":"(Verberk et al. 2013)","previouslyFormattedCitation":"(Verberk &lt;i&gt;et al.&lt;/i&gt; 2013)"},"properties":{"noteIndex":0},"schema":"https://github.com/citation-style-language/schema/raw/master/csl-citation.json"}</w:instrText>
+      </w:r>
+      <w:r>
+        <w:rPr>
+          <w:rFonts w:ascii="SFRM1095" w:hAnsi="SFRM1095" w:cs="SFRM1095"/>
+        </w:rPr>
+        <w:fldChar w:fldCharType="separate"/>
+      </w:r>
+      <w:r>
+        <w:rPr>
+          <w:rFonts w:ascii="SFRM1095" w:hAnsi="SFRM1095" w:cs="SFRM1095"/>
+          <w:noProof/>
+        </w:rPr>
+        <w:t xml:space="preserve">(Verberk </w:t>
+      </w:r>
+      <w:r>
+        <w:rPr>
+          <w:rFonts w:ascii="SFRM1095" w:hAnsi="SFRM1095" w:cs="SFRM1095"/>
+          <w:i/>
+          <w:noProof/>
+        </w:rPr>
+        <w:t>et al.</w:t>
+      </w:r>
+      <w:r>
+        <w:rPr>
+          <w:rFonts w:ascii="SFRM1095" w:hAnsi="SFRM1095" w:cs="SFRM1095"/>
+          <w:noProof/>
+        </w:rPr>
+        <w:t xml:space="preserve"> 2013)</w:t>
+      </w:r>
+      <w:r>
+        <w:rPr>
+          <w:rFonts w:ascii="SFRM1095" w:hAnsi="SFRM1095" w:cs="SFRM1095"/>
+        </w:rPr>
+        <w:fldChar w:fldCharType="end"/>
+      </w:r>
+      <w:r>
+        <w:rPr>
+          <w:rFonts w:ascii="SFRM1095" w:hAnsi="SFRM1095" w:cs="SFRM1095"/>
+        </w:rPr>
+        <w:t>.</w:t>
+      </w:r>
+      <w:r>
+        <w:rPr>
+          <w:rFonts w:ascii="SFRM1095" w:hAnsi="SFRM1095" w:cs="SFRM1095"/>
+        </w:rPr>
+        <w:t xml:space="preserve"> </w:t>
+      </w:r>
+      <w:r>
+        <w:rPr>
+          <w:rFonts w:ascii="SFRM1095" w:hAnsi="SFRM1095" w:cs="SFRM1095"/>
+        </w:rPr>
+        <w:t>As such, t</w:t>
+      </w:r>
+      <w:r>
+        <w:rPr>
+          <w:rFonts w:ascii="SFRM1095" w:hAnsi="SFRM1095" w:cs="SFRM1095"/>
+        </w:rPr>
+        <w:t xml:space="preserve">raits have been used </w:t>
+      </w:r>
+      <w:r>
+        <w:t>to</w:t>
+      </w:r>
+      <w:r>
+        <w:t xml:space="preserve"> assess species </w:t>
+      </w:r>
+      <w:r>
+        <w:t>vulnerability</w:t>
+      </w:r>
+      <w:r>
+        <w:t xml:space="preserve"> to </w:t>
+      </w:r>
+      <w:r>
+        <w:t>global</w:t>
+      </w:r>
+      <w:r>
+        <w:t xml:space="preserve"> changes</w:t>
+      </w:r>
+      <w:r>
+        <w:t xml:space="preserve"> (</w:t>
+      </w:r>
+      <w:r>
+        <w:t xml:space="preserve">in </w:t>
+      </w:r>
+      <w:r>
+        <w:t>particular</w:t>
+      </w:r>
+      <w:r>
+        <w:t xml:space="preserve"> to climate change</w:t>
+      </w:r>
+      <w:r>
+        <w:t xml:space="preserve">; </w:t>
+      </w:r>
+      <w:r>
+        <w:fldChar w:fldCharType="begin" w:fldLock="1"/>
+      </w:r>
+      <w:r>
+        <w:instrText>ADDIN CSL_CITATION {"citationItems":[{"id":"ITEM-1","itemData":{"DOI":"10.1038/nclimate2448","ISBN":"1758-678X","ISSN":"17586798","PMID":"23347591","abstract":"The effects of climate change on biodiversity are increasingly well documented, and many methods have been developed to assess species’ vulnerability to climatic changes, both ongoing and projected in the coming decades. To minimize global biodiversity losses, conservationists need to identify those species that are likely to be most vulnerable to the impacts of climate change. In this Review, we summarize different currencies used for assessing species’ climate change vulnerability. We describe three main approaches used to derive these currencies (correlative, mechanistic and trait-based), and their associated data requirements, spatial and temporal scales of application and modelling methods. We identify strengths and weaknesses of the approaches and highlight the sources of uncertainty inherent in each method that limit projection reliability. Finally, we provide guidance for conservation practitioners in selecting the most appropriate approach(es) for their planning needs and highlight priority areas for further assessments.","author":[{"dropping-particle":"","family":"Pacifici","given":"Michela","non-dropping-particle":"","parse-names":false,"suffix":""},{"dropping-particle":"","family":"Foden","given":"Wendy B.","non-dropping-particle":"","parse-names":false,"suffix":""},{"dropping-particle":"","family":"Visconti","given":"Piero","non-dropping-particle":"","parse-names":false,"suffix":""},{"dropping-particle":"","family":"Watson","given":"James E.M.","non-dropping-particle":"","parse-names":false,"suffix":""},{"dropping-particle":"","family":"Butchart","given":"Stuart H.M.","non-dropping-particle":"","parse-names":false,"suffix":""},{"dropping-particle":"","family":"Kovacs","given":"Kit M.","non-dropping-particle":"","parse-names":false,"suffix":""},{"dropping-particle":"","family":"Scheffers","given":"Brett R.","non-dropping-particle":"","parse-names":false,"suffix":""},{"dropping-particle":"","family":"Hole","given":"David G.","non-dropping-particle":"","parse-names":false,"suffix":""},{"dropping-particle":"","family":"Martin","given":"Tara G.","non-dropping-particle":"","parse-names":false,"suffix":""},{"dropping-particle":"","family":"Akçakaya","given":"H. Resit","non-dropping-particle":"","parse-names":false,"suffix":""},{"dropping-particle":"","family":"Corlett","given":"Richard T.","non-dropping-particle":"","parse-names":false,"suffix":""},{"dropping-particle":"","family":"Huntley","given":"Brian","non-dropping-particle":"","parse-names":false,"suffix":""},{"dropping-particle":"","family":"Bickford","given":"David","non-dropping-particle":"","parse-names":false,"suffix":""},{"dropping-particle":"","family":"Carr","given":"Jamie A.","non-dropping-particle":"","parse-names":false,"suffix":""},{"dropping-particle":"","family":"Hoffmann","given":"Ary A.","non-dropping-particle":"","parse-names":false,"suffix":""},{"dropping-particle":"","family":"Midgley","given":"Guy F.","non-dropping-particle":"","parse-names":false,"suffix":""},{"dropping-particle":"","family":"Pearce-Kelly","given":"Paul","non-dropping-particle":"","parse-names":false,"suffix":""},{"dropping-particle":"","family":"Pearson","given":"Richard G.","non-dropping-particle":"","parse-names":false,"suffix":""},{"dropping-particle":"","family":"Williams","given":"Stephen E.","non-dropping-particle":"","parse-names":false,"suffix":""},{"dropping-particle":"","family":"Willis","given":"Stephen G.","non-dropping-particle":"","parse-names":false,"suffix":""},{"dropping-particle":"","family":"Young","given":"Bruce","non-dropping-particle":"","parse-names":false,"suffix":""},{"dropping-particle":"","family":"Rondinini","given":"Carlo","non-dropping-particle":"","parse-names":false,"suffix":""}],"container-title":"Nature Climate Change","id":"ITEM-1","issued":{"date-parts":[["2015"]]},"title":"Assessing species vulnerability to climate change","type":"article"},"uris":["http://www.mendeley.com/documents/?uuid=bb92bc1a-9fa2-40cd-a736-87a449ffb003"]},{"id":"ITEM-2","itemData":{"DOI":"10.1371/journal.pone.0065427","ISBN":"19326203","ISSN":"19326203","PMID":"23950785","abstract":"Climate change will have far-reaching impacts on biodiversity, including increasing extinction rates. Current approaches to quantifying such impacts focus on measuring exposure to climatic change and largely ignore the biological differences between species that may significantly increase or reduce their vulnerability. To address this, we present a framework for assessing three dimensions of climate change vulnerability, namely sensitivity, exposure and adaptive capacity; this draws on species' biological traits and their modeled exposure to projected climatic changes. In the largest such assessment to date, we applied this approach to each of the world's birds, amphibians and corals (16,857 species). The resulting assessments identify the species with greatest relative vulnerability to climate change and the geographic areas in which they are concentrated, including the Amazon basin for amphibians and birds, and the central Indo-west Pacific (Coral Triangle) for corals. We found that high concentration areas for species with traits conferring highest sensitivity and lowest adaptive capacity differ from those of highly exposed species, and we identify areas where exposure-based assessments alone may over or under-estimate climate change impacts. We found that 608-851 bird (6-9%), 670-933 amphibian (11-15%), and 47-73 coral species (6-9%) are both highly climate change vulnerable and already threatened with extinction on the IUCN Red List. The remaining highly climate change vulnerable species represent new priorities for conservation. Fewer species are highly climate change vulnerable under lower IPCC SRES emissions scenarios, indicating that reducing greenhouse emissions will reduce climate change driven extinctions. Our study answers the growing call for a more biologically and ecologically inclusive approach to assessing climate change vulnerability. By facilitating independent assessment of the three dimensions of climate change vulnerability, our approach can be used to devise species and area-specific conservation interventions and indices. The priorities we identify will strengthen global strategies to mitigate climate change impacts.","author":[{"dropping-particle":"","family":"Foden","given":"Wendy B.","non-dropping-particle":"","parse-names":false,"suffix":""},{"dropping-particle":"","family":"Butchart","given":"Stuart H M","non-dropping-particle":"","parse-names":false,"suffix":""},{"dropping-particle":"","family":"Stuart","given":"Simon N.","non-dropping-particle":"","parse-names":false,"suffix":""},{"dropping-particle":"","family":"Vié","given":"Jean Christophe","non-dropping-particle":"","parse-names":false,"suffix":""},{"dropping-particle":"","family":"Akçakaya","given":"H. Resit","non-dropping-particle":"","parse-names":false,"suffix":""},{"dropping-particle":"","family":"Angulo","given":"Ariadne","non-dropping-particle":"","parse-names":false,"suffix":""},{"dropping-particle":"","family":"DeVantier","given":"Lyndon M.","non-dropping-particle":"","parse-names":false,"suffix":""},{"dropping-particle":"","family":"Gutsche","given":"Alexander","non-dropping-particle":"","parse-names":false,"suffix":""},{"dropping-particle":"","family":"Turak","given":"Emre","non-dropping-particle":"","parse-names":false,"suffix":""},{"dropping-particle":"","family":"Cao","given":"Long","non-dropping-particle":"","parse-names":false,"suffix":""},{"dropping-particle":"","family":"Donner","given":"Simon D.","non-dropping-particle":"","parse-names":false,"suffix":""},{"dropping-particle":"","family":"Katariya","given":"Vineet","non-dropping-particle":"","parse-names":false,"suffix":""},{"dropping-particle":"","family":"Bernard","given":"Rodolphe","non-dropping-particle":"","parse-names":false,"suffix":""},{"dropping-particle":"","family":"Holland","given":"Robert A.","non-dropping-particle":"","parse-names":false,"suffix":""},{"dropping-particle":"","family":"Hughes","given":"Adrian F.","non-dropping-particle":"","parse-names":false,"suffix":""},{"dropping-particle":"","family":"O'Hanlon","given":"Susannah E.","non-dropping-particle":"","parse-names":false,"suffix":""},{"dropping-particle":"","family":"Garnett","given":"Stephen T.","non-dropping-particle":"","parse-names":false,"suffix":""},{"dropping-particle":"","family":"Şekercioǧlu","given":"Çagan H.","non-dropping-particle":"","parse-names":false,"suffix":""},{"dropping-particle":"","family":"Mace","given":"Georgina M.","non-dropping-particle":"","parse-names":false,"suffix":""}],"container-title":"PLoS ONE","id":"ITEM-2","issued":{"date-parts":[["2013"]]},"title":"Identifying the World's Most Climate Change Vulnerable Species: A Systematic Trait-Based Assessment of all Birds, Amphibians and Corals","type":"article-journal"},"uris":["http://www.mendeley.com/documents/?uuid=7f1bed0b-48f5-44b2-a8e9-58d0d8259a01"]}],"mendeley":{"formattedCitation":"(Foden &lt;i&gt;et al.&lt;/i&gt; 2013; Pacifici &lt;i&gt;et al.&lt;/i&gt; 2015)","manualFormatting":"Foden et al. (2013); Pacifici et al. (2015)","plainTextFormattedCitation":"(Foden et al. 2013; Pacifici et al. 2015)","previouslyFormattedCitation":"(Foden &lt;i&gt;et al.&lt;/i&gt; 2013; Pacifici &lt;i&gt;et al.&lt;/i&gt; 2015)"},"properties":{"noteIndex":0},"schema":"https://github.com/citation-style-language/schema/raw/master/csl-citation.json"}</w:instrText>
+      </w:r>
+      <w:r>
+        <w:fldChar w:fldCharType="separate"/>
+      </w:r>
+      <w:r>
+        <w:rPr>
+          <w:noProof/>
+        </w:rPr>
+        <w:t xml:space="preserve">Foden </w:t>
+      </w:r>
+      <w:r>
+        <w:rPr>
+          <w:i/>
+          <w:noProof/>
+        </w:rPr>
+        <w:t>et al.</w:t>
+      </w:r>
+      <w:r>
+        <w:rPr>
+          <w:noProof/>
+        </w:rPr>
+        <w:t xml:space="preserve"> </w:t>
+      </w:r>
+      <w:r>
+        <w:rPr>
+          <w:noProof/>
+        </w:rPr>
+        <w:t>(</w:t>
+      </w:r>
+      <w:r>
+        <w:rPr>
+          <w:noProof/>
+        </w:rPr>
+        <w:t>2013</w:t>
+      </w:r>
+      <w:r>
+        <w:rPr>
+          <w:noProof/>
+        </w:rPr>
+        <w:t>)</w:t>
+      </w:r>
+      <w:r>
+        <w:rPr>
+          <w:noProof/>
+        </w:rPr>
+        <w:t xml:space="preserve">; Pacifici </w:t>
+      </w:r>
+      <w:r>
+        <w:rPr>
+          <w:i/>
+          <w:noProof/>
+        </w:rPr>
+        <w:t>et al.</w:t>
+      </w:r>
+      <w:r>
+        <w:rPr>
+          <w:noProof/>
+        </w:rPr>
+        <w:t xml:space="preserve"> </w:t>
+      </w:r>
+      <w:r>
+        <w:rPr>
+          <w:noProof/>
+        </w:rPr>
+        <w:t>(</w:t>
+      </w:r>
+      <w:r>
+        <w:rPr>
+          <w:noProof/>
+        </w:rPr>
+        <w:t>2015)</w:t>
+      </w:r>
+      <w:r>
+        <w:fldChar w:fldCharType="end"/>
+      </w:r>
+      <w:r>
+        <w:t>)</w:t>
+      </w:r>
+      <w:r>
+        <w:t xml:space="preserve">, </w:t>
+      </w:r>
+      <w:r>
+        <w:t>with framework</w:t>
+      </w:r>
+      <w:r>
+        <w:t>s</w:t>
+      </w:r>
+      <w:r>
+        <w:t xml:space="preserve"> </w:t>
+      </w:r>
+      <w:r>
+        <w:t>assum</w:t>
+      </w:r>
+      <w:r>
+        <w:t>ing</w:t>
+      </w:r>
+      <w:r>
+        <w:t xml:space="preserve"> that </w:t>
+      </w:r>
+      <w:r>
+        <w:t xml:space="preserve">species traits </w:t>
+      </w:r>
+      <w:r>
+        <w:t>predict</w:t>
+      </w:r>
+      <w:r>
+        <w:t xml:space="preserve"> species sensitivity to </w:t>
+      </w:r>
+      <w:r>
+        <w:t>environmental</w:t>
+      </w:r>
+      <w:r>
+        <w:t xml:space="preserve"> change</w:t>
+      </w:r>
+      <w:r>
+        <w:t>.</w:t>
+      </w:r>
+      <w:r>
+        <w:t xml:space="preserve"> </w:t>
+      </w:r>
+      <w:r>
+        <w:t xml:space="preserve">A number of studies have focused on explaining species extinction risk with traits </w:t>
+      </w:r>
+      <w:r>
+        <w:fldChar w:fldCharType="begin" w:fldLock="1"/>
+      </w:r>
+      <w:r>
+        <w:instrText>ADDIN CSL_CITATION {"citationItems":[{"id":"ITEM-1","itemData":{"DOI":"10.1016/j.crvi.2011.01.005","ISSN":"17683238","abstract":"Examples of the impact of human activities on Vertebrate populations abound, with famous cases of extinction. This article reviews how and why Vertebrates are affected by the various components of global change. The effect of direct exploitation, while strong, is currently superseded by changes in use of all sorts, while climate change has started having significant effects on some Vertebrate populations. The low maximum growth rate of Vertebrate populations makes them particularly sensitive to global change, while they contribute relatively modestly to major ecosystem services. One may conclude that unless they are considered as sentinels of the biological consequences of global changes, their situation will go on strongly deteriorating, in particular under the influence of interactions of different components of global change such as changes in use and climate change. © 2011 Académie des sciences. Published by Elsevier Masson SAS. All rights reserved.","author":[{"dropping-particle":"","family":"Lebreton","given":"Jean Dominique","non-dropping-particle":"","parse-names":false,"suffix":""}],"container-title":"Comptes Rendus - Biologies","id":"ITEM-1","issue":"5-6","issued":{"date-parts":[["2011"]]},"page":"360-369","publisher":"Academie des sciences","title":"The impact of global change on terrestrial vertebrates","type":"article-journal","volume":"334"},"uris":["http://www.mendeley.com/documents/?uuid=7f1b5e8d-d24b-44d7-899e-b831c342f8c3"]},{"id":"ITEM-2","itemData":{"DOI":"10.1016/j.biocon.2019.07.001","ISSN":"00063207","abstract":"Biodiversity is shrinking rapidly, and despite our efforts only a small part of it has been assessed for extinction risk. Identifying the traits that make species vulnerable might help us to predict the status for those less known. We gathered information on the relationships between traits and extinction risk from 173 publications, across all taxa, spatial scales and biogeographical regions, in what we think it is the most comprehensive compilation to date. We aimed to identify (1) taxonomical and spatial biases, and (2) statistically robust and generalizable predictors of extinction risk through the use of meta-analyses. Vertebrates and the Palaearctic are the most studied taxon and region because of higher accumulation of data in these groups. Among the many traits that have been suggested to be predictors, only three had enough data for meta-analyses. Two of them are potentially useful in assessing risk for the lesser-known species: regardless of the taxon, species with small range and narrow habitat breadth are more vulnerable to extinction. Contrastingly, body size (the most studied trait) did not present a consistently positive or negative response. We hypothesize that the relationship between body size and extinction risk is shaped by different aspects, namely the phenomena represented by body size depending on the taxonomic group. To increase our understanding of the drivers of extinction, further studies should focus on understudied groups such as invertebrates and fungi and regions such as the tropics and expand the number of traits in comparative analyses that should avoid current biases.","author":[{"dropping-particle":"","family":"Chichorro","given":"Filipe","non-dropping-particle":"","parse-names":false,"suffix":""},{"dropping-particle":"","family":"Juslén","given":"Aino","non-dropping-particle":"","parse-names":false,"suffix":""},{"dropping-particle":"","family":"Cardoso","given":"P.","non-dropping-particle":"","parse-names":false,"suffix":""}],"container-title":"Biological Conservation","id":"ITEM-2","issue":"June","issued":{"date-parts":[["2019"]]},"page":"220-229","publisher":"Elsevier","title":"A review of the relation between species traits and extinction risk","type":"article-journal","volume":"237"},"uris":["http://www.mendeley.com/documents/?uuid=5c049c42-d924-492a-ad12-88163699fc25"]}],"mendeley":{"formattedCitation":"(Lebreton 2011; Chichorro &lt;i&gt;et al.&lt;/i&gt; 2019)","plainTextFormattedCitation":"(Lebreton 2011; Chichorro et al. 2019)","previouslyFormattedCitation":"(Lebreton 2011; Chichorro &lt;i&gt;et al.&lt;/i&gt; 2019)"},"properties":{"noteIndex":0},"schema":"https://github.com/citation-style-language/schema/raw/master/csl-citation.json"}</w:instrText>
+      </w:r>
+      <w:r>
+        <w:fldChar w:fldCharType="separate"/>
+      </w:r>
+      <w:r>
+        <w:rPr>
+          <w:noProof/>
+        </w:rPr>
+        <w:t xml:space="preserve">(Lebreton 2011; Chichorro </w:t>
+      </w:r>
+      <w:r>
+        <w:rPr>
+          <w:i/>
+          <w:noProof/>
+        </w:rPr>
+        <w:t>et al.</w:t>
+      </w:r>
+      <w:r>
+        <w:rPr>
+          <w:noProof/>
+        </w:rPr>
+        <w:t xml:space="preserve"> 2019)</w:t>
+      </w:r>
+      <w:r>
+        <w:fldChar w:fldCharType="end"/>
+      </w:r>
+      <w:r>
+        <w:t>, which is of high interest for conservation but often lack threat-specific considerations</w:t>
+      </w:r>
+      <w:r>
+        <w:t xml:space="preserve"> </w:t>
+      </w:r>
+      <w:r>
+        <w:fldChar w:fldCharType="begin" w:fldLock="1"/>
+      </w:r>
+      <w:r>
+        <w:instrText>ADDIN CSL_CITATION {"citationItems":[{"id":"ITEM-1","itemData":{"DOI":"10.1890/ES12-00380.1","ISBN":"2150-8925","ISSN":"21508925","abstract":"Understanding what makes some species more vulnerable to extinction than others is an important challenge for conservation. Many comparative analyses have addressed this issue exploring how intrinsic and extrinsic traits associate with general estimates of vulnerability. However, these general estimates do not consider the actual threats that drive species to extinction and hence, are more difficult to translate into effective management. We provide an updated description of the types and spatial distribution of threats that affect mammals globally using data from the IUCN for 5941 species of mammals. Using these data we explore the links between intrinsic species traits and specific threats in order to identify key intrinsic features associated with particular drivers of extinction. We find that families formed by small-size habitat specialists are more likely to be threatened by habitat-modifying processes; whereas, families formed by larger mammals with small litter sizes are more likely to be threatened by processes that directly affect survival. These results highlight the importance of considering the actual threatening process in comparative studies. We also discuss the need to standardize and rank threat importance in global assessments such as the IUCN Red List to improve our ability to understand what makes some species more vulnerable to extinction than others.","author":[{"dropping-particle":"","family":"Gonzalez-Suarez","given":"Manuela","non-dropping-particle":"","parse-names":false,"suffix":""},{"dropping-particle":"","family":"Gomez","given":"Alicia","non-dropping-particle":"","parse-names":false,"suffix":""},{"dropping-particle":"","family":"Revilla","given":"Eloy","non-dropping-particle":"","parse-names":false,"suffix":""}],"container-title":"Ecosphere","id":"ITEM-1","issued":{"date-parts":[["2013"]]},"title":"Which intrinsic traits predict vulnerability to extinction depends on the actual threatening processes","type":"article-journal"},"uris":["http://www.mendeley.com/documents/?uuid=66384aa6-1942-49ff-b620-7e08947c5f95"]}],"mendeley":{"formattedCitation":"(Gonzalez-Suarez &lt;i&gt;et al.&lt;/i&gt; 2013)","plainTextFormattedCitation":"(Gonzalez-Suarez et al. 2013)","previouslyFormattedCitation":"(Gonzalez-Suarez &lt;i&gt;et al.&lt;/i&gt; 2013)"},"properties":{"noteIndex":0},"schema":"https://github.com/citation-style-language/schema/raw/master/csl-citation.json"}</w:instrText>
+      </w:r>
+      <w:r>
+        <w:fldChar w:fldCharType="separate"/>
+      </w:r>
+      <w:r>
+        <w:rPr>
+          <w:noProof/>
+        </w:rPr>
+        <w:t xml:space="preserve">(Gonzalez-Suarez </w:t>
+      </w:r>
+      <w:r>
+        <w:rPr>
+          <w:i/>
+          <w:noProof/>
+        </w:rPr>
+        <w:t>et al.</w:t>
+      </w:r>
+      <w:r>
+        <w:rPr>
+          <w:noProof/>
+        </w:rPr>
+        <w:t xml:space="preserve"> 2013)</w:t>
+      </w:r>
+      <w:r>
+        <w:fldChar w:fldCharType="end"/>
       </w:r>
       <w:r>
         <w:t xml:space="preserve">. </w:t>
       </w:r>
       <w:r>
-        <w:t>Although t</w:t>
-      </w:r>
-      <w:r>
-        <w:t>he formal definition of</w:t>
-      </w:r>
-      <w:r>
-        <w:t xml:space="preserve"> </w:t>
-      </w:r>
-      <w:r>
-        <w:t>‘</w:t>
-      </w:r>
-      <w:r>
-        <w:t>a</w:t>
-      </w:r>
-      <w:r>
-        <w:t xml:space="preserve"> trait</w:t>
-      </w:r>
-      <w:r>
-        <w:t>’</w:t>
-      </w:r>
-      <w:r>
-        <w:t xml:space="preserve"> can vary </w:t>
-      </w:r>
-      <w:r>
-        <w:t>depending on studies, in this thesis, I consider traits to be</w:t>
-      </w:r>
-      <w:r>
-        <w:t xml:space="preserve"> characteristics </w:t>
-      </w:r>
-      <w:r>
-        <w:t>measurable</w:t>
-      </w:r>
-      <w:r>
-        <w:t xml:space="preserve"> at the </w:t>
-      </w:r>
-      <w:r>
-        <w:t>organismal level</w:t>
-      </w:r>
-      <w:r>
-        <w:t>, that likely influence organismal fitness and performance</w:t>
-      </w:r>
-      <w:r>
-        <w:t xml:space="preserve"> (this is the definition adopted in </w:t>
-      </w:r>
-      <w:r>
-        <w:t>McGill 2006</w:t>
+        <w:t xml:space="preserve">Among studies focused on land-use change, </w:t>
+      </w:r>
+      <w:r>
+        <w:t xml:space="preserve">empirical evidence </w:t>
+      </w:r>
+      <w:r>
+        <w:t xml:space="preserve">linking traits </w:t>
+      </w:r>
+      <w:r>
+        <w:t xml:space="preserve">and </w:t>
+      </w:r>
+      <w:r>
+        <w:t xml:space="preserve">biodiversity responses </w:t>
+      </w:r>
+      <w:r>
+        <w:t>rel</w:t>
+      </w:r>
+      <w:r>
+        <w:t xml:space="preserve">y </w:t>
+      </w:r>
+      <w:r>
+        <w:t xml:space="preserve">mostly </w:t>
+      </w:r>
+      <w:r>
+        <w:t>on</w:t>
+      </w:r>
+      <w:r>
+        <w:t xml:space="preserve"> (1)</w:t>
+      </w:r>
+      <w:r>
+        <w:t xml:space="preserve"> </w:t>
+      </w:r>
+      <w:r>
+        <w:t>functional diversity indices to evaluate the</w:t>
+      </w:r>
+      <w:r>
+        <w:t xml:space="preserve"> effects of </w:t>
+      </w:r>
+      <w:r>
+        <w:t>land-use disturbance</w:t>
+      </w:r>
+      <w:r>
+        <w:t xml:space="preserve"> on </w:t>
+      </w:r>
+      <w:r>
+        <w:t>t</w:t>
+      </w:r>
+      <w:r>
+        <w:t>he functional composition of local assemblages</w:t>
+      </w:r>
+      <w:r>
+        <w:t xml:space="preserve"> </w:t>
+      </w:r>
+      <w:r>
+        <w:fldChar w:fldCharType="begin" w:fldLock="1"/>
+      </w:r>
+      <w:r>
+        <w:instrText>ADDIN CSL_CITATION {"citationItems":[{"id":"ITEM-1","itemData":{"DOI":"10.1111/j.1461-0248.2008.01255.x","ISBN":"1461-023X","ISSN":"1461023X","PMID":"19087109","abstract":"Land use intensification can greatly reduce species richness and ecosystem functioning. However, species richness determines ecosystem functioning through the diversity and values of traits of species present. Here, we analyze changes in species richness and functional diversity (FD) at varying agricultural land use intensity levels. We test hypotheses of FD responses to land use intensification in plant, bird, and mammal communities using trait data compiled for 1600+ species. To isolate changes in FD from changes in species richness we compare the FD of communities to the null expectations of FD values. In over one-quarter of the bird and mammal communities impacted by agriculture, declines in FD were steeper than predicted by species number. In plant communities, changes in FD were indistinguishable from changes in species richness. Land use intensification can reduce the functional diversity of animal communities beyond changes in species richness alone, potentially imperiling provisioning of ecosystem services.","author":[{"dropping-particle":"","family":"Flynn","given":"Dan F.B.","non-dropping-particle":"","parse-names":false,"suffix":""},{"dropping-particle":"","family":"Gogol-Prokurat","given":"Melanie","non-dropping-particle":"","parse-names":false,"suffix":""},{"dropping-particle":"","family":"Nogeire","given":"Theresa","non-dropping-particle":"","parse-names":false,"suffix":""},{"dropping-particle":"","family":"Molinari","given":"Nicole","non-dropping-particle":"","parse-names":false,"suffix":""},{"dropping-particle":"","family":"Richers","given":"Bárbara Trautman","non-dropping-particle":"","parse-names":false,"suffix":""},{"dropping-particle":"","family":"Lin","given":"Brenda B.","non-dropping-particle":"","parse-names":false,"suffix":""},{"dropping-particle":"","family":"Simpson","given":"Nicholas","non-dropping-particle":"","parse-names":false,"suffix":""},{"dropping-particle":"","family":"Mayfield","given":"Margaret M.","non-dropping-particle":"","parse-names":false,"suffix":""},{"dropping-particle":"","family":"DeClerck","given":"Fabrice","non-dropping-particle":"","parse-names":false,"suffix":""}],"container-title":"Ecology Letters","id":"ITEM-1","issue":"1","issued":{"date-parts":[["2009"]]},"page":"22-33","title":"Loss of functional diversity under land use intensification across multiple taxa","type":"article-journal","volume":"12"},"uris":["http://www.mendeley.com/documents/?uuid=df08dca6-bc60-4917-8027-0c18f9796faa"]}],"mendeley":{"formattedCitation":"(Flynn &lt;i&gt;et al.&lt;/i&gt; 2009)","plainTextFormattedCitation":"(Flynn et al. 2009)","previouslyFormattedCitation":"(Flynn &lt;i&gt;et al.&lt;/i&gt; 2009)"},"properties":{"noteIndex":0},"schema":"https://github.com/citation-style-language/schema/raw/master/csl-citation.json"}</w:instrText>
+      </w:r>
+      <w:r>
+        <w:fldChar w:fldCharType="separate"/>
+      </w:r>
+      <w:r>
+        <w:rPr>
+          <w:noProof/>
+        </w:rPr>
+        <w:t xml:space="preserve">(Flynn </w:t>
+      </w:r>
+      <w:r>
+        <w:rPr>
+          <w:i/>
+          <w:noProof/>
+        </w:rPr>
+        <w:t>et al.</w:t>
+      </w:r>
+      <w:r>
+        <w:rPr>
+          <w:noProof/>
+        </w:rPr>
+        <w:t xml:space="preserve"> 2009)</w:t>
+      </w:r>
+      <w:r>
+        <w:fldChar w:fldCharType="end"/>
+      </w:r>
+      <w:r>
+        <w:t xml:space="preserve">, and </w:t>
+      </w:r>
+      <w:r>
+        <w:t xml:space="preserve">(2) </w:t>
+      </w:r>
+      <w:r>
+        <w:t>on</w:t>
+      </w:r>
+      <w:r>
+        <w:t xml:space="preserve"> correlative assessments</w:t>
+      </w:r>
+      <w:r>
+        <w:t xml:space="preserve"> aiming to explain land-use responses with traits </w:t>
+      </w:r>
+      <w:r>
+        <w:fldChar w:fldCharType="begin" w:fldLock="1"/>
+      </w:r>
+      <w:r>
+        <w:instrText>ADDIN CSL_CITATION {"citationItems":[{"id":"ITEM-1","itemData":{"DOI":"10.1098/rspb.2012.2131","ISBN":"0962-8452, 1471-2954","ISSN":"1471-2954","PMID":"23173205","abstract":"Land-use change is one of the main drivers of current and likely future biodiversity loss. Therefore, understanding how species are affected by it is crucial to guide conservation decisions. Species respond differently to land-use change, possibly related to their traits. Using pan-tropical data on bird occurrence and abundance across a human land-use intensity gradient, we tested the effects of seven traits on observed responses. A likelihood-based approach allowed us to quantify uncertainty in modelled responses, essential for applying the model to project future change. Compared with undisturbed habitats, the average probability of occurrence of bird species was 7.8 per cent and 31.4 per cent lower, and abundance declined by 3.7 per cent and 19.2 per cent in habitats with low and high human land-use intensity, respectively. Five of the seven traits tested affected the observed responses significantly: long-lived, large, non-migratory, primarily frugivorous or insectivorous forest specialists were both less likely to occur and less abundant in more intensively used habitats than short-lived, small, migratory, non-frugivorous/insectivorous habitat generalists. The finding that species responses to land use depend on their traits is important for understanding ecosystem functioning, because species' traits determine their contribution to ecosystem processes. Furthermore, the loss of species with particular traits might have implications for the delivery of ecosystem services.","author":[{"dropping-particle":"","family":"Newbold","given":"Tim","non-dropping-particle":"","parse-names":false,"suffix":""},{"dropping-particle":"","family":"Scharlemann","given":"Jörn P W","non-dropping-particle":"","parse-names":false,"suffix":""},{"dropping-particle":"","family":"Butchart","given":"Stuart H M","non-dropping-particle":"","parse-names":false,"suffix":""},{"dropping-particle":"","family":"Sekercioğlu","given":"Cağan H","non-dropping-particle":"","parse-names":false,"suffix":""},{"dropping-particle":"","family":"Alkemade","given":"Rob","non-dropping-particle":"","parse-names":false,"suffix":""},{"dropping-particle":"","family":"Booth","given":"Hollie","non-dropping-particle":"","parse-names":false,"suffix":""},{"dropping-particle":"","family":"Purves","given":"Drew W","non-dropping-particle":"","parse-names":false,"suffix":""}],"container-title":"Proceedings. Biological sciences / The Royal Society","id":"ITEM-1","issued":{"date-parts":[["2013"]]},"title":"Ecological traits affect the response of tropical forest bird species to land-use intensity.","type":"article-journal"},"uris":["http://www.mendeley.com/documents/?uuid=24f494c0-a414-46fb-9317-0009cdb0e5ee"]}],"mendeley":{"formattedCitation":"(Newbold &lt;i&gt;et al.&lt;/i&gt; 2013)","plainTextFormattedCitation":"(Newbold et al. 2013)","previouslyFormattedCitation":"(Newbold &lt;i&gt;et al.&lt;/i&gt; 2013)"},"properties":{"noteIndex":0},"schema":"https://github.com/citation-style-language/schema/raw/master/csl-citation.json"}</w:instrText>
+      </w:r>
+      <w:r>
+        <w:fldChar w:fldCharType="separate"/>
+      </w:r>
+      <w:r>
+        <w:rPr>
+          <w:noProof/>
+        </w:rPr>
+        <w:t xml:space="preserve">(Newbold </w:t>
+      </w:r>
+      <w:r>
+        <w:rPr>
+          <w:i/>
+          <w:noProof/>
+        </w:rPr>
+        <w:t>et al.</w:t>
+      </w:r>
+      <w:r>
+        <w:rPr>
+          <w:noProof/>
+        </w:rPr>
+        <w:t xml:space="preserve"> 2013)</w:t>
+      </w:r>
+      <w:r>
+        <w:fldChar w:fldCharType="end"/>
+      </w:r>
+      <w:r>
+        <w:t>.</w:t>
+      </w:r>
+      <w:r>
+        <w:t xml:space="preserve"> Correlative</w:t>
+      </w:r>
+      <w:r>
+        <w:t xml:space="preserve"> </w:t>
+      </w:r>
+      <w:r>
+        <w:t>t</w:t>
+      </w:r>
+      <w:r>
+        <w:t xml:space="preserve">rait-based approaches have also been used to </w:t>
+      </w:r>
+      <w:r>
+        <w:t>understand species responses to climate change (</w:t>
+      </w:r>
+      <w:r>
+        <w:t xml:space="preserve">with studies focusing on </w:t>
+      </w:r>
+      <w:r>
+        <w:t>explaining interspecific variation in</w:t>
+      </w:r>
+      <w:r>
+        <w:t xml:space="preserve"> past</w:t>
+      </w:r>
+      <w:r>
+        <w:t xml:space="preserve"> </w:t>
+      </w:r>
+      <w:r>
+        <w:t xml:space="preserve">or projected </w:t>
+      </w:r>
+      <w:r>
+        <w:t>range shifts</w:t>
+      </w:r>
+      <w:r>
+        <w:t xml:space="preserve"> with traits</w:t>
+      </w:r>
+      <w:r>
+        <w:t xml:space="preserve"> </w:t>
+      </w:r>
+      <w:r>
+        <w:fldChar w:fldCharType="begin" w:fldLock="1"/>
+      </w:r>
+      <w:r>
+        <w:instrText>ADDIN CSL_CITATION {"citationItems":[{"id":"ITEM-1","itemData":{"DOI":"10.1038/nclimate3223","ISBN":"1758-6798","ISSN":"1758-678X","abstract":"Although it is widely accepted that future climatic change—if unabated—is likely to have major impacts on biodiversity1, 2, few studies have attempted to quantify the number of species whose populations have already been impacted by climate change3, 4. Using a systematic review of published literature, we identified mammals and birds for which there is evidence that they have already been impacted by climate change. We modelled the relationships between observed responses and intrinsic (for example, body mass) and spatial traits (for example, temperature seasonality within the geographic range). Using this model, we estimated that 47% of terrestrial non-volant threatened mammals (out of 873 species) and 23.4% of threatened birds (out of 1,272 species) may have already been negatively impacted by climate change in at least part of their distribution. Our results suggest that populations of large numbers of threatened species are likely to be already affected by climate change, and that conservation managers, planners and policy makers must take this into account in efforts to safeguard the future of biodiversity.","author":[{"dropping-particle":"","family":"Pacifici","given":"Michela","non-dropping-particle":"","parse-names":false,"suffix":""},{"dropping-particle":"","family":"Visconti","given":"Piero","non-dropping-particle":"","parse-names":false,"suffix":""},{"dropping-particle":"","family":"Butchart","given":"Stuart H. M.","non-dropping-particle":"","parse-names":false,"suffix":""},{"dropping-particle":"","family":"Watson","given":"James E. M.","non-dropping-particle":"","parse-names":false,"suffix":""},{"dropping-particle":"","family":"Cassola","given":"Francesca M.","non-dropping-particle":"","parse-names":false,"suffix":""},{"dropping-particle":"","family":"Rondinini","given":"Carlo","non-dropping-particle":"","parse-names":false,"suffix":""}],"container-title":"Nature Climate Change","id":"ITEM-1","issued":{"date-parts":[["2017"]]},"title":"Species’ traits influenced their response to recent climate change","type":"article-journal"},"uris":["http://www.mendeley.com/documents/?uuid=b27fedcf-c906-4d3b-ae8e-f6f90f667ca0"]},{"id":"ITEM-2","itemData":{"DOI":"10.1111/ecog.05414","ISSN":"16000587","abstract":"The breadth of a species' climatic niche is an important ecological trait that allows adaptation to climate change, but human activities often reduce realised niche breadth by impacting species distributions. Some life-history traits, such as dispersal ability and reproductive speed, allow species to cope with both human impact and climate change. But how do these traits interact with human pressure to determine niche change? Here we investigate the patterns and drivers of change in the realised climatic niche of 258 terrestrial mammal species. Our goal is to disentangle the impacts of human land use, climate change and life history. We quantified the past and present climatic niches of each species by considering past climatic conditions (Mid Holocene) within their pre-human impact distributions, and current climatic conditions within the current distributions. Depending on the difference between past and current niche, we defined four categories of change: ‘shrink', ‘shift', ‘stable' and ‘expand'. We found over half of the species in our sample have undergone niche shrink, while only one in six retained a stable niche. Climate change and distribution change were the strongest correlates of species niche change, followed by biogeography, anthropogenic land use and life-history traits. Factors that increased the probability of niche shrink included: overall climatic instability, reduction in distribution range, historical land use, large body mass and long weaning age. Species with these characteristics might require interventions that facilitate natural dispersal or assisted colonisation to survive rapidly changing climates.","author":[{"dropping-particle":"","family":"Marco","given":"Moreno","non-dropping-particle":"Di","parse-names":false,"suffix":""},{"dropping-particle":"","family":"Pacifici","given":"Michela","non-dropping-particle":"","parse-names":false,"suffix":""},{"dropping-particle":"","family":"Maiorano","given":"Luigi","non-dropping-particle":"","parse-names":false,"suffix":""},{"dropping-particle":"","family":"Rondinini","given":"Carlo","non-dropping-particle":"","parse-names":false,"suffix":""}],"container-title":"Ecography","id":"ITEM-2","issue":"8","issued":{"date-parts":[["2021"]]},"page":"1180-1190","title":"Drivers of change in the realised climatic niche of terrestrial mammals","type":"article-journal","volume":"44"},"uris":["http://www.mendeley.com/documents/?uuid=69001377-4dfd-43ff-a23c-f1694d3ea41b"]},{"id":"ITEM-3","itemData":{"DOI":"10.1073/pnas.1116791109","ISBN":"0027-8424","ISSN":"0027-8424","PMID":"22586104","abstract":"As they have in response to past climatic changes, many species will shift their distributions in response to modern climate change. However, due to the unprecedented rapidity of projected climatic changes, some species may not be able to move their ranges fast enough to track shifts in suitable climates and associated habitats. Here, we investigate the ability of 493 mammals to keep pace with projected climatic changes in the Western Hemisphere. We modeled the velocities at which species will likely need to move to keep pace with projected changes in suitable climates. We compared these velocities with the velocities at which species are able to move as a function of dispersal distances and dispersal frequencies. Across the Western Hemisphere, on average, 9.2% of mammals at a given location will likely be unable to keep pace with climate change. In some places, up to 39% of mammals may be unable to track shifts in suitable climates. Eighty-seven percent of mammalian species are expected to experience reductions in range size and 20% of these range reductions will likely be due to limited dispersal abilities as opposed to reductions in the area of suitable climate. Because climate change will likely outpace the response capacity of many mammals, mammalian vulnerability to climate change may be more extensive than previously anticipated.","author":[{"dropping-particle":"","family":"Schloss","given":"C. A.","non-dropping-particle":"","parse-names":false,"suffix":""},{"dropping-particle":"","family":"Nunez","given":"T. A.","non-dropping-particle":"","parse-names":false,"suffix":""},{"dropping-particle":"","family":"Lawler","given":"J. J.","non-dropping-particle":"","parse-names":false,"suffix":""}],"container-title":"Proceedings of the National Academy of Sciences","id":"ITEM-3","issued":{"date-parts":[["2012"]]},"title":"Dispersal will limit ability of mammals to track climate change in the Western Hemisphere","type":"article-journal"},"uris":["http://www.mendeley.com/documents/?uuid=446fff3d-80bd-4a5a-a422-c610066d0551"]}],"mendeley":{"formattedCitation":"(Schloss &lt;i&gt;et al.&lt;/i&gt; 2012; Pacifici &lt;i&gt;et al.&lt;/i&gt; 2017; Di Marco &lt;i&gt;et al.&lt;/i&gt; 2021)","plainTextFormattedCitation":"(Schloss et al. 2012; Pacifici et al. 2017; Di Marco et al. 2021)","previouslyFormattedCitation":"(Schloss &lt;i&gt;et al.&lt;/i&gt; 2012; Pacifici &lt;i&gt;et al.&lt;/i&gt; 2017; Di Marco &lt;i&gt;et al.&lt;/i&gt; 2021)"},"properties":{"noteIndex":0},"schema":"https://github.com/citation-style-language/schema/raw/master/csl-citation.json"}</w:instrText>
+      </w:r>
+      <w:r>
+        <w:fldChar w:fldCharType="separate"/>
+      </w:r>
+      <w:r>
+        <w:rPr>
+          <w:noProof/>
+        </w:rPr>
+        <w:t xml:space="preserve">(Schloss </w:t>
+      </w:r>
+      <w:r>
+        <w:rPr>
+          <w:i/>
+          <w:noProof/>
+        </w:rPr>
+        <w:t>et al.</w:t>
+      </w:r>
+      <w:r>
+        <w:rPr>
+          <w:noProof/>
+        </w:rPr>
+        <w:t xml:space="preserve"> 2012; Pacifici </w:t>
+      </w:r>
+      <w:r>
+        <w:rPr>
+          <w:i/>
+          <w:noProof/>
+        </w:rPr>
+        <w:t>et al.</w:t>
+      </w:r>
+      <w:r>
+        <w:rPr>
+          <w:noProof/>
+        </w:rPr>
+        <w:t xml:space="preserve"> 2017; Di Marco </w:t>
+      </w:r>
+      <w:r>
+        <w:rPr>
+          <w:i/>
+          <w:noProof/>
+        </w:rPr>
+        <w:t>et al.</w:t>
+      </w:r>
+      <w:r>
+        <w:rPr>
+          <w:noProof/>
+        </w:rPr>
+        <w:t xml:space="preserve"> 2021)</w:t>
+      </w:r>
+      <w:r>
+        <w:fldChar w:fldCharType="end"/>
+      </w:r>
+      <w:r>
+        <w:t>;</w:t>
+      </w:r>
+      <w:r>
+        <w:t xml:space="preserve"> </w:t>
+      </w:r>
+      <w:r>
+        <w:t xml:space="preserve">and </w:t>
+      </w:r>
+      <w:r>
+        <w:t xml:space="preserve">with </w:t>
+      </w:r>
+      <w:r>
+        <w:t>range</w:t>
+      </w:r>
+      <w:r>
+        <w:t>-</w:t>
+      </w:r>
+      <w:r>
+        <w:t>filling</w:t>
+      </w:r>
+      <w:r>
+        <w:t xml:space="preserve"> approaches</w:t>
+      </w:r>
+      <w:r>
+        <w:t xml:space="preserve"> </w:t>
+      </w:r>
+      <w:r>
+        <w:fldChar w:fldCharType="begin" w:fldLock="1"/>
+      </w:r>
+      <w:r>
+        <w:instrText>ADDIN CSL_CITATION {"citationItems":[{"id":"ITEM-1","itemData":{"DOI":"10.1111/ecog.02968","ISSN":"16000587","abstract":"In order to understand the ecological effects of climate change it is essential to forecast suitable areas for species in the future. However, species’ ability to reach potentially suitable areas is also critical for species survival. These ‘range-shift’ abilities can be studied using life-history traits related to four range-shift stages: emigration, movement, establishment, and proliferation. Here, we use the extent to which species’ ranges fill the climatically suitable area available (‘range filling’) as a proxy for the ability of European mammals and birds to shift their ranges under climate change. We detect which traits associate most closely with range filling. Drawing comparisons with a recent analysis for plants, we ask whether the latitudinal position of species’ ranges supports the assertion that post-glacial range-shift limitations cause disequilibrium between ranges and climate. We also disentangle which of the three taxonomic groups has greatest range filling. For mammals, generalists and early-reproducing species have the greatest range filling. For birds, generalist species with high annual fecundity, which live longer than expected based on body size, have the greatest range filling. Although we consider traits related to the four range-shift stages, only traits related to establishment and proliferation ability significantly influence range filling of mammals and birds. Species with the greatest range filling are those whose range centroid falls in the latitudinal centre of Europe, suggesting that post-glacial range expansion is a leading cause of disequilibrium with climate, although other explanations are also possible. Range filling of plants is lower than that of mammals or birds, suggesting that plants are more range-limited by non-climatic factors. Therefore, plants might be face greater non-climatic restraints on range shifts than mammals or birds.","author":[{"dropping-particle":"","family":"Estrada","given":"Alba","non-dropping-particle":"","parse-names":false,"suffix":""},{"dropping-particle":"","family":"Morales-Castilla","given":"Ignacio","non-dropping-particle":"","parse-names":false,"suffix":""},{"dropping-particle":"","family":"Meireles","given":"Catarina","non-dropping-particle":"","parse-names":false,"suffix":""},{"dropping-particle":"","family":"Caplat","given":"Paul","non-dropping-particle":"","parse-names":false,"suffix":""},{"dropping-particle":"","family":"Early","given":"Regan","non-dropping-particle":"","parse-names":false,"suffix":""}],"container-title":"Ecography","id":"ITEM-1","issued":{"date-parts":[["2018"]]},"title":"Equipped to cope with climate change: traits associated with range filling across European taxa","type":"article-journal"},"uris":["http://www.mendeley.com/documents/?uuid=8242f178-ec8b-4819-802d-a4254e59a043"]}],"mendeley":{"formattedCitation":"(Estrada &lt;i&gt;et al.&lt;/i&gt; 2018)","plainTextFormattedCitation":"(Estrada et al. 2018)","previouslyFormattedCitation":"(Estrada &lt;i&gt;et al.&lt;/i&gt; 2018)"},"properties":{"noteIndex":0},"schema":"https://github.com/citation-style-language/schema/raw/master/csl-citation.json"}</w:instrText>
+      </w:r>
+      <w:r>
+        <w:fldChar w:fldCharType="separate"/>
+      </w:r>
+      <w:r>
+        <w:rPr>
+          <w:noProof/>
+        </w:rPr>
+        <w:t xml:space="preserve">(Estrada </w:t>
+      </w:r>
+      <w:r>
+        <w:rPr>
+          <w:i/>
+          <w:noProof/>
+        </w:rPr>
+        <w:t>et al.</w:t>
+      </w:r>
+      <w:r>
+        <w:rPr>
+          <w:noProof/>
+        </w:rPr>
+        <w:t xml:space="preserve"> 2018)</w:t>
+      </w:r>
+      <w:r>
+        <w:fldChar w:fldCharType="end"/>
       </w:r>
       <w:r>
         <w:t>)</w:t>
       </w:r>
       <w:r>
+        <w:t>.</w:t>
+      </w:r>
+      <w:r>
+        <w:t xml:space="preserve"> </w:t>
+      </w:r>
+      <w:r>
+        <w:t>However, s</w:t>
+      </w:r>
+      <w:r>
+        <w:t>uch studies</w:t>
+      </w:r>
+      <w:r>
+        <w:t xml:space="preserve"> investigating </w:t>
+      </w:r>
+      <w:r>
+        <w:t>relationships</w:t>
+      </w:r>
+      <w:r>
+        <w:t xml:space="preserve"> between traits and </w:t>
+      </w:r>
+      <w:r>
+        <w:t>environmental</w:t>
+      </w:r>
+      <w:r>
+        <w:t xml:space="preserve"> change</w:t>
+      </w:r>
+      <w:r>
+        <w:t xml:space="preserve"> </w:t>
+      </w:r>
+      <w:r>
+        <w:t>have</w:t>
+      </w:r>
+      <w:r>
+        <w:t xml:space="preserve"> </w:t>
+      </w:r>
+      <w:r>
+        <w:t xml:space="preserve">mostly </w:t>
+      </w:r>
+      <w:r>
+        <w:t xml:space="preserve">been </w:t>
+      </w:r>
+      <w:r>
+        <w:t xml:space="preserve">conducted at local to regional scale </w:t>
+      </w:r>
+      <w:r>
+        <w:fldChar w:fldCharType="begin" w:fldLock="1"/>
+      </w:r>
+      <w:r>
+        <w:instrText>ADDIN CSL_CITATION {"citationItems":[{"id":"ITEM-1","itemData":{"DOI":"10.1002/ece3.2692","ISSN":"20457758","PMID":"28168020","abstract":"Understanding the responses of biodiversity to drivers of change and the effects of biodiversity on ecosystem properties and ecosystem services is a key challenge in the context of global environmental change. We performed a systematic review and meta- analysis of the scientific literature linking direct drivers of change and ecosystem services via functional traits of three taxonomic groups (vegetation, invertebrates, and vertebrates) to: (1) uncover trends and research biases in this field; and (2) synthesize existing empirical evidence. Our results show the existence of important biases in published studies related to ecosystem types, taxonomic groups, direct drivers of change, ecosystem services, geographical range, and the spatial scale of analysis. We found multiple evidence of links between drivers and services mediated by functional traits, particularly between land- use changes and regulating services in vegetation and invertebrates. Seventy- five functional traits were recorded in our sample. However, few of these functional traits were repeatedly found to be associated with both the species responses to direct drivers of change (response traits) and the species effects on the provision of ecosystem services (effect traits). Our results highlight the existence of potential “key functional traits,” understood as those that have the capacity to influence the provision of multiple ecosystem services, while responding to specific drivers of change, across a variety of systems and organisms. Identifying “key functional traits” would help to develop robust indicator systems to monitor changes in biodiversity and their effects on ecosystem functioning and ecosystem services supply.","author":[{"dropping-particle":"","family":"Hevia","given":"Violeta","non-dropping-particle":"","parse-names":false,"suffix":""},{"dropping-particle":"","family":"Martín-López","given":"Berta","non-dropping-particle":"","parse-names":false,"suffix":""},{"dropping-particle":"","family":"Palomo","given":"Sara","non-dropping-particle":"","parse-names":false,"suffix":""},{"dropping-particle":"","family":"García-Llorente","given":"Marina","non-dropping-particle":"","parse-names":false,"suffix":""},{"dropping-particle":"","family":"Bello","given":"Francesco","non-dropping-particle":"de","parse-names":false,"suffix":""},{"dropping-particle":"","family":"González","given":"José A.","non-dropping-particle":"","parse-names":false,"suffix":""}],"container-title":"Ecology and Evolution","id":"ITEM-1","issued":{"date-parts":[["2017"]]},"note":"Aim: Using metanalysis: synthetize empirical evidence on the effect of drivers of change on ecosystem services mediated by functional traits \n\nLinking drivers of change to traits and ecosysyem services/functions and analysing the biaises in published studies\n\n- Recent research field, with exponential increases in number of papers\n- ecosystem types most studied = agroecosystems, forests, drylands\n- scale: mostly local and national\n- geographic bias towards Europe, North America and Oceania\n- most studied taxonomic groups: vegetation and insects\n- most studied driver: land-use\n- most studied services: regulating services and provisioning services \n- most frequent traits: size, diet, habitat dependency, dispersal activity and growth form for vegetation\n- for vertebrates, few studies have linked functional traits to ecosystem properties","title":"Trait-based approaches to analyze links between the drivers of change and ecosystem services: Synthesizing existing evidence and future challenges","type":"article"},"uris":["http://www.mendeley.com/documents/?uuid=ed9864c8-bf62-4783-89a8-de646b04fbff"]},{"id":"ITEM-2","itemData":{"DOI":"10.1111/gcb.15846","ISSN":"13652486","abstract":"Land-use change is considered the greatest threat to nature, having caused worldwide declines in the abundance, diversity, and health of species and ecosystems. Despite increasing research on this global change driver, there are still challenges to forming an effective synthesis. The estimated impact of land-use change on biodiversity can depend on location, research methods, and taxonomic focus, with recent global meta-analyses reaching disparate conclusions. Here, we critically appraise this research body and our ability to reach a reliable consensus. We employ named entity recognition to analyze more than 4000 abstracts, alongside full reading of 100 randomly selected papers. We highlight the broad range of study designs and methodologies used; the most common being local space-for-time comparisons that classify land use in situ. Species metrics including abundance, distribution, and diversity were measured more frequently than complex responses such as demography, vital rates, and behavior. We identified taxonomic biases, with vertebrates well represented while detritivores were largely missing. Omitting this group may hinder our understanding of how land-use change affects ecosystem feedback. Research was heavily biased toward temperate forested biomes in North America and Europe, with warmer regions being acutely underrepresented despite offering potential insights into the future effects of land-use change under novel climates. Various land-use histories were covered, although more research in understudied regions including Africa and the Middle East is required to capture regional differences in the form of current and historical land-use practices. Failure to address these challenges will impede our global understanding of land-use change impacts on biodiversity, limit the reliability of future projections and have repercussions for the conservation of threatened species. Beyond identifying literature biases, we highlight the research priorities and data gaps that need urgent attention and offer perspectives on how to move forward.","author":[{"dropping-particle":"","family":"Davison","given":"Charles W.","non-dropping-particle":"","parse-names":false,"suffix":""},{"dropping-particle":"","family":"Rahbek","given":"Carsten","non-dropping-particle":"","parse-names":false,"suffix":""},{"dropping-particle":"","family":"Morueta-Holme","given":"Naia","non-dropping-particle":"","parse-names":false,"suffix":""}],"container-title":"Global Change Biology","id":"ITEM-2","issue":"21","issued":{"date-parts":[["2021"]]},"page":"5414-5429","title":"Land-use change and biodiversity: Challenges for assembling evidence on the greatest threat to nature","type":"article-journal","volume":"27"},"uris":["http://www.mendeley.com/documents/?uuid=a78cf033-4ea5-4364-8d4f-5d2c47a4c336"]}],"mendeley":{"formattedCitation":"(Hevia &lt;i&gt;et al.&lt;/i&gt; 2017; Davison &lt;i&gt;et al.&lt;/i&gt; 2021)","plainTextFormattedCitation":"(Hevia et al. 2017; Davison et al. 2021)","previouslyFormattedCitation":"(Hevia &lt;i&gt;et al.&lt;/i&gt; 2017; Davison &lt;i&gt;et al.&lt;/i&gt; 2021)"},"properties":{"noteIndex":0},"schema":"https://github.com/citation-style-language/schema/raw/master/csl-citation.json"}</w:instrText>
+      </w:r>
+      <w:r>
+        <w:fldChar w:fldCharType="separate"/>
+      </w:r>
+      <w:r>
+        <w:rPr>
+          <w:noProof/>
+        </w:rPr>
+        <w:t xml:space="preserve">(Hevia </w:t>
+      </w:r>
+      <w:r>
+        <w:rPr>
+          <w:i/>
+          <w:noProof/>
+        </w:rPr>
+        <w:t>et al.</w:t>
+      </w:r>
+      <w:r>
+        <w:rPr>
+          <w:noProof/>
+        </w:rPr>
+        <w:t xml:space="preserve"> 2017; Davison </w:t>
+      </w:r>
+      <w:r>
+        <w:rPr>
+          <w:i/>
+          <w:noProof/>
+        </w:rPr>
+        <w:t>et al.</w:t>
+      </w:r>
+      <w:r>
+        <w:rPr>
+          <w:noProof/>
+        </w:rPr>
+        <w:t xml:space="preserve"> 2021)</w:t>
+      </w:r>
+      <w:r>
+        <w:fldChar w:fldCharType="end"/>
+      </w:r>
+      <w:r>
+        <w:t>. Thus, a</w:t>
+      </w:r>
+      <w:r>
+        <w:t>lthough</w:t>
+      </w:r>
+      <w:r>
+        <w:t xml:space="preserve"> r</w:t>
+      </w:r>
+      <w:r>
+        <w:t xml:space="preserve">esponse traits </w:t>
+      </w:r>
+      <w:r>
+        <w:t xml:space="preserve">to land-use and climate change </w:t>
+      </w:r>
+      <w:r>
+        <w:t xml:space="preserve">have been identified in various vertebrate taxa, </w:t>
+      </w:r>
+      <w:r>
+        <w:rPr>
+          <w:rFonts w:ascii="SFRM1095" w:hAnsi="SFRM1095" w:cs="SFRM1095"/>
+        </w:rPr>
+        <w:t xml:space="preserve">whether </w:t>
+      </w:r>
+      <w:r>
+        <w:rPr>
+          <w:rFonts w:ascii="SFRM1095" w:hAnsi="SFRM1095" w:cs="SFRM1095"/>
+        </w:rPr>
+        <w:t>the</w:t>
+      </w:r>
+      <w:r>
+        <w:rPr>
+          <w:rFonts w:ascii="SFRM1095" w:hAnsi="SFRM1095" w:cs="SFRM1095"/>
+        </w:rPr>
+        <w:t xml:space="preserve"> effects of such </w:t>
+      </w:r>
+      <w:r>
+        <w:rPr>
+          <w:rFonts w:ascii="SFRM1095" w:hAnsi="SFRM1095" w:cs="SFRM1095"/>
+        </w:rPr>
+        <w:t xml:space="preserve">traits can be generalised geographically and taxonomically remains </w:t>
+      </w:r>
+      <w:r>
+        <w:rPr>
+          <w:rFonts w:ascii="SFRM1095" w:hAnsi="SFRM1095" w:cs="SFRM1095"/>
+        </w:rPr>
+        <w:t>largely uncertain</w:t>
+      </w:r>
+      <w:r>
+        <w:rPr>
+          <w:rFonts w:ascii="SFRM1095" w:hAnsi="SFRM1095" w:cs="SFRM1095"/>
+        </w:rPr>
+        <w:t xml:space="preserve">, emphasising the need for global comparative </w:t>
+      </w:r>
+      <w:r>
+        <w:rPr>
+          <w:rFonts w:ascii="SFRM1095" w:hAnsi="SFRM1095" w:cs="SFRM1095"/>
+        </w:rPr>
+        <w:t>assessments of the relationships between traits and species responses to human threats</w:t>
+      </w:r>
+      <w:r>
+        <w:rPr>
+          <w:rFonts w:ascii="SFRM1095" w:hAnsi="SFRM1095" w:cs="SFRM1095"/>
+        </w:rPr>
+        <w:t>.</w:t>
+      </w:r>
+      <w:r>
+        <w:rPr>
+          <w:rFonts w:ascii="SFRM1095" w:hAnsi="SFRM1095" w:cs="SFRM1095"/>
+        </w:rPr>
+        <w:t xml:space="preserve"> In this thesis, I </w:t>
+      </w:r>
+      <w:r>
+        <w:rPr>
+          <w:rFonts w:ascii="SFRM1095" w:hAnsi="SFRM1095" w:cs="SFRM1095"/>
+        </w:rPr>
+        <w:t>set out</w:t>
+      </w:r>
+      <w:r>
+        <w:rPr>
+          <w:rFonts w:ascii="SFRM1095" w:hAnsi="SFRM1095" w:cs="SFRM1095"/>
+        </w:rPr>
+        <w:t xml:space="preserve"> to fill in this gap</w:t>
+      </w:r>
+      <w:r>
+        <w:rPr>
+          <w:rFonts w:ascii="SFRM1095" w:hAnsi="SFRM1095" w:cs="SFRM1095"/>
+        </w:rPr>
+        <w:t xml:space="preserve"> by asking whether interspecific trait variation is associated with species land-use responses and with climate change sensitivity, </w:t>
+      </w:r>
+      <w:r>
+        <w:t xml:space="preserve">at global scales, </w:t>
+      </w:r>
+      <w:r>
+        <w:t xml:space="preserve">and </w:t>
+      </w:r>
+      <w:r>
+        <w:rPr>
+          <w:lang w:eastAsia="en-GB"/>
+        </w:rPr>
+        <w:t>comparatively across the four vertebrate classes</w:t>
+      </w:r>
+      <w:r>
+        <w:rPr>
+          <w:lang w:eastAsia="en-GB"/>
+        </w:rPr>
+        <w:t>.</w:t>
+      </w:r>
+      <w:r>
+        <w:rPr>
+          <w:lang w:eastAsia="en-GB"/>
+        </w:rPr>
+        <w:t xml:space="preserve"> Such an assessment help</w:t>
+      </w:r>
+      <w:r>
+        <w:rPr>
+          <w:lang w:eastAsia="en-GB"/>
+        </w:rPr>
+        <w:t>s to</w:t>
+      </w:r>
+      <w:r>
+        <w:rPr>
+          <w:lang w:eastAsia="en-GB"/>
+        </w:rPr>
+        <w:t xml:space="preserve"> understand what species are at most </w:t>
+      </w:r>
+      <w:r>
+        <w:rPr>
+          <w:lang w:eastAsia="en-GB"/>
+        </w:rPr>
+        <w:t>risk from global changes and may be useful to the</w:t>
+      </w:r>
+      <w:r>
+        <w:rPr>
+          <w:lang w:eastAsia="en-GB"/>
+        </w:rPr>
+        <w:t xml:space="preserve"> prioritis</w:t>
+      </w:r>
+      <w:r>
+        <w:rPr>
+          <w:lang w:eastAsia="en-GB"/>
+        </w:rPr>
+        <w:t>ation of</w:t>
+      </w:r>
+      <w:r>
+        <w:rPr>
+          <w:lang w:eastAsia="en-GB"/>
+        </w:rPr>
+        <w:t xml:space="preserve"> conservation</w:t>
+      </w:r>
+      <w:r>
+        <w:rPr>
+          <w:lang w:eastAsia="en-GB"/>
+        </w:rPr>
+        <w:t xml:space="preserve"> efforts.</w:t>
+      </w:r>
+      <w:r>
+        <w:rPr>
+          <w:lang w:eastAsia="en-GB"/>
+        </w:rPr>
+        <w:t xml:space="preserve"> I also aim</w:t>
+      </w:r>
+      <w:r>
+        <w:rPr>
+          <w:lang w:eastAsia="en-GB"/>
+        </w:rPr>
+        <w:t xml:space="preserve"> to highlight some of the consequences</w:t>
+      </w:r>
+      <w:r>
+        <w:rPr>
+          <w:lang w:eastAsia="en-GB"/>
+        </w:rPr>
+        <w:t xml:space="preserve"> of global changes</w:t>
+      </w:r>
+      <w:r>
+        <w:rPr>
+          <w:lang w:eastAsia="en-GB"/>
+        </w:rPr>
+        <w:t xml:space="preserve"> for ecosystem functioning.</w:t>
+      </w:r>
+      <w:r>
+        <w:t xml:space="preserve"> </w:t>
+      </w:r>
+      <w:r>
+        <w:t xml:space="preserve">Throughout </w:t>
+      </w:r>
+      <w:r>
+        <w:t>my</w:t>
+      </w:r>
+      <w:r>
+        <w:t xml:space="preserve"> thesis, </w:t>
+      </w:r>
+      <w:r>
+        <w:t>assemblage-level and species-level responses to land</w:t>
+      </w:r>
+      <w:r>
+        <w:t xml:space="preserve"> </w:t>
+      </w:r>
+      <w:r>
+        <w:t>use</w:t>
+      </w:r>
+      <w:r>
+        <w:t xml:space="preserve"> and land-use intensity</w:t>
+      </w:r>
+      <w:r>
+        <w:t xml:space="preserve"> are assessed using a “space-for-time” approach</w:t>
+      </w:r>
+      <w:r>
+        <w:t xml:space="preserve"> </w:t>
+      </w:r>
+      <w:r>
+        <w:fldChar w:fldCharType="begin" w:fldLock="1"/>
+      </w:r>
+      <w:r>
+        <w:instrText>ADDIN CSL_CITATION {"citationItems":[{"id":"ITEM-1","itemData":{"DOI":"10.1016/bs.aecr.2017.12.004","ISBN":"9780128139493","ISSN":"00652504","abstract":"Land use has already reshaped local biodiversity on Earth, with effects expected to increase as human populations continue to grow in both numbers and prosperity. An accurate depiction of the state of biodiversity on our planet, combined with identifying the mechanisms driving local biodiversity change, underpins our ability to predict how different societal priorities and actions will influence biodiversity trajectories. Quantitative syntheses provide a fundamental tool by taking information from multiple sources to identify generalisable patterns. However, syntheses, by definition, combine data sources that have fundamentally different purposes, contexts, designs and sources of error and bias; they may thus provide contradictory results, not because of the biological phenomena of interest, but due instead to combining diverse data. While much attention has been focussed on the use of space-for-time substitution methods to estimate the impact of land-use change on terrestrial biodiversity, we show that the most common study designs all face challenges—either conceptual or logistical—that may lead to faulty inferences and ultimately mislead quantitative syntheses. We outline these study designs along with their advantages and difficulties, and how quantitative syntheses can combine the strengths of each class of design.","author":[{"dropping-particle":"","family":"Palma","given":"Adriana","non-dropping-particle":"De","parse-names":false,"suffix":""},{"dropping-particle":"","family":"Sanchez-Ortiz","given":"Katia","non-dropping-particle":"","parse-names":false,"suffix":""},{"dropping-particle":"","family":"Martin","given":"Philip A.","non-dropping-particle":"","parse-names":false,"suffix":""},{"dropping-particle":"","family":"Chadwick","given":"Amy","non-dropping-particle":"","parse-names":false,"suffix":""},{"dropping-particle":"","family":"Gilbert","given":"Guillermo","non-dropping-particle":"","parse-names":false,"suffix":""},{"dropping-particle":"","family":"Bates","given":"Amanda E.","non-dropping-particle":"","parse-names":false,"suffix":""},{"dropping-particle":"","family":"Börger","given":"Luca","non-dropping-particle":"","parse-names":false,"suffix":""},{"dropping-particle":"","family":"Contu","given":"Sara","non-dropping-particle":"","parse-names":false,"suffix":""},{"dropping-particle":"","family":"Hill","given":"Samantha L.L.","non-dropping-particle":"","parse-names":false,"suffix":""},{"dropping-particle":"","family":"Purvis","given":"Andy","non-dropping-particle":"","parse-names":false,"suffix":""}],"container-title":"Advances in Ecological Research","id":"ITEM-1","issued":{"date-parts":[["2018"]]},"title":"Challenges With Inferring How Land-Use Affects Terrestrial Biodiversity: Study Design, Time, Space and Synthesis","type":"chapter"},"uris":["http://www.mendeley.com/documents/?uuid=aa6df76c-5eec-451f-a4bf-38cfa4a4b848"]}],"mendeley":{"formattedCitation":"(De Palma &lt;i&gt;et al.&lt;/i&gt; 2018)","plainTextFormattedCitation":"(De Palma et al. 2018)","previouslyFormattedCitation":"(De Palma &lt;i&gt;et al.&lt;/i&gt; 2018)"},"properties":{"noteIndex":0},"schema":"https://github.com/citation-style-language/schema/raw/master/csl-citation.json"}</w:instrText>
+      </w:r>
+      <w:r>
+        <w:fldChar w:fldCharType="separate"/>
+      </w:r>
+      <w:r>
+        <w:rPr>
+          <w:noProof/>
+        </w:rPr>
+        <w:t xml:space="preserve">(De Palma </w:t>
+      </w:r>
+      <w:r>
+        <w:rPr>
+          <w:i/>
+          <w:noProof/>
+        </w:rPr>
+        <w:t>et al.</w:t>
+      </w:r>
+      <w:r>
+        <w:rPr>
+          <w:noProof/>
+        </w:rPr>
+        <w:t xml:space="preserve"> 2018)</w:t>
+      </w:r>
+      <w:r>
+        <w:fldChar w:fldCharType="end"/>
+      </w:r>
+      <w:r>
         <w:t xml:space="preserve">. </w:t>
       </w:r>
       <w:r>
-        <w:t>The idea that species traits mediate species responses to environmental change was formalized in the “response-effect” framework</w:t>
-      </w:r>
-      <w:r>
-        <w:t xml:space="preserve">, developed on the grounds of plant </w:t>
-      </w:r>
-      <w:r>
-        <w:lastRenderedPageBreak/>
-        <w:t xml:space="preserve">ecology </w:t>
-      </w:r>
-      <w:r>
+        <w:t xml:space="preserve">To this end, I use one of the most comprehensive </w:t>
+      </w:r>
+      <w:r>
+        <w:t>databases</w:t>
+      </w:r>
+      <w:r>
+        <w:t xml:space="preserve"> </w:t>
+      </w:r>
+      <w:r>
+        <w:t xml:space="preserve">recording species occurrence and abundance in different land uses </w:t>
+      </w:r>
+      <w:r>
+        <w:t>(the PREDICTS database,</w:t>
+      </w:r>
+      <w:r>
+        <w:t xml:space="preserve"> </w:t>
+      </w:r>
+      <w:r>
+        <w:fldChar w:fldCharType="begin" w:fldLock="1"/>
+      </w:r>
+      <w:r>
+        <w:instrText>ADDIN CSL_CITATION {"citationItems":[{"id":"ITEM-1","itemData":{"DOI":"10.1002/ece3.1303","ISBN":"2045-7758","ISSN":"20457758","PMID":"25558364","abstract":"Biodiversity continues to decline in the face of increasing anthropogenic pressures such as habitat destruction, exploitation, pollution and introduction of alien species. Existing global databases of species’ threat status or population time series are dominated by charismatic species. The collation of datasets with broad taxonomic and biogeographic extents, and that support computation of a range of biodiversity indicators, is necessary to enable better understanding of historical declines and to project – and avert – future declines. We describe and assess a new database of more than 1.6 million samples from 78 countries representing over 28,000 species, collated from existing spatial comparisons of local-scale biodiversity exposed to different intensities and types of anthropogenic pressures, from terrestrial sites around the world. The database contains measurements taken in 208 (of 814) ecoregions, 13 (of 14) biomes, 25 (of 35) biodiversity hotspots and 16 (of 17) megadiverse countries. The database contains more than 1% of the total number of all species described, and more than 1% of the described species within many taxonomic groups – including flowering plants, gymnosperms, birds, mammals, reptiles, amphibians, beetles, lepidopterans and hymenopterans. The dataset, which is still being added to, is therefore already considerably larger and more representative than those used by previous quantitative models of biodiversity trends and responses. The database is being assembled as part of the PREDICTS project (Projecting Responses of Ecological Diversity In Changing Terrestrial Systems – www.predicts.org.uk). We make site-level summary data available alongside this article. The full database will be publicly available in 2015.","author":[{"dropping-particle":"","family":"Hudson","given":"Lawrence N.","non-dropping-particle":"","parse-names":false,"suffix":""},{"dropping-particle":"","family":"Newbold","given":"Tim","non-dropping-particle":"","parse-names":false,"suffix":""},{"dropping-particle":"","family":"Contu","given":"Sara","non-dropping-particle":"","parse-names":false,"suffix":""},{"dropping-particle":"","family":"Hill","given":"Samantha L.L.","non-dropping-particle":"","parse-names":false,"suffix":""},{"dropping-particle":"","family":"Lysenko","given":"Igor","non-dropping-particle":"","parse-names":false,"suffix":""},{"dropping-particle":"","family":"Palma","given":"Adriana","non-dropping-particle":"De","parse-names":false,"suffix":""},{"dropping-particle":"","family":"Phillips","given":"Helen R.P.","non-dropping-particle":"","parse-names":false,"suffix":""},{"dropping-particle":"","family":"Senior","given":"Rebecca A.","non-dropping-particle":"","parse-names":false,"suffix":""},{"dropping-particle":"","family":"Bennett","given":"Dominic J.","non-dropping-particle":"","parse-names":false,"suffix":""},{"dropping-particle":"","family":"Booth","given":"Hollie","non-dropping-particle":"","parse-names":false,"suffix":""},{"dropping-particle":"","family":"Choimes","given":"Argyrios","non-dropping-particle":"","parse-names":false,"suffix":""},{"dropping-particle":"","family":"Correia","given":"David L.P.","non-dropping-particle":"","parse-names":false,"suffix":""},{"dropping-particle":"","family":"Day","given":"Julie","non-dropping-particle":"","parse-names":false,"suffix":""},{"dropping-particle":"","family":"Echeverría-Londoño","given":"Susy","non-dropping-particle":"","parse-names":false,"suffix":""},{"dropping-particle":"","family":"Garon","given":"Morgan","non-dropping-particle":"","parse-names":false,"suffix":""},{"dropping-particle":"","family":"Harrison","given":"Michelle L.K.","non-dropping-particle":"","parse-names":false,"suffix":""},{"dropping-particle":"","family":"Ingram","given":"Daniel J.","non-dropping-particle":"","parse-names":false,"suffix":""},{"dropping-particle":"","family":"Jung","given":"Martin","non-dropping-particle":"","parse-names":false,"suffix":""},{"dropping-particle":"","family":"Kemp","given":"Victoria","non-dropping-particle":"","parse-names":false,"suffix":""},{"dropping-particle":"","family":"Kirkpatrick","given":"Lucinda","non-dropping-particle":"","parse-names":false,"suffix":""},{"dropping-particle":"","family":"Martin","given":"Callum D.","non-dropping-particle":"","parse-names":false,"suffix":""},{"dropping-particle":"","family":"Pan","given":"Yuan","non-dropping-particle":"","parse-names":false,"suffix":""},{"dropping-particle":"","family":"White","given":"Hannah J.","non-dropping-particle":"","parse-names":false,"suffix":""},{"dropping-particle":"","family":"Aben","given":"Job","non-dropping-particle":"","parse-names":false,"suffix":""},{"dropping-particle":"","family":"Abrahamczyk","given":"Stefan","non-dropping-particle":"","parse-names":false,"suffix":""},{"dropping-particle":"","family":"Adum","given":"Gilbert B.","non-dropping-particle":"","parse-names":false,"suffix":""},{"dropping-particle":"","family":"Aguilar-Barquero","given":"Virginia","non-dropping-particle":"","parse-names":false,"suffix":""},{"dropping-particle":"","family":"Aizen","given":"Marcelo A.","non-dropping-particle":"","parse-names":false,"suffix":""},{"dropping-particle":"","family":"Ancrenaz","given":"Marc","non-dropping-particle":"","parse-names":false,"suffix":""},{"dropping-particle":"","family":"Arbeláez-Cortés","given":"Enrique","non-dropping-particle":"","parse-names":false,"suffix":""},{"dropping-particle":"","family":"Armbrecht","given":"Inge","non-dropping-particle":"","parse-names":false,"suffix":""},{"dropping-particle":"","family":"Azhar","given":"Badrul","non-dropping-particle":"","parse-names":false,"suffix":""},{"dropping-particle":"","family":"Azpiroz","given":"Adrián B.","non-dropping-particle":"","parse-names":false,"suffix":""},{"dropping-particle":"","family":"Baeten","given":"Lander","non-dropping-particle":"","parse-names":false,"suffix":""},{"dropping-particle":"","family":"Báldi","given":"András","non-dropping-particle":"","parse-names":false,"suffix":""},{"dropping-particle":"","family":"Banks","given":"John E.","non-dropping-particle":"","parse-names":false,"suffix":""},{"dropping-particle":"","family":"Barlow","given":"Jos","non-dropping-particle":"","parse-names":false,"suffix":""},{"dropping-particle":"","family":"Batáry","given":"Péter","non-dropping-particle":"","parse-names":false,"suffix":""},{"dropping-particle":"","family":"Bates","given":"Adam J.","non-dropping-particle":"","parse-names":false,"suffix":""},{"dropping-particle":"","family":"Bayne","given":"Erin M.","non-dropping-particle":"","parse-names":false,"suffix":""},{"dropping-particle":"","family":"Beja","given":"Pedro","non-dropping-particle":"","parse-names":false,"suffix":""},{"dropping-particle":"","family":"Berg","given":"Åke","non-dropping-particle":"","parse-names":false,"suffix":""},{"dropping-particle":"","family":"Berry","given":"Nicholas J.","non-dropping-particle":"","parse-names":false,"suffix":""},{"dropping-particle":"","family":"Bicknell","given":"Jake E.","non-dropping-particle":"","parse-names":false,"suffix":""},{"dropping-particle":"","family":"Bihn","given":"Jochen H.","non-dropping-particle":"","parse-names":false,"suffix":""},{"dropping-particle":"","family":"Böhning-Gaese","given":"Katrin","non-dropping-particle":"","parse-names":false,"suffix":""},{"dropping-particle":"","family":"Boekhout","given":"Teun","non-dropping-particle":"","parse-names":false,"suffix":""},{"dropping-particle":"","family":"Boutin","given":"Céline","non-dropping-particle":"","parse-names":false,"suffix":""},{"dropping-particle":"","family":"Bouyer","given":"Jérémy","non-dropping-particle":"","parse-names":false,"suffix":""},{"dropping-particle":"","family":"Brearley","given":"Francis Q.","non-dropping-particle":"","parse-names":false,"suffix":""},{"dropping-particle":"","family":"Brito","given":"Isabel","non-dropping-particle":"","parse-names":false,"suffix":""},{"dropping-particle":"","family":"Brunet","given":"Jörg","non-dropping-particle":"","parse-names":false,"suffix":""},{"dropping-particle":"","family":"Buczkowski","given":"Grzegorz","non-dropping-particle":"","parse-names":false,"suffix":""},{"dropping-particle":"","family":"Buscardo","given":"Erika","non-dropping-particle":"","parse-names":false,"suffix":""},{"dropping-particle":"","family":"Cabra-García","given":"Jimmy","non-dropping-particle":"","parse-names":false,"suffix":""},{"dropping-particle":"","family":"Calviño-Cancela","given":"María","non-dropping-particle":"","parse-names":false,"suffix":""},{"dropping-particle":"","family":"Cameron","given":"Sydney A.","non-dropping-particle":"","parse-names":false,"suffix":""},{"dropping-particle":"","family":"Cancello","given":"Eliana M.","non-dropping-particle":"","parse-names":false,"suffix":""},{"dropping-particle":"","family":"Carrijo","given":"Tiago F.","non-dropping-particle":"","parse-names":false,"suffix":""},{"dropping-particle":"","family":"Carvalho","given":"Anelena L.","non-dropping-particle":"","parse-names":false,"suffix":""},{"dropping-particle":"","family":"Castro","given":"Helena","non-dropping-particle":"","parse-names":false,"suffix":""},{"dropping-particle":"","family":"Castro-Luna","given":"Alejandro A.","non-dropping-particle":"","parse-names":false,"suffix":""},{"dropping-particle":"","family":"Cerda","given":"Rolando","non-dropping-particle":"","parse-names":false,"suffix":""},{"dropping-particle":"","family":"Cerezo","given":"Alexis","non-dropping-particle":"","parse-names":false,"suffix":""},{"dropping-particle":"","family":"Chauvat","given":"Matthieu","non-dropping-particle":"","parse-names":false,"suffix":""},{"dropping-particle":"","family":"Clarke","given":"Frank M.","non-dropping-particle":"","parse-names":false,"suffix":""},{"dropping-particle":"","family":"Cleary","given":"Daniel F.R.","non-dropping-particle":"","parse-names":false,"suffix":""},{"dropping-particle":"","family":"Connop","given":"Stuart P.","non-dropping-particle":"","parse-names":false,"suffix":""},{"dropping-particle":"","family":"D'Aniello","given":"Biagio","non-dropping-particle":"","parse-names":false,"suffix":""},{"dropping-particle":"","family":"Silva","given":"Pedro Giovâni","non-dropping-particle":"da","parse-names":false,"suffix":""},{"dropping-particle":"","family":"Darvill","given":"Ben","non-dropping-particle":"","parse-names":false,"suffix":""},{"dropping-particle":"","family":"Dauber","given":"Jens","non-dropping-particle":"","parse-names":false,"suffix":""},{"dropping-particle":"","family":"Dejean","given":"Alain","non-dropping-particle":"","parse-names":false,"suffix":""},{"dropping-particle":"","family":"Diekötter","given":"Tim","non-dropping-particle":"","parse-names":false,"suffix":""},{"dropping-particle":"","family":"Dominguez-Haydar","given":"Yamileth","non-dropping-particle":"","parse-names":false,"suffix":""},{"dropping-particle":"","family":"Dormann","given":"Carsten F.","non-dropping-particle":"","parse-names":false,"suffix":""},{"dropping-particle":"","family":"Dumont","given":"Bertrand","non-dropping-particle":"","parse-names":false,"suffix":""},{"dropping-particle":"","family":"Dures","given":"Simon G.","non-dropping-particle":"","parse-names":false,"suffix":""},{"dropping-particle":"","family":"Dynesius","given":"Mats","non-dropping-particle":"","parse-names":false,"suffix":""},{"dropping-particle":"","family":"Edenius","given":"Lars","non-dropping-particle":"","parse-names":false,"suffix":""},{"dropping-particle":"","family":"Elek","given":"Zoltán","non-dropping-particle":"","parse-names":false,"suffix":""},{"dropping-particle":"","family":"Entling","given":"Martin H.","non-dropping-particle":"","parse-names":false,"suffix":""},{"dropping-particle":"","family":"Farwig","given":"Nina","non-dropping-particle":"","parse-names":false,"suffix":""},{"dropping-particle":"","family":"Fayle","given":"Tom M.","non-dropping-particle":"","parse-names":false,"suffix":""},{"dropping-particle":"","family":"Felicioli","given":"Antonio","non-dropping-particle":"","parse-names":false,"suffix":""},{"dropping-particle":"","family":"Felton","given":"Annika M.","non-dropping-particle":"","parse-names":false,"suffix":""},{"dropping-particle":"","family":"Ficetola","given":"Gentile F.","non-dropping-particle":"","parse-names":false,"suffix":""},{"dropping-particle":"","family":"Filgueiras","given":"Bruno K.C.","non-dropping-particle":"","parse-names":false,"suffix":""},{"dropping-particle":"","family":"Fonte","given":"Steven J.","non-dropping-particle":"","parse-names":false,"suffix":""},{"dropping-particle":"","family":"Fraser","given":"Lauchlan H.","non-dropping-particle":"","parse-names":false,"suffix":""},{"dropping-particle":"","family":"Fukuda","given":"Daisuke","non-dropping-particle":"","parse-names":false,"suffix":""},{"dropping-particle":"","family":"Furlani","given":"Dario","non-dropping-particle":"","parse-names":false,"suffix":""},{"dropping-particle":"","family":"Ganzhorn","given":"Jörg U.","non-dropping-particle":"","parse-names":false,"suffix":""},{"dropping-particle":"","family":"Garden","given":"Jenni G.","non-dropping-particle":"","parse-names":false,"suffix":""},{"dropping-particle":"","family":"Gheler-Costa","given":"Carla","non-dropping-particle":"","parse-names":false,"suffix":""},{"dropping-particle":"","family":"Giordani","given":"Paolo","non-dropping-particle":"","parse-names":false,"suffix":""},{"dropping-particle":"","family":"Giordano","given":"Simonetta","non-dropping-particle":"","parse-names":false,"suffix":""},{"dropping-particle":"","family":"Gottschalk","given":"Marco S.","non-dropping-particle":"","parse-names":false,"suffix":""},{"dropping-particle":"","family":"Goulson","given":"Dave","non-dropping-particle":"","parse-names":false,"suffix":""},{"dropping-particle":"","family":"Gove","given":"Aaron D.","non-dropping-particle":"","parse-names":false,"suffix":""},{"dropping-particle":"","family":"Grogan","given":"James","non-dropping-particle":"","parse-names":false,"suffix":""},{"dropping-particle":"","family":"Hanley","given":"Mick E.","non-dropping-particle":"","parse-names":false,"suffix":""},{"dropping-particle":"","family":"Hanson","given":"Thor","non-dropping-particle":"","parse-names":false,"suffix":""},{"dropping-particle":"","family":"Hashim","given":"Nor R.","non-dropping-particle":"","parse-names":false,"suffix":""},{"dropping-particle":"","family":"Hawes","given":"Joseph E.","non-dropping-particle":"","parse-names":false,"suffix":""},{"dropping-particle":"","family":"Hébert","given":"Christian","non-dropping-particle":"","parse-names":false,"suffix":""},{"dropping-particle":"","family":"Helden","given":"Alvin J.","non-dropping-particle":"","parse-names":false,"suffix":""},{"dropping-particle":"","family":"Henden","given":"John André","non-dropping-particle":"","parse-names":false,"suffix":""},{"dropping-particle":"","family":"Hernández","given":"Lionel","non-dropping-particle":"","parse-names":false,"suffix":""},{"dropping-particle":"","family":"Herzog","given":"Felix","non-dropping-particle":"","parse-names":false,"suffix":""},{"dropping-particle":"","family":"Higuera-Diaz","given":"Diego","non-dropping-particle":"","parse-names":false,"suffix":""},{"dropping-particle":"","family":"Hilje","given":"Branko","non-dropping-particle":"","parse-names":false,"suffix":""},{"dropping-particle":"","family":"Horgan","given":"Finbarr G.","non-dropping-particle":"","parse-names":false,"suffix":""},{"dropping-particle":"","family":"Horváth","given":"Roland","non-dropping-particle":"","parse-names":false,"suffix":""},{"dropping-particle":"","family":"Hylander","given":"Kristoffer","non-dropping-particle":"","parse-names":false,"suffix":""},{"dropping-particle":"","family":"Isaacs-Cubides","given":"Paola","non-dropping-particle":"","parse-names":false,"suffix":""},{"dropping-particle":"","family":"Ishitani","given":"Masahiro","non-dropping-particle":"","parse-names":false,"suffix":""},{"dropping-particle":"","family":"Jacobs","given":"Carmen T.","non-dropping-particle":"","parse-names":false,"suffix":""},{"dropping-particle":"","family":"Jaramillo","given":"Víctor J.","non-dropping-particle":"","parse-names":false,"suffix":""},{"dropping-particle":"","family":"Jauker","given":"Birgit","non-dropping-particle":"","parse-names":false,"suffix":""},{"dropping-particle":"","family":"Jonsell","given":"Mats","non-dropping-particle":"","parse-names":false,"suffix":""},{"dropping-particle":"","family":"Jung","given":"Thomas S.","non-dropping-particle":"","parse-names":false,"suffix":""},{"dropping-particle":"","family":"Kapoor","given":"Vena","non-dropping-particle":"","parse-names":false,"suffix":""},{"dropping-particle":"","family":"Kati","given":"Vassiliki","non-dropping-particle":"","parse-names":false,"suffix":""},{"dropping-particle":"","family":"Katovai","given":"Eric","non-dropping-particle":"","parse-names":false,"suffix":""},{"dropping-particle":"","family":"Kessler","given":"Michael","non-dropping-particle":"","parse-names":false,"suffix":""},{"dropping-particle":"","family":"Knop","given":"Eva","non-dropping-particle":"","parse-names":false,"suffix":""},{"dropping-particle":"","family":"Kolb","given":"Annette","non-dropping-particle":"","parse-names":false,"suffix":""},{"dropping-particle":"","family":"Korösi","given":"Ádám","non-dropping-particle":"","parse-names":false,"suffix":""},{"dropping-particle":"","family":"Lachat","given":"Thibault","non-dropping-particle":"","parse-names":false,"suffix":""},{"dropping-particle":"","family":"Lantschner","given":"Victoria","non-dropping-particle":"","parse-names":false,"suffix":""},{"dropping-particle":"","family":"Féon","given":"Violette","non-dropping-particle":"Le","parse-names":false,"suffix":""},{"dropping-particle":"","family":"Lebuhn","given":"Gretchen","non-dropping-particle":"","parse-names":false,"suffix":""},{"dropping-particle":"","family":"Légaré","given":"Jean Philippe","non-dropping-particle":"","parse-names":false,"suffix":""},{"dropping-particle":"","family":"Letcher","given":"Susan G.","non-dropping-particle":"","parse-names":false,"suffix":""},{"dropping-particle":"","family":"Littlewood","given":"Nick A.","non-dropping-particle":"","parse-names":false,"suffix":""},{"dropping-particle":"","family":"López-Quintero","given":"Carlos A.","non-dropping-particle":"","parse-names":false,"suffix":""},{"dropping-particle":"","family":"Louhaichi","given":"Mounir","non-dropping-particle":"","parse-names":false,"suffix":""},{"dropping-particle":"","family":"Lövei","given":"Gabor L.","non-dropping-particle":"","parse-names":false,"suffix":""},{"dropping-particle":"","family":"Lucas-Borja","given":"Manuel Esteban","non-dropping-particle":"","parse-names":false,"suffix":""},{"dropping-particle":"","family":"Luja","given":"Victor H.","non-dropping-particle":"","parse-names":false,"suffix":""},{"dropping-particle":"","family":"Maeto","given":"Kaoru","non-dropping-particle":"","parse-names":false,"suffix":""},{"dropping-particle":"","family":"Magura","given":"Tibor","non-dropping-particle":"","parse-names":false,"suffix":""},{"dropping-particle":"","family":"Mallari","given":"Neil Aldrin","non-dropping-particle":"","parse-names":false,"suffix":""},{"dropping-particle":"","family":"Marin-Spiotta","given":"Erika","non-dropping-particle":"","parse-names":false,"suffix":""},{"dropping-particle":"","family":"Marshall","given":"E. J.P.","non-dropping-particle":"","parse-names":false,"suffix":""},{"dropping-particle":"","family":"Martínez","given":"Eliana","non-dropping-particle":"","parse-names":false,"suffix":""},{"dropping-particle":"","family":"Mayfield","given":"Margaret M.","non-dropping-particle":"","parse-names":false,"suffix":""},{"dropping-particle":"","family":"Mikusinski","given":"Grzegorz","non-dropping-particle":"","parse-names":false,"suffix":""},{"dropping-particle":"","family":"Milder","given":"Jeffrey C.","non-dropping-particle":"","parse-names":false,"suffix":""},{"dropping-particle":"","family":"Miller","given":"James R.","non-dropping-particle":"","parse-names":false,"suffix":""},{"dropping-particle":"","family":"Morales","given":"Carolina L.","non-dropping-particle":"","parse-names":false,"suffix":""},{"dropping-particle":"","family":"Muchane","given":"Mary N.","non-dropping-particle":"","parse-names":false,"suffix":""},{"dropping-particle":"","family":"Muchane","given":"Muchai","non-dropping-particle":"","parse-names":false,"suffix":""},{"dropping-particle":"","family":"Naidoo","given":"Robin","non-dropping-particle":"","parse-names":false,"suffix":""},{"dropping-particle":"","family":"Nakamura","given":"Akihiro","non-dropping-particle":"","parse-names":false,"suffix":""},{"dropping-particle":"","family":"Naoe","given":"Shoji","non-dropping-particle":"","parse-names":false,"suffix":""},{"dropping-particle":"","family":"Nates-Parra","given":"Guiomar","non-dropping-particle":"","parse-names":false,"suffix":""},{"dropping-particle":"","family":"Navarrete Gutierrez","given":"Dario A.","non-dropping-particle":"","parse-names":false,"suffix":""},{"dropping-particle":"","family":"Neuschulz","given":"Eike L.","non-dropping-particle":"","parse-names":false,"suffix":""},{"dropping-particle":"","family":"Noreika","given":"Norbertas","non-dropping-particle":"","parse-names":false,"suffix":""},{"dropping-particle":"","family":"Norfolk","given":"Olivia","non-dropping-particle":"","parse-names":false,"suffix":""},{"dropping-particle":"","family":"Noriega","given":"Jorge Ari","non-dropping-particle":"","parse-names":false,"suffix":""},{"dropping-particle":"","family":"Nöske","given":"Nicole M.","non-dropping-particle":"","parse-names":false,"suffix":""},{"dropping-particle":"","family":"O'Dea","given":"Niall","non-dropping-particle":"","parse-names":false,"suffix":""},{"dropping-particle":"","family":"Oduro","given":"William","non-dropping-particle":"","parse-names":false,"suffix":""},{"dropping-particle":"","family":"Ofori-Boateng","given":"Caleb","non-dropping-particle":"","parse-names":false,"suffix":""},{"dropping-particle":"","family":"Oke","given":"Chris O.","non-dropping-particle":"","parse-names":false,"suffix":""},{"dropping-particle":"","family":"Osgathorpe","given":"Lynne M.","non-dropping-particle":"","parse-names":false,"suffix":""},{"dropping-particle":"","family":"Paritsis","given":"Juan","non-dropping-particle":"","parse-names":false,"suffix":""},{"dropping-particle":"","family":"Parra-H","given":"Alejandro","non-dropping-particle":"","parse-names":false,"suffix":""},{"dropping-particle":"","family":"Pelegrin","given":"Nicolás","non-dropping-particle":"","parse-names":false,"suffix":""},{"dropping-particle":"","family":"Peres","given":"Carlos A.","non-dropping-particle":"","parse-names":false,"suffix":""},{"dropping-particle":"","family":"Persson","given":"Anna S.","non-dropping-particle":"","parse-names":false,"suffix":""},{"dropping-particle":"","family":"Petanidou","given":"Theodora","non-dropping-particle":"","parse-names":false,"suffix":""},{"dropping-particle":"","family":"Phalan","given":"Ben","non-dropping-particle":"","parse-names":false,"suffix":""},{"dropping-particle":"","family":"Philips","given":"T. Keith","non-dropping-particle":"","parse-names":false,"suffix":""},{"dropping-particle":"","family":"Poveda","given":"Katja","non-dropping-particle":"","parse-names":false,"suffix":""},{"dropping-particle":"","family":"Power","given":"Eileen F.","non-dropping-particle":"","parse-names":false,"suffix":""},{"dropping-particle":"","family":"Presley","given":"Steven J.","non-dropping-particle":"","parse-names":false,"suffix":""},{"dropping-particle":"","family":"Proença","given":"Vânia","non-dropping-particle":"","parse-names":false,"suffix":""},{"dropping-particle":"","family":"Quaranta","given":"Marino","non-dropping-particle":"","parse-names":false,"suffix":""},{"dropping-particle":"","family":"Quintero","given":"Carolina","non-dropping-particle":"","parse-names":false,"suffix":""},{"dropping-particle":"","family":"Redpath-Downing","given":"Nicola A.","non-dropping-particle":"","parse-names":false,"suffix":""},{"dropping-particle":"","family":"Reid","given":"J. Leighton","non-dropping-particle":"","parse-names":false,"suffix":""},{"dropping-particle":"","family":"Reis","given":"Yana T.","non-dropping-particle":"","parse-names":false,"suffix":""},{"dropping-particle":"","family":"Ribeiro","given":"Danilo B.","non-dropping-particle":"","parse-names":false,"suffix":""},{"dropping-particle":"","family":"Richardson","given":"Barbara A.","non-dropping-particle":"","parse-names":false,"suffix":""},{"dropping-particle":"","family":"Richardson","given":"Michael J.","non-dropping-particle":"","parse-names":false,"suffix":""},{"dropping-particle":"","family":"Robles","given":"Carolina A.","non-dropping-particle":"","parse-names":false,"suffix":""},{"dropping-particle":"","family":"Römbke","given":"Jörg","non-dropping-particle":"","parse-names":false,"suffix":""},{"dropping-particle":"","family":"Romero-Duque","given":"Luz Piedad","non-dropping-particle":"","parse-names":false,"suffix":""},{"dropping-particle":"","family":"Rosselli","given":"Loreta","non-dropping-particle":"","parse-names":false,"suffix":""},{"dropping-particle":"","family":"Rossiter","given":"Stephen J.","non-dropping-particle":"","parse-names":false,"suffix":""},{"dropping-particle":"","family":"Roulston","given":"T'ai H.","non-dropping-particle":"","parse-names":false,"suffix":""},{"dropping-particle":"","family":"Rousseau","given":"Laurent","non-dropping-particle":"","parse-names":false,"suffix":""},{"dropping-particle":"","family":"Sadler","given":"Jonathan P.","non-dropping-particle":"","parse-names":false,"suffix":""},{"dropping-particle":"","family":"Sáfián","given":"Szabolcs","non-dropping-particle":"","parse-names":false,"suffix":""},{"dropping-particle":"","family":"Saldaña-Vázquez","given":"Romeo A.","non-dropping-particle":"","parse-names":false,"suffix":""},{"dropping-particle":"","family":"Samnegård","given":"Ulrika","non-dropping-particle":"","parse-names":false,"suffix":""},{"dropping-particle":"","family":"Schüepp","given":"Christof","non-dropping-particle":"","parse-names":false,"suffix":""},{"dropping-particle":"","family":"Schweiger","given":"Oliver","non-dropping-particle":"","parse-names":false,"suffix":""},{"dropping-particle":"","family":"Sedlock","given":"Jodi L.","non-dropping-particle":"","parse-names":false,"suffix":""},{"dropping-particle":"","family":"Shahabuddin","given":"Ghazala","non-dropping-particle":"","parse-names":false,"suffix":""},{"dropping-particle":"","family":"Sheil","given":"Douglas","non-dropping-particle":"","parse-names":false,"suffix":""},{"dropping-particle":"","family":"Silva","given":"Fernando A.B.","non-dropping-particle":"","parse-names":false,"suffix":""},{"dropping-particle":"","family":"Slade","given":"Eleanor M.","non-dropping-particle":"","parse-names":false,"suffix":""},{"dropping-particle":"","family":"Smith-Pardo","given":"Allan H.","non-dropping-particle":"","parse-names":false,"suffix":""},{"dropping-particle":"","family":"Sodhi","given":"Navjot S.","non-dropping-particle":"","parse-names":false,"suffix":""},{"dropping-particle":"","family":"Somarriba","given":"Eduardo J.","non-dropping-particle":"","parse-names":false,"suffix":""},{"dropping-particle":"","family":"Sosa","given":"Ramón A.","non-dropping-particle":"","parse-names":false,"suffix":""},{"dropping-particle":"","family":"Stout","given":"Jane C.","non-dropping-particle":"","parse-names":false,"suffix":""},{"dropping-particle":"","family":"Struebig","given":"Matthew J.","non-dropping-particle":"","parse-names":false,"suffix":""},{"dropping-particle":"","family":"Sung","given":"Yik Hei","non-dropping-particle":"","parse-names":false,"suffix":""},{"dropping-particle":"","family":"Threlfall","given":"Caragh G.","non-dropping-particle":"","parse-names":false,"suffix":""},{"dropping-particle":"","family":"Tonietto","given":"Rebecca","non-dropping-particle":"","parse-names":false,"suffix":""},{"dropping-particle":"","family":"Tóthmérész","given":"Béla","non-dropping-particle":"","parse-names":false,"suffix":""},{"dropping-particle":"","family":"Tscharntke","given":"Teja","non-dropping-particle":"","parse-names":false,"suffix":""},{"dropping-particle":"","family":"Turner","given":"Edgar C.","non-dropping-particle":"","parse-names":false,"suffix":""},{"dropping-particle":"","family":"Tylianakis","given":"Jason M.","non-dropping-particle":"","parse-names":false,"suffix":""},{"dropping-particle":"","family":"Vanbergen","given":"Adam J.","non-dropping-particle":"","parse-names":false,"suffix":""},{"dropping-particle":"","family":"Vassilev","given":"Kiril","non-dropping-particle":"","parse-names":false,"suffix":""},{"dropping-particle":"","family":"Verboven","given":"Hans A.F.","non-dropping-particle":"","parse-names":false,"suffix":""},{"dropping-particle":"","family":"Vergara","given":"Carlos H.","non-dropping-particle":"","parse-names":false,"suffix":""},{"dropping-particle":"","family":"Vergara","given":"Pablo M.","non-dropping-particle":"","parse-names":false,"suffix":""},{"dropping-particle":"","family":"Verhulst","given":"Jort","non-dropping-particle":"","parse-names":false,"suffix":""},{"dropping-particle":"","family":"Walker","given":"Tony R.","non-dropping-particle":"","parse-names":false,"suffix":""},{"dropping-particle":"","family":"Wang","given":"Yanping","non-dropping-particle":"","parse-names":false,"suffix":""},{"dropping-particle":"","family":"Watling","given":"James I.","non-dropping-particle":"","parse-names":false,"suffix":""},{"dropping-particle":"","family":"Wells","given":"Konstans","non-dropping-particle":"","parse-names":false,"suffix":""},{"dropping-particle":"","family":"Williams","given":"Christopher D.","non-dropping-particle":"","parse-names":false,"suffix":""},{"dropping-particle":"","family":"Willig","given":"Michael R.","non-dropping-particle":"","parse-names":false,"suffix":""},{"dropping-particle":"","family":"Woinarski","given":"John C.Z.","non-dropping-particle":"","parse-names":false,"suffix":""},{"dropping-particle":"","family":"Wolf","given":"Jan H.D.","non-dropping-particle":"","parse-names":false,"suffix":""},{"dropping-particle":"","family":"Woodcock","given":"Ben A.","non-dropping-particle":"","parse-names":false,"suffix":""},{"dropping-particle":"","family":"Yu","given":"Douglas W.","non-dropping-particle":"","parse-names":false,"suffix":""},{"dropping-particle":"","family":"Zaitsev","given":"Andrey S.","non-dropping-particle":"","parse-names":false,"suffix":""},{"dropping-particle":"","family":"Collen","given":"Ben","non-dropping-particle":"","parse-names":false,"suffix":""},{"dropping-particle":"","family":"Ewers","given":"Rob M.","non-dropping-particle":"","parse-names":false,"suffix":""},{"dropping-particle":"","family":"Mace","given":"Georgina M.","non-dropping-particle":"","parse-names":false,"suffix":""},{"dropping-particle":"","family":"Purves","given":"Drew W.","non-dropping-particle":"","parse-names":false,"suffix":""},{"dropping-particle":"","family":"Scharlemann","given":"Jörn P.W.","non-dropping-particle":"","parse-names":false,"suffix":""},{"dropping-particle":"","family":"Purvis","given":"Andy","non-dropping-particle":"","parse-names":false,"suffix":""}],"container-title":"Ecology and Evolution","id":"ITEM-1","issued":{"date-parts":[["2014"]]},"title":"The PREDICTS database: A global database of how local terrestrial biodiversity responds to human impacts","type":"article-journal"},"uris":["http://www.mendeley.com/documents/?uuid=610a0786-0539-42fd-9a88-76a6064117bb"]},{"id":"ITEM-2","itemData":{"DOI":"10.1002/ece3.2579","ISBN":"20457758","ISSN":"20457758","PMID":"28070282","abstract":"The PREDICTS project—Projecting Responses of Ecological Diversity In Changing Terrestrial Systems (www.predicts.org.uk)—has collated from published studies a large, reasonably representative database of comparable samples of biodiversity from multiple sites that differ in the nature or intensity of human impacts relating to land use. We have used this evidence base to develop global and regional statistical models of how local biodiversity responds to these measures. We describe and make freely available this 2016 release of the database, containing more than 3.2 million records sampled at over 26,000 locations and representing over 47,000 species. We outline how the database can help in answering a range of questions in ecology and conservation biology. To our knowledge, this is the largest and most geographically and taxonomically representative database of spatial comparisons of biodiversity that has been collated to date; it will be useful to researchers and international efforts wishing to model and understand the global status of biodiversity.","author":[{"dropping-particle":"","family":"Hudson","given":"Lawrence N.","non-dropping-particle":"","parse-names":false,"suffix":""},{"dropping-particle":"","family":"Newbold","given":"Tim","non-dropping-particle":"","parse-names":false,"suffix":""},{"dropping-particle":"","family":"Contu","given":"Sara","non-dropping-particle":"","parse-names":false,"suffix":""},{"dropping-particle":"","family":"Hill","given":"Samantha L.L.","non-dropping-particle":"","parse-names":false,"suffix":""},{"dropping-particle":"","family":"Lysenko","given":"Igor","non-dropping-particle":"","parse-names":false,"suffix":""},{"dropping-particle":"","family":"Palma","given":"Adriana","non-dropping-particle":"De","parse-names":false,"suffix":""},{"dropping-particle":"","family":"Phillips","given":"Helen R.P.","non-dropping-particle":"","parse-names":false,"suffix":""},{"dropping-particle":"","family":"Alhusseini","given":"Tamera I.","non-dropping-particle":"","parse-names":false,"suffix":""},{"dropping-particle":"","family":"Bedford","given":"Felicity E.","non-dropping-particle":"","parse-names":false,"suffix":""},{"dropping-particle":"","family":"Bennett","given":"Dominic J.","non-dropping-particle":"","parse-names":false,"suffix":""},{"dropping-particle":"","family":"Booth","given":"Hollie","non-dropping-particle":"","parse-names":false,"suffix":""},{"dropping-particle":"","family":"Burton","given":"Victoria J.","non-dropping-particle":"","parse-names":false,"suffix":""},{"dropping-particle":"","family":"Chng","given":"Charlotte W.T.","non-dropping-particle":"","parse-names":false,"suffix":""},{"dropping-particle":"","family":"Choimes","given":"Argyrios","non-dropping-particle":"","parse-names":false,"suffix":""},{"dropping-particle":"","family":"Correia","given":"David L.P.","non-dropping-particle":"","parse-names":false,"suffix":""},{"dropping-particle":"","family":"Day","given":"Julie","non-dropping-particle":"","parse-names":false,"suffix":""},{"dropping-particle":"","family":"Echeverrï¿½a-Londoï¿½o","given":"Susy","non-dropping-particle":"","parse-names":false,"suffix":""},{"dropping-particle":"","family":"Emerson","given":"Susan R.","non-dropping-particle":"","parse-names":false,"suffix":""},{"dropping-particle":"","family":"Gao","given":"Di","non-dropping-particle":"","parse-names":false,"suffix":""},{"dropping-particle":"","family":"Garon","given":"Morgan","non-dropping-particle":"","parse-names":false,"suffix":""},{"dropping-particle":"","family":"Harrison","given":"Michelle L.K.","non-dropping-particle":"","parse-names":false,"suffix":""},{"dropping-particle":"","family":"Ingram","given":"Daniel J.","non-dropping-particle":"","parse-names":false,"suffix":""},{"dropping-particle":"","family":"Jung","given":"Martin","non-dropping-particle":"","parse-names":false,"suffix":""},{"dropping-particle":"","family":"Kemp","given":"Victoria","non-dropping-particle":"","parse-names":false,"suffix":""},{"dropping-particle":"","family":"Kirkpatrick","given":"Lucinda","non-dropping-particle":"","parse-names":false,"suffix":""},{"dropping-particle":"","family":"Martin","given":"Callum D.","non-dropping-particle":"","parse-names":false,"suffix":""},{"dropping-particle":"","family":"Pan","given":"Yuan","non-dropping-particle":"","parse-names":false,"suffix":""},{"dropping-particle":"","family":"Pask-Hale","given":"Gwilym D.","non-dropping-particle":"","parse-names":false,"suffix":""},{"dropping-particle":"","family":"Pynegar","given":"Edwin L.","non-dropping-particle":"","parse-names":false,"suffix":""},{"dropping-particle":"","family":"Robinson","given":"Alexandra N.","non-dropping-particle":"","parse-names":false,"suffix":""},{"dropping-particle":"","family":"Sanchez-Ortiz","given":"Katia","non-dropping-particle":"","parse-names":false,"suffix":""},{"dropping-particle":"","family":"Senior","given":"Rebecca A.","non-dropping-particle":"","parse-names":false,"suffix":""},{"dropping-particle":"","family":"Simmons","given":"Benno I.","non-dropping-particle":"","parse-names":false,"suffix":""},{"dropping-particle":"","family":"White","given":"Hannah J.","non-dropping-particle":"","parse-names":false,"suffix":""},{"dropping-particle":"","family":"Zhang","given":"Hanbin","non-dropping-particle":"","parse-names":false,"suffix":""},{"dropping-particle":"","family":"Aben","given":"Job","non-dropping-particle":"","parse-names":false,"suffix":""},{"dropping-particle":"","family":"Abrahamczyk","given":"Stefan","non-dropping-particle":"","parse-names":false,"suffix":""},{"dropping-particle":"","family":"Adum","given":"Gilbert B.","non-dropping-particle":"","parse-names":false,"suffix":""},{"dropping-particle":"","family":"Aguilar-Barquero","given":"Virginia","non-dropping-particle":"","parse-names":false,"suffix":""},{"dropping-particle":"","family":"Aizen","given":"Marcelo A.","non-dropping-particle":"","parse-names":false,"suffix":""},{"dropping-particle":"","family":"Albertos","given":"Belï¿½n","non-dropping-particle":"","parse-names":false,"suffix":""},{"dropping-particle":"","family":"Alcala","given":"E. L.","non-dropping-particle":"","parse-names":false,"suffix":""},{"dropping-particle":"","family":"Mar Alguacil","given":"Maria","non-dropping-particle":"del","parse-names":false,"suffix":""},{"dropping-particle":"","family":"Alignier","given":"Audrey","non-dropping-particle":"","parse-names":false,"suffix":""},{"dropping-particle":"","family":"Ancrenaz","given":"Marc","non-dropping-particle":"","parse-names":false,"suffix":""},{"dropping-particle":"","family":"Andersen","given":"Alan N.","non-dropping-particle":"","parse-names":false,"suffix":""},{"dropping-particle":"","family":"Arbelï¿½ez-Cortï¿½s","given":"Enrique","non-dropping-particle":"","parse-names":false,"suffix":""},{"dropping-particle":"","family":"Armbrecht","given":"Inge","non-dropping-particle":"","parse-names":false,"suffix":""},{"dropping-particle":"","family":"Arroyo-Rodrï¿½guez","given":"Vï¿½ctor","non-dropping-particle":"","parse-names":false,"suffix":""},{"dropping-particle":"","family":"Aumann","given":"Tom","non-dropping-particle":"","parse-names":false,"suffix":""},{"dropping-particle":"","family":"Axmacher","given":"Jan C.","non-dropping-particle":"","parse-names":false,"suffix":""},{"dropping-particle":"","family":"Azhar","given":"Badrul","non-dropping-particle":"","parse-names":false,"suffix":""},{"dropping-particle":"","family":"Azpiroz","given":"Adriï¿½n B.","non-dropping-particle":"","parse-names":false,"suffix":""},{"dropping-particle":"","family":"Baeten","given":"Lander","non-dropping-particle":"","parse-names":false,"suffix":""},{"dropping-particle":"","family":"Bakayoko","given":"Adama","non-dropping-particle":"","parse-names":false,"suffix":""},{"dropping-particle":"","family":"Bï¿½ldi","given":"Andrï¿½s","non-dropping-particle":"","parse-names":false,"suffix":""},{"dropping-particle":"","family":"Banks","given":"John E.","non-dropping-particle":"","parse-names":false,"suffix":""},{"dropping-particle":"","family":"Baral","given":"Sharad K.","non-dropping-particle":"","parse-names":false,"suffix":""},{"dropping-particle":"","family":"Barlow","given":"Jos","non-dropping-particle":"","parse-names":false,"suffix":""},{"dropping-particle":"","family":"Barratt","given":"Barbara I.P.","non-dropping-particle":"","parse-names":false,"suffix":""},{"dropping-particle":"","family":"Barrico","given":"Lurdes","non-dropping-particle":"","parse-names":false,"suffix":""},{"dropping-particle":"","family":"Bartolommei","given":"Paola","non-dropping-particle":"","parse-names":false,"suffix":""},{"dropping-particle":"","family":"Barton","given":"Diane M.","non-dropping-particle":"","parse-names":false,"suffix":""},{"dropping-particle":"","family":"Basset","given":"Yves","non-dropping-particle":"","parse-names":false,"suffix":""},{"dropping-particle":"","family":"Batï¿½ry","given":"Pï¿½ter","non-dropping-particle":"","parse-names":false,"suffix":""},{"dropping-particle":"","family":"Bates","given":"Adam J.","non-dropping-particle":"","parse-names":false,"suffix":""},{"dropping-particle":"","family":"Baur","given":"Bruno","non-dropping-particle":"","parse-names":false,"suffix":""},{"dropping-particle":"","family":"Bayne","given":"Erin M.","non-dropping-particle":"","parse-names":false,"suffix":""},{"dropping-particle":"","family":"Beja","given":"Pedro","non-dropping-particle":"","parse-names":false,"suffix":""},{"dropping-particle":"","family":"Benedick","given":"Suzan","non-dropping-particle":"","parse-names":false,"suffix":""},{"dropping-particle":"","family":"Berg","given":"ï¿½ke","non-dropping-particle":"","parse-names":false,"suffix":""},{"dropping-particle":"","family":"Bernard","given":"Henry","non-dropping-particle":"","parse-names":false,"suffix":""},{"dropping-particle":"","family":"Berry","given":"Nicholas J.","non-dropping-particle":"","parse-names":false,"suffix":""},{"dropping-particle":"","family":"Bhatt","given":"Dinesh","non-dropping-particle":"","parse-names":false,"suffix":""},{"dropping-particle":"","family":"Bicknell","given":"Jake E.","non-dropping-particle":"","parse-names":false,"suffix":""},{"dropping-particle":"","family":"Bihn","given":"Jochen H.","non-dropping-particle":"","parse-names":false,"suffix":""},{"dropping-particle":"","family":"Blake","given":"Robin J.","non-dropping-particle":"","parse-names":false,"suffix":""},{"dropping-particle":"","family":"Bobo","given":"Kadiri S.","non-dropping-particle":"","parse-names":false,"suffix":""},{"dropping-particle":"","family":"Bï¿½ï¿½on","given":"Roberto","non-dropping-particle":"","parse-names":false,"suffix":""},{"dropping-particle":"","family":"Boekhout","given":"Teun","non-dropping-particle":"","parse-names":false,"suffix":""},{"dropping-particle":"","family":"Bï¿½hning-Gaese","given":"Katrin","non-dropping-particle":"","parse-names":false,"suffix":""},{"dropping-particle":"","family":"Bonham","given":"Kevin J.","non-dropping-particle":"","parse-names":false,"suffix":""},{"dropping-particle":"","family":"Borges","given":"Paulo A.V.","non-dropping-particle":"","parse-names":false,"suffix":""},{"dropping-particle":"","family":"Borges","given":"Sï¿½rgio H.","non-dropping-particle":"","parse-names":false,"suffix":""},{"dropping-particle":"","family":"Boutin","given":"Cï¿½line","non-dropping-particle":"","parse-names":false,"suffix":""},{"dropping-particle":"","family":"Bouyer","given":"Jï¿½rï¿½my","non-dropping-particle":"","parse-names":false,"suffix":""},{"dropping-particle":"","family":"Bragagnolo","given":"Cibele","non-dropping-particle":"","parse-names":false,"suffix":""},{"dropping-particle":"","family":"Brandt","given":"Jodi S.","non-dropping-particle":"","parse-names":false,"suffix":""},{"dropping-particle":"","family":"Brearley","given":"Francis Q.","non-dropping-particle":"","parse-names":false,"suffix":""},{"dropping-particle":"","family":"Brito","given":"Isabel","non-dropping-particle":"","parse-names":false,"suffix":""},{"dropping-particle":"","family":"Bros","given":"Vicenï¿½","non-dropping-particle":"","parse-names":false,"suffix":""},{"dropping-particle":"","family":"Brunet","given":"Jï¿½rg","non-dropping-particle":"","parse-names":false,"suffix":""},{"dropping-particle":"","family":"Buczkowski","given":"Grzegorz","non-dropping-particle":"","parse-names":false,"suffix":""},{"dropping-particle":"","family":"Buddle","given":"Christopher M.","non-dropping-particle":"","parse-names":false,"suffix":""},{"dropping-particle":"","family":"Bugter","given":"Rob","non-dropping-particle":"","parse-names":false,"suffix":""},{"dropping-particle":"","family":"Buscardo","given":"Erika","non-dropping-particle":"","parse-names":false,"suffix":""},{"dropping-particle":"","family":"Buse","given":"Jï¿½rn","non-dropping-particle":"","parse-names":false,"suffix":""},{"dropping-particle":"","family":"Cabra-Garcï¿½a","given":"Jimmy","non-dropping-particle":"","parse-names":false,"suffix":""},{"dropping-particle":"","family":"Cï¿½ceres","given":"Nilton C.","non-dropping-particle":"","parse-names":false,"suffix":""},{"dropping-particle":"","family":"Cagle","given":"Nicolette L.","non-dropping-particle":"","parse-names":false,"suffix":""},{"dropping-particle":"","family":"Calviï¿½o-Cancela","given":"Marï¿½a","non-dropping-particle":"","parse-names":false,"suffix":""},{"dropping-particle":"","family":"Cameron","given":"Sydney A.","non-dropping-particle":"","parse-names":false,"suffix":""},{"dropping-particle":"","family":"Cancello","given":"Eliana M.","non-dropping-particle":"","parse-names":false,"suffix":""},{"dropping-particle":"","family":"Caparrï¿½s","given":"Rut","non-dropping-particle":"","parse-names":false,"suffix":""},{"dropping-particle":"","family":"Cardoso","given":"Pedro","non-dropping-particle":"","parse-names":false,"suffix":""},{"dropping-particle":"","family":"Carpenter","given":"Dan","non-dropping-particle":"","parse-names":false,"suffix":""},{"dropping-particle":"","family":"Carrijo","given":"Tiago F.","non-dropping-particle":"","parse-names":false,"suffix":""},{"dropping-particle":"","family":"Carvalho","given":"Anelena L.","non-dropping-particle":"","parse-names":false,"suffix":""},{"dropping-particle":"","family":"Cassano","given":"Camila R.","non-dropping-particle":"","parse-names":false,"suffix":""},{"dropping-particle":"","family":"Castro","given":"Helena","non-dropping-particle":"","parse-names":false,"suffix":""},{"dropping-particle":"","family":"Castro-Luna","given":"Alejandro A.","non-dropping-particle":"","parse-names":false,"suffix":""},{"dropping-particle":"","family":"Rolando","given":"Cerda B.","non-dropping-particle":"","parse-names":false,"suffix":""},{"dropping-particle":"","family":"Cerezo","given":"Alexis","non-dropping-particle":"","parse-names":false,"suffix":""},{"dropping-particle":"","family":"Chapman","given":"Kim Alan","non-dropping-particle":"","parse-names":false,"suffix":""},{"dropping-particle":"","family":"Chauvat","given":"Matthieu","non-dropping-particle":"","parse-names":false,"suffix":""},{"dropping-particle":"","family":"Christensen","given":"Morten","non-dropping-particle":"","parse-names":false,"suffix":""},{"dropping-particle":"","family":"Clarke","given":"Francis M.","non-dropping-particle":"","parse-names":false,"suffix":""},{"dropping-particle":"","family":"Cleary","given":"Daniel F.R.","non-dropping-particle":"","parse-names":false,"suffix":""},{"dropping-particle":"","family":"Colombo","given":"Giorgio","non-dropping-particle":"","parse-names":false,"suffix":""},{"dropping-particle":"","family":"Connop","given":"Stuart P.","non-dropping-particle":"","parse-names":false,"suffix":""},{"dropping-particle":"","family":"Craig","given":"Michael D.","non-dropping-particle":"","parse-names":false,"suffix":""},{"dropping-particle":"","family":"Cruz-Lï¿½pez","given":"Leopoldo","non-dropping-particle":"","parse-names":false,"suffix":""},{"dropping-particle":"","family":"Cunningham","given":"Saul A.","non-dropping-particle":"","parse-names":false,"suffix":""},{"dropping-particle":"","family":"D'Aniello","given":"Biagio","non-dropping-particle":"","parse-names":false,"suffix":""},{"dropping-particle":"","family":"D'Cruze","given":"Neil","non-dropping-particle":"","parse-names":false,"suffix":""},{"dropping-particle":"","family":"Silva","given":"Pedro Giovï¿½ni","non-dropping-particle":"da","parse-names":false,"suffix":""},{"dropping-particle":"","family":"Dallimer","given":"Martin","non-dropping-particle":"","parse-names":false,"suffix":""},{"dropping-particle":"","family":"Danquah","given":"Emmanuel","non-dropping-particle":"","parse-names":false,"suffix":""},{"dropping-particle":"","family":"Darvill","given":"Ben","non-dropping-particle":"","parse-names":false,"suffix":""},{"dropping-particle":"","family":"Dauber","given":"Jens","non-dropping-particle":"","parse-names":false,"suffix":""},{"dropping-particle":"","family":"Davis","given":"Adrian L.V.","non-dropping-particle":"","parse-names":false,"suffix":""},{"dropping-particle":"","family":"Dawson","given":"Jeff","non-dropping-particle":"","parse-names":false,"suffix":""},{"dropping-particle":"","family":"Sassi","given":"Claudio","non-dropping-particle":"de","parse-names":false,"suffix":""},{"dropping-particle":"","family":"Thoisy","given":"Benoit","non-dropping-particle":"de","parse-names":false,"suffix":""},{"dropping-particle":"","family":"Deheuvels","given":"Olivier","non-dropping-particle":"","parse-names":false,"suffix":""},{"dropping-particle":"","family":"Dejean","given":"Alain","non-dropping-particle":"","parse-names":false,"suffix":""},{"dropping-particle":"","family":"Devineau","given":"Jean Louis","non-dropping-particle":"","parse-names":false,"suffix":""},{"dropping-particle":"","family":"Diekï¿½tter","given":"Tim","non-dropping-particle":"","parse-names":false,"suffix":""},{"dropping-particle":"V.","family":"Dolia","given":"Jignasu","non-dropping-particle":"","parse-names":false,"suffix":""},{"dropping-particle":"","family":"Domï¿½nguez","given":"Erwin","non-dropping-particle":"","parse-names":false,"suffix":""},{"dropping-particle":"","family":"Dominguez-Haydar","given":"Yamileth","non-dropping-particle":"","parse-names":false,"suffix":""},{"dropping-particle":"","family":"Dorn","given":"Silvia","non-dropping-particle":"","parse-names":false,"suffix":""},{"dropping-particle":"","family":"Draper","given":"Isabel","non-dropping-particle":"","parse-names":false,"suffix":""},{"dropping-particle":"","family":"Dreber","given":"Niels","non-dropping-particle":"","parse-names":false,"suffix":""},{"dropping-particle":"","family":"Dumont","given":"Bertrand","non-dropping-particle":"","parse-names":false,"suffix":""},{"dropping-particle":"","family":"Dures","given":"Simon G.","non-dropping-particle":"","parse-names":false,"suffix":""},{"dropping-particle":"","family":"Dynesius","given":"Mats","non-dropping-particle":"","parse-names":false,"suffix":""},{"dropping-particle":"","family":"Edenius","given":"Lars","non-dropping-particle":"","parse-names":false,"suffix":""},{"dropping-particle":"","family":"Eggleton","given":"Paul","non-dropping-particle":"","parse-names":false,"suffix":""},{"dropping-particle":"","family":"Eigenbrod","given":"Felix","non-dropping-particle":"","parse-names":false,"suffix":""},{"dropping-particle":"","family":"Elek","given":"Zoltï¿½n","non-dropping-particle":"","parse-names":false,"suffix":""},{"dropping-particle":"","family":"Entling","given":"Martin H.","non-dropping-particle":"","parse-names":false,"suffix":""},{"dropping-particle":"","family":"Esler","given":"Karen J.","non-dropping-particle":"","parse-names":false,"suffix":""},{"dropping-particle":"","family":"Lima","given":"Ricardo F.","non-dropping-particle":"de","parse-names":false,"suffix":""},{"dropping-particle":"","family":"Faruk","given":"Aisyah","non-dropping-particle":"","parse-names":false,"suffix":""},{"dropping-particle":"","family":"Farwig","given":"Nina","non-dropping-particle":"","parse-names":false,"suffix":""},{"dropping-particle":"","family":"Fayle","given":"Tom M.","non-dropping-particle":"","parse-names":false,"suffix":""},{"dropping-particle":"","family":"Felicioli","given":"Antonio","non-dropping-particle":"","parse-names":false,"suffix":""},{"dropping-particle":"","family":"Felton","given":"Annika M.","non-dropping-particle":"","parse-names":false,"suffix":""},{"dropping-particle":"","family":"Fensham","given":"Roderick J.","non-dropping-particle":"","parse-names":false,"suffix":""},{"dropping-particle":"","family":"Fernandez","given":"Ignacio C.","non-dropping-particle":"","parse-names":false,"suffix":""},{"dropping-particle":"","family":"Ferreira","given":"Catarina C.","non-dropping-particle":"","parse-names":false,"suffix":""},{"dropping-particle":"","family":"Ficetola","given":"Gentile F.","non-dropping-particle":"","parse-names":false,"suffix":""},{"dropping-particle":"","family":"Fiera","given":"Cristina","non-dropping-particle":"","parse-names":false,"suffix":""},{"dropping-particle":"","family":"Filgueiras","given":"Bruno K.C.","non-dropping-particle":"","parse-names":false,"suffix":""},{"dropping-particle":"","family":"Fırıncıoğlu","given":"Hï¿½seyin K.","non-dropping-particle":"","parse-names":false,"suffix":""},{"dropping-particle":"","family":"Flaspohler","given":"David","non-dropping-particle":"","parse-names":false,"suffix":""},{"dropping-particle":"","family":"Floren","given":"Andreas","non-dropping-particle":"","parse-names":false,"suffix":""},{"dropping-particle":"","family":"Fonte","given":"Steven J.","non-dropping-particle":"","parse-names":false,"suffix":""},{"dropping-particle":"","family":"Fournier","given":"Anne","non-dropping-particle":"","parse-names":false,"suffix":""},{"dropping-particle":"","family":"Fowler","given":"Robert E.","non-dropping-particle":"","parse-names":false,"suffix":""},{"dropping-particle":"","family":"Franzï¿½n","given":"Markus","non-dropping-particle":"","parse-names":false,"suffix":""},{"dropping-particle":"","family":"Fraser","given":"Lauchlan H.","non-dropping-particle":"","parse-names":false,"suffix":""},{"dropping-particle":"","family":"Fredriksson","given":"Gabriella M.","non-dropping-particle":"","parse-names":false,"suffix":""},{"dropping-particle":"","family":"Freire","given":"Geraldo B.","non-dropping-particle":"","parse-names":false,"suffix":""},{"dropping-particle":"","family":"Frizzo","given":"Tiago L.M.","non-dropping-particle":"","parse-names":false,"suffix":""},{"dropping-particle":"","family":"Fukuda","given":"Daisuke","non-dropping-particle":"","parse-names":false,"suffix":""},{"dropping-particle":"","family":"Furlani","given":"Dario","non-dropping-particle":"","parse-names":false,"suffix":""},{"dropping-particle":"","family":"Gaigher","given":"Renï¿½","non-dropping-particle":"","parse-names":false,"suffix":""},{"dropping-particle":"","family":"Ganzhorn","given":"Jï¿½rg U.","non-dropping-particle":"","parse-names":false,"suffix":""},{"dropping-particle":"","family":"Garcï¿½a","given":"Karla P.","non-dropping-particle":"","parse-names":false,"suffix":""},{"dropping-particle":"","family":"Garcia-R","given":"Juan C.","non-dropping-particle":"","parse-names":false,"suffix":""},{"dropping-particle":"","family":"Garden","given":"Jenni G.","non-dropping-particle":"","parse-names":false,"suffix":""},{"dropping-particle":"","family":"Garilleti","given":"Ricardo","non-dropping-particle":"","parse-names":false,"suffix":""},{"dropping-particle":"","family":"Ge","given":"Bao Ming","non-dropping-particle":"","parse-names":false,"suffix":""},{"dropping-particle":"","family":"Gendreau-Berthiaume","given":"Benoit","non-dropping-particle":"","parse-names":false,"suffix":""},{"dropping-particle":"","family":"Gerard","given":"Philippa J.","non-dropping-particle":"","parse-names":false,"suffix":""},{"dropping-particle":"","family":"Gheler-Costa","given":"Carla","non-dropping-particle":"","parse-names":false,"suffix":""},{"dropping-particle":"","family":"Gilbert","given":"Benjamin","non-dropping-particle":"","parse-names":false,"suffix":""},{"dropping-particle":"","family":"Giordani","given":"Paolo","non-dropping-particle":"","parse-names":false,"suffix":""},{"dropping-particle":"","family":"Giordano","given":"Simonetta","non-dropping-particle":"","parse-names":false,"suffix":""},{"dropping-particle":"","family":"Golodets","given":"Carly","non-dropping-particle":"","parse-names":false,"suffix":""},{"dropping-particle":"","family":"Gomes","given":"Laurens G.L.","non-dropping-particle":"","parse-names":false,"suffix":""},{"dropping-particle":"","family":"Gould","given":"Rachelle K.","non-dropping-particle":"","parse-names":false,"suffix":""},{"dropping-particle":"","family":"Goulson","given":"Dave","non-dropping-particle":"","parse-names":false,"suffix":""},{"dropping-particle":"","family":"Gove","given":"Aaron D.","non-dropping-particle":"","parse-names":false,"suffix":""},{"dropping-particle":"","family":"Granjon","given":"Laurent","non-dropping-particle":"","parse-names":false,"suffix":""},{"dropping-particle":"","family":"Grass","given":"Ingo","non-dropping-particle":"","parse-names":false,"suffix":""},{"dropping-particle":"","family":"Gray","given":"Claudia L.","non-dropping-particle":"","parse-names":false,"suffix":""},{"dropping-particle":"","family":"Grogan","given":"James","non-dropping-particle":"","parse-names":false,"suffix":""},{"dropping-particle":"","family":"Gu","given":"Weibin","non-dropping-particle":"","parse-names":false,"suffix":""},{"dropping-particle":"","family":"Guardiola","given":"Moisï¿½s","non-dropping-particle":"","parse-names":false,"suffix":""},{"dropping-particle":"","family":"Gunawardene","given":"Nihara R.","non-dropping-particle":"","parse-names":false,"suffix":""},{"dropping-particle":"","family":"Gutierrez","given":"Alvaro G.","non-dropping-particle":"","parse-names":false,"suffix":""},{"dropping-particle":"","family":"Gutiï¿½rrez-Lamus","given":"Doris L.","non-dropping-particle":"","parse-names":false,"suffix":""},{"dropping-particle":"","family":"Haarmeyer","given":"Daniela H.","non-dropping-particle":"","parse-names":false,"suffix":""},{"dropping-particle":"","family":"Hanley","given":"Mick E.","non-dropping-particle":"","parse-names":false,"suffix":""},{"dropping-particle":"","family":"Hanson","given":"Thor","non-dropping-particle":"","parse-names":false,"suffix":""},{"dropping-particle":"","family":"Hashim","given":"Nor R.","non-dropping-particle":"","parse-names":false,"suffix":""},{"dropping-particle":"","family":"Hassan","given":"Shombe N.","non-dropping-particle":"","parse-names":false,"suffix":""},{"dropping-particle":"","family":"Hatfield","given":"Richard G.","non-dropping-particle":"","parse-names":false,"suffix":""},{"dropping-particle":"","family":"Hawes","given":"Joseph E.","non-dropping-particle":"","parse-names":false,"suffix":""},{"dropping-particle":"","family":"Hayward","given":"Matt W.","non-dropping-particle":"","parse-names":false,"suffix":""},{"dropping-particle":"","family":"Hï¿½bert","given":"Christian","non-dropping-particle":"","parse-names":false,"suffix":""},{"dropping-particle":"","family":"Helden","given":"Alvin J.","non-dropping-particle":"","parse-names":false,"suffix":""},{"dropping-particle":"","family":"Henden","given":"John Andrï¿½","non-dropping-particle":"","parse-names":false,"suffix":""},{"dropping-particle":"","family":"Henschel","given":"Philipp","non-dropping-particle":"","parse-names":false,"suffix":""},{"dropping-particle":"","family":"Hernï¿½ndez","given":"Lionel","non-dropping-particle":"","parse-names":false,"suffix":""},{"dropping-particle":"","family":"Herrera","given":"James P.","non-dropping-particle":"","parse-names":false,"suffix":""},{"dropping-particle":"","family":"Herrmann","given":"Farina","non-dropping-particle":"","parse-names":false,"suffix":""},{"dropping-particle":"","family":"Herzog","given":"Felix","non-dropping-particle":"","parse-names":false,"suffix":""},{"dropping-particle":"","family":"Higuera-Diaz","given":"Diego","non-dropping-particle":"","parse-names":false,"suffix":""},{"dropping-particle":"","family":"Hilje","given":"Branko","non-dropping-particle":"","parse-names":false,"suffix":""},{"dropping-particle":"","family":"Hï¿½fer","given":"Hubert","non-dropping-particle":"","parse-names":false,"suffix":""},{"dropping-particle":"","family":"Hoffmann","given":"Anke","non-dropping-particle":"","parse-names":false,"suffix":""},{"dropping-particle":"","family":"Horgan","given":"Finbarr G.","non-dropping-particle":"","parse-names":false,"suffix":""},{"dropping-particle":"","family":"Hornung","given":"Elisabeth","non-dropping-particle":"","parse-names":false,"suffix":""},{"dropping-particle":"","family":"Horvï¿½th","given":"Roland","non-dropping-particle":"","parse-names":false,"suffix":""},{"dropping-particle":"","family":"Hylander","given":"Kristoffer","non-dropping-particle":"","parse-names":false,"suffix":""},{"dropping-particle":"","family":"Isaacs-Cubides","given":"Paola","non-dropping-particle":"","parse-names":false,"suffix":""},{"dropping-particle":"","family":"Ishida","given":"Hiroaki","non-dropping-particle":"","parse-names":false,"suffix":""},{"dropping-particle":"","family":"Ishitani","given":"Masahiro","non-dropping-particle":"","parse-names":false,"suffix":""},{"dropping-particle":"","family":"Jacobs","given":"Carmen T.","non-dropping-particle":"","parse-names":false,"suffix":""},{"dropping-particle":"","family":"Jaramillo","given":"Vï¿½ctor J.","non-dropping-particle":"","parse-names":false,"suffix":""},{"dropping-particle":"","family":"Jauker","given":"Birgit","non-dropping-particle":"","parse-names":false,"suffix":""},{"dropping-particle":"","family":"Hernï¿½ndez","given":"F. Jimï¿½nez","non-dropping-particle":"","parse-names":false,"suffix":""},{"dropping-particle":"","family":"Johnson","given":"McKenzie F.","non-dropping-particle":"","parse-names":false,"suffix":""},{"dropping-particle":"","family":"Jolli","given":"Virat","non-dropping-particle":"","parse-names":false,"suffix":""},{"dropping-particle":"","family":"Jonsell","given":"Mats","non-dropping-particle":"","parse-names":false,"suffix":""},{"dropping-particle":"","family":"Juliani","given":"S. Nur","non-dropping-particle":"","parse-names":false,"suffix":""},{"dropping-particle":"","family":"Jung","given":"Thomas S.","non-dropping-particle":"","parse-names":false,"suffix":""},{"dropping-particle":"","family":"Kapoor","given":"Vena","non-dropping-particle":"","parse-names":false,"suffix":""},{"dropping-particle":"","family":"Kappes","given":"Heike","non-dropping-particle":"","parse-names":false,"suffix":""},{"dropping-particle":"","family":"Kati","given":"Vassiliki","non-dropping-particle":"","parse-names":false,"suffix":""},{"dropping-particle":"","family":"Katovai","given":"Eric","non-dropping-particle":"","parse-names":false,"suffix":""},{"dropping-particle":"","family":"Kellner","given":"Klaus","non-dropping-particle":"","parse-names":false,"suffix":""},{"dropping-particle":"","family":"Kessler","given":"Michael","non-dropping-particle":"","parse-names":false,"suffix":""},{"dropping-particle":"","family":"Kirby","given":"Kathryn R.","non-dropping-particle":"","parse-names":false,"suffix":""},{"dropping-particle":"","family":"Kittle","given":"Andrew M.","non-dropping-particle":"","parse-names":false,"suffix":""},{"dropping-particle":"","family":"Knight","given":"Mairi E.","non-dropping-particle":"","parse-names":false,"suffix":""},{"dropping-particle":"","family":"Knop","given":"Eva","non-dropping-particle":"","parse-names":false,"suffix":""},{"dropping-particle":"","family":"Kohler","given":"Florian","non-dropping-particle":"","parse-names":false,"suffix":""},{"dropping-particle":"","family":"Koivula","given":"Matti","non-dropping-particle":"","parse-names":false,"suffix":""},{"dropping-particle":"","family":"Kolb","given":"Annette","non-dropping-particle":"","parse-names":false,"suffix":""},{"dropping-particle":"","family":"Kone","given":"Mouhamadou","non-dropping-particle":"","parse-names":false,"suffix":""},{"dropping-particle":"","family":"Kőrï¿½si","given":"ï¿½dï¿½m","non-dropping-particle":"","parse-names":false,"suffix":""},{"dropping-particle":"","family":"Krauss","given":"Jochen","non-dropping-particle":"","parse-names":false,"suffix":""},{"dropping-particle":"","family":"Kumar","given":"Ajith","non-dropping-particle":"","parse-names":false,"suffix":""},{"dropping-particle":"","family":"Kumar","given":"Raman","non-dropping-particle":"","parse-names":false,"suffix":""},{"dropping-particle":"","family":"Kurz","given":"David J.","non-dropping-particle":"","parse-names":false,"suffix":""},{"dropping-particle":"","family":"Kutt","given":"Alex S.","non-dropping-particle":"","parse-names":false,"suffix":""},{"dropping-particle":"","family":"Lachat","given":"Thibault","non-dropping-particle":"","parse-names":false,"suffix":""},{"dropping-particle":"","family":"Lantschner","given":"Victoria","non-dropping-particle":"","parse-names":false,"suffix":""},{"dropping-particle":"","family":"Lara","given":"Francisco","non-dropping-particle":"","parse-names":false,"suffix":""},{"dropping-particle":"","family":"Lasky","given":"Jesse R.","non-dropping-particle":"","parse-names":false,"suffix":""},{"dropping-particle":"","family":"Latta","given":"Steven C.","non-dropping-particle":"","parse-names":false,"suffix":""},{"dropping-particle":"","family":"Laurance","given":"William F.","non-dropping-particle":"","parse-names":false,"suffix":""},{"dropping-particle":"","family":"Lavelle","given":"Patrick","non-dropping-particle":"","parse-names":false,"suffix":""},{"dropping-particle":"","family":"Fï¿½on","given":"Violette","non-dropping-particle":"Le","parse-names":false,"suffix":""},{"dropping-particle":"","family":"LeBuhn","given":"Gretchen","non-dropping-particle":"","parse-names":false,"suffix":""},{"dropping-particle":"","family":"Lï¿½garï¿½","given":"Jean Philippe","non-dropping-particle":"","parse-names":false,"suffix":""},{"dropping-particle":"","family":"Lehouck","given":"Valï¿½rie","non-dropping-particle":"","parse-names":false,"suffix":""},{"dropping-particle":"V.","family":"Lencinas","given":"Marï¿½a","non-dropping-particle":"","parse-names":false,"suffix":""},{"dropping-particle":"","family":"Lentini","given":"Pia E.","non-dropping-particle":"","parse-names":false,"suffix":""},{"dropping-particle":"","family":"Letcher","given":"Susan G.","non-dropping-particle":"","parse-names":false,"suffix":""},{"dropping-particle":"","family":"Li","given":"Qi","non-dropping-particle":"","parse-names":false,"suffix":""},{"dropping-particle":"","family":"Litchwark","given":"Simon A.","non-dropping-particle":"","parse-names":false,"suffix":""},{"dropping-particle":"","family":"Littlewood","given":"Nick A.","non-dropping-particle":"","parse-names":false,"suffix":""},{"dropping-particle":"","family":"Liu","given":"Yunhui","non-dropping-particle":"","parse-names":false,"suffix":""},{"dropping-particle":"","family":"Lo-Man-Hung","given":"Nancy","non-dropping-particle":"","parse-names":false,"suffix":""},{"dropping-particle":"","family":"Lï¿½pez-Quintero","given":"Carlos A.","non-dropping-particle":"","parse-names":false,"suffix":""},{"dropping-particle":"","family":"Louhaichi","given":"Mounir","non-dropping-particle":"","parse-names":false,"suffix":""},{"dropping-particle":"","family":"Lï¿½vei","given":"Gabor L.","non-dropping-particle":"","parse-names":false,"suffix":""},{"dropping-particle":"","family":"Lucas-Borja","given":"Manuel Esteban","non-dropping-particle":"","parse-names":false,"suffix":""},{"dropping-particle":"","family":"Luja","given":"Victor H.","non-dropping-particle":"","parse-names":false,"suffix":""},{"dropping-particle":"","family":"Luskin","given":"Matthew S.","non-dropping-particle":"","parse-names":false,"suffix":""},{"dropping-particle":"","family":"MacSwiney G","given":"M. Cristina","non-dropping-particle":"","parse-names":false,"suffix":""},{"dropping-particle":"","family":"Maeto","given":"Kaoru","non-dropping-particle":"","parse-names":false,"suffix":""},{"dropping-particle":"","family":"Magura","given":"Tibor","non-dropping-particle":"","parse-names":false,"suffix":""},{"dropping-particle":"","family":"Mallari","given":"Neil Aldrin","non-dropping-particle":"","parse-names":false,"suffix":""},{"dropping-particle":"","family":"Malone","given":"Louise A.","non-dropping-particle":"","parse-names":false,"suffix":""},{"dropping-particle":"","family":"Malonza","given":"Patrick K.","non-dropping-particle":"","parse-names":false,"suffix":""},{"dropping-particle":"","family":"Malumbres-Olarte","given":"Jagoba","non-dropping-particle":"","parse-names":false,"suffix":""},{"dropping-particle":"","family":"Mandujano","given":"Salvador","non-dropping-particle":"","parse-names":false,"suffix":""},{"dropping-particle":"","family":"Mï¿½ren","given":"Inger E.","non-dropping-particle":"","parse-names":false,"suffix":""},{"dropping-particle":"","family":"Marin-Spiotta","given":"Erika","non-dropping-particle":"","parse-names":false,"suffix":""},{"dropping-particle":"","family":"Marsh","given":"Charles J.","non-dropping-particle":"","parse-names":false,"suffix":""},{"dropping-particle":"","family":"Marshall","given":"E. J.P.","non-dropping-particle":"","parse-names":false,"suffix":""},{"dropping-particle":"","family":"Martï¿½nez","given":"Eliana","non-dropping-particle":"","parse-names":false,"suffix":""},{"dropping-particle":"","family":"Martï¿½nez Pastur","given":"Guillermo","non-dropping-particle":"","parse-names":false,"suffix":""},{"dropping-particle":"","family":"Moreno Mateos","given":"David","non-dropping-particle":"","parse-names":false,"suffix":""},{"dropping-particle":"","family":"Mayfield","given":"Margaret M.","non-dropping-particle":"","parse-names":false,"suffix":""},{"dropping-particle":"","family":"Mazimpaka","given":"Vicente","non-dropping-particle":"","parse-names":false,"suffix":""},{"dropping-particle":"","family":"McCarthy","given":"Jennifer L.","non-dropping-particle":"","parse-names":false,"suffix":""},{"dropping-particle":"","family":"McCarthy","given":"Kyle P.","non-dropping-particle":"","parse-names":false,"suffix":""},{"dropping-particle":"","family":"McFrederick","given":"Quinn S.","non-dropping-particle":"","parse-names":false,"suffix":""},{"dropping-particle":"","family":"McNamara","given":"Sean","non-dropping-particle":"","parse-names":false,"suffix":""},{"dropping-particle":"","family":"Medina","given":"Nagore G.","non-dropping-particle":"","parse-names":false,"suffix":""},{"dropping-particle":"","family":"Medina","given":"Rafael","non-dropping-particle":"","parse-names":false,"suffix":""},{"dropping-particle":"","family":"Mena","given":"Jose L.","non-dropping-particle":"","parse-names":false,"suffix":""},{"dropping-particle":"","family":"Mico","given":"Estefania","non-dropping-particle":"","parse-names":false,"suffix":""},{"dropping-particle":"","family":"Mikusinski","given":"Grzegorz","non-dropping-particle":"","parse-names":false,"suffix":""},{"dropping-particle":"","family":"Milder","given":"Jeffrey C.","non-dropping-particle":"","parse-names":false,"suffix":""},{"dropping-particle":"","family":"Miller","given":"James R.","non-dropping-particle":"","parse-names":false,"suffix":""},{"dropping-particle":"","family":"Miranda-Esquivel","given":"Daniel R.","non-dropping-particle":"","parse-names":false,"suffix":""},{"dropping-particle":"","family":"Moir","given":"Melinda L.","non-dropping-particle":"","parse-names":false,"suffix":""},{"dropping-particle":"","family":"Morales","given":"Carolina L.","non-dropping-particle":"","parse-names":false,"suffix":""},{"dropping-particle":"","family":"Muchane","given":"Mary N.","non-dropping-particle":"","parse-names":false,"suffix":""},{"dropping-particle":"","family":"Muchane","given":"Muchai","non-dropping-particle":"","parse-names":false,"suffix":""},{"dropping-particle":"","family":"Mudri-Stojnic","given":"Sonja","non-dropping-particle":"","parse-names":false,"suffix":""},{"dropping-particle":"","family":"Munira","given":"A. Nur","non-dropping-particle":"","parse-names":false,"suffix":""},{"dropping-particle":"","family":"Muoï¿½z-Alonso","given":"Antonio","non-dropping-particle":"","parse-names":false,"suffix":""},{"dropping-particle":"","family":"Munyekenye","given":"B. F.","non-dropping-particle":"","parse-names":false,"suffix":""},{"dropping-particle":"","family":"Naidoo","given":"Robin","non-dropping-particle":"","parse-names":false,"suffix":""},{"dropping-particle":"","family":"Naithani","given":"A.","non-dropping-particle":"","parse-names":false,"suffix":""},{"dropping-particle":"","family":"Nakagawa","given":"Michiko","non-dropping-particle":"","parse-names":false,"suffix":""},{"dropping-particle":"","family":"Nakamura","given":"Akihiro","non-dropping-particle":"","parse-names":false,"suffix":""},{"dropping-particle":"","family":"Nakashima","given":"Yoshihiro","non-dropping-particle":"","parse-names":false,"suffix":""},{"dropping-particle":"","family":"Naoe","given":"Shoji","non-dropping-particle":"","parse-names":false,"suffix":""},{"dropping-particle":"","family":"Nates-Parra","given":"Guiomar","non-dropping-particle":"","parse-names":false,"suffix":""},{"dropping-particle":"","family":"Navarrete Gutierrez","given":"Dario A.","non-dropping-particle":"","parse-names":false,"suffix":""},{"dropping-particle":"","family":"Navarro-Iriarte","given":"Luis","non-dropping-particle":"","parse-names":false,"suffix":""},{"dropping-particle":"","family":"Ndang'ang'a","given":"Paul K.","non-dropping-particle":"","parse-names":false,"suffix":""},{"dropping-particle":"","family":"Neuschulz","given":"Eike L.","non-dropping-particle":"","parse-names":false,"suffix":""},{"dropping-particle":"","family":"Ngai","given":"Jacqueline T.","non-dropping-particle":"","parse-names":false,"suffix":""},{"dropping-particle":"","family":"Nicolas","given":"Violaine","non-dropping-particle":"","parse-names":false,"suffix":""},{"dropping-particle":"","family":"Nilsson","given":"Sven G.","non-dropping-particle":"","parse-names":false,"suffix":""},{"dropping-particle":"","family":"Noreika","given":"Norbertas","non-dropping-particle":"","parse-names":false,"suffix":""},{"dropping-particle":"","family":"Norfolk","given":"Olivia","non-dropping-particle":"","parse-names":false,"suffix":""},{"dropping-particle":"","family":"Noriega","given":"Jorge Ari","non-dropping-particle":"","parse-names":false,"suffix":""},{"dropping-particle":"","family":"Norton","given":"David A.","non-dropping-particle":"","parse-names":false,"suffix":""},{"dropping-particle":"","family":"Nï¿½ske","given":"Nicole M.","non-dropping-particle":"","parse-names":false,"suffix":""},{"dropping-particle":"","family":"Nowakowski","given":"A. Justin","non-dropping-particle":"","parse-names":false,"suffix":""},{"dropping-particle":"","family":"Numa","given":"Catherine","non-dropping-particle":"","parse-names":false,"suffix":""},{"dropping-particle":"","family":"O'Dea","given":"Niall","non-dropping-particle":"","parse-names":false,"suffix":""},{"dropping-particle":"","family":"O'Farrell","given":"Patrick J.","non-dropping-particle":"","parse-names":false,"suffix":""},{"dropping-particle":"","family":"Oduro","given":"William","non-dropping-particle":"","parse-names":false,"suffix":""},{"dropping-particle":"","family":"Oertli","given":"Sabine","non-dropping-particle":"","parse-names":false,"suffix":""},{"dropping-particle":"","family":"Ofori-Boateng","given":"Caleb","non-dropping-particle":"","parse-names":false,"suffix":""},{"dropping-particle":"","family":"Oke","given":"Christopher Omamoke","non-dropping-particle":"","parse-names":false,"suffix":""},{"dropping-particle":"","family":"Oostra","given":"Vicencio","non-dropping-particle":"","parse-names":false,"suffix":""},{"dropping-particle":"","family":"Osgathorpe","given":"Lynne M.","non-dropping-particle":"","parse-names":false,"suffix":""},{"dropping-particle":"","family":"Otavo","given":"Samuel Eduardo","non-dropping-particle":"","parse-names":false,"suffix":""},{"dropping-particle":"V.","family":"Page","given":"Navendu","non-dropping-particle":"","parse-names":false,"suffix":""},{"dropping-particle":"","family":"Paritsis","given":"Juan","non-dropping-particle":"","parse-names":false,"suffix":""},{"dropping-particle":"","family":"Parra-H","given":"Alejandro","non-dropping-particle":"","parse-names":false,"suffix":""},{"dropping-particle":"","family":"Parry","given":"Luke","non-dropping-particle":"","parse-names":false,"suffix":""},{"dropping-particle":"","family":"Pe'er","given":"Guy","non-dropping-particle":"","parse-names":false,"suffix":""},{"dropping-particle":"","family":"Pearman","given":"Peter B.","non-dropping-particle":"","parse-names":false,"suffix":""},{"dropping-particle":"","family":"Pelegrin","given":"Nicolï¿½s","non-dropping-particle":"","parse-names":false,"suffix":""},{"dropping-particle":"","family":"Pï¿½lissier","given":"Raphaï¿½l","non-dropping-particle":"","parse-names":false,"suffix":""},{"dropping-particle":"","family":"Peres","given":"Carlos A.","non-dropping-particle":"","parse-names":false,"suffix":""},{"dropping-particle":"","family":"Peri","given":"Pablo L.","non-dropping-particle":"","parse-names":false,"suffix":""},{"dropping-particle":"","family":"Persson","given":"Anna S.","non-dropping-particle":"","parse-names":false,"suffix":""},{"dropping-particle":"","family":"Petanidou","given":"Theodora","non-dropping-particle":"","parse-names":false,"suffix":""},{"dropping-particle":"","family":"Peters","given":"Marcell K.","non-dropping-particle":"","parse-names":false,"suffix":""},{"dropping-particle":"","family":"Pethiyagoda","given":"Rohan S.","non-dropping-particle":"","parse-names":false,"suffix":""},{"dropping-particle":"","family":"Phalan","given":"Ben","non-dropping-particle":"","parse-names":false,"suffix":""},{"dropping-particle":"","family":"Philips","given":"T. Keith","non-dropping-particle":"","parse-names":false,"suffix":""},{"dropping-particle":"","family":"Pillsbury","given":"Finn C.","non-dropping-particle":"","parse-names":false,"suffix":""},{"dropping-particle":"","family":"Pincheira-Ulbrich","given":"Jimmy","non-dropping-particle":"","parse-names":false,"suffix":""},{"dropping-particle":"","family":"Pineda","given":"Eduardo","non-dropping-particle":"","parse-names":false,"suffix":""},{"dropping-particle":"","family":"Pino","given":"Joan","non-dropping-particle":"","parse-names":false,"suffix":""},{"dropping-particle":"","family":"Pizarro-Araya","given":"Jaime","non-dropping-particle":"","parse-names":false,"suffix":""},{"dropping-particle":"","family":"Plumptre","given":"A. J.","non-dropping-particle":"","parse-names":false,"suffix":""},{"dropping-particle":"","family":"Poggio","given":"Santiago L.","non-dropping-particle":"","parse-names":false,"suffix":""},{"dropping-particle":"","family":"Politi","given":"Natalia","non-dropping-particle":"","parse-names":false,"suffix":""},{"dropping-particle":"","family":"Pons","given":"Pere","non-dropping-particle":"","parse-names":false,"suffix":""},{"dropping-particle":"","family":"Poveda","given":"Katja","non-dropping-particle":"","parse-names":false,"suffix":""},{"dropping-particle":"","family":"Power","given":"Eileen F.","non-dropping-particle":"","parse-names":false,"suffix":""},{"dropping-particle":"","family":"Presley","given":"Steven J.","non-dropping-particle":"","parse-names":false,"suffix":""},{"dropping-particle":"","family":"Proenï¿½a","given":"Vï¿½nia","non-dropping-particle":"","parse-names":false,"suffix":""},{"dropping-particle":"","family":"Quaranta","given":"Marino","non-dropping-particle":"","parse-names":false,"suffix":""},{"dropping-particle":"","family":"Quintero","given":"Carolina","non-dropping-particle":"","parse-names":false,"suffix":""},{"dropping-particle":"","family":"Rader","given":"Romina","non-dropping-particle":"","parse-names":false,"suffix":""},{"dropping-particle":"","family":"Ramesh","given":"B. R.","non-dropping-particle":"","parse-names":false,"suffix":""},{"dropping-particle":"","family":"Ramirez-Pinilla","given":"Martha P.","non-dropping-particle":"","parse-names":false,"suffix":""},{"dropping-particle":"","family":"Ranganathan","given":"Jai","non-dropping-particle":"","parse-names":false,"suffix":""},{"dropping-particle":"","family":"Rasmussen","given":"Claus","non-dropping-particle":"","parse-names":false,"suffix":""},{"dropping-particle":"","family":"Redpath-Downing","given":"Nicola A.","non-dropping-particle":"","parse-names":false,"suffix":""},{"dropping-particle":"","family":"Reid","given":"J. Leighton","non-dropping-particle":"","parse-names":false,"suffix":""},{"dropping-particle":"","family":"Reis","given":"Yana T.","non-dropping-particle":"","parse-names":false,"suffix":""},{"dropping-particle":"","family":"Rey Benayas","given":"Josï¿½ M.","non-dropping-particle":"","parse-names":false,"suffix":""},{"dropping-particle":"","family":"Rey-Velasco","given":"Juan Carlos","non-dropping-particle":"","parse-names":false,"suffix":""},{"dropping-particle":"","family":"Reynolds","given":"Chevonne","non-dropping-particle":"","parse-names":false,"suffix":""},{"dropping-particle":"","family":"Ribeiro","given":"Danilo Bandini","non-dropping-particle":"","parse-names":false,"suffix":""},{"dropping-particle":"","family":"Richards","given":"Miriam H.","non-dropping-particle":"","parse-names":false,"suffix":""},{"dropping-particle":"","family":"Richardson","given":"Barbara A.","non-dropping-particle":"","parse-names":false,"suffix":""},{"dropping-particle":"","family":"Richardson","given":"Michael J.","non-dropping-particle":"","parse-names":false,"suffix":""},{"dropping-particle":"","family":"Rï¿½os","given":"Rodrigo Macip","non-dropping-particle":"","parse-names":false,"suffix":""},{"dropping-particle":"","family":"Robinson","given":"Richard","non-dropping-particle":"","parse-names":false,"suffix":""},{"dropping-particle":"","family":"Robles","given":"Carolina A.","non-dropping-particle":"","parse-names":false,"suffix":""},{"dropping-particle":"","family":"Rï¿½mbke","given":"Jï¿½rg","non-dropping-particle":"","parse-names":false,"suffix":""},{"dropping-particle":"","family":"Romero-Duque","given":"Luz Piedad","non-dropping-particle":"","parse-names":false,"suffix":""},{"dropping-particle":"","family":"Rï¿½s","given":"Matthias","non-dropping-particle":"","parse-names":false,"suffix":""},{"dropping-particle":"","family":"Rosselli","given":"Loreta","non-dropping-particle":"","parse-names":false,"suffix":""},{"dropping-particle":"","family":"Rossiter","given":"Stephen J.","non-dropping-particle":"","parse-names":false,"suffix":""},{"dropping-particle":"","family":"Roth","given":"Dana S.","non-dropping-particle":"","parse-names":false,"suffix":""},{"dropping-particle":"","family":"Roulston","given":"T'ai H.","non-dropping-particle":"","parse-names":false,"suffix":""},{"dropping-particle":"","family":"Rousseau","given":"Laurent","non-dropping-particle":"","parse-names":false,"suffix":""},{"dropping-particle":"V.","family":"Rubio","given":"Andrï¿½","non-dropping-particle":"","parse-names":false,"suffix":""},{"dropping-particle":"","family":"Ruel","given":"Jean Claude","non-dropping-particle":"","parse-names":false,"suffix":""},{"dropping-particle":"","family":"Sadler","given":"Jonathan P.","non-dropping-particle":"","parse-names":false,"suffix":""},{"dropping-particle":"","family":"Sï¿½fiï¿½n","given":"Szabolcs","non-dropping-particle":"","parse-names":false,"suffix":""},{"dropping-particle":"","family":"Saldaï¿½a-Vï¿½zquez","given":"Romeo A.","non-dropping-particle":"","parse-names":false,"suffix":""},{"dropping-particle":"","family":"Sam","given":"Katerina","non-dropping-particle":"","parse-names":false,"suffix":""},{"dropping-particle":"","family":"Samnegï¿½rd","given":"Ulrika","non-dropping-particle":"","parse-names":false,"suffix":""},{"dropping-particle":"","family":"Santana","given":"Joana","non-dropping-particle":"","parse-names":false,"suffix":""},{"dropping-particle":"","family":"Santos","given":"Xavier","non-dropping-particle":"","parse-names":false,"suffix":""},{"dropping-particle":"","family":"Savage","given":"Jade","non-dropping-particle":"","parse-names":false,"suffix":""},{"dropping-particle":"","family":"Schellhorn","given":"Nancy A.","non-dropping-particle":"","parse-names":false,"suffix":""},{"dropping-particle":"","family":"Schilthuizen","given":"Menno","non-dropping-particle":"","parse-names":false,"suffix":""},{"dropping-particle":"","family":"Schmiedel","given":"Ute","non-dropping-particle":"","parse-names":false,"suffix":""},{"dropping-particle":"","family":"Schmitt","given":"Christine B.","non-dropping-particle":"","parse-names":false,"suffix":""},{"dropping-particle":"","family":"Schon","given":"Nicole L.","non-dropping-particle":"","parse-names":false,"suffix":""},{"dropping-particle":"","family":"Schï¿½epp","given":"Christof","non-dropping-particle":"","parse-names":false,"suffix":""},{"dropping-particle":"","family":"Schumann","given":"Katharina","non-dropping-particle":"","parse-names":false,"suffix":""},{"dropping-particle":"","family":"Schweiger","given":"Oliver","non-dropping-particle":"","parse-names":false,"suffix":""},{"dropping-particle":"","family":"Scott","given":"Dawn M.","non-dropping-particle":"","parse-names":false,"suffix":""},{"dropping-particle":"","family":"Scott","given":"Kenneth A.","non-dropping-particle":"","parse-names":false,"suffix":""},{"dropping-particle":"","family":"Sedlock","given":"Jodi L.","non-dropping-particle":"","parse-names":false,"suffix":""},{"dropping-particle":"","family":"Seefeldt","given":"Steven S.","non-dropping-particle":"","parse-names":false,"suffix":""},{"dropping-particle":"","family":"Shahabuddin","given":"Ghazala","non-dropping-particle":"","parse-names":false,"suffix":""},{"dropping-particle":"","family":"Shannon","given":"Graeme","non-dropping-particle":"","parse-names":false,"suffix":""},{"dropping-particle":"","family":"Sheil","given":"Douglas","non-dropping-particle":"","parse-names":false,"suffix":""},{"dropping-particle":"","family":"Sheldon","given":"Frederick H.","non-dropping-particle":"","parse-names":false,"suffix":""},{"dropping-particle":"","family":"Shochat","given":"Eyal","non-dropping-particle":"","parse-names":false,"suffix":""},{"dropping-particle":"","family":"Siebert","given":"Stefan J.","non-dropping-particle":"","parse-names":false,"suffix":""},{"dropping-particle":"","family":"Silva","given":"Fernando A.B.","non-dropping-particle":"","parse-names":false,"suffix":""},{"dropping-particle":"","family":"Simonetti","given":"Javier A.","non-dropping-particle":"","parse-names":false,"suffix":""},{"dropping-particle":"","family":"Slade","given":"Eleanor M.","non-dropping-particle":"","parse-names":false,"suffix":""},{"dropping-particle":"","family":"Smith","given":"Jo","non-dropping-particle":"","parse-names":false,"suffix":""},{"dropping-particle":"","family":"Smith-Pardo","given":"Allan H.","non-dropping-particle":"","parse-names":false,"suffix":""},{"dropping-particle":"","family":"Sodhi","given":"Navjot S.","non-dropping-particle":"","parse-names":false,"suffix":""},{"dropping-particle":"","family":"Somarriba","given":"Eduardo J.","non-dropping-particle":"","parse-names":false,"suffix":""},{"dropping-particle":"","family":"Sosa","given":"Ramï¿½n A.","non-dropping-particle":"","parse-names":false,"suffix":""},{"dropping-particle":"","family":"Soto Quiroga","given":"Grimaldo","non-dropping-particle":"","parse-names":false,"suffix":""},{"dropping-particle":"","family":"St-Laurent","given":"Martin Hugues","non-dropping-particle":"","parse-names":false,"suffix":""},{"dropping-particle":"","family":"Starzomski","given":"Brian M.","non-dropping-particle":"","parse-names":false,"suffix":""},{"dropping-particle":"","family":"Stefanescu","given":"Constanti","non-dropping-particle":"","parse-names":false,"suffix":""},{"dropping-particle":"","family":"Steffan-Dewenter","given":"Ingolf","non-dropping-particle":"","parse-names":false,"suffix":""},{"dropping-particle":"","family":"Stouffer","given":"Philip C.","non-dropping-particle":"","parse-names":false,"suffix":""},{"dropping-particle":"","family":"Stout","given":"Jane C.","non-dropping-particle":"","parse-names":false,"suffix":""},{"dropping-particle":"","family":"Strauch","given":"Ayron M.","non-dropping-particle":"","parse-names":false,"suffix":""},{"dropping-particle":"","family":"Struebig","given":"Matthew J.","non-dropping-particle":"","parse-names":false,"suffix":""},{"dropping-particle":"","family":"Su","given":"Zhimin","non-dropping-particle":"","parse-names":false,"suffix":""},{"dropping-particle":"","family":"Suarez-Rubio","given":"Marcela","non-dropping-particle":"","parse-names":false,"suffix":""},{"dropping-particle":"","family":"Sugiura","given":"Shinji","non-dropping-particle":"","parse-names":false,"suffix":""},{"dropping-particle":"","family":"Summerville","given":"Keith S.","non-dropping-particle":"","parse-names":false,"suffix":""},{"dropping-particle":"","family":"Sung","given":"Yik Hei","non-dropping-particle":"","parse-names":false,"suffix":""},{"dropping-particle":"","family":"Sutrisno","given":"Hari","non-dropping-particle":"","parse-names":false,"suffix":""},{"dropping-particle":"","family":"Svenning","given":"Jens Christian","non-dropping-particle":"","parse-names":false,"suffix":""},{"dropping-particle":"","family":"Teder","given":"Tiit","non-dropping-particle":"","parse-names":false,"suffix":""},{"dropping-particle":"","family":"Threlfall","given":"Caragh G.","non-dropping-particle":"","parse-names":false,"suffix":""},{"dropping-particle":"","family":"Tiitsaar","given":"Anu","non-dropping-particle":"","parse-names":false,"suffix":""},{"dropping-particle":"","family":"Todd","given":"Jacqui H.","non-dropping-particle":"","parse-names":false,"suffix":""},{"dropping-particle":"","family":"Tonietto","given":"Rebecca K.","non-dropping-particle":"","parse-names":false,"suffix":""},{"dropping-particle":"","family":"Torre","given":"Ignasi","non-dropping-particle":"","parse-names":false,"suffix":""},{"dropping-particle":"","family":"Tï¿½thmï¿½rï¿½sz","given":"Bï¿½la","non-dropping-particle":"","parse-names":false,"suffix":""},{"dropping-particle":"","family":"Tscharntke","given":"Teja","non-dropping-particle":"","parse-names":false,"suffix":""},{"dropping-particle":"","family":"Turner","given":"Edgar C.","non-dropping-particle":"","parse-names":false,"suffix":""},{"dropping-particle":"","family":"Tylianakis","given":"Jason M.","non-dropping-particle":"","parse-names":false,"suffix":""},{"dropping-particle":"","family":"Uehara-Prado","given":"Marcio","non-dropping-particle":"","parse-names":false,"suffix":""},{"dropping-particle":"","family":"Urbina-Cardona","given":"Nicolas","non-dropping-particle":"","parse-names":false,"suffix":""},{"dropping-particle":"","family":"Vallan","given":"Denis","non-dropping-particle":"","parse-names":false,"suffix":""},{"dropping-particle":"","family":"Vanbergen","given":"Adam J.","non-dropping-particle":"","parse-names":false,"suffix":""},{"dropping-particle":"","family":"Vasconcelos","given":"Heraldo L.","non-dropping-particle":"","parse-names":false,"suffix":""},{"dropping-particle":"","family":"Vassilev","given":"Kiril","non-dropping-particle":"","parse-names":false,"suffix":""},{"dropping-particle":"","family":"Verboven","given":"Hans A.F.","non-dropping-particle":"","parse-names":false,"suffix":""},{"dropping-particle":"","family":"Verdasca","given":"Maria Joï¿½o","non-dropping-particle":"","parse-names":false,"suffix":""},{"dropping-particle":"","family":"Verdï¿½","given":"Josï¿½ R.","non-dropping-particle":"","parse-names":false,"suffix":""},{"dropping-particle":"","family":"Vergara","given":"Carlos H.","non-dropping-particle":"","parse-names":false,"suffix":""},{"dropping-particle":"","family":"Vergara","given":"Pablo M.","non-dropping-particle":"","parse-names":false,"suffix":""},{"dropping-particle":"","family":"Verhulst","given":"Jort","non-dropping-particle":"","parse-names":false,"suffix":""},{"dropping-particle":"","family":"Virgilio","given":"Massimiliano","non-dropping-particle":"","parse-names":false,"suffix":""},{"dropping-particle":"Van","family":"Vu","given":"Lien","non-dropping-particle":"","parse-names":false,"suffix":""},{"dropping-particle":"","family":"Waite","given":"Edward M.","non-dropping-particle":"","parse-names":false,"suffix":""},{"dropping-particle":"","family":"Walker","given":"Tony R.","non-dropping-particle":"","parse-names":false,"suffix":""},{"dropping-particle":"","family":"Wang","given":"Hua Feng","non-dropping-particle":"","parse-names":false,"suffix":""},{"dropping-particle":"","family":"Wang","given":"Yanping","non-dropping-particle":"","parse-names":false,"suffix":""},{"dropping-particle":"","family":"Watling","given":"James I.","non-dropping-particle":"","parse-names":false,"suffix":""},{"dropping-particle":"","family":"Weller","given":"Britta","non-dropping-particle":"","parse-names":false,"suffix":""},{"dropping-particle":"","family":"Wells","given":"Konstans","non-dropping-particle":"","parse-names":false,"suffix":""},{"dropping-particle":"","family":"Westphal","given":"Catrin","non-dropping-particle":"","parse-names":false,"suffix":""},{"dropping-particle":"","family":"Wiafe","given":"Edward D.","non-dropping-particle":"","parse-names":false,"suffix":""},{"dropping-particle":"","family":"Williams","given":"Christopher D.","non-dropping-particle":"","parse-names":false,"suffix":""},{"dropping-particle":"","family":"Willig","given":"Michael R.","non-dropping-particle":"","parse-names":false,"suffix":""},{"dropping-particle":"","family":"Woinarski","given":"John C.Z.","non-dropping-particle":"","parse-names":false,"suffix":""},{"dropping-particle":"","family":"Wolf","given":"Jan H.D.","non-dropping-particle":"","parse-names":false,"suffix":""},{"dropping-particle":"","family":"Wolters","given":"Volkmar","non-dropping-particle":"","parse-names":false,"suffix":""},{"dropping-particle":"","family":"Woodcock","given":"Ben A.","non-dropping-particle":"","parse-names":false,"suffix":""},{"dropping-particle":"","family":"Wu","given":"Jihua","non-dropping-particle":"","parse-names":false,"suffix":""},{"dropping-particle":"","family":"Wunderle","given":"Joseph M.","non-dropping-particle":"","parse-names":false,"suffix":""},{"dropping-particle":"","family":"Yamaura","given":"Yuichi","non-dropping-particle":"","parse-names":false,"suffix":""},{"dropping-particle":"","family":"Yoshikura","given":"Satoko","non-dropping-particle":"","parse-names":false,"suffix":""},{"dropping-particle":"","family":"Yu","given":"Douglas W.","non-dropping-particle":"","parse-names":false,"suffix":""},{"dropping-particle":"","family":"Zaitsev","given":"Andrey S.","non-dropping-particle":"","parse-names":false,"suffix":""},{"dropping-particle":"","family":"Zeidler","given":"Juliane","non-dropping-particle":"","parse-names":false,"suffix":""},{"dropping-particle":"","family":"Zou","given":"Fasheng","non-dropping-particle":"","parse-names":false,"suffix":""},{"dropping-particle":"","family":"Collen","given":"Ben","non-dropping-particle":"","parse-names":false,"suffix":""},{"dropping-particle":"","family":"Ewers","given":"Rob M.","non-dropping-particle":"","parse-names":false,"suffix":""},{"dropping-particle":"","family":"Mace","given":"Georgina M.","non-dropping-particle":"","parse-names":false,"suffix":""},{"dropping-particle":"","family":"Purves","given":"Drew W.","non-dropping-particle":"","parse-names":false,"suffix":""},{"dropping-particle":"","family":"Scharlemann","given":"Jï¿½rn P.W.","non-dropping-particle":"","parse-names":false,"suffix":""},{"dropping-particle":"","family":"Purvis","given":"Andy","non-dropping-particle":"","parse-names":false,"suffix":""}],"container-title":"Ecology and Evolution","id":"ITEM-2","issued":{"date-parts":[["2017"]]},"title":"The database of the PREDICTS (Projecting Responses of Ecological Diversity In Changing Terrestrial Systems) project","type":"article-journal"},"uris":["http://www.mendeley.com/documents/?uuid=d87cfbce-c646-44f1-bd55-9154ce36e35d"]}],"mendeley":{"formattedCitation":"(Hudson &lt;i&gt;et al.&lt;/i&gt; 2014, 2017)","manualFormatting":"Hudson et al. (2014, 2017)","plainTextFormattedCitation":"(Hudson et al. 2014, 2017)","previouslyFormattedCitation":"(Hudson &lt;i&gt;et al.&lt;/i&gt; 2014, 2017)"},"properties":{"noteIndex":0},"schema":"https://github.com/citation-style-language/schema/raw/master/csl-citation.json"}</w:instrText>
+      </w:r>
+      <w:r>
+        <w:fldChar w:fldCharType="separate"/>
+      </w:r>
+      <w:r>
+        <w:rPr>
+          <w:noProof/>
+        </w:rPr>
+        <w:t xml:space="preserve">Hudson </w:t>
+      </w:r>
+      <w:r>
+        <w:rPr>
+          <w:i/>
+          <w:noProof/>
+        </w:rPr>
+        <w:t>et al.</w:t>
+      </w:r>
+      <w:r>
+        <w:rPr>
+          <w:noProof/>
+        </w:rPr>
+        <w:t xml:space="preserve"> </w:t>
+      </w:r>
+      <w:r>
+        <w:rPr>
+          <w:noProof/>
+        </w:rPr>
         <w:t>(</w:t>
       </w:r>
       <w:r>
-        <w:t>refs</w:t>
-      </w:r>
-      <w:r>
-        <w:t xml:space="preserve">), where traits that influence species responses to </w:t>
-      </w:r>
-      <w:r>
-        <w:t xml:space="preserve">environmental </w:t>
-      </w:r>
-      <w:r>
-        <w:t>change were termed “response traits”</w:t>
-      </w:r>
-      <w:r>
-        <w:t xml:space="preserve"> (</w:t>
-      </w:r>
-      <w:r>
-        <w:t xml:space="preserve">and those that </w:t>
-      </w:r>
-      <w:r>
-        <w:t>underpin</w:t>
-      </w:r>
-      <w:r>
-        <w:t xml:space="preserve"> ecological processes </w:t>
-      </w:r>
-      <w:r>
-        <w:t xml:space="preserve">were </w:t>
-      </w:r>
-      <w:r>
-        <w:t>termed “effect traits”</w:t>
+        <w:rPr>
+          <w:noProof/>
+        </w:rPr>
+        <w:t>2014, 2017)</w:t>
+      </w:r>
+      <w:r>
+        <w:fldChar w:fldCharType="end"/>
+      </w:r>
+      <w:r>
+        <w:t>)</w:t>
+      </w:r>
+      <w:r>
+        <w:t>.</w:t>
+      </w:r>
+      <w:r>
+        <w:t xml:space="preserve"> </w:t>
+      </w:r>
+      <w:r>
+        <w:t>I estimate sensitivity to climate change from properties of species climatic niche space</w:t>
+      </w:r>
+      <w:r>
+        <w:t xml:space="preserve">, and thus </w:t>
+      </w:r>
+      <w:r>
+        <w:t xml:space="preserve">I would like to emphasize that </w:t>
+      </w:r>
+      <w:r>
+        <w:t>I</w:t>
+      </w:r>
+      <w:r>
+        <w:t xml:space="preserve"> do not assess species </w:t>
+      </w:r>
+      <w:r>
+        <w:rPr>
+          <w:i/>
+          <w:iCs/>
+        </w:rPr>
+        <w:t>responses</w:t>
+      </w:r>
+      <w:r>
+        <w:t xml:space="preserve"> to climate change </w:t>
+      </w:r>
+      <w:r>
+        <w:t>(</w:t>
+      </w:r>
+      <w:r>
+        <w:t xml:space="preserve">which would require to integrate </w:t>
+      </w:r>
+      <w:r>
+        <w:t xml:space="preserve">considerations of species </w:t>
+      </w:r>
+      <w:r>
+        <w:t>exposure</w:t>
+      </w:r>
+      <w:r>
+        <w:t xml:space="preserve"> to climate change</w:t>
+      </w:r>
+      <w:r>
+        <w:t>;</w:t>
+      </w:r>
+      <w:r>
+        <w:t xml:space="preserve"> </w:t>
+      </w:r>
+      <w:r>
+        <w:fldChar w:fldCharType="begin" w:fldLock="1"/>
+      </w:r>
+      <w:r>
+        <w:instrText>ADDIN CSL_CITATION {"citationItems":[{"id":"ITEM-1","itemData":{"DOI":"10.2305/IUCN.CH.2016.SSC-OP.59.en","ISBN":"9782831718026","author":[{"dropping-particle":"","family":"Foden","given":"Wendy","non-dropping-particle":"","parse-names":false,"suffix":""}],"id":"ITEM-1","issue":"September","issued":{"date-parts":[["2016"]]},"title":"Guidelines for assessing species' vulnerability to climate change","type":"book"},"uris":["http://www.mendeley.com/documents/?uuid=59f8b347-f735-4ca8-bf6e-c4daa2ac65a3"]}],"mendeley":{"formattedCitation":"(Foden 2016)","manualFormatting":"Foden (2016)","plainTextFormattedCitation":"(Foden 2016)","previouslyFormattedCitation":"(Foden 2016)"},"properties":{"noteIndex":0},"schema":"https://github.com/citation-style-language/schema/raw/master/csl-citation.json"}</w:instrText>
+      </w:r>
+      <w:r>
+        <w:fldChar w:fldCharType="separate"/>
+      </w:r>
+      <w:r>
+        <w:rPr>
+          <w:noProof/>
+        </w:rPr>
+        <w:t xml:space="preserve">Foden </w:t>
+      </w:r>
+      <w:r>
+        <w:rPr>
+          <w:noProof/>
+        </w:rPr>
+        <w:t>(</w:t>
+      </w:r>
+      <w:r>
+        <w:rPr>
+          <w:noProof/>
+        </w:rPr>
+        <w:t>2016)</w:t>
+      </w:r>
+      <w:r>
+        <w:fldChar w:fldCharType="end"/>
       </w:r>
       <w:r>
         <w:t>)</w:t>
@@ -3864,626 +5452,12 @@
     </w:p>
     <w:p>
       <w:pPr>
-        <w:spacing w:line="276" w:lineRule="auto"/>
+        <w:autoSpaceDE w:val="0"/>
+        <w:autoSpaceDN w:val="0"/>
+        <w:adjustRightInd w:val="0"/>
+        <w:spacing w:after="0" w:line="276" w:lineRule="auto"/>
         <w:jc w:val="both"/>
       </w:pPr>
-      <w:r>
-        <w:t xml:space="preserve">One of the </w:t>
-      </w:r>
-      <w:r>
-        <w:t xml:space="preserve">appeals of trait-based approaches is that individual species are no longer the focus of </w:t>
-      </w:r>
-      <w:r>
-        <w:t xml:space="preserve">biodiversity </w:t>
-      </w:r>
-      <w:r>
-        <w:t xml:space="preserve">investigations. Rather, traits become “common currencies” </w:t>
-      </w:r>
-      <w:r>
-        <w:t>across species</w:t>
-      </w:r>
-      <w:r>
-        <w:t xml:space="preserve">, </w:t>
-      </w:r>
-      <w:r>
-        <w:t>which</w:t>
-      </w:r>
-      <w:r>
-        <w:t xml:space="preserve"> </w:t>
-      </w:r>
-      <w:r>
-        <w:t xml:space="preserve">is </w:t>
-      </w:r>
-      <w:r>
-        <w:t xml:space="preserve">of </w:t>
-      </w:r>
-      <w:r>
-        <w:t xml:space="preserve">particular interest </w:t>
-      </w:r>
-      <w:r>
-        <w:t xml:space="preserve">for </w:t>
-      </w:r>
-      <w:r>
-        <w:t>conservation</w:t>
-      </w:r>
-      <w:r>
-        <w:t xml:space="preserve"> </w:t>
-      </w:r>
-      <w:r>
-        <w:t>when</w:t>
-      </w:r>
-      <w:r>
-        <w:t xml:space="preserve"> long-term</w:t>
-      </w:r>
-      <w:r>
-        <w:t xml:space="preserve"> population data are lacking</w:t>
-      </w:r>
-      <w:r>
-        <w:t xml:space="preserve"> for some species</w:t>
-      </w:r>
-      <w:r>
-        <w:t>.</w:t>
-      </w:r>
-      <w:r>
-        <w:t xml:space="preserve"> Indeed, if </w:t>
-      </w:r>
-      <w:r>
-        <w:rPr>
-          <w:rFonts w:ascii="SFRM1095" w:hAnsi="SFRM1095" w:cs="SFRM1095"/>
-        </w:rPr>
-        <w:t xml:space="preserve">species’ responses to </w:t>
-      </w:r>
-      <w:r>
-        <w:rPr>
-          <w:rFonts w:ascii="SFRM1095" w:hAnsi="SFRM1095" w:cs="SFRM1095"/>
-        </w:rPr>
-        <w:t xml:space="preserve">human </w:t>
-      </w:r>
-      <w:r>
-        <w:rPr>
-          <w:rFonts w:ascii="SFRM1095" w:hAnsi="SFRM1095" w:cs="SFRM1095"/>
-        </w:rPr>
-        <w:t>threat</w:t>
-      </w:r>
-      <w:r>
-        <w:rPr>
-          <w:rFonts w:ascii="SFRM1095" w:hAnsi="SFRM1095" w:cs="SFRM1095"/>
-        </w:rPr>
-        <w:t>s</w:t>
-      </w:r>
-      <w:r>
-        <w:rPr>
-          <w:rFonts w:ascii="SFRM1095" w:hAnsi="SFRM1095" w:cs="SFRM1095"/>
-        </w:rPr>
-        <w:t xml:space="preserve"> consistently relate to certain traits, it </w:t>
-      </w:r>
-      <w:r>
-        <w:rPr>
-          <w:rFonts w:ascii="SFRM1095" w:hAnsi="SFRM1095" w:cs="SFRM1095"/>
-        </w:rPr>
-        <w:t>may be</w:t>
-      </w:r>
-      <w:r>
-        <w:rPr>
-          <w:rFonts w:ascii="SFRM1095" w:hAnsi="SFRM1095" w:cs="SFRM1095"/>
-        </w:rPr>
-        <w:t xml:space="preserve"> possible to generalise patterns</w:t>
-      </w:r>
-      <w:r>
-        <w:rPr>
-          <w:rFonts w:ascii="SFRM1095" w:hAnsi="SFRM1095" w:cs="SFRM1095"/>
-        </w:rPr>
-        <w:t xml:space="preserve"> and </w:t>
-      </w:r>
-      <w:r>
-        <w:rPr>
-          <w:rFonts w:ascii="SFRM1095" w:hAnsi="SFRM1095" w:cs="SFRM1095"/>
-        </w:rPr>
-        <w:t>estimate</w:t>
-      </w:r>
-      <w:r>
-        <w:rPr>
-          <w:rFonts w:ascii="SFRM1095" w:hAnsi="SFRM1095" w:cs="SFRM1095"/>
-        </w:rPr>
-        <w:t xml:space="preserve"> </w:t>
-      </w:r>
-      <w:r>
-        <w:rPr>
-          <w:rFonts w:ascii="SFRM1095" w:hAnsi="SFRM1095" w:cs="SFRM1095"/>
-        </w:rPr>
-        <w:t xml:space="preserve">the responses of </w:t>
-      </w:r>
-      <w:r>
-        <w:rPr>
-          <w:rFonts w:ascii="SFRM1095" w:hAnsi="SFRM1095" w:cs="SFRM1095"/>
-        </w:rPr>
-        <w:t xml:space="preserve">species for which population data is </w:t>
-      </w:r>
-      <w:r>
-        <w:rPr>
-          <w:rFonts w:ascii="SFRM1095" w:hAnsi="SFRM1095" w:cs="SFRM1095"/>
-        </w:rPr>
-        <w:t>not</w:t>
-      </w:r>
-      <w:r>
-        <w:rPr>
-          <w:rFonts w:ascii="SFRM1095" w:hAnsi="SFRM1095" w:cs="SFRM1095"/>
-        </w:rPr>
-        <w:t xml:space="preserve"> available </w:t>
-      </w:r>
-      <w:r>
-        <w:rPr>
-          <w:rFonts w:ascii="SFRM1095" w:hAnsi="SFRM1095" w:cs="SFRM1095"/>
-        </w:rPr>
-        <w:fldChar w:fldCharType="begin" w:fldLock="1"/>
-      </w:r>
-      <w:r>
-        <w:rPr>
-          <w:rFonts w:ascii="SFRM1095" w:hAnsi="SFRM1095" w:cs="SFRM1095"/>
-        </w:rPr>
-        <w:instrText>ADDIN CSL_CITATION {"citationItems":[{"id":"ITEM-1","itemData":{"DOI":"10.1899/12-092.1","ISBN":"2161-9549","ISSN":"2161-9549","PMID":"3088","abstract":"Nog steeds een beetje vaag artikel. Maar wel iets meer duidelijkheid over maken van LHS. Vooral veel motivatie waarom deze methode goed is.","author":[{"dropping-particle":"","family":"Verberk","given":"W. C. E. P.","non-dropping-particle":"","parse-names":false,"suffix":""},{"dropping-particle":"","family":"Noordwijk","given":"C. G. E.","non-dropping-particle":"van","parse-names":false,"suffix":""},{"dropping-particle":"","family":"Hildrew","given":"A. G.","non-dropping-particle":"","parse-names":false,"suffix":""}],"container-title":"Freshwater Science","id":"ITEM-1","issued":{"date-parts":[["2013"]]},"title":"Delivering on a promise: integrating species traits to transform descriptive community ecology into a predictive science","type":"article-journal"},"uris":["http://www.mendeley.com/documents/?uuid=947c6fb2-db58-4771-a31c-ad9c9b8d3988"]}],"mendeley":{"formattedCitation":"(Verberk &lt;i&gt;et al.&lt;/i&gt; 2013)","plainTextFormattedCitation":"(Verberk et al. 2013)"},"properties":{"noteIndex":0},"schema":"https://github.com/citation-style-language/schema/raw/master/csl-citation.json"}</w:instrText>
-      </w:r>
-      <w:r>
-        <w:rPr>
-          <w:rFonts w:ascii="SFRM1095" w:hAnsi="SFRM1095" w:cs="SFRM1095"/>
-        </w:rPr>
-        <w:fldChar w:fldCharType="separate"/>
-      </w:r>
-      <w:r>
-        <w:rPr>
-          <w:rFonts w:ascii="SFRM1095" w:hAnsi="SFRM1095" w:cs="SFRM1095"/>
-          <w:noProof/>
-        </w:rPr>
-        <w:t xml:space="preserve">(Verberk </w:t>
-      </w:r>
-      <w:r>
-        <w:rPr>
-          <w:rFonts w:ascii="SFRM1095" w:hAnsi="SFRM1095" w:cs="SFRM1095"/>
-          <w:i/>
-          <w:noProof/>
-        </w:rPr>
-        <w:t>et al.</w:t>
-      </w:r>
-      <w:r>
-        <w:rPr>
-          <w:rFonts w:ascii="SFRM1095" w:hAnsi="SFRM1095" w:cs="SFRM1095"/>
-          <w:noProof/>
-        </w:rPr>
-        <w:t xml:space="preserve"> 2013)</w:t>
-      </w:r>
-      <w:r>
-        <w:rPr>
-          <w:rFonts w:ascii="SFRM1095" w:hAnsi="SFRM1095" w:cs="SFRM1095"/>
-        </w:rPr>
-        <w:fldChar w:fldCharType="end"/>
-      </w:r>
-      <w:r>
-        <w:rPr>
-          <w:rFonts w:ascii="SFRM1095" w:hAnsi="SFRM1095" w:cs="SFRM1095"/>
-        </w:rPr>
-        <w:t>.</w:t>
-      </w:r>
-      <w:r>
-        <w:rPr>
-          <w:rFonts w:ascii="SFRM1095" w:hAnsi="SFRM1095" w:cs="SFRM1095"/>
-        </w:rPr>
-        <w:t xml:space="preserve"> </w:t>
-      </w:r>
-      <w:r>
-        <w:rPr>
-          <w:rFonts w:ascii="SFRM1095" w:hAnsi="SFRM1095" w:cs="SFRM1095"/>
-        </w:rPr>
-        <w:t>As such, t</w:t>
-      </w:r>
-      <w:r>
-        <w:rPr>
-          <w:rFonts w:ascii="SFRM1095" w:hAnsi="SFRM1095" w:cs="SFRM1095"/>
-        </w:rPr>
-        <w:t xml:space="preserve">raits have been used </w:t>
-      </w:r>
-      <w:r>
-        <w:t>to</w:t>
-      </w:r>
-      <w:r>
-        <w:t xml:space="preserve"> assess species </w:t>
-      </w:r>
-      <w:r>
-        <w:t>vulnerability</w:t>
-      </w:r>
-      <w:r>
-        <w:t xml:space="preserve"> to </w:t>
-      </w:r>
-      <w:r>
-        <w:t>global</w:t>
-      </w:r>
-      <w:r>
-        <w:t xml:space="preserve"> changes</w:t>
-      </w:r>
-      <w:r>
-        <w:t xml:space="preserve"> (</w:t>
-      </w:r>
-      <w:r>
-        <w:t xml:space="preserve">in </w:t>
-      </w:r>
-      <w:r>
-        <w:t>particular</w:t>
-      </w:r>
-      <w:r>
-        <w:t xml:space="preserve"> to climate change</w:t>
-      </w:r>
-      <w:r>
-        <w:t>, refs</w:t>
-      </w:r>
-      <w:r>
-        <w:t>)</w:t>
-      </w:r>
-      <w:r>
-        <w:t xml:space="preserve">, </w:t>
-      </w:r>
-      <w:r>
-        <w:t>with framework</w:t>
-      </w:r>
-      <w:r>
-        <w:t>s</w:t>
-      </w:r>
-      <w:r>
-        <w:t xml:space="preserve"> </w:t>
-      </w:r>
-      <w:r>
-        <w:t>assum</w:t>
-      </w:r>
-      <w:r>
-        <w:t>ing</w:t>
-      </w:r>
-      <w:r>
-        <w:t xml:space="preserve"> that </w:t>
-      </w:r>
-      <w:r>
-        <w:t xml:space="preserve">species traits </w:t>
-      </w:r>
-      <w:r>
-        <w:t>predict</w:t>
-      </w:r>
-      <w:r>
-        <w:t xml:space="preserve"> species sensitivity to </w:t>
-      </w:r>
-      <w:r>
-        <w:t>environmental</w:t>
-      </w:r>
-      <w:r>
-        <w:t xml:space="preserve"> change</w:t>
-      </w:r>
-      <w:r>
-        <w:t>.</w:t>
-      </w:r>
-      <w:r>
-        <w:t xml:space="preserve"> </w:t>
-      </w:r>
-      <w:r>
-        <w:t xml:space="preserve">To date, the empirical evidence showing that traits explain </w:t>
-      </w:r>
-      <w:r>
-        <w:t xml:space="preserve">species </w:t>
-      </w:r>
-      <w:r>
-        <w:t xml:space="preserve">responses to human threats </w:t>
-      </w:r>
-      <w:r>
-        <w:t>relies mostly on</w:t>
-      </w:r>
-      <w:r>
-        <w:t xml:space="preserve"> correlative assessments conducted at</w:t>
-      </w:r>
-      <w:r>
-        <w:t xml:space="preserve"> local to regional scale</w:t>
-      </w:r>
-      <w:r>
-        <w:t xml:space="preserve"> (refs)</w:t>
-      </w:r>
-      <w:r>
-        <w:t>.</w:t>
-      </w:r>
-      <w:r>
-        <w:t xml:space="preserve"> In particular, </w:t>
-      </w:r>
-      <w:r>
-        <w:t xml:space="preserve">traits have been used to explain species responses to land use </w:t>
-      </w:r>
-      <w:r>
-        <w:t xml:space="preserve">and land-use intensity </w:t>
-      </w:r>
-      <w:r>
-        <w:t>(refs)</w:t>
-      </w:r>
-      <w:r>
-        <w:t xml:space="preserve">. Trait-based approaches have also been used to </w:t>
-      </w:r>
-      <w:r>
-        <w:t>understand species responses to climate change (</w:t>
-      </w:r>
-      <w:r>
-        <w:t>with studies focusing on range shifts</w:t>
-      </w:r>
-      <w:r>
-        <w:t>; range filling</w:t>
-      </w:r>
-      <w:r>
-        <w:t>)</w:t>
-      </w:r>
-      <w:r>
-        <w:t xml:space="preserve">, and </w:t>
-      </w:r>
-      <w:r>
-        <w:t>.</w:t>
-      </w:r>
-      <w:r>
-        <w:t xml:space="preserve"> </w:t>
-      </w:r>
-      <w:r>
-        <w:t>A</w:t>
-      </w:r>
-      <w:r>
-        <w:t>lthough</w:t>
-      </w:r>
-      <w:r>
-        <w:t xml:space="preserve"> r</w:t>
-      </w:r>
-      <w:r>
-        <w:t xml:space="preserve">esponse traits </w:t>
-      </w:r>
-      <w:r>
-        <w:t xml:space="preserve">to land-use and climate change </w:t>
-      </w:r>
-      <w:r>
-        <w:t xml:space="preserve">have been identified in various vertebrate taxa (refs), </w:t>
-      </w:r>
-      <w:r>
-        <w:rPr>
-          <w:rFonts w:ascii="SFRM1095" w:hAnsi="SFRM1095" w:cs="SFRM1095"/>
-        </w:rPr>
-        <w:t xml:space="preserve">whether </w:t>
-      </w:r>
-      <w:r>
-        <w:rPr>
-          <w:rFonts w:ascii="SFRM1095" w:hAnsi="SFRM1095" w:cs="SFRM1095"/>
-        </w:rPr>
-        <w:t>the</w:t>
-      </w:r>
-      <w:r>
-        <w:rPr>
-          <w:rFonts w:ascii="SFRM1095" w:hAnsi="SFRM1095" w:cs="SFRM1095"/>
-        </w:rPr>
-        <w:t xml:space="preserve"> effects of such </w:t>
-      </w:r>
-      <w:r>
-        <w:rPr>
-          <w:rFonts w:ascii="SFRM1095" w:hAnsi="SFRM1095" w:cs="SFRM1095"/>
-        </w:rPr>
-        <w:t xml:space="preserve">traits can be generalised geographically and taxonomically remains </w:t>
-      </w:r>
-      <w:r>
-        <w:rPr>
-          <w:rFonts w:ascii="SFRM1095" w:hAnsi="SFRM1095" w:cs="SFRM1095"/>
-        </w:rPr>
-        <w:t>largely uncertain</w:t>
-      </w:r>
-      <w:r>
-        <w:rPr>
-          <w:rFonts w:ascii="SFRM1095" w:hAnsi="SFRM1095" w:cs="SFRM1095"/>
-        </w:rPr>
-        <w:t xml:space="preserve">, emphasising the need for global comparative </w:t>
-      </w:r>
-      <w:r>
-        <w:rPr>
-          <w:rFonts w:ascii="SFRM1095" w:hAnsi="SFRM1095" w:cs="SFRM1095"/>
-        </w:rPr>
-        <w:t>assessments of the relationships between traits and species responses to human threats</w:t>
-      </w:r>
-      <w:r>
-        <w:rPr>
-          <w:rFonts w:ascii="SFRM1095" w:hAnsi="SFRM1095" w:cs="SFRM1095"/>
-        </w:rPr>
-        <w:t xml:space="preserve">. </w:t>
-      </w:r>
-    </w:p>
-    <w:p>
-      <w:pPr>
-        <w:spacing w:line="276" w:lineRule="auto"/>
-        <w:jc w:val="both"/>
-      </w:pPr>
-      <w:r>
-        <w:rPr>
-          <w:lang w:eastAsia="en-GB"/>
-        </w:rPr>
-        <w:t xml:space="preserve">The overarching aims of my thesis are to investigate whether species traits </w:t>
-      </w:r>
-      <w:r>
-        <w:rPr>
-          <w:lang w:eastAsia="en-GB"/>
-        </w:rPr>
-        <w:t>are associated with</w:t>
-      </w:r>
-      <w:r>
-        <w:rPr>
-          <w:lang w:eastAsia="en-GB"/>
-        </w:rPr>
-        <w:t xml:space="preserve"> species land-use responses and species climate-change sensitivity</w:t>
-      </w:r>
-      <w:r>
-        <w:rPr>
-          <w:lang w:eastAsia="en-GB"/>
-        </w:rPr>
-        <w:t>,</w:t>
-      </w:r>
-      <w:r>
-        <w:rPr>
-          <w:lang w:eastAsia="en-GB"/>
-        </w:rPr>
-        <w:t xml:space="preserve"> </w:t>
-      </w:r>
-      <w:r>
-        <w:t xml:space="preserve">at global scales, </w:t>
-      </w:r>
-      <w:r>
-        <w:t xml:space="preserve">and </w:t>
-      </w:r>
-      <w:r>
-        <w:rPr>
-          <w:lang w:eastAsia="en-GB"/>
-        </w:rPr>
-        <w:t>comparatively across the four vertebrate classes</w:t>
-      </w:r>
-      <w:r>
-        <w:rPr>
-          <w:lang w:eastAsia="en-GB"/>
-        </w:rPr>
-        <w:t>. I also aim</w:t>
-      </w:r>
-      <w:r>
-        <w:rPr>
-          <w:lang w:eastAsia="en-GB"/>
-        </w:rPr>
-        <w:t xml:space="preserve"> to highlight some of the consequences</w:t>
-      </w:r>
-      <w:r>
-        <w:rPr>
-          <w:lang w:eastAsia="en-GB"/>
-        </w:rPr>
-        <w:t xml:space="preserve"> of global changes</w:t>
-      </w:r>
-      <w:r>
-        <w:rPr>
-          <w:lang w:eastAsia="en-GB"/>
-        </w:rPr>
-        <w:t xml:space="preserve"> for ecosystem functioning.</w:t>
-      </w:r>
-      <w:r>
-        <w:t xml:space="preserve"> </w:t>
-      </w:r>
-      <w:r>
-        <w:t xml:space="preserve">Throughout </w:t>
-      </w:r>
-      <w:r>
-        <w:t>my</w:t>
-      </w:r>
-      <w:r>
-        <w:t xml:space="preserve"> thesis, </w:t>
-      </w:r>
-      <w:r>
-        <w:t>assemblage-level and species-level responses to land</w:t>
-      </w:r>
-      <w:r>
-        <w:t xml:space="preserve"> </w:t>
-      </w:r>
-      <w:r>
-        <w:t>use</w:t>
-      </w:r>
-      <w:r>
-        <w:t xml:space="preserve"> and land-use intensity</w:t>
-      </w:r>
-      <w:r>
-        <w:t xml:space="preserve"> are assessed using a “space-for-time” approach</w:t>
-      </w:r>
-      <w:r>
-        <w:t xml:space="preserve"> (refs)</w:t>
-      </w:r>
-      <w:r>
-        <w:t xml:space="preserve">. </w:t>
-      </w:r>
-      <w:r>
-        <w:t xml:space="preserve">To this end, I use one of the most comprehensive </w:t>
-      </w:r>
-      <w:r>
-        <w:t>databases</w:t>
-      </w:r>
-      <w:r>
-        <w:t xml:space="preserve"> </w:t>
-      </w:r>
-      <w:r>
-        <w:t xml:space="preserve">recording species occurrence and abundance in different land uses </w:t>
-      </w:r>
-      <w:r>
-        <w:t>(the PREDICTS database,</w:t>
-      </w:r>
-      <w:r>
-        <w:t xml:space="preserve"> </w:t>
-      </w:r>
-      <w:r>
-        <w:fldChar w:fldCharType="begin" w:fldLock="1"/>
-      </w:r>
-      <w:r>
-        <w:instrText>ADDIN CSL_CITATION {"citationItems":[{"id":"ITEM-1","itemData":{"DOI":"10.1002/ece3.1303","ISBN":"2045-7758","ISSN":"20457758","PMID":"25558364","abstract":"Biodiversity continues to decline in the face of increasing anthropogenic pressures such as habitat destruction, exploitation, pollution and introduction of alien species. Existing global databases of species’ threat status or population time series are dominated by charismatic species. The collation of datasets with broad taxonomic and biogeographic extents, and that support computation of a range of biodiversity indicators, is necessary to enable better understanding of historical declines and to project – and avert – future declines. We describe and assess a new database of more than 1.6 million samples from 78 countries representing over 28,000 species, collated from existing spatial comparisons of local-scale biodiversity exposed to different intensities and types of anthropogenic pressures, from terrestrial sites around the world. The database contains measurements taken in 208 (of 814) ecoregions, 13 (of 14) biomes, 25 (of 35) biodiversity hotspots and 16 (of 17) megadiverse countries. The database contains more than 1% of the total number of all species described, and more than 1% of the described species within many taxonomic groups – including flowering plants, gymnosperms, birds, mammals, reptiles, amphibians, beetles, lepidopterans and hymenopterans. The dataset, which is still being added to, is therefore already considerably larger and more representative than those used by previous quantitative models of biodiversity trends and responses. The database is being assembled as part of the PREDICTS project (Projecting Responses of Ecological Diversity In Changing Terrestrial Systems – www.predicts.org.uk). We make site-level summary data available alongside this article. The full database will be publicly available in 2015.","author":[{"dropping-particle":"","family":"Hudson","given":"Lawrence N.","non-dropping-particle":"","parse-names":false,"suffix":""},{"dropping-particle":"","family":"Newbold","given":"Tim","non-dropping-particle":"","parse-names":false,"suffix":""},{"dropping-particle":"","family":"Contu","given":"Sara","non-dropping-particle":"","parse-names":false,"suffix":""},{"dropping-particle":"","family":"Hill","given":"Samantha L.L.","non-dropping-particle":"","parse-names":false,"suffix":""},{"dropping-particle":"","family":"Lysenko","given":"Igor","non-dropping-particle":"","parse-names":false,"suffix":""},{"dropping-particle":"","family":"Palma","given":"Adriana","non-dropping-particle":"De","parse-names":false,"suffix":""},{"dropping-particle":"","family":"Phillips","given":"Helen R.P.","non-dropping-particle":"","parse-names":false,"suffix":""},{"dropping-particle":"","family":"Senior","given":"Rebecca A.","non-dropping-particle":"","parse-names":false,"suffix":""},{"dropping-particle":"","family":"Bennett","given":"Dominic J.","non-dropping-particle":"","parse-names":false,"suffix":""},{"dropping-particle":"","family":"Booth","given":"Hollie","non-dropping-particle":"","parse-names":false,"suffix":""},{"dropping-particle":"","family":"Choimes","given":"Argyrios","non-dropping-particle":"","parse-names":false,"suffix":""},{"dropping-particle":"","family":"Correia","given":"David L.P.","non-dropping-particle":"","parse-names":false,"suffix":""},{"dropping-particle":"","family":"Day","given":"Julie","non-dropping-particle":"","parse-names":false,"suffix":""},{"dropping-particle":"","family":"Echeverría-Londoño","given":"Susy","non-dropping-particle":"","parse-names":false,"suffix":""},{"dropping-particle":"","family":"Garon","given":"Morgan","non-dropping-particle":"","parse-names":false,"suffix":""},{"dropping-particle":"","family":"Harrison","given":"Michelle L.K.","non-dropping-particle":"","parse-names":false,"suffix":""},{"dropping-particle":"","family":"Ingram","given":"Daniel J.","non-dropping-particle":"","parse-names":false,"suffix":""},{"dropping-particle":"","family":"Jung","given":"Martin","non-dropping-particle":"","parse-names":false,"suffix":""},{"dropping-particle":"","family":"Kemp","given":"Victoria","non-dropping-particle":"","parse-names":false,"suffix":""},{"dropping-particle":"","family":"Kirkpatrick","given":"Lucinda","non-dropping-particle":"","parse-names":false,"suffix":""},{"dropping-particle":"","family":"Martin","given":"Callum D.","non-dropping-particle":"","parse-names":false,"suffix":""},{"dropping-particle":"","family":"Pan","given":"Yuan","non-dropping-particle":"","parse-names":false,"suffix":""},{"dropping-particle":"","family":"White","given":"Hannah J.","non-dropping-particle":"","parse-names":false,"suffix":""},{"dropping-particle":"","family":"Aben","given":"Job","non-dropping-particle":"","parse-names":false,"suffix":""},{"dropping-particle":"","family":"Abrahamczyk","given":"Stefan","non-dropping-particle":"","parse-names":false,"suffix":""},{"dropping-particle":"","family":"Adum","given":"Gilbert B.","non-dropping-particle":"","parse-names":false,"suffix":""},{"dropping-particle":"","family":"Aguilar-Barquero","given":"Virginia","non-dropping-particle":"","parse-names":false,"suffix":""},{"dropping-particle":"","family":"Aizen","given":"Marcelo A.","non-dropping-particle":"","parse-names":false,"suffix":""},{"dropping-particle":"","family":"Ancrenaz","given":"Marc","non-dropping-particle":"","parse-names":false,"suffix":""},{"dropping-particle":"","family":"Arbeláez-Cortés","given":"Enrique","non-dropping-particle":"","parse-names":false,"suffix":""},{"dropping-particle":"","family":"Armbrecht","given":"Inge","non-dropping-particle":"","parse-names":false,"suffix":""},{"dropping-particle":"","family":"Azhar","given":"Badrul","non-dropping-particle":"","parse-names":false,"suffix":""},{"dropping-particle":"","family":"Azpiroz","given":"Adrián B.","non-dropping-particle":"","parse-names":false,"suffix":""},{"dropping-particle":"","family":"Baeten","given":"Lander","non-dropping-particle":"","parse-names":false,"suffix":""},{"dropping-particle":"","family":"Báldi","given":"András","non-dropping-particle":"","parse-names":false,"suffix":""},{"dropping-particle":"","family":"Banks","given":"John E.","non-dropping-particle":"","parse-names":false,"suffix":""},{"dropping-particle":"","family":"Barlow","given":"Jos","non-dropping-particle":"","parse-names":false,"suffix":""},{"dropping-particle":"","family":"Batáry","given":"Péter","non-dropping-particle":"","parse-names":false,"suffix":""},{"dropping-particle":"","family":"Bates","given":"Adam J.","non-dropping-particle":"","parse-names":false,"suffix":""},{"dropping-particle":"","family":"Bayne","given":"Erin M.","non-dropping-particle":"","parse-names":false,"suffix":""},{"dropping-particle":"","family":"Beja","given":"Pedro","non-dropping-particle":"","parse-names":false,"suffix":""},{"dropping-particle":"","family":"Berg","given":"Åke","non-dropping-particle":"","parse-names":false,"suffix":""},{"dropping-particle":"","family":"Berry","given":"Nicholas J.","non-dropping-particle":"","parse-names":false,"suffix":""},{"dropping-particle":"","family":"Bicknell","given":"Jake E.","non-dropping-particle":"","parse-names":false,"suffix":""},{"dropping-particle":"","family":"Bihn","given":"Jochen H.","non-dropping-particle":"","parse-names":false,"suffix":""},{"dropping-particle":"","family":"Böhning-Gaese","given":"Katrin","non-dropping-particle":"","parse-names":false,"suffix":""},{"dropping-particle":"","family":"Boekhout","given":"Teun","non-dropping-particle":"","parse-names":false,"suffix":""},{"dropping-particle":"","family":"Boutin","given":"Céline","non-dropping-particle":"","parse-names":false,"suffix":""},{"dropping-particle":"","family":"Bouyer","given":"Jérémy","non-dropping-particle":"","parse-names":false,"suffix":""},{"dropping-particle":"","family":"Brearley","given":"Francis Q.","non-dropping-particle":"","parse-names":false,"suffix":""},{"dropping-particle":"","family":"Brito","given":"Isabel","non-dropping-particle":"","parse-names":false,"suffix":""},{"dropping-particle":"","family":"Brunet","given":"Jörg","non-dropping-particle":"","parse-names":false,"suffix":""},{"dropping-particle":"","family":"Buczkowski","given":"Grzegorz","non-dropping-particle":"","parse-names":false,"suffix":""},{"dropping-particle":"","family":"Buscardo","given":"Erika","non-dropping-particle":"","parse-names":false,"suffix":""},{"dropping-particle":"","family":"Cabra-García","given":"Jimmy","non-dropping-particle":"","parse-names":false,"suffix":""},{"dropping-particle":"","family":"Calviño-Cancela","given":"María","non-dropping-particle":"","parse-names":false,"suffix":""},{"dropping-particle":"","family":"Cameron","given":"Sydney A.","non-dropping-particle":"","parse-names":false,"suffix":""},{"dropping-particle":"","family":"Cancello","given":"Eliana M.","non-dropping-particle":"","parse-names":false,"suffix":""},{"dropping-particle":"","family":"Carrijo","given":"Tiago F.","non-dropping-particle":"","parse-names":false,"suffix":""},{"dropping-particle":"","family":"Carvalho","given":"Anelena L.","non-dropping-particle":"","parse-names":false,"suffix":""},{"dropping-particle":"","family":"Castro","given":"Helena","non-dropping-particle":"","parse-names":false,"suffix":""},{"dropping-particle":"","family":"Castro-Luna","given":"Alejandro A.","non-dropping-particle":"","parse-names":false,"suffix":""},{"dropping-particle":"","family":"Cerda","given":"Rolando","non-dropping-particle":"","parse-names":false,"suffix":""},{"dropping-particle":"","family":"Cerezo","given":"Alexis","non-dropping-particle":"","parse-names":false,"suffix":""},{"dropping-particle":"","family":"Chauvat","given":"Matthieu","non-dropping-particle":"","parse-names":false,"suffix":""},{"dropping-particle":"","family":"Clarke","given":"Frank M.","non-dropping-particle":"","parse-names":false,"suffix":""},{"dropping-particle":"","family":"Cleary","given":"Daniel F.R.","non-dropping-particle":"","parse-names":false,"suffix":""},{"dropping-particle":"","family":"Connop","given":"Stuart P.","non-dropping-particle":"","parse-names":false,"suffix":""},{"dropping-particle":"","family":"D'Aniello","given":"Biagio","non-dropping-particle":"","parse-names":false,"suffix":""},{"dropping-particle":"","family":"Silva","given":"Pedro Giovâni","non-dropping-particle":"da","parse-names":false,"suffix":""},{"dropping-particle":"","family":"Darvill","given":"Ben","non-dropping-particle":"","parse-names":false,"suffix":""},{"dropping-particle":"","family":"Dauber","given":"Jens","non-dropping-particle":"","parse-names":false,"suffix":""},{"dropping-particle":"","family":"Dejean","given":"Alain","non-dropping-particle":"","parse-names":false,"suffix":""},{"dropping-particle":"","family":"Diekötter","given":"Tim","non-dropping-particle":"","parse-names":false,"suffix":""},{"dropping-particle":"","family":"Dominguez-Haydar","given":"Yamileth","non-dropping-particle":"","parse-names":false,"suffix":""},{"dropping-particle":"","family":"Dormann","given":"Carsten F.","non-dropping-particle":"","parse-names":false,"suffix":""},{"dropping-particle":"","family":"Dumont","given":"Bertrand","non-dropping-particle":"","parse-names":false,"suffix":""},{"dropping-particle":"","family":"Dures","given":"Simon G.","non-dropping-particle":"","parse-names":false,"suffix":""},{"dropping-particle":"","family":"Dynesius","given":"Mats","non-dropping-particle":"","parse-names":false,"suffix":""},{"dropping-particle":"","family":"Edenius","given":"Lars","non-dropping-particle":"","parse-names":false,"suffix":""},{"dropping-particle":"","family":"Elek","given":"Zoltán","non-dropping-particle":"","parse-names":false,"suffix":""},{"dropping-particle":"","family":"Entling","given":"Martin H.","non-dropping-particle":"","parse-names":false,"suffix":""},{"dropping-particle":"","family":"Farwig","given":"Nina","non-dropping-particle":"","parse-names":false,"suffix":""},{"dropping-particle":"","family":"Fayle","given":"Tom M.","non-dropping-particle":"","parse-names":false,"suffix":""},{"dropping-particle":"","family":"Felicioli","given":"Antonio","non-dropping-particle":"","parse-names":false,"suffix":""},{"dropping-particle":"","family":"Felton","given":"Annika M.","non-dropping-particle":"","parse-names":false,"suffix":""},{"dropping-particle":"","family":"Ficetola","given":"Gentile F.","non-dropping-particle":"","parse-names":false,"suffix":""},{"dropping-particle":"","family":"Filgueiras","given":"Bruno K.C.","non-dropping-particle":"","parse-names":false,"suffix":""},{"dropping-particle":"","family":"Fonte","given":"Steven J.","non-dropping-particle":"","parse-names":false,"suffix":""},{"dropping-particle":"","family":"Fraser","given":"Lauchlan H.","non-dropping-particle":"","parse-names":false,"suffix":""},{"dropping-particle":"","family":"Fukuda","given":"Daisuke","non-dropping-particle":"","parse-names":false,"suffix":""},{"dropping-particle":"","family":"Furlani","given":"Dario","non-dropping-particle":"","parse-names":false,"suffix":""},{"dropping-particle":"","family":"Ganzhorn","given":"Jörg U.","non-dropping-particle":"","parse-names":false,"suffix":""},{"dropping-particle":"","family":"Garden","given":"Jenni G.","non-dropping-particle":"","parse-names":false,"suffix":""},{"dropping-particle":"","family":"Gheler-Costa","given":"Carla","non-dropping-particle":"","parse-names":false,"suffix":""},{"dropping-particle":"","family":"Giordani","given":"Paolo","non-dropping-particle":"","parse-names":false,"suffix":""},{"dropping-particle":"","family":"Giordano","given":"Simonetta","non-dropping-particle":"","parse-names":false,"suffix":""},{"dropping-particle":"","family":"Gottschalk","given":"Marco S.","non-dropping-particle":"","parse-names":false,"suffix":""},{"dropping-particle":"","family":"Goulson","given":"Dave","non-dropping-particle":"","parse-names":false,"suffix":""},{"dropping-particle":"","family":"Gove","given":"Aaron D.","non-dropping-particle":"","parse-names":false,"suffix":""},{"dropping-particle":"","family":"Grogan","given":"James","non-dropping-particle":"","parse-names":false,"suffix":""},{"dropping-particle":"","family":"Hanley","given":"Mick E.","non-dropping-particle":"","parse-names":false,"suffix":""},{"dropping-particle":"","family":"Hanson","given":"Thor","non-dropping-particle":"","parse-names":false,"suffix":""},{"dropping-particle":"","family":"Hashim","given":"Nor R.","non-dropping-particle":"","parse-names":false,"suffix":""},{"dropping-particle":"","family":"Hawes","given":"Joseph E.","non-dropping-particle":"","parse-names":false,"suffix":""},{"dropping-particle":"","family":"Hébert","given":"Christian","non-dropping-particle":"","parse-names":false,"suffix":""},{"dropping-particle":"","family":"Helden","given":"Alvin J.","non-dropping-particle":"","parse-names":false,"suffix":""},{"dropping-particle":"","family":"Henden","given":"John André","non-dropping-particle":"","parse-names":false,"suffix":""},{"dropping-particle":"","family":"Hernández","given":"Lionel","non-dropping-particle":"","parse-names":false,"suffix":""},{"dropping-particle":"","family":"Herzog","given":"Felix","non-dropping-particle":"","parse-names":false,"suffix":""},{"dropping-particle":"","family":"Higuera-Diaz","given":"Diego","non-dropping-particle":"","parse-names":false,"suffix":""},{"dropping-particle":"","family":"Hilje","given":"Branko","non-dropping-particle":"","parse-names":false,"suffix":""},{"dropping-particle":"","family":"Horgan","given":"Finbarr G.","non-dropping-particle":"","parse-names":false,"suffix":""},{"dropping-particle":"","family":"Horváth","given":"Roland","non-dropping-particle":"","parse-names":false,"suffix":""},{"dropping-particle":"","family":"Hylander","given":"Kristoffer","non-dropping-particle":"","parse-names":false,"suffix":""},{"dropping-particle":"","family":"Isaacs-Cubides","given":"Paola","non-dropping-particle":"","parse-names":false,"suffix":""},{"dropping-particle":"","family":"Ishitani","given":"Masahiro","non-dropping-particle":"","parse-names":false,"suffix":""},{"dropping-particle":"","family":"Jacobs","given":"Carmen T.","non-dropping-particle":"","parse-names":false,"suffix":""},{"dropping-particle":"","family":"Jaramillo","given":"Víctor J.","non-dropping-particle":"","parse-names":false,"suffix":""},{"dropping-particle":"","family":"Jauker","given":"Birgit","non-dropping-particle":"","parse-names":false,"suffix":""},{"dropping-particle":"","family":"Jonsell","given":"Mats","non-dropping-particle":"","parse-names":false,"suffix":""},{"dropping-particle":"","family":"Jung","given":"Thomas S.","non-dropping-particle":"","parse-names":false,"suffix":""},{"dropping-particle":"","family":"Kapoor","given":"Vena","non-dropping-particle":"","parse-names":false,"suffix":""},{"dropping-particle":"","family":"Kati","given":"Vassiliki","non-dropping-particle":"","parse-names":false,"suffix":""},{"dropping-particle":"","family":"Katovai","given":"Eric","non-dropping-particle":"","parse-names":false,"suffix":""},{"dropping-particle":"","family":"Kessler","given":"Michael","non-dropping-particle":"","parse-names":false,"suffix":""},{"dropping-particle":"","family":"Knop","given":"Eva","non-dropping-particle":"","parse-names":false,"suffix":""},{"dropping-particle":"","family":"Kolb","given":"Annette","non-dropping-particle":"","parse-names":false,"suffix":""},{"dropping-particle":"","family":"Korösi","given":"Ádám","non-dropping-particle":"","parse-names":false,"suffix":""},{"dropping-particle":"","family":"Lachat","given":"Thibault","non-dropping-particle":"","parse-names":false,"suffix":""},{"dropping-particle":"","family":"Lantschner","given":"Victoria","non-dropping-particle":"","parse-names":false,"suffix":""},{"dropping-particle":"","family":"Féon","given":"Violette","non-dropping-particle":"Le","parse-names":false,"suffix":""},{"dropping-particle":"","family":"Lebuhn","given":"Gretchen","non-dropping-particle":"","parse-names":false,"suffix":""},{"dropping-particle":"","family":"Légaré","given":"Jean Philippe","non-dropping-particle":"","parse-names":false,"suffix":""},{"dropping-particle":"","family":"Letcher","given":"Susan G.","non-dropping-particle":"","parse-names":false,"suffix":""},{"dropping-particle":"","family":"Littlewood","given":"Nick A.","non-dropping-particle":"","parse-names":false,"suffix":""},{"dropping-particle":"","family":"López-Quintero","given":"Carlos A.","non-dropping-particle":"","parse-names":false,"suffix":""},{"dropping-particle":"","family":"Louhaichi","given":"Mounir","non-dropping-particle":"","parse-names":false,"suffix":""},{"dropping-particle":"","family":"Lövei","given":"Gabor L.","non-dropping-particle":"","parse-names":false,"suffix":""},{"dropping-particle":"","family":"Lucas-Borja","given":"Manuel Esteban","non-dropping-particle":"","parse-names":false,"suffix":""},{"dropping-particle":"","family":"Luja","given":"Victor H.","non-dropping-particle":"","parse-names":false,"suffix":""},{"dropping-particle":"","family":"Maeto","given":"Kaoru","non-dropping-particle":"","parse-names":false,"suffix":""},{"dropping-particle":"","family":"Magura","given":"Tibor","non-dropping-particle":"","parse-names":false,"suffix":""},{"dropping-particle":"","family":"Mallari","given":"Neil Aldrin","non-dropping-particle":"","parse-names":false,"suffix":""},{"dropping-particle":"","family":"Marin-Spiotta","given":"Erika","non-dropping-particle":"","parse-names":false,"suffix":""},{"dropping-particle":"","family":"Marshall","given":"E. J.P.","non-dropping-particle":"","parse-names":false,"suffix":""},{"dropping-particle":"","family":"Martínez","given":"Eliana","non-dropping-particle":"","parse-names":false,"suffix":""},{"dropping-particle":"","family":"Mayfield","given":"Margaret M.","non-dropping-particle":"","parse-names":false,"suffix":""},{"dropping-particle":"","family":"Mikusinski","given":"Grzegorz","non-dropping-particle":"","parse-names":false,"suffix":""},{"dropping-particle":"","family":"Milder","given":"Jeffrey C.","non-dropping-particle":"","parse-names":false,"suffix":""},{"dropping-particle":"","family":"Miller","given":"James R.","non-dropping-particle":"","parse-names":false,"suffix":""},{"dropping-particle":"","family":"Morales","given":"Carolina L.","non-dropping-particle":"","parse-names":false,"suffix":""},{"dropping-particle":"","family":"Muchane","given":"Mary N.","non-dropping-particle":"","parse-names":false,"suffix":""},{"dropping-particle":"","family":"Muchane","given":"Muchai","non-dropping-particle":"","parse-names":false,"suffix":""},{"dropping-particle":"","family":"Naidoo","given":"Robin","non-dropping-particle":"","parse-names":false,"suffix":""},{"dropping-particle":"","family":"Nakamura","given":"Akihiro","non-dropping-particle":"","parse-names":false,"suffix":""},{"dropping-particle":"","family":"Naoe","given":"Shoji","non-dropping-particle":"","parse-names":false,"suffix":""},{"dropping-particle":"","family":"Nates-Parra","given":"Guiomar","non-dropping-particle":"","parse-names":false,"suffix":""},{"dropping-particle":"","family":"Navarrete Gutierrez","given":"Dario A.","non-dropping-particle":"","parse-names":false,"suffix":""},{"dropping-particle":"","family":"Neuschulz","given":"Eike L.","non-dropping-particle":"","parse-names":false,"suffix":""},{"dropping-particle":"","family":"Noreika","given":"Norbertas","non-dropping-particle":"","parse-names":false,"suffix":""},{"dropping-particle":"","family":"Norfolk","given":"Olivia","non-dropping-particle":"","parse-names":false,"suffix":""},{"dropping-particle":"","family":"Noriega","given":"Jorge Ari","non-dropping-particle":"","parse-names":false,"suffix":""},{"dropping-particle":"","family":"Nöske","given":"Nicole M.","non-dropping-particle":"","parse-names":false,"suffix":""},{"dropping-particle":"","family":"O'Dea","given":"Niall","non-dropping-particle":"","parse-names":false,"suffix":""},{"dropping-particle":"","family":"Oduro","given":"William","non-dropping-particle":"","parse-names":false,"suffix":""},{"dropping-particle":"","family":"Ofori-Boateng","given":"Caleb","non-dropping-particle":"","parse-names":false,"suffix":""},{"dropping-particle":"","family":"Oke","given":"Chris O.","non-dropping-particle":"","parse-names":false,"suffix":""},{"dropping-particle":"","family":"Osgathorpe","given":"Lynne M.","non-dropping-particle":"","parse-names":false,"suffix":""},{"dropping-particle":"","family":"Paritsis","given":"Juan","non-dropping-particle":"","parse-names":false,"suffix":""},{"dropping-particle":"","family":"Parra-H","given":"Alejandro","non-dropping-particle":"","parse-names":false,"suffix":""},{"dropping-particle":"","family":"Pelegrin","given":"Nicolás","non-dropping-particle":"","parse-names":false,"suffix":""},{"dropping-particle":"","family":"Peres","given":"Carlos A.","non-dropping-particle":"","parse-names":false,"suffix":""},{"dropping-particle":"","family":"Persson","given":"Anna S.","non-dropping-particle":"","parse-names":false,"suffix":""},{"dropping-particle":"","family":"Petanidou","given":"Theodora","non-dropping-particle":"","parse-names":false,"suffix":""},{"dropping-particle":"","family":"Phalan","given":"Ben","non-dropping-particle":"","parse-names":false,"suffix":""},{"dropping-particle":"","family":"Philips","given":"T. Keith","non-dropping-particle":"","parse-names":false,"suffix":""},{"dropping-particle":"","family":"Poveda","given":"Katja","non-dropping-particle":"","parse-names":false,"suffix":""},{"dropping-particle":"","family":"Power","given":"Eileen F.","non-dropping-particle":"","parse-names":false,"suffix":""},{"dropping-particle":"","family":"Presley","given":"Steven J.","non-dropping-particle":"","parse-names":false,"suffix":""},{"dropping-particle":"","family":"Proença","given":"Vânia","non-dropping-particle":"","parse-names":false,"suffix":""},{"dropping-particle":"","family":"Quaranta","given":"Marino","non-dropping-particle":"","parse-names":false,"suffix":""},{"dropping-particle":"","family":"Quintero","given":"Carolina","non-dropping-particle":"","parse-names":false,"suffix":""},{"dropping-particle":"","family":"Redpath-Downing","given":"Nicola A.","non-dropping-particle":"","parse-names":false,"suffix":""},{"dropping-particle":"","family":"Reid","given":"J. Leighton","non-dropping-particle":"","parse-names":false,"suffix":""},{"dropping-particle":"","family":"Reis","given":"Yana T.","non-dropping-particle":"","parse-names":false,"suffix":""},{"dropping-particle":"","family":"Ribeiro","given":"Danilo B.","non-dropping-particle":"","parse-names":false,"suffix":""},{"dropping-particle":"","family":"Richardson","given":"Barbara A.","non-dropping-particle":"","parse-names":false,"suffix":""},{"dropping-particle":"","family":"Richardson","given":"Michael J.","non-dropping-particle":"","parse-names":false,"suffix":""},{"dropping-particle":"","family":"Robles","given":"Carolina A.","non-dropping-particle":"","parse-names":false,"suffix":""},{"dropping-particle":"","family":"Römbke","given":"Jörg","non-dropping-particle":"","parse-names":false,"suffix":""},{"dropping-particle":"","family":"Romero-Duque","given":"Luz Piedad","non-dropping-particle":"","parse-names":false,"suffix":""},{"dropping-particle":"","family":"Rosselli","given":"Loreta","non-dropping-particle":"","parse-names":false,"suffix":""},{"dropping-particle":"","family":"Rossiter","given":"Stephen J.","non-dropping-particle":"","parse-names":false,"suffix":""},{"dropping-particle":"","family":"Roulston","given":"T'ai H.","non-dropping-particle":"","parse-names":false,"suffix":""},{"dropping-particle":"","family":"Rousseau","given":"Laurent","non-dropping-particle":"","parse-names":false,"suffix":""},{"dropping-particle":"","family":"Sadler","given":"Jonathan P.","non-dropping-particle":"","parse-names":false,"suffix":""},{"dropping-particle":"","family":"Sáfián","given":"Szabolcs","non-dropping-particle":"","parse-names":false,"suffix":""},{"dropping-particle":"","family":"Saldaña-Vázquez","given":"Romeo A.","non-dropping-particle":"","parse-names":false,"suffix":""},{"dropping-particle":"","family":"Samnegård","given":"Ulrika","non-dropping-particle":"","parse-names":false,"suffix":""},{"dropping-particle":"","family":"Schüepp","given":"Christof","non-dropping-particle":"","parse-names":false,"suffix":""},{"dropping-particle":"","family":"Schweiger","given":"Oliver","non-dropping-particle":"","parse-names":false,"suffix":""},{"dropping-particle":"","family":"Sedlock","given":"Jodi L.","non-dropping-particle":"","parse-names":false,"suffix":""},{"dropping-particle":"","family":"Shahabuddin","given":"Ghazala","non-dropping-particle":"","parse-names":false,"suffix":""},{"dropping-particle":"","family":"Sheil","given":"Douglas","non-dropping-particle":"","parse-names":false,"suffix":""},{"dropping-particle":"","family":"Silva","given":"Fernando A.B.","non-dropping-particle":"","parse-names":false,"suffix":""},{"dropping-particle":"","family":"Slade","given":"Eleanor M.","non-dropping-particle":"","parse-names":false,"suffix":""},{"dropping-particle":"","family":"Smith-Pardo","given":"Allan H.","non-dropping-particle":"","parse-names":false,"suffix":""},{"dropping-particle":"","family":"Sodhi","given":"Navjot S.","non-dropping-particle":"","parse-names":false,"suffix":""},{"dropping-particle":"","family":"Somarriba","given":"Eduardo J.","non-dropping-particle":"","parse-names":false,"suffix":""},{"dropping-particle":"","family":"Sosa","given":"Ramón A.","non-dropping-particle":"","parse-names":false,"suffix":""},{"dropping-particle":"","family":"Stout","given":"Jane C.","non-dropping-particle":"","parse-names":false,"suffix":""},{"dropping-particle":"","family":"Struebig","given":"Matthew J.","non-dropping-particle":"","parse-names":false,"suffix":""},{"dropping-particle":"","family":"Sung","given":"Yik Hei","non-dropping-particle":"","parse-names":false,"suffix":""},{"dropping-particle":"","family":"Threlfall","given":"Caragh G.","non-dropping-particle":"","parse-names":false,"suffix":""},{"dropping-particle":"","family":"Tonietto","given":"Rebecca","non-dropping-particle":"","parse-names":false,"suffix":""},{"dropping-particle":"","family":"Tóthmérész","given":"Béla","non-dropping-particle":"","parse-names":false,"suffix":""},{"dropping-particle":"","family":"Tscharntke","given":"Teja","non-dropping-particle":"","parse-names":false,"suffix":""},{"dropping-particle":"","family":"Turner","given":"Edgar C.","non-dropping-particle":"","parse-names":false,"suffix":""},{"dropping-particle":"","family":"Tylianakis","given":"Jason M.","non-dropping-particle":"","parse-names":false,"suffix":""},{"dropping-particle":"","family":"Vanbergen","given":"Adam J.","non-dropping-particle":"","parse-names":false,"suffix":""},{"dropping-particle":"","family":"Vassilev","given":"Kiril","non-dropping-particle":"","parse-names":false,"suffix":""},{"dropping-particle":"","family":"Verboven","given":"Hans A.F.","non-dropping-particle":"","parse-names":false,"suffix":""},{"dropping-particle":"","family":"Vergara","given":"Carlos H.","non-dropping-particle":"","parse-names":false,"suffix":""},{"dropping-particle":"","family":"Vergara","given":"Pablo M.","non-dropping-particle":"","parse-names":false,"suffix":""},{"dropping-particle":"","family":"Verhulst","given":"Jort","non-dropping-particle":"","parse-names":false,"suffix":""},{"dropping-particle":"","family":"Walker","given":"Tony R.","non-dropping-particle":"","parse-names":false,"suffix":""},{"dropping-particle":"","family":"Wang","given":"Yanping","non-dropping-particle":"","parse-names":false,"suffix":""},{"dropping-particle":"","family":"Watling","given":"James I.","non-dropping-particle":"","parse-names":false,"suffix":""},{"dropping-particle":"","family":"Wells","given":"Konstans","non-dropping-particle":"","parse-names":false,"suffix":""},{"dropping-particle":"","family":"Williams","given":"Christopher D.","non-dropping-particle":"","parse-names":false,"suffix":""},{"dropping-particle":"","family":"Willig","given":"Michael R.","non-dropping-particle":"","parse-names":false,"suffix":""},{"dropping-particle":"","family":"Woinarski","given":"John C.Z.","non-dropping-particle":"","parse-names":false,"suffix":""},{"dropping-particle":"","family":"Wolf","given":"Jan H.D.","non-dropping-particle":"","parse-names":false,"suffix":""},{"dropping-particle":"","family":"Woodcock","given":"Ben A.","non-dropping-particle":"","parse-names":false,"suffix":""},{"dropping-particle":"","family":"Yu","given":"Douglas W.","non-dropping-particle":"","parse-names":false,"suffix":""},{"dropping-particle":"","family":"Zaitsev","given":"Andrey S.","non-dropping-particle":"","parse-names":false,"suffix":""},{"dropping-particle":"","family":"Collen","given":"Ben","non-dropping-particle":"","parse-names":false,"suffix":""},{"dropping-particle":"","family":"Ewers","given":"Rob M.","non-dropping-particle":"","parse-names":false,"suffix":""},{"dropping-particle":"","family":"Mace","given":"Georgina M.","non-dropping-particle":"","parse-names":false,"suffix":""},{"dropping-particle":"","family":"Purves","given":"Drew W.","non-dropping-particle":"","parse-names":false,"suffix":""},{"dropping-particle":"","family":"Scharlemann","given":"Jörn P.W.","non-dropping-particle":"","parse-names":false,"suffix":""},{"dropping-particle":"","family":"Purvis","given":"Andy","non-dropping-particle":"","parse-names":false,"suffix":""}],"container-title":"Ecology and Evolution","id":"ITEM-1","issued":{"date-parts":[["2014"]]},"title":"The PREDICTS database: A global database of how local terrestrial biodiversity responds to human impacts","type":"article-journal"},"uris":["http://www.mendeley.com/documents/?uuid=610a0786-0539-42fd-9a88-76a6064117bb"]},{"id":"ITEM-2","itemData":{"DOI":"10.1002/ece3.2579","ISBN":"20457758","ISSN":"20457758","PMID":"28070282","abstract":"The PREDICTS project—Projecting Responses of Ecological Diversity In Changing Terrestrial Systems (www.predicts.org.uk)—has collated from published studies a large, reasonably representative database of comparable samples of biodiversity from multiple sites that differ in the nature or intensity of human impacts relating to land use. We have used this evidence base to develop global and regional statistical models of how local biodiversity responds to these measures. We describe and make freely available this 2016 release of the database, containing more than 3.2 million records sampled at over 26,000 locations and representing over 47,000 species. We outline how the database can help in answering a range of questions in ecology and conservation biology. To our knowledge, this is the largest and most geographically and taxonomically representative database of spatial comparisons of biodiversity that has been collated to date; it will be useful to researchers and international efforts wishing to model and understand the global status of biodiversity.","author":[{"dropping-particle":"","family":"Hudson","given":"Lawrence N.","non-dropping-particle":"","parse-names":false,"suffix":""},{"dropping-particle":"","family":"Newbold","given":"Tim","non-dropping-particle":"","parse-names":false,"suffix":""},{"dropping-particle":"","family":"Contu","given":"Sara","non-dropping-particle":"","parse-names":false,"suffix":""},{"dropping-particle":"","family":"Hill","given":"Samantha L.L.","non-dropping-particle":"","parse-names":false,"suffix":""},{"dropping-particle":"","family":"Lysenko","given":"Igor","non-dropping-particle":"","parse-names":false,"suffix":""},{"dropping-particle":"","family":"Palma","given":"Adriana","non-dropping-particle":"De","parse-names":false,"suffix":""},{"dropping-particle":"","family":"Phillips","given":"Helen R.P.","non-dropping-particle":"","parse-names":false,"suffix":""},{"dropping-particle":"","family":"Alhusseini","given":"Tamera I.","non-dropping-particle":"","parse-names":false,"suffix":""},{"dropping-particle":"","family":"Bedford","given":"Felicity E.","non-dropping-particle":"","parse-names":false,"suffix":""},{"dropping-particle":"","family":"Bennett","given":"Dominic J.","non-dropping-particle":"","parse-names":false,"suffix":""},{"dropping-particle":"","family":"Booth","given":"Hollie","non-dropping-particle":"","parse-names":false,"suffix":""},{"dropping-particle":"","family":"Burton","given":"Victoria J.","non-dropping-particle":"","parse-names":false,"suffix":""},{"dropping-particle":"","family":"Chng","given":"Charlotte W.T.","non-dropping-particle":"","parse-names":false,"suffix":""},{"dropping-particle":"","family":"Choimes","given":"Argyrios","non-dropping-particle":"","parse-names":false,"suffix":""},{"dropping-particle":"","family":"Correia","given":"David L.P.","non-dropping-particle":"","parse-names":false,"suffix":""},{"dropping-particle":"","family":"Day","given":"Julie","non-dropping-particle":"","parse-names":false,"suffix":""},{"dropping-particle":"","family":"Echeverrï¿½a-Londoï¿½o","given":"Susy","non-dropping-particle":"","parse-names":false,"suffix":""},{"dropping-particle":"","family":"Emerson","given":"Susan R.","non-dropping-particle":"","parse-names":false,"suffix":""},{"dropping-particle":"","family":"Gao","given":"Di","non-dropping-particle":"","parse-names":false,"suffix":""},{"dropping-particle":"","family":"Garon","given":"Morgan","non-dropping-particle":"","parse-names":false,"suffix":""},{"dropping-particle":"","family":"Harrison","given":"Michelle L.K.","non-dropping-particle":"","parse-names":false,"suffix":""},{"dropping-particle":"","family":"Ingram","given":"Daniel J.","non-dropping-particle":"","parse-names":false,"suffix":""},{"dropping-particle":"","family":"Jung","given":"Martin","non-dropping-particle":"","parse-names":false,"suffix":""},{"dropping-particle":"","family":"Kemp","given":"Victoria","non-dropping-particle":"","parse-names":false,"suffix":""},{"dropping-particle":"","family":"Kirkpatrick","given":"Lucinda","non-dropping-particle":"","parse-names":false,"suffix":""},{"dropping-particle":"","family":"Martin","given":"Callum D.","non-dropping-particle":"","parse-names":false,"suffix":""},{"dropping-particle":"","family":"Pan","given":"Yuan","non-dropping-particle":"","parse-names":false,"suffix":""},{"dropping-particle":"","family":"Pask-Hale","given":"Gwilym D.","non-dropping-particle":"","parse-names":false,"suffix":""},{"dropping-particle":"","family":"Pynegar","given":"Edwin L.","non-dropping-particle":"","parse-names":false,"suffix":""},{"dropping-particle":"","family":"Robinson","given":"Alexandra N.","non-dropping-particle":"","parse-names":false,"suffix":""},{"dropping-particle":"","family":"Sanchez-Ortiz","given":"Katia","non-dropping-particle":"","parse-names":false,"suffix":""},{"dropping-particle":"","family":"Senior","given":"Rebecca A.","non-dropping-particle":"","parse-names":false,"suffix":""},{"dropping-particle":"","family":"Simmons","given":"Benno I.","non-dropping-particle":"","parse-names":false,"suffix":""},{"dropping-particle":"","family":"White","given":"Hannah J.","non-dropping-particle":"","parse-names":false,"suffix":""},{"dropping-particle":"","family":"Zhang","given":"Hanbin","non-dropping-particle":"","parse-names":false,"suffix":""},{"dropping-particle":"","family":"Aben","given":"Job","non-dropping-particle":"","parse-names":false,"suffix":""},{"dropping-particle":"","family":"Abrahamczyk","given":"Stefan","non-dropping-particle":"","parse-names":false,"suffix":""},{"dropping-particle":"","family":"Adum","given":"Gilbert B.","non-dropping-particle":"","parse-names":false,"suffix":""},{"dropping-particle":"","family":"Aguilar-Barquero","given":"Virginia","non-dropping-particle":"","parse-names":false,"suffix":""},{"dropping-particle":"","family":"Aizen","given":"Marcelo A.","non-dropping-particle":"","parse-names":false,"suffix":""},{"dropping-particle":"","family":"Albertos","given":"Belï¿½n","non-dropping-particle":"","parse-names":false,"suffix":""},{"dropping-particle":"","family":"Alcala","given":"E. L.","non-dropping-particle":"","parse-names":false,"suffix":""},{"dropping-particle":"","family":"Mar Alguacil","given":"Maria","non-dropping-particle":"del","parse-names":false,"suffix":""},{"dropping-particle":"","family":"Alignier","given":"Audrey","non-dropping-particle":"","parse-names":false,"suffix":""},{"dropping-particle":"","family":"Ancrenaz","given":"Marc","non-dropping-particle":"","parse-names":false,"suffix":""},{"dropping-particle":"","family":"Andersen","given":"Alan N.","non-dropping-particle":"","parse-names":false,"suffix":""},{"dropping-particle":"","family":"Arbelï¿½ez-Cortï¿½s","given":"Enrique","non-dropping-particle":"","parse-names":false,"suffix":""},{"dropping-particle":"","family":"Armbrecht","given":"Inge","non-dropping-particle":"","parse-names":false,"suffix":""},{"dropping-particle":"","family":"Arroyo-Rodrï¿½guez","given":"Vï¿½ctor","non-dropping-particle":"","parse-names":false,"suffix":""},{"dropping-particle":"","family":"Aumann","given":"Tom","non-dropping-particle":"","parse-names":false,"suffix":""},{"dropping-particle":"","family":"Axmacher","given":"Jan C.","non-dropping-particle":"","parse-names":false,"suffix":""},{"dropping-particle":"","family":"Azhar","given":"Badrul","non-dropping-particle":"","parse-names":false,"suffix":""},{"dropping-particle":"","family":"Azpiroz","given":"Adriï¿½n B.","non-dropping-particle":"","parse-names":false,"suffix":""},{"dropping-particle":"","family":"Baeten","given":"Lander","non-dropping-particle":"","parse-names":false,"suffix":""},{"dropping-particle":"","family":"Bakayoko","given":"Adama","non-dropping-particle":"","parse-names":false,"suffix":""},{"dropping-particle":"","family":"Bï¿½ldi","given":"Andrï¿½s","non-dropping-particle":"","parse-names":false,"suffix":""},{"dropping-particle":"","family":"Banks","given":"John E.","non-dropping-particle":"","parse-names":false,"suffix":""},{"dropping-particle":"","family":"Baral","given":"Sharad K.","non-dropping-particle":"","parse-names":false,"suffix":""},{"dropping-particle":"","family":"Barlow","given":"Jos","non-dropping-particle":"","parse-names":false,"suffix":""},{"dropping-particle":"","family":"Barratt","given":"Barbara I.P.","non-dropping-particle":"","parse-names":false,"suffix":""},{"dropping-particle":"","family":"Barrico","given":"Lurdes","non-dropping-particle":"","parse-names":false,"suffix":""},{"dropping-particle":"","family":"Bartolommei","given":"Paola","non-dropping-particle":"","parse-names":false,"suffix":""},{"dropping-particle":"","family":"Barton","given":"Diane M.","non-dropping-particle":"","parse-names":false,"suffix":""},{"dropping-particle":"","family":"Basset","given":"Yves","non-dropping-particle":"","parse-names":false,"suffix":""},{"dropping-particle":"","family":"Batï¿½ry","given":"Pï¿½ter","non-dropping-particle":"","parse-names":false,"suffix":""},{"dropping-particle":"","family":"Bates","given":"Adam J.","non-dropping-particle":"","parse-names":false,"suffix":""},{"dropping-particle":"","family":"Baur","given":"Bruno","non-dropping-particle":"","parse-names":false,"suffix":""},{"dropping-particle":"","family":"Bayne","given":"Erin M.","non-dropping-particle":"","parse-names":false,"suffix":""},{"dropping-particle":"","family":"Beja","given":"Pedro","non-dropping-particle":"","parse-names":false,"suffix":""},{"dropping-particle":"","family":"Benedick","given":"Suzan","non-dropping-particle":"","parse-names":false,"suffix":""},{"dropping-particle":"","family":"Berg","given":"ï¿½ke","non-dropping-particle":"","parse-names":false,"suffix":""},{"dropping-particle":"","family":"Bernard","given":"Henry","non-dropping-particle":"","parse-names":false,"suffix":""},{"dropping-particle":"","family":"Berry","given":"Nicholas J.","non-dropping-particle":"","parse-names":false,"suffix":""},{"dropping-particle":"","family":"Bhatt","given":"Dinesh","non-dropping-particle":"","parse-names":false,"suffix":""},{"dropping-particle":"","family":"Bicknell","given":"Jake E.","non-dropping-particle":"","parse-names":false,"suffix":""},{"dropping-particle":"","family":"Bihn","given":"Jochen H.","non-dropping-particle":"","parse-names":false,"suffix":""},{"dropping-particle":"","family":"Blake","given":"Robin J.","non-dropping-particle":"","parse-names":false,"suffix":""},{"dropping-particle":"","family":"Bobo","given":"Kadiri S.","non-dropping-particle":"","parse-names":false,"suffix":""},{"dropping-particle":"","family":"Bï¿½ï¿½on","given":"Roberto","non-dropping-particle":"","parse-names":false,"suffix":""},{"dropping-particle":"","family":"Boekhout","given":"Teun","non-dropping-particle":"","parse-names":false,"suffix":""},{"dropping-particle":"","family":"Bï¿½hning-Gaese","given":"Katrin","non-dropping-particle":"","parse-names":false,"suffix":""},{"dropping-particle":"","family":"Bonham","given":"Kevin J.","non-dropping-particle":"","parse-names":false,"suffix":""},{"dropping-particle":"","family":"Borges","given":"Paulo A.V.","non-dropping-particle":"","parse-names":false,"suffix":""},{"dropping-particle":"","family":"Borges","given":"Sï¿½rgio H.","non-dropping-particle":"","parse-names":false,"suffix":""},{"dropping-particle":"","family":"Boutin","given":"Cï¿½line","non-dropping-particle":"","parse-names":false,"suffix":""},{"dropping-particle":"","family":"Bouyer","given":"Jï¿½rï¿½my","non-dropping-particle":"","parse-names":false,"suffix":""},{"dropping-particle":"","family":"Bragagnolo","given":"Cibele","non-dropping-particle":"","parse-names":false,"suffix":""},{"dropping-particle":"","family":"Brandt","given":"Jodi S.","non-dropping-particle":"","parse-names":false,"suffix":""},{"dropping-particle":"","family":"Brearley","given":"Francis Q.","non-dropping-particle":"","parse-names":false,"suffix":""},{"dropping-particle":"","family":"Brito","given":"Isabel","non-dropping-particle":"","parse-names":false,"suffix":""},{"dropping-particle":"","family":"Bros","given":"Vicenï¿½","non-dropping-particle":"","parse-names":false,"suffix":""},{"dropping-particle":"","family":"Brunet","given":"Jï¿½rg","non-dropping-particle":"","parse-names":false,"suffix":""},{"dropping-particle":"","family":"Buczkowski","given":"Grzegorz","non-dropping-particle":"","parse-names":false,"suffix":""},{"dropping-particle":"","family":"Buddle","given":"Christopher M.","non-dropping-particle":"","parse-names":false,"suffix":""},{"dropping-particle":"","family":"Bugter","given":"Rob","non-dropping-particle":"","parse-names":false,"suffix":""},{"dropping-particle":"","family":"Buscardo","given":"Erika","non-dropping-particle":"","parse-names":false,"suffix":""},{"dropping-particle":"","family":"Buse","given":"Jï¿½rn","non-dropping-particle":"","parse-names":false,"suffix":""},{"dropping-particle":"","family":"Cabra-Garcï¿½a","given":"Jimmy","non-dropping-particle":"","parse-names":false,"suffix":""},{"dropping-particle":"","family":"Cï¿½ceres","given":"Nilton C.","non-dropping-particle":"","parse-names":false,"suffix":""},{"dropping-particle":"","family":"Cagle","given":"Nicolette L.","non-dropping-particle":"","parse-names":false,"suffix":""},{"dropping-particle":"","family":"Calviï¿½o-Cancela","given":"Marï¿½a","non-dropping-particle":"","parse-names":false,"suffix":""},{"dropping-particle":"","family":"Cameron","given":"Sydney A.","non-dropping-particle":"","parse-names":false,"suffix":""},{"dropping-particle":"","family":"Cancello","given":"Eliana M.","non-dropping-particle":"","parse-names":false,"suffix":""},{"dropping-particle":"","family":"Caparrï¿½s","given":"Rut","non-dropping-particle":"","parse-names":false,"suffix":""},{"dropping-particle":"","family":"Cardoso","given":"Pedro","non-dropping-particle":"","parse-names":false,"suffix":""},{"dropping-particle":"","family":"Carpenter","given":"Dan","non-dropping-particle":"","parse-names":false,"suffix":""},{"dropping-particle":"","family":"Carrijo","given":"Tiago F.","non-dropping-particle":"","parse-names":false,"suffix":""},{"dropping-particle":"","family":"Carvalho","given":"Anelena L.","non-dropping-particle":"","parse-names":false,"suffix":""},{"dropping-particle":"","family":"Cassano","given":"Camila R.","non-dropping-particle":"","parse-names":false,"suffix":""},{"dropping-particle":"","family":"Castro","given":"Helena","non-dropping-particle":"","parse-names":false,"suffix":""},{"dropping-particle":"","family":"Castro-Luna","given":"Alejandro A.","non-dropping-particle":"","parse-names":false,"suffix":""},{"dropping-particle":"","family":"Rolando","given":"Cerda B.","non-dropping-particle":"","parse-names":false,"suffix":""},{"dropping-particle":"","family":"Cerezo","given":"Alexis","non-dropping-particle":"","parse-names":false,"suffix":""},{"dropping-particle":"","family":"Chapman","given":"Kim Alan","non-dropping-particle":"","parse-names":false,"suffix":""},{"dropping-particle":"","family":"Chauvat","given":"Matthieu","non-dropping-particle":"","parse-names":false,"suffix":""},{"dropping-particle":"","family":"Christensen","given":"Morten","non-dropping-particle":"","parse-names":false,"suffix":""},{"dropping-particle":"","family":"Clarke","given":"Francis M.","non-dropping-particle":"","parse-names":false,"suffix":""},{"dropping-particle":"","family":"Cleary","given":"Daniel F.R.","non-dropping-particle":"","parse-names":false,"suffix":""},{"dropping-particle":"","family":"Colombo","given":"Giorgio","non-dropping-particle":"","parse-names":false,"suffix":""},{"dropping-particle":"","family":"Connop","given":"Stuart P.","non-dropping-particle":"","parse-names":false,"suffix":""},{"dropping-particle":"","family":"Craig","given":"Michael D.","non-dropping-particle":"","parse-names":false,"suffix":""},{"dropping-particle":"","family":"Cruz-Lï¿½pez","given":"Leopoldo","non-dropping-particle":"","parse-names":false,"suffix":""},{"dropping-particle":"","family":"Cunningham","given":"Saul A.","non-dropping-particle":"","parse-names":false,"suffix":""},{"dropping-particle":"","family":"D'Aniello","given":"Biagio","non-dropping-particle":"","parse-names":false,"suffix":""},{"dropping-particle":"","family":"D'Cruze","given":"Neil","non-dropping-particle":"","parse-names":false,"suffix":""},{"dropping-particle":"","family":"Silva","given":"Pedro Giovï¿½ni","non-dropping-particle":"da","parse-names":false,"suffix":""},{"dropping-particle":"","family":"Dallimer","given":"Martin","non-dropping-particle":"","parse-names":false,"suffix":""},{"dropping-particle":"","family":"Danquah","given":"Emmanuel","non-dropping-particle":"","parse-names":false,"suffix":""},{"dropping-particle":"","family":"Darvill","given":"Ben","non-dropping-particle":"","parse-names":false,"suffix":""},{"dropping-particle":"","family":"Dauber","given":"Jens","non-dropping-particle":"","parse-names":false,"suffix":""},{"dropping-particle":"","family":"Davis","given":"Adrian L.V.","non-dropping-particle":"","parse-names":false,"suffix":""},{"dropping-particle":"","family":"Dawson","given":"Jeff","non-dropping-particle":"","parse-names":false,"suffix":""},{"dropping-particle":"","family":"Sassi","given":"Claudio","non-dropping-particle":"de","parse-names":false,"suffix":""},{"dropping-particle":"","family":"Thoisy","given":"Benoit","non-dropping-particle":"de","parse-names":false,"suffix":""},{"dropping-particle":"","family":"Deheuvels","given":"Olivier","non-dropping-particle":"","parse-names":false,"suffix":""},{"dropping-particle":"","family":"Dejean","given":"Alain","non-dropping-particle":"","parse-names":false,"suffix":""},{"dropping-particle":"","family":"Devineau","given":"Jean Louis","non-dropping-particle":"","parse-names":false,"suffix":""},{"dropping-particle":"","family":"Diekï¿½tter","given":"Tim","non-dropping-particle":"","parse-names":false,"suffix":""},{"dropping-particle":"V.","family":"Dolia","given":"Jignasu","non-dropping-particle":"","parse-names":false,"suffix":""},{"dropping-particle":"","family":"Domï¿½nguez","given":"Erwin","non-dropping-particle":"","parse-names":false,"suffix":""},{"dropping-particle":"","family":"Dominguez-Haydar","given":"Yamileth","non-dropping-particle":"","parse-names":false,"suffix":""},{"dropping-particle":"","family":"Dorn","given":"Silvia","non-dropping-particle":"","parse-names":false,"suffix":""},{"dropping-particle":"","family":"Draper","given":"Isabel","non-dropping-particle":"","parse-names":false,"suffix":""},{"dropping-particle":"","family":"Dreber","given":"Niels","non-dropping-particle":"","parse-names":false,"suffix":""},{"dropping-particle":"","family":"Dumont","given":"Bertrand","non-dropping-particle":"","parse-names":false,"suffix":""},{"dropping-particle":"","family":"Dures","given":"Simon G.","non-dropping-particle":"","parse-names":false,"suffix":""},{"dropping-particle":"","family":"Dynesius","given":"Mats","non-dropping-particle":"","parse-names":false,"suffix":""},{"dropping-particle":"","family":"Edenius","given":"Lars","non-dropping-particle":"","parse-names":false,"suffix":""},{"dropping-particle":"","family":"Eggleton","given":"Paul","non-dropping-particle":"","parse-names":false,"suffix":""},{"dropping-particle":"","family":"Eigenbrod","given":"Felix","non-dropping-particle":"","parse-names":false,"suffix":""},{"dropping-particle":"","family":"Elek","given":"Zoltï¿½n","non-dropping-particle":"","parse-names":false,"suffix":""},{"dropping-particle":"","family":"Entling","given":"Martin H.","non-dropping-particle":"","parse-names":false,"suffix":""},{"dropping-particle":"","family":"Esler","given":"Karen J.","non-dropping-particle":"","parse-names":false,"suffix":""},{"dropping-particle":"","family":"Lima","given":"Ricardo F.","non-dropping-particle":"de","parse-names":false,"suffix":""},{"dropping-particle":"","family":"Faruk","given":"Aisyah","non-dropping-particle":"","parse-names":false,"suffix":""},{"dropping-particle":"","family":"Farwig","given":"Nina","non-dropping-particle":"","parse-names":false,"suffix":""},{"dropping-particle":"","family":"Fayle","given":"Tom M.","non-dropping-particle":"","parse-names":false,"suffix":""},{"dropping-particle":"","family":"Felicioli","given":"Antonio","non-dropping-particle":"","parse-names":false,"suffix":""},{"dropping-particle":"","family":"Felton","given":"Annika M.","non-dropping-particle":"","parse-names":false,"suffix":""},{"dropping-particle":"","family":"Fensham","given":"Roderick J.","non-dropping-particle":"","parse-names":false,"suffix":""},{"dropping-particle":"","family":"Fernandez","given":"Ignacio C.","non-dropping-particle":"","parse-names":false,"suffix":""},{"dropping-particle":"","family":"Ferreira","given":"Catarina C.","non-dropping-particle":"","parse-names":false,"suffix":""},{"dropping-particle":"","family":"Ficetola","given":"Gentile F.","non-dropping-particle":"","parse-names":false,"suffix":""},{"dropping-particle":"","family":"Fiera","given":"Cristina","non-dropping-particle":"","parse-names":false,"suffix":""},{"dropping-particle":"","family":"Filgueiras","given":"Bruno K.C.","non-dropping-particle":"","parse-names":false,"suffix":""},{"dropping-particle":"","family":"Fırıncıoğlu","given":"Hï¿½seyin K.","non-dropping-particle":"","parse-names":false,"suffix":""},{"dropping-particle":"","family":"Flaspohler","given":"David","non-dropping-particle":"","parse-names":false,"suffix":""},{"dropping-particle":"","family":"Floren","given":"Andreas","non-dropping-particle":"","parse-names":false,"suffix":""},{"dropping-particle":"","family":"Fonte","given":"Steven J.","non-dropping-particle":"","parse-names":false,"suffix":""},{"dropping-particle":"","family":"Fournier","given":"Anne","non-dropping-particle":"","parse-names":false,"suffix":""},{"dropping-particle":"","family":"Fowler","given":"Robert E.","non-dropping-particle":"","parse-names":false,"suffix":""},{"dropping-particle":"","family":"Franzï¿½n","given":"Markus","non-dropping-particle":"","parse-names":false,"suffix":""},{"dropping-particle":"","family":"Fraser","given":"Lauchlan H.","non-dropping-particle":"","parse-names":false,"suffix":""},{"dropping-particle":"","family":"Fredriksson","given":"Gabriella M.","non-dropping-particle":"","parse-names":false,"suffix":""},{"dropping-particle":"","family":"Freire","given":"Geraldo B.","non-dropping-particle":"","parse-names":false,"suffix":""},{"dropping-particle":"","family":"Frizzo","given":"Tiago L.M.","non-dropping-particle":"","parse-names":false,"suffix":""},{"dropping-particle":"","family":"Fukuda","given":"Daisuke","non-dropping-particle":"","parse-names":false,"suffix":""},{"dropping-particle":"","family":"Furlani","given":"Dario","non-dropping-particle":"","parse-names":false,"suffix":""},{"dropping-particle":"","family":"Gaigher","given":"Renï¿½","non-dropping-particle":"","parse-names":false,"suffix":""},{"dropping-particle":"","family":"Ganzhorn","given":"Jï¿½rg U.","non-dropping-particle":"","parse-names":false,"suffix":""},{"dropping-particle":"","family":"Garcï¿½a","given":"Karla P.","non-dropping-particle":"","parse-names":false,"suffix":""},{"dropping-particle":"","family":"Garcia-R","given":"Juan C.","non-dropping-particle":"","parse-names":false,"suffix":""},{"dropping-particle":"","family":"Garden","given":"Jenni G.","non-dropping-particle":"","parse-names":false,"suffix":""},{"dropping-particle":"","family":"Garilleti","given":"Ricardo","non-dropping-particle":"","parse-names":false,"suffix":""},{"dropping-particle":"","family":"Ge","given":"Bao Ming","non-dropping-particle":"","parse-names":false,"suffix":""},{"dropping-particle":"","family":"Gendreau-Berthiaume","given":"Benoit","non-dropping-particle":"","parse-names":false,"suffix":""},{"dropping-particle":"","family":"Gerard","given":"Philippa J.","non-dropping-particle":"","parse-names":false,"suffix":""},{"dropping-particle":"","family":"Gheler-Costa","given":"Carla","non-dropping-particle":"","parse-names":false,"suffix":""},{"dropping-particle":"","family":"Gilbert","given":"Benjamin","non-dropping-particle":"","parse-names":false,"suffix":""},{"dropping-particle":"","family":"Giordani","given":"Paolo","non-dropping-particle":"","parse-names":false,"suffix":""},{"dropping-particle":"","family":"Giordano","given":"Simonetta","non-dropping-particle":"","parse-names":false,"suffix":""},{"dropping-particle":"","family":"Golodets","given":"Carly","non-dropping-particle":"","parse-names":false,"suffix":""},{"dropping-particle":"","family":"Gomes","given":"Laurens G.L.","non-dropping-particle":"","parse-names":false,"suffix":""},{"dropping-particle":"","family":"Gould","given":"Rachelle K.","non-dropping-particle":"","parse-names":false,"suffix":""},{"dropping-particle":"","family":"Goulson","given":"Dave","non-dropping-particle":"","parse-names":false,"suffix":""},{"dropping-particle":"","family":"Gove","given":"Aaron D.","non-dropping-particle":"","parse-names":false,"suffix":""},{"dropping-particle":"","family":"Granjon","given":"Laurent","non-dropping-particle":"","parse-names":false,"suffix":""},{"dropping-particle":"","family":"Grass","given":"Ingo","non-dropping-particle":"","parse-names":false,"suffix":""},{"dropping-particle":"","family":"Gray","given":"Claudia L.","non-dropping-particle":"","parse-names":false,"suffix":""},{"dropping-particle":"","family":"Grogan","given":"James","non-dropping-particle":"","parse-names":false,"suffix":""},{"dropping-particle":"","family":"Gu","given":"Weibin","non-dropping-particle":"","parse-names":false,"suffix":""},{"dropping-particle":"","family":"Guardiola","given":"Moisï¿½s","non-dropping-particle":"","parse-names":false,"suffix":""},{"dropping-particle":"","family":"Gunawardene","given":"Nihara R.","non-dropping-particle":"","parse-names":false,"suffix":""},{"dropping-particle":"","family":"Gutierrez","given":"Alvaro G.","non-dropping-particle":"","parse-names":false,"suffix":""},{"dropping-particle":"","family":"Gutiï¿½rrez-Lamus","given":"Doris L.","non-dropping-particle":"","parse-names":false,"suffix":""},{"dropping-particle":"","family":"Haarmeyer","given":"Daniela H.","non-dropping-particle":"","parse-names":false,"suffix":""},{"dropping-particle":"","family":"Hanley","given":"Mick E.","non-dropping-particle":"","parse-names":false,"suffix":""},{"dropping-particle":"","family":"Hanson","given":"Thor","non-dropping-particle":"","parse-names":false,"suffix":""},{"dropping-particle":"","family":"Hashim","given":"Nor R.","non-dropping-particle":"","parse-names":false,"suffix":""},{"dropping-particle":"","family":"Hassan","given":"Shombe N.","non-dropping-particle":"","parse-names":false,"suffix":""},{"dropping-particle":"","family":"Hatfield","given":"Richard G.","non-dropping-particle":"","parse-names":false,"suffix":""},{"dropping-particle":"","family":"Hawes","given":"Joseph E.","non-dropping-particle":"","parse-names":false,"suffix":""},{"dropping-particle":"","family":"Hayward","given":"Matt W.","non-dropping-particle":"","parse-names":false,"suffix":""},{"dropping-particle":"","family":"Hï¿½bert","given":"Christian","non-dropping-particle":"","parse-names":false,"suffix":""},{"dropping-particle":"","family":"Helden","given":"Alvin J.","non-dropping-particle":"","parse-names":false,"suffix":""},{"dropping-particle":"","family":"Henden","given":"John Andrï¿½","non-dropping-particle":"","parse-names":false,"suffix":""},{"dropping-particle":"","family":"Henschel","given":"Philipp","non-dropping-particle":"","parse-names":false,"suffix":""},{"dropping-particle":"","family":"Hernï¿½ndez","given":"Lionel","non-dropping-particle":"","parse-names":false,"suffix":""},{"dropping-particle":"","family":"Herrera","given":"James P.","non-dropping-particle":"","parse-names":false,"suffix":""},{"dropping-particle":"","family":"Herrmann","given":"Farina","non-dropping-particle":"","parse-names":false,"suffix":""},{"dropping-particle":"","family":"Herzog","given":"Felix","non-dropping-particle":"","parse-names":false,"suffix":""},{"dropping-particle":"","family":"Higuera-Diaz","given":"Diego","non-dropping-particle":"","parse-names":false,"suffix":""},{"dropping-particle":"","family":"Hilje","given":"Branko","non-dropping-particle":"","parse-names":false,"suffix":""},{"dropping-particle":"","family":"Hï¿½fer","given":"Hubert","non-dropping-particle":"","parse-names":false,"suffix":""},{"dropping-particle":"","family":"Hoffmann","given":"Anke","non-dropping-particle":"","parse-names":false,"suffix":""},{"dropping-particle":"","family":"Horgan","given":"Finbarr G.","non-dropping-particle":"","parse-names":false,"suffix":""},{"dropping-particle":"","family":"Hornung","given":"Elisabeth","non-dropping-particle":"","parse-names":false,"suffix":""},{"dropping-particle":"","family":"Horvï¿½th","given":"Roland","non-dropping-particle":"","parse-names":false,"suffix":""},{"dropping-particle":"","family":"Hylander","given":"Kristoffer","non-dropping-particle":"","parse-names":false,"suffix":""},{"dropping-particle":"","family":"Isaacs-Cubides","given":"Paola","non-dropping-particle":"","parse-names":false,"suffix":""},{"dropping-particle":"","family":"Ishida","given":"Hiroaki","non-dropping-particle":"","parse-names":false,"suffix":""},{"dropping-particle":"","family":"Ishitani","given":"Masahiro","non-dropping-particle":"","parse-names":false,"suffix":""},{"dropping-particle":"","family":"Jacobs","given":"Carmen T.","non-dropping-particle":"","parse-names":false,"suffix":""},{"dropping-particle":"","family":"Jaramillo","given":"Vï¿½ctor J.","non-dropping-particle":"","parse-names":false,"suffix":""},{"dropping-particle":"","family":"Jauker","given":"Birgit","non-dropping-particle":"","parse-names":false,"suffix":""},{"dropping-particle":"","family":"Hernï¿½ndez","given":"F. Jimï¿½nez","non-dropping-particle":"","parse-names":false,"suffix":""},{"dropping-particle":"","family":"Johnson","given":"McKenzie F.","non-dropping-particle":"","parse-names":false,"suffix":""},{"dropping-particle":"","family":"Jolli","given":"Virat","non-dropping-particle":"","parse-names":false,"suffix":""},{"dropping-particle":"","family":"Jonsell","given":"Mats","non-dropping-particle":"","parse-names":false,"suffix":""},{"dropping-particle":"","family":"Juliani","given":"S. Nur","non-dropping-particle":"","parse-names":false,"suffix":""},{"dropping-particle":"","family":"Jung","given":"Thomas S.","non-dropping-particle":"","parse-names":false,"suffix":""},{"dropping-particle":"","family":"Kapoor","given":"Vena","non-dropping-particle":"","parse-names":false,"suffix":""},{"dropping-particle":"","family":"Kappes","given":"Heike","non-dropping-particle":"","parse-names":false,"suffix":""},{"dropping-particle":"","family":"Kati","given":"Vassiliki","non-dropping-particle":"","parse-names":false,"suffix":""},{"dropping-particle":"","family":"Katovai","given":"Eric","non-dropping-particle":"","parse-names":false,"suffix":""},{"dropping-particle":"","family":"Kellner","given":"Klaus","non-dropping-particle":"","parse-names":false,"suffix":""},{"dropping-particle":"","family":"Kessler","given":"Michael","non-dropping-particle":"","parse-names":false,"suffix":""},{"dropping-particle":"","family":"Kirby","given":"Kathryn R.","non-dropping-particle":"","parse-names":false,"suffix":""},{"dropping-particle":"","family":"Kittle","given":"Andrew M.","non-dropping-particle":"","parse-names":false,"suffix":""},{"dropping-particle":"","family":"Knight","given":"Mairi E.","non-dropping-particle":"","parse-names":false,"suffix":""},{"dropping-particle":"","family":"Knop","given":"Eva","non-dropping-particle":"","parse-names":false,"suffix":""},{"dropping-particle":"","family":"Kohler","given":"Florian","non-dropping-particle":"","parse-names":false,"suffix":""},{"dropping-particle":"","family":"Koivula","given":"Matti","non-dropping-particle":"","parse-names":false,"suffix":""},{"dropping-particle":"","family":"Kolb","given":"Annette","non-dropping-particle":"","parse-names":false,"suffix":""},{"dropping-particle":"","family":"Kone","given":"Mouhamadou","non-dropping-particle":"","parse-names":false,"suffix":""},{"dropping-particle":"","family":"Kőrï¿½si","given":"ï¿½dï¿½m","non-dropping-particle":"","parse-names":false,"suffix":""},{"dropping-particle":"","family":"Krauss","given":"Jochen","non-dropping-particle":"","parse-names":false,"suffix":""},{"dropping-particle":"","family":"Kumar","given":"Ajith","non-dropping-particle":"","parse-names":false,"suffix":""},{"dropping-particle":"","family":"Kumar","given":"Raman","non-dropping-particle":"","parse-names":false,"suffix":""},{"dropping-particle":"","family":"Kurz","given":"David J.","non-dropping-particle":"","parse-names":false,"suffix":""},{"dropping-particle":"","family":"Kutt","given":"Alex S.","non-dropping-particle":"","parse-names":false,"suffix":""},{"dropping-particle":"","family":"Lachat","given":"Thibault","non-dropping-particle":"","parse-names":false,"suffix":""},{"dropping-particle":"","family":"Lantschner","given":"Victoria","non-dropping-particle":"","parse-names":false,"suffix":""},{"dropping-particle":"","family":"Lara","given":"Francisco","non-dropping-particle":"","parse-names":false,"suffix":""},{"dropping-particle":"","family":"Lasky","given":"Jesse R.","non-dropping-particle":"","parse-names":false,"suffix":""},{"dropping-particle":"","family":"Latta","given":"Steven C.","non-dropping-particle":"","parse-names":false,"suffix":""},{"dropping-particle":"","family":"Laurance","given":"William F.","non-dropping-particle":"","parse-names":false,"suffix":""},{"dropping-particle":"","family":"Lavelle","given":"Patrick","non-dropping-particle":"","parse-names":false,"suffix":""},{"dropping-particle":"","family":"Fï¿½on","given":"Violette","non-dropping-particle":"Le","parse-names":false,"suffix":""},{"dropping-particle":"","family":"LeBuhn","given":"Gretchen","non-dropping-particle":"","parse-names":false,"suffix":""},{"dropping-particle":"","family":"Lï¿½garï¿½","given":"Jean Philippe","non-dropping-particle":"","parse-names":false,"suffix":""},{"dropping-particle":"","family":"Lehouck","given":"Valï¿½rie","non-dropping-particle":"","parse-names":false,"suffix":""},{"dropping-particle":"V.","family":"Lencinas","given":"Marï¿½a","non-dropping-particle":"","parse-names":false,"suffix":""},{"dropping-particle":"","family":"Lentini","given":"Pia E.","non-dropping-particle":"","parse-names":false,"suffix":""},{"dropping-particle":"","family":"Letcher","given":"Susan G.","non-dropping-particle":"","parse-names":false,"suffix":""},{"dropping-particle":"","family":"Li","given":"Qi","non-dropping-particle":"","parse-names":false,"suffix":""},{"dropping-particle":"","family":"Litchwark","given":"Simon A.","non-dropping-particle":"","parse-names":false,"suffix":""},{"dropping-particle":"","family":"Littlewood","given":"Nick A.","non-dropping-particle":"","parse-names":false,"suffix":""},{"dropping-particle":"","family":"Liu","given":"Yunhui","non-dropping-particle":"","parse-names":false,"suffix":""},{"dropping-particle":"","family":"Lo-Man-Hung","given":"Nancy","non-dropping-particle":"","parse-names":false,"suffix":""},{"dropping-particle":"","family":"Lï¿½pez-Quintero","given":"Carlos A.","non-dropping-particle":"","parse-names":false,"suffix":""},{"dropping-particle":"","family":"Louhaichi","given":"Mounir","non-dropping-particle":"","parse-names":false,"suffix":""},{"dropping-particle":"","family":"Lï¿½vei","given":"Gabor L.","non-dropping-particle":"","parse-names":false,"suffix":""},{"dropping-particle":"","family":"Lucas-Borja","given":"Manuel Esteban","non-dropping-particle":"","parse-names":false,"suffix":""},{"dropping-particle":"","family":"Luja","given":"Victor H.","non-dropping-particle":"","parse-names":false,"suffix":""},{"dropping-particle":"","family":"Luskin","given":"Matthew S.","non-dropping-particle":"","parse-names":false,"suffix":""},{"dropping-particle":"","family":"MacSwiney G","given":"M. Cristina","non-dropping-particle":"","parse-names":false,"suffix":""},{"dropping-particle":"","family":"Maeto","given":"Kaoru","non-dropping-particle":"","parse-names":false,"suffix":""},{"dropping-particle":"","family":"Magura","given":"Tibor","non-dropping-particle":"","parse-names":false,"suffix":""},{"dropping-particle":"","family":"Mallari","given":"Neil Aldrin","non-dropping-particle":"","parse-names":false,"suffix":""},{"dropping-particle":"","family":"Malone","given":"Louise A.","non-dropping-particle":"","parse-names":false,"suffix":""},{"dropping-particle":"","family":"Malonza","given":"Patrick K.","non-dropping-particle":"","parse-names":false,"suffix":""},{"dropping-particle":"","family":"Malumbres-Olarte","given":"Jagoba","non-dropping-particle":"","parse-names":false,"suffix":""},{"dropping-particle":"","family":"Mandujano","given":"Salvador","non-dropping-particle":"","parse-names":false,"suffix":""},{"dropping-particle":"","family":"Mï¿½ren","given":"Inger E.","non-dropping-particle":"","parse-names":false,"suffix":""},{"dropping-particle":"","family":"Marin-Spiotta","given":"Erika","non-dropping-particle":"","parse-names":false,"suffix":""},{"dropping-particle":"","family":"Marsh","given":"Charles J.","non-dropping-particle":"","parse-names":false,"suffix":""},{"dropping-particle":"","family":"Marshall","given":"E. J.P.","non-dropping-particle":"","parse-names":false,"suffix":""},{"dropping-particle":"","family":"Martï¿½nez","given":"Eliana","non-dropping-particle":"","parse-names":false,"suffix":""},{"dropping-particle":"","family":"Martï¿½nez Pastur","given":"Guillermo","non-dropping-particle":"","parse-names":false,"suffix":""},{"dropping-particle":"","family":"Moreno Mateos","given":"David","non-dropping-particle":"","parse-names":false,"suffix":""},{"dropping-particle":"","family":"Mayfield","given":"Margaret M.","non-dropping-particle":"","parse-names":false,"suffix":""},{"dropping-particle":"","family":"Mazimpaka","given":"Vicente","non-dropping-particle":"","parse-names":false,"suffix":""},{"dropping-particle":"","family":"McCarthy","given":"Jennifer L.","non-dropping-particle":"","parse-names":false,"suffix":""},{"dropping-particle":"","family":"McCarthy","given":"Kyle P.","non-dropping-particle":"","parse-names":false,"suffix":""},{"dropping-particle":"","family":"McFrederick","given":"Quinn S.","non-dropping-particle":"","parse-names":false,"suffix":""},{"dropping-particle":"","family":"McNamara","given":"Sean","non-dropping-particle":"","parse-names":false,"suffix":""},{"dropping-particle":"","family":"Medina","given":"Nagore G.","non-dropping-particle":"","parse-names":false,"suffix":""},{"dropping-particle":"","family":"Medina","given":"Rafael","non-dropping-particle":"","parse-names":false,"suffix":""},{"dropping-particle":"","family":"Mena","given":"Jose L.","non-dropping-particle":"","parse-names":false,"suffix":""},{"dropping-particle":"","family":"Mico","given":"Estefania","non-dropping-particle":"","parse-names":false,"suffix":""},{"dropping-particle":"","family":"Mikusinski","given":"Grzegorz","non-dropping-particle":"","parse-names":false,"suffix":""},{"dropping-particle":"","family":"Milder","given":"Jeffrey C.","non-dropping-particle":"","parse-names":false,"suffix":""},{"dropping-particle":"","family":"Miller","given":"James R.","non-dropping-particle":"","parse-names":false,"suffix":""},{"dropping-particle":"","family":"Miranda-Esquivel","given":"Daniel R.","non-dropping-particle":"","parse-names":false,"suffix":""},{"dropping-particle":"","family":"Moir","given":"Melinda L.","non-dropping-particle":"","parse-names":false,"suffix":""},{"dropping-particle":"","family":"Morales","given":"Carolina L.","non-dropping-particle":"","parse-names":false,"suffix":""},{"dropping-particle":"","family":"Muchane","given":"Mary N.","non-dropping-particle":"","parse-names":false,"suffix":""},{"dropping-particle":"","family":"Muchane","given":"Muchai","non-dropping-particle":"","parse-names":false,"suffix":""},{"dropping-particle":"","family":"Mudri-Stojnic","given":"Sonja","non-dropping-particle":"","parse-names":false,"suffix":""},{"dropping-particle":"","family":"Munira","given":"A. Nur","non-dropping-particle":"","parse-names":false,"suffix":""},{"dropping-particle":"","family":"Muoï¿½z-Alonso","given":"Antonio","non-dropping-particle":"","parse-names":false,"suffix":""},{"dropping-particle":"","family":"Munyekenye","given":"B. F.","non-dropping-particle":"","parse-names":false,"suffix":""},{"dropping-particle":"","family":"Naidoo","given":"Robin","non-dropping-particle":"","parse-names":false,"suffix":""},{"dropping-particle":"","family":"Naithani","given":"A.","non-dropping-particle":"","parse-names":false,"suffix":""},{"dropping-particle":"","family":"Nakagawa","given":"Michiko","non-dropping-particle":"","parse-names":false,"suffix":""},{"dropping-particle":"","family":"Nakamura","given":"Akihiro","non-dropping-particle":"","parse-names":false,"suffix":""},{"dropping-particle":"","family":"Nakashima","given":"Yoshihiro","non-dropping-particle":"","parse-names":false,"suffix":""},{"dropping-particle":"","family":"Naoe","given":"Shoji","non-dropping-particle":"","parse-names":false,"suffix":""},{"dropping-particle":"","family":"Nates-Parra","given":"Guiomar","non-dropping-particle":"","parse-names":false,"suffix":""},{"dropping-particle":"","family":"Navarrete Gutierrez","given":"Dario A.","non-dropping-particle":"","parse-names":false,"suffix":""},{"dropping-particle":"","family":"Navarro-Iriarte","given":"Luis","non-dropping-particle":"","parse-names":false,"suffix":""},{"dropping-particle":"","family":"Ndang'ang'a","given":"Paul K.","non-dropping-particle":"","parse-names":false,"suffix":""},{"dropping-particle":"","family":"Neuschulz","given":"Eike L.","non-dropping-particle":"","parse-names":false,"suffix":""},{"dropping-particle":"","family":"Ngai","given":"Jacqueline T.","non-dropping-particle":"","parse-names":false,"suffix":""},{"dropping-particle":"","family":"Nicolas","given":"Violaine","non-dropping-particle":"","parse-names":false,"suffix":""},{"dropping-particle":"","family":"Nilsson","given":"Sven G.","non-dropping-particle":"","parse-names":false,"suffix":""},{"dropping-particle":"","family":"Noreika","given":"Norbertas","non-dropping-particle":"","parse-names":false,"suffix":""},{"dropping-particle":"","family":"Norfolk","given":"Olivia","non-dropping-particle":"","parse-names":false,"suffix":""},{"dropping-particle":"","family":"Noriega","given":"Jorge Ari","non-dropping-particle":"","parse-names":false,"suffix":""},{"dropping-particle":"","family":"Norton","given":"David A.","non-dropping-particle":"","parse-names":false,"suffix":""},{"dropping-particle":"","family":"Nï¿½ske","given":"Nicole M.","non-dropping-particle":"","parse-names":false,"suffix":""},{"dropping-particle":"","family":"Nowakowski","given":"A. Justin","non-dropping-particle":"","parse-names":false,"suffix":""},{"dropping-particle":"","family":"Numa","given":"Catherine","non-dropping-particle":"","parse-names":false,"suffix":""},{"dropping-particle":"","family":"O'Dea","given":"Niall","non-dropping-particle":"","parse-names":false,"suffix":""},{"dropping-particle":"","family":"O'Farrell","given":"Patrick J.","non-dropping-particle":"","parse-names":false,"suffix":""},{"dropping-particle":"","family":"Oduro","given":"William","non-dropping-particle":"","parse-names":false,"suffix":""},{"dropping-particle":"","family":"Oertli","given":"Sabine","non-dropping-particle":"","parse-names":false,"suffix":""},{"dropping-particle":"","family":"Ofori-Boateng","given":"Caleb","non-dropping-particle":"","parse-names":false,"suffix":""},{"dropping-particle":"","family":"Oke","given":"Christopher Omamoke","non-dropping-particle":"","parse-names":false,"suffix":""},{"dropping-particle":"","family":"Oostra","given":"Vicencio","non-dropping-particle":"","parse-names":false,"suffix":""},{"dropping-particle":"","family":"Osgathorpe","given":"Lynne M.","non-dropping-particle":"","parse-names":false,"suffix":""},{"dropping-particle":"","family":"Otavo","given":"Samuel Eduardo","non-dropping-particle":"","parse-names":false,"suffix":""},{"dropping-particle":"V.","family":"Page","given":"Navendu","non-dropping-particle":"","parse-names":false,"suffix":""},{"dropping-particle":"","family":"Paritsis","given":"Juan","non-dropping-particle":"","parse-names":false,"suffix":""},{"dropping-particle":"","family":"Parra-H","given":"Alejandro","non-dropping-particle":"","parse-names":false,"suffix":""},{"dropping-particle":"","family":"Parry","given":"Luke","non-dropping-particle":"","parse-names":false,"suffix":""},{"dropping-particle":"","family":"Pe'er","given":"Guy","non-dropping-particle":"","parse-names":false,"suffix":""},{"dropping-particle":"","family":"Pearman","given":"Peter B.","non-dropping-particle":"","parse-names":false,"suffix":""},{"dropping-particle":"","family":"Pelegrin","given":"Nicolï¿½s","non-dropping-particle":"","parse-names":false,"suffix":""},{"dropping-particle":"","family":"Pï¿½lissier","given":"Raphaï¿½l","non-dropping-particle":"","parse-names":false,"suffix":""},{"dropping-particle":"","family":"Peres","given":"Carlos A.","non-dropping-particle":"","parse-names":false,"suffix":""},{"dropping-particle":"","family":"Peri","given":"Pablo L.","non-dropping-particle":"","parse-names":false,"suffix":""},{"dropping-particle":"","family":"Persson","given":"Anna S.","non-dropping-particle":"","parse-names":false,"suffix":""},{"dropping-particle":"","family":"Petanidou","given":"Theodora","non-dropping-particle":"","parse-names":false,"suffix":""},{"dropping-particle":"","family":"Peters","given":"Marcell K.","non-dropping-particle":"","parse-names":false,"suffix":""},{"dropping-particle":"","family":"Pethiyagoda","given":"Rohan S.","non-dropping-particle":"","parse-names":false,"suffix":""},{"dropping-particle":"","family":"Phalan","given":"Ben","non-dropping-particle":"","parse-names":false,"suffix":""},{"dropping-particle":"","family":"Philips","given":"T. Keith","non-dropping-particle":"","parse-names":false,"suffix":""},{"dropping-particle":"","family":"Pillsbury","given":"Finn C.","non-dropping-particle":"","parse-names":false,"suffix":""},{"dropping-particle":"","family":"Pincheira-Ulbrich","given":"Jimmy","non-dropping-particle":"","parse-names":false,"suffix":""},{"dropping-particle":"","family":"Pineda","given":"Eduardo","non-dropping-particle":"","parse-names":false,"suffix":""},{"dropping-particle":"","family":"Pino","given":"Joan","non-dropping-particle":"","parse-names":false,"suffix":""},{"dropping-particle":"","family":"Pizarro-Araya","given":"Jaime","non-dropping-particle":"","parse-names":false,"suffix":""},{"dropping-particle":"","family":"Plumptre","given":"A. J.","non-dropping-particle":"","parse-names":false,"suffix":""},{"dropping-particle":"","family":"Poggio","given":"Santiago L.","non-dropping-particle":"","parse-names":false,"suffix":""},{"dropping-particle":"","family":"Politi","given":"Natalia","non-dropping-particle":"","parse-names":false,"suffix":""},{"dropping-particle":"","family":"Pons","given":"Pere","non-dropping-particle":"","parse-names":false,"suffix":""},{"dropping-particle":"","family":"Poveda","given":"Katja","non-dropping-particle":"","parse-names":false,"suffix":""},{"dropping-particle":"","family":"Power","given":"Eileen F.","non-dropping-particle":"","parse-names":false,"suffix":""},{"dropping-particle":"","family":"Presley","given":"Steven J.","non-dropping-particle":"","parse-names":false,"suffix":""},{"dropping-particle":"","family":"Proenï¿½a","given":"Vï¿½nia","non-dropping-particle":"","parse-names":false,"suffix":""},{"dropping-particle":"","family":"Quaranta","given":"Marino","non-dropping-particle":"","parse-names":false,"suffix":""},{"dropping-particle":"","family":"Quintero","given":"Carolina","non-dropping-particle":"","parse-names":false,"suffix":""},{"dropping-particle":"","family":"Rader","given":"Romina","non-dropping-particle":"","parse-names":false,"suffix":""},{"dropping-particle":"","family":"Ramesh","given":"B. R.","non-dropping-particle":"","parse-names":false,"suffix":""},{"dropping-particle":"","family":"Ramirez-Pinilla","given":"Martha P.","non-dropping-particle":"","parse-names":false,"suffix":""},{"dropping-particle":"","family":"Ranganathan","given":"Jai","non-dropping-particle":"","parse-names":false,"suffix":""},{"dropping-particle":"","family":"Rasmussen","given":"Claus","non-dropping-particle":"","parse-names":false,"suffix":""},{"dropping-particle":"","family":"Redpath-Downing","given":"Nicola A.","non-dropping-particle":"","parse-names":false,"suffix":""},{"dropping-particle":"","family":"Reid","given":"J. Leighton","non-dropping-particle":"","parse-names":false,"suffix":""},{"dropping-particle":"","family":"Reis","given":"Yana T.","non-dropping-particle":"","parse-names":false,"suffix":""},{"dropping-particle":"","family":"Rey Benayas","given":"Josï¿½ M.","non-dropping-particle":"","parse-names":false,"suffix":""},{"dropping-particle":"","family":"Rey-Velasco","given":"Juan Carlos","non-dropping-particle":"","parse-names":false,"suffix":""},{"dropping-particle":"","family":"Reynolds","given":"Chevonne","non-dropping-particle":"","parse-names":false,"suffix":""},{"dropping-particle":"","family":"Ribeiro","given":"Danilo Bandini","non-dropping-particle":"","parse-names":false,"suffix":""},{"dropping-particle":"","family":"Richards","given":"Miriam H.","non-dropping-particle":"","parse-names":false,"suffix":""},{"dropping-particle":"","family":"Richardson","given":"Barbara A.","non-dropping-particle":"","parse-names":false,"suffix":""},{"dropping-particle":"","family":"Richardson","given":"Michael J.","non-dropping-particle":"","parse-names":false,"suffix":""},{"dropping-particle":"","family":"Rï¿½os","given":"Rodrigo Macip","non-dropping-particle":"","parse-names":false,"suffix":""},{"dropping-particle":"","family":"Robinson","given":"Richard","non-dropping-particle":"","parse-names":false,"suffix":""},{"dropping-particle":"","family":"Robles","given":"Carolina A.","non-dropping-particle":"","parse-names":false,"suffix":""},{"dropping-particle":"","family":"Rï¿½mbke","given":"Jï¿½rg","non-dropping-particle":"","parse-names":false,"suffix":""},{"dropping-particle":"","family":"Romero-Duque","given":"Luz Piedad","non-dropping-particle":"","parse-names":false,"suffix":""},{"dropping-particle":"","family":"Rï¿½s","given":"Matthias","non-dropping-particle":"","parse-names":false,"suffix":""},{"dropping-particle":"","family":"Rosselli","given":"Loreta","non-dropping-particle":"","parse-names":false,"suffix":""},{"dropping-particle":"","family":"Rossiter","given":"Stephen J.","non-dropping-particle":"","parse-names":false,"suffix":""},{"dropping-particle":"","family":"Roth","given":"Dana S.","non-dropping-particle":"","parse-names":false,"suffix":""},{"dropping-particle":"","family":"Roulston","given":"T'ai H.","non-dropping-particle":"","parse-names":false,"suffix":""},{"dropping-particle":"","family":"Rousseau","given":"Laurent","non-dropping-particle":"","parse-names":false,"suffix":""},{"dropping-particle":"V.","family":"Rubio","given":"Andrï¿½","non-dropping-particle":"","parse-names":false,"suffix":""},{"dropping-particle":"","family":"Ruel","given":"Jean Claude","non-dropping-particle":"","parse-names":false,"suffix":""},{"dropping-particle":"","family":"Sadler","given":"Jonathan P.","non-dropping-particle":"","parse-names":false,"suffix":""},{"dropping-particle":"","family":"Sï¿½fiï¿½n","given":"Szabolcs","non-dropping-particle":"","parse-names":false,"suffix":""},{"dropping-particle":"","family":"Saldaï¿½a-Vï¿½zquez","given":"Romeo A.","non-dropping-particle":"","parse-names":false,"suffix":""},{"dropping-particle":"","family":"Sam","given":"Katerina","non-dropping-particle":"","parse-names":false,"suffix":""},{"dropping-particle":"","family":"Samnegï¿½rd","given":"Ulrika","non-dropping-particle":"","parse-names":false,"suffix":""},{"dropping-particle":"","family":"Santana","given":"Joana","non-dropping-particle":"","parse-names":false,"suffix":""},{"dropping-particle":"","family":"Santos","given":"Xavier","non-dropping-particle":"","parse-names":false,"suffix":""},{"dropping-particle":"","family":"Savage","given":"Jade","non-dropping-particle":"","parse-names":false,"suffix":""},{"dropping-particle":"","family":"Schellhorn","given":"Nancy A.","non-dropping-particle":"","parse-names":false,"suffix":""},{"dropping-particle":"","family":"Schilthuizen","given":"Menno","non-dropping-particle":"","parse-names":false,"suffix":""},{"dropping-particle":"","family":"Schmiedel","given":"Ute","non-dropping-particle":"","parse-names":false,"suffix":""},{"dropping-particle":"","family":"Schmitt","given":"Christine B.","non-dropping-particle":"","parse-names":false,"suffix":""},{"dropping-particle":"","family":"Schon","given":"Nicole L.","non-dropping-particle":"","parse-names":false,"suffix":""},{"dropping-particle":"","family":"Schï¿½epp","given":"Christof","non-dropping-particle":"","parse-names":false,"suffix":""},{"dropping-particle":"","family":"Schumann","given":"Katharina","non-dropping-particle":"","parse-names":false,"suffix":""},{"dropping-particle":"","family":"Schweiger","given":"Oliver","non-dropping-particle":"","parse-names":false,"suffix":""},{"dropping-particle":"","family":"Scott","given":"Dawn M.","non-dropping-particle":"","parse-names":false,"suffix":""},{"dropping-particle":"","family":"Scott","given":"Kenneth A.","non-dropping-particle":"","parse-names":false,"suffix":""},{"dropping-particle":"","family":"Sedlock","given":"Jodi L.","non-dropping-particle":"","parse-names":false,"suffix":""},{"dropping-particle":"","family":"Seefeldt","given":"Steven S.","non-dropping-particle":"","parse-names":false,"suffix":""},{"dropping-particle":"","family":"Shahabuddin","given":"Ghazala","non-dropping-particle":"","parse-names":false,"suffix":""},{"dropping-particle":"","family":"Shannon","given":"Graeme","non-dropping-particle":"","parse-names":false,"suffix":""},{"dropping-particle":"","family":"Sheil","given":"Douglas","non-dropping-particle":"","parse-names":false,"suffix":""},{"dropping-particle":"","family":"Sheldon","given":"Frederick H.","non-dropping-particle":"","parse-names":false,"suffix":""},{"dropping-particle":"","family":"Shochat","given":"Eyal","non-dropping-particle":"","parse-names":false,"suffix":""},{"dropping-particle":"","family":"Siebert","given":"Stefan J.","non-dropping-particle":"","parse-names":false,"suffix":""},{"dropping-particle":"","family":"Silva","given":"Fernando A.B.","non-dropping-particle":"","parse-names":false,"suffix":""},{"dropping-particle":"","family":"Simonetti","given":"Javier A.","non-dropping-particle":"","parse-names":false,"suffix":""},{"dropping-particle":"","family":"Slade","given":"Eleanor M.","non-dropping-particle":"","parse-names":false,"suffix":""},{"dropping-particle":"","family":"Smith","given":"Jo","non-dropping-particle":"","parse-names":false,"suffix":""},{"dropping-particle":"","family":"Smith-Pardo","given":"Allan H.","non-dropping-particle":"","parse-names":false,"suffix":""},{"dropping-particle":"","family":"Sodhi","given":"Navjot S.","non-dropping-particle":"","parse-names":false,"suffix":""},{"dropping-particle":"","family":"Somarriba","given":"Eduardo J.","non-dropping-particle":"","parse-names":false,"suffix":""},{"dropping-particle":"","family":"Sosa","given":"Ramï¿½n A.","non-dropping-particle":"","parse-names":false,"suffix":""},{"dropping-particle":"","family":"Soto Quiroga","given":"Grimaldo","non-dropping-particle":"","parse-names":false,"suffix":""},{"dropping-particle":"","family":"St-Laurent","given":"Martin Hugues","non-dropping-particle":"","parse-names":false,"suffix":""},{"dropping-particle":"","family":"Starzomski","given":"Brian M.","non-dropping-particle":"","parse-names":false,"suffix":""},{"dropping-particle":"","family":"Stefanescu","given":"Constanti","non-dropping-particle":"","parse-names":false,"suffix":""},{"dropping-particle":"","family":"Steffan-Dewenter","given":"Ingolf","non-dropping-particle":"","parse-names":false,"suffix":""},{"dropping-particle":"","family":"Stouffer","given":"Philip C.","non-dropping-particle":"","parse-names":false,"suffix":""},{"dropping-particle":"","family":"Stout","given":"Jane C.","non-dropping-particle":"","parse-names":false,"suffix":""},{"dropping-particle":"","family":"Strauch","given":"Ayron M.","non-dropping-particle":"","parse-names":false,"suffix":""},{"dropping-particle":"","family":"Struebig","given":"Matthew J.","non-dropping-particle":"","parse-names":false,"suffix":""},{"dropping-particle":"","family":"Su","given":"Zhimin","non-dropping-particle":"","parse-names":false,"suffix":""},{"dropping-particle":"","family":"Suarez-Rubio","given":"Marcela","non-dropping-particle":"","parse-names":false,"suffix":""},{"dropping-particle":"","family":"Sugiura","given":"Shinji","non-dropping-particle":"","parse-names":false,"suffix":""},{"dropping-particle":"","family":"Summerville","given":"Keith S.","non-dropping-particle":"","parse-names":false,"suffix":""},{"dropping-particle":"","family":"Sung","given":"Yik Hei","non-dropping-particle":"","parse-names":false,"suffix":""},{"dropping-particle":"","family":"Sutrisno","given":"Hari","non-dropping-particle":"","parse-names":false,"suffix":""},{"dropping-particle":"","family":"Svenning","given":"Jens Christian","non-dropping-particle":"","parse-names":false,"suffix":""},{"dropping-particle":"","family":"Teder","given":"Tiit","non-dropping-particle":"","parse-names":false,"suffix":""},{"dropping-particle":"","family":"Threlfall","given":"Caragh G.","non-dropping-particle":"","parse-names":false,"suffix":""},{"dropping-particle":"","family":"Tiitsaar","given":"Anu","non-dropping-particle":"","parse-names":false,"suffix":""},{"dropping-particle":"","family":"Todd","given":"Jacqui H.","non-dropping-particle":"","parse-names":false,"suffix":""},{"dropping-particle":"","family":"Tonietto","given":"Rebecca K.","non-dropping-particle":"","parse-names":false,"suffix":""},{"dropping-particle":"","family":"Torre","given":"Ignasi","non-dropping-particle":"","parse-names":false,"suffix":""},{"dropping-particle":"","family":"Tï¿½thmï¿½rï¿½sz","given":"Bï¿½la","non-dropping-particle":"","parse-names":false,"suffix":""},{"dropping-particle":"","family":"Tscharntke","given":"Teja","non-dropping-particle":"","parse-names":false,"suffix":""},{"dropping-particle":"","family":"Turner","given":"Edgar C.","non-dropping-particle":"","parse-names":false,"suffix":""},{"dropping-particle":"","family":"Tylianakis","given":"Jason M.","non-dropping-particle":"","parse-names":false,"suffix":""},{"dropping-particle":"","family":"Uehara-Prado","given":"Marcio","non-dropping-particle":"","parse-names":false,"suffix":""},{"dropping-particle":"","family":"Urbina-Cardona","given":"Nicolas","non-dropping-particle":"","parse-names":false,"suffix":""},{"dropping-particle":"","family":"Vallan","given":"Denis","non-dropping-particle":"","parse-names":false,"suffix":""},{"dropping-particle":"","family":"Vanbergen","given":"Adam J.","non-dropping-particle":"","parse-names":false,"suffix":""},{"dropping-particle":"","family":"Vasconcelos","given":"Heraldo L.","non-dropping-particle":"","parse-names":false,"suffix":""},{"dropping-particle":"","family":"Vassilev","given":"Kiril","non-dropping-particle":"","parse-names":false,"suffix":""},{"dropping-particle":"","family":"Verboven","given":"Hans A.F.","non-dropping-particle":"","parse-names":false,"suffix":""},{"dropping-particle":"","family":"Verdasca","given":"Maria Joï¿½o","non-dropping-particle":"","parse-names":false,"suffix":""},{"dropping-particle":"","family":"Verdï¿½","given":"Josï¿½ R.","non-dropping-particle":"","parse-names":false,"suffix":""},{"dropping-particle":"","family":"Vergara","given":"Carlos H.","non-dropping-particle":"","parse-names":false,"suffix":""},{"dropping-particle":"","family":"Vergara","given":"Pablo M.","non-dropping-particle":"","parse-names":false,"suffix":""},{"dropping-particle":"","family":"Verhulst","given":"Jort","non-dropping-particle":"","parse-names":false,"suffix":""},{"dropping-particle":"","family":"Virgilio","given":"Massimiliano","non-dropping-particle":"","parse-names":false,"suffix":""},{"dropping-particle":"Van","family":"Vu","given":"Lien","non-dropping-particle":"","parse-names":false,"suffix":""},{"dropping-particle":"","family":"Waite","given":"Edward M.","non-dropping-particle":"","parse-names":false,"suffix":""},{"dropping-particle":"","family":"Walker","given":"Tony R.","non-dropping-particle":"","parse-names":false,"suffix":""},{"dropping-particle":"","family":"Wang","given":"Hua Feng","non-dropping-particle":"","parse-names":false,"suffix":""},{"dropping-particle":"","family":"Wang","given":"Yanping","non-dropping-particle":"","parse-names":false,"suffix":""},{"dropping-particle":"","family":"Watling","given":"James I.","non-dropping-particle":"","parse-names":false,"suffix":""},{"dropping-particle":"","family":"Weller","given":"Britta","non-dropping-particle":"","parse-names":false,"suffix":""},{"dropping-particle":"","family":"Wells","given":"Konstans","non-dropping-particle":"","parse-names":false,"suffix":""},{"dropping-particle":"","family":"Westphal","given":"Catrin","non-dropping-particle":"","parse-names":false,"suffix":""},{"dropping-particle":"","family":"Wiafe","given":"Edward D.","non-dropping-particle":"","parse-names":false,"suffix":""},{"dropping-particle":"","family":"Williams","given":"Christopher D.","non-dropping-particle":"","parse-names":false,"suffix":""},{"dropping-particle":"","family":"Willig","given":"Michael R.","non-dropping-particle":"","parse-names":false,"suffix":""},{"dropping-particle":"","family":"Woinarski","given":"John C.Z.","non-dropping-particle":"","parse-names":false,"suffix":""},{"dropping-particle":"","family":"Wolf","given":"Jan H.D.","non-dropping-particle":"","parse-names":false,"suffix":""},{"dropping-particle":"","family":"Wolters","given":"Volkmar","non-dropping-particle":"","parse-names":false,"suffix":""},{"dropping-particle":"","family":"Woodcock","given":"Ben A.","non-dropping-particle":"","parse-names":false,"suffix":""},{"dropping-particle":"","family":"Wu","given":"Jihua","non-dropping-particle":"","parse-names":false,"suffix":""},{"dropping-particle":"","family":"Wunderle","given":"Joseph M.","non-dropping-particle":"","parse-names":false,"suffix":""},{"dropping-particle":"","family":"Yamaura","given":"Yuichi","non-dropping-particle":"","parse-names":false,"suffix":""},{"dropping-particle":"","family":"Yoshikura","given":"Satoko","non-dropping-particle":"","parse-names":false,"suffix":""},{"dropping-particle":"","family":"Yu","given":"Douglas W.","non-dropping-particle":"","parse-names":false,"suffix":""},{"dropping-particle":"","family":"Zaitsev","given":"Andrey S.","non-dropping-particle":"","parse-names":false,"suffix":""},{"dropping-particle":"","family":"Zeidler","given":"Juliane","non-dropping-particle":"","parse-names":false,"suffix":""},{"dropping-particle":"","family":"Zou","given":"Fasheng","non-dropping-particle":"","parse-names":false,"suffix":""},{"dropping-particle":"","family":"Collen","given":"Ben","non-dropping-particle":"","parse-names":false,"suffix":""},{"dropping-particle":"","family":"Ewers","given":"Rob M.","non-dropping-particle":"","parse-names":false,"suffix":""},{"dropping-particle":"","family":"Mace","given":"Georgina M.","non-dropping-particle":"","parse-names":false,"suffix":""},{"dropping-particle":"","family":"Purves","given":"Drew W.","non-dropping-particle":"","parse-names":false,"suffix":""},{"dropping-particle":"","family":"Scharlemann","given":"Jï¿½rn P.W.","non-dropping-particle":"","parse-names":false,"suffix":""},{"dropping-particle":"","family":"Purvis","given":"Andy","non-dropping-particle":"","parse-names":false,"suffix":""}],"container-title":"Ecology and Evolution","id":"ITEM-2","issued":{"date-parts":[["2017"]]},"title":"The database of the PREDICTS (Projecting Responses of Ecological Diversity In Changing Terrestrial Systems) project","type":"article-journal"},"uris":["http://www.mendeley.com/documents/?uuid=d87cfbce-c646-44f1-bd55-9154ce36e35d"]}],"mendeley":{"formattedCitation":"(Hudson &lt;i&gt;et al.&lt;/i&gt; 2014, 2017)","manualFormatting":"Hudson et al. (2014, 2017)","plainTextFormattedCitation":"(Hudson et al. 2014, 2017)","previouslyFormattedCitation":"(Hudson &lt;i&gt;et al.&lt;/i&gt; 2014, 2017)"},"properties":{"noteIndex":0},"schema":"https://github.com/citation-style-language/schema/raw/master/csl-citation.json"}</w:instrText>
-      </w:r>
-      <w:r>
-        <w:fldChar w:fldCharType="separate"/>
-      </w:r>
-      <w:r>
-        <w:rPr>
-          <w:noProof/>
-        </w:rPr>
-        <w:t xml:space="preserve">Hudson </w:t>
-      </w:r>
-      <w:r>
-        <w:rPr>
-          <w:i/>
-          <w:noProof/>
-        </w:rPr>
-        <w:t>et al.</w:t>
-      </w:r>
-      <w:r>
-        <w:rPr>
-          <w:noProof/>
-        </w:rPr>
-        <w:t xml:space="preserve"> </w:t>
-      </w:r>
-      <w:r>
-        <w:rPr>
-          <w:noProof/>
-        </w:rPr>
-        <w:t>(</w:t>
-      </w:r>
-      <w:r>
-        <w:rPr>
-          <w:noProof/>
-        </w:rPr>
-        <w:t>2014, 2017)</w:t>
-      </w:r>
-      <w:r>
-        <w:fldChar w:fldCharType="end"/>
-      </w:r>
-      <w:r>
-        <w:t>)</w:t>
-      </w:r>
-      <w:r>
-        <w:t>.</w:t>
-      </w:r>
-      <w:r>
-        <w:t xml:space="preserve"> </w:t>
-      </w:r>
-      <w:r>
-        <w:t>I estimate sensitivity to climate change from properties of species climatic niche space</w:t>
-      </w:r>
-      <w:r>
-        <w:t xml:space="preserve">, and thus </w:t>
-      </w:r>
-      <w:r>
-        <w:t>I</w:t>
-      </w:r>
-      <w:r>
-        <w:t xml:space="preserve"> do not assess species responses to climate change </w:t>
-      </w:r>
-      <w:r>
-        <w:t>(</w:t>
-      </w:r>
-      <w:r>
-        <w:t>which would require to integrate exposure</w:t>
-      </w:r>
-      <w:r>
-        <w:t xml:space="preserve"> to climate change)</w:t>
-      </w:r>
-      <w:r>
-        <w:t>.</w:t>
-      </w:r>
     </w:p>
     <w:p>
       <w:pPr>
@@ -4519,6 +5493,42 @@
         <w:rPr>
           <w:lang w:eastAsia="en-GB"/>
         </w:rPr>
+        <w:t xml:space="preserve">The overarching aims of my thesis are to investigate whether species traits </w:t>
+      </w:r>
+      <w:r>
+        <w:rPr>
+          <w:lang w:eastAsia="en-GB"/>
+        </w:rPr>
+        <w:t>are associated with</w:t>
+      </w:r>
+      <w:r>
+        <w:rPr>
+          <w:lang w:eastAsia="en-GB"/>
+        </w:rPr>
+        <w:t xml:space="preserve"> species land-use responses and species climate-change sensitivity</w:t>
+      </w:r>
+      <w:r>
+        <w:rPr>
+          <w:lang w:eastAsia="en-GB"/>
+        </w:rPr>
+        <w:t xml:space="preserve"> in terrestrial vertebrates</w:t>
+      </w:r>
+      <w:r>
+        <w:rPr>
+          <w:lang w:eastAsia="en-GB"/>
+        </w:rPr>
+        <w:t>,</w:t>
+      </w:r>
+      <w:r>
+        <w:rPr>
+          <w:lang w:eastAsia="en-GB"/>
+        </w:rPr>
+        <w:t xml:space="preserve"> and highlight some consequences for ecosystem functioning. </w:t>
+      </w:r>
+      <w:r>
+        <w:rPr>
+          <w:lang w:eastAsia="en-GB"/>
+        </w:rPr>
         <w:t xml:space="preserve">One of the obstacles that have hindered the application of trait-based approaches at large scales in animal taxa is the lack of a centralised repository for readily available trait data, as emphasized by the recent calls to compile and release trait data for animals </w:t>
       </w:r>
       <w:r>
@@ -4531,20 +5541,35 @@
         <w:rPr>
           <w:lang w:eastAsia="en-GB"/>
         </w:rPr>
-        <w:instrText>ADDIN CSL_CITATION {"citationItems":[{"id":"ITEM-1","itemData":{"DOI":"10.1111/1365-2435.14051","ISSN":"0269-8463","author":[{"dropping-particle":"","family":"Junker","given":"Robert R.","non-dropping-particle":"","parse-names":false,"suffix":""},{"dropping-particle":"","family":"Albrecht","given":"Jörg","non-dropping-particle":"","parse-names":false,"suffix":""},{"dropping-particle":"","family":"Becker","given":"Marcel","non-dropping-particle":"","parse-names":false,"suffix":""},{"dropping-particle":"","family":"Keuth","given":"Raya","non-dropping-particle":"","parse-names":false,"suffix":""},{"dropping-particle":"","family":"Farwig","given":"Nina","non-dropping-particle":"","parse-names":false,"suffix":""},{"dropping-particle":"","family":"Schleuning","given":"Matthias","non-dropping-particle":"","parse-names":false,"suffix":""}],"container-title":"Functional Ecology","id":"ITEM-1","issue":"March","issued":{"date-parts":[["2022"]]},"page":"1-16","title":"Towards an animal economics spectrum for ecosystem research","type":"article-journal"},"uris":["http://www.mendeley.com/documents/?uuid=eb2d2b61-88fc-4aaf-8383-87e2ce8c53c3"]}],"mendeley":{"formattedCitation":"(Junker &lt;i&gt;et al.&lt;/i&gt; 2022)","plainTextFormattedCitation":"(Junker et al. 2022)","previouslyFormattedCitation":"(Junker &lt;i&gt;et al.&lt;/i&gt; 2022)"},"properties":{"noteIndex":0},"schema":"https://github.com/citation-style-language/schema/raw/master/csl-citation.json"}</w:instrText>
-      </w:r>
-      <w:r>
-        <w:rPr>
-          <w:lang w:eastAsia="en-GB"/>
-        </w:rPr>
-        <w:fldChar w:fldCharType="separate"/>
-      </w:r>
-      <w:r>
-        <w:rPr>
-          <w:noProof/>
-          <w:lang w:eastAsia="en-GB"/>
-        </w:rPr>
-        <w:t xml:space="preserve">(Junker </w:t>
+        <w:instrText>ADDIN CSL_CITATION {"citationItems":[{"id":"ITEM-1","itemData":{"DOI":"10.1111/1365-2435.14051","ISSN":"0269-8463","author":[{"dropping-particle":"","family":"Junker","given":"Robert R.","non-dropping-particle":"","parse-names":false,"suffix":""},{"dropping-particle":"","family":"Albrecht","given":"Jörg","non-dropping-particle":"","parse-names":false,"suffix":""},{"dropping-particle":"","family":"Becker","given":"Marcel","non-dropping-particle":"","parse-names":false,"suffix":""},{"dropping-particle":"","family":"Keuth","given":"Raya","non-dropping-particle":"","parse-names":false,"suffix":""},{"dropping-particle":"","family":"Farwig","given":"Nina","non-dropping-particle":"","parse-names":false,"suffix":""},{"dropping-particle":"","family":"Schleuning","given":"Matthias","non-dropping-particle":"","parse-names":false,"suffix":""}],"container-title":"Functional Ecology","id":"ITEM-1","issue":"March","issued":{"date-parts":[["2022"]]},"page":"1-16","title":"Towards an animal economics spectrum for ecosystem research","type":"article-journal"},"uris":["http://www.mendeley.com/documents/?uuid=eb2d2b61-88fc-4aaf-8383-87e2ce8c53c3"]},{"id":"ITEM-2","itemData":{"DOI":"10.1038/s41559-018-0667-3","ISSN":"2397334X","PMID":"30224814","abstract":"Essential Biodiversity Variables (EBVs) allow observation and reporting of global biodiversity change, but a detailed framework for the empirical derivation of specific EBVs has yet to be developed. Here, we re-examine and refine the previous candidate set of species traits EBVs and show how traits related to phenology, morphology, reproduction, physiology and movement can contribute to EBV operationalization. The selected EBVs express intra-specific trait variation and allow monitoring of how organisms respond to global change. We evaluate the societal relevance of species traits EBVs for policy targets and demonstrate how open, interoperable and machine-readable trait data enable the building of EBV data products. We outline collection methods, meta(data) standardization, reproducible workflows, semantic tools and licence requirements for producing species traits EBVs. An operationalization is critical for assessing progress towards biodiversity conservation and sustainable development goals and has wide implications for data-intensive science in ecology, biogeography, conservation and Earth observation.","author":[{"dropping-particle":"","family":"Kissling","given":"W. Daniel","non-dropping-particle":"","parse-names":false,"suffix":""},{"dropping-particle":"","family":"Walls","given":"Ramona","non-dropping-particle":"","parse-names":false,"suffix":""},{"dropping-particle":"","family":"Bowser","given":"Anne","non-dropping-particle":"","parse-names":false,"suffix":""},{"dropping-particle":"","family":"Jones","given":"Matthew O.","non-dropping-particle":"","parse-names":false,"suffix":""},{"dropping-particle":"","family":"Kattge","given":"Jens","non-dropping-particle":"","parse-names":false,"suffix":""},{"dropping-particle":"","family":"Agosti","given":"Donat","non-dropping-particle":"","parse-names":false,"suffix":""},{"dropping-particle":"","family":"Amengual","given":"Josep","non-dropping-particle":"","parse-names":false,"suffix":""},{"dropping-particle":"","family":"Basset","given":"Alberto","non-dropping-particle":"","parse-names":false,"suffix":""},{"dropping-particle":"","family":"Bodegom","given":"Peter M.","non-dropping-particle":"van","parse-names":false,"suffix":""},{"dropping-particle":"","family":"Cornelissen","given":"Johannes H.C.","non-dropping-particle":"","parse-names":false,"suffix":""},{"dropping-particle":"","family":"Denny","given":"Ellen G.","non-dropping-particle":"","parse-names":false,"suffix":""},{"dropping-particle":"","family":"Deudero","given":"Salud","non-dropping-particle":"","parse-names":false,"suffix":""},{"dropping-particle":"","family":"Egloff","given":"Willi","non-dropping-particle":"","parse-names":false,"suffix":""},{"dropping-particle":"","family":"Elmendorf","given":"Sarah C.","non-dropping-particle":"","parse-names":false,"suffix":""},{"dropping-particle":"","family":"Alonso García","given":"Enrique","non-dropping-particle":"","parse-names":false,"suffix":""},{"dropping-particle":"","family":"Jones","given":"Katherine D.","non-dropping-particle":"","parse-names":false,"suffix":""},{"dropping-particle":"","family":"Jones","given":"Owen R.","non-dropping-particle":"","parse-names":false,"suffix":""},{"dropping-particle":"","family":"Lavorel","given":"Sandra","non-dropping-particle":"","parse-names":false,"suffix":""},{"dropping-particle":"","family":"Lear","given":"Dan","non-dropping-particle":"","parse-names":false,"suffix":""},{"dropping-particle":"","family":"Navarro","given":"Laetitia M.","non-dropping-particle":"","parse-names":false,"suffix":""},{"dropping-particle":"","family":"Pawar","given":"Samraat","non-dropping-particle":"","parse-names":false,"suffix":""},{"dropping-particle":"","family":"Pirzl","given":"Rebecca","non-dropping-particle":"","parse-names":false,"suffix":""},{"dropping-particle":"","family":"Rüger","given":"Nadja","non-dropping-particle":"","parse-names":false,"suffix":""},{"dropping-particle":"","family":"Sal","given":"Sofia","non-dropping-particle":"","parse-names":false,"suffix":""},{"dropping-particle":"","family":"Salguero-Gómez","given":"Roberto","non-dropping-particle":"","parse-names":false,"suffix":""},{"dropping-particle":"","family":"Schigel","given":"Dmitry","non-dropping-particle":"","parse-names":false,"suffix":""},{"dropping-particle":"","family":"Schulz","given":"Katja Sabine","non-dropping-particle":"","parse-names":false,"suffix":""},{"dropping-particle":"","family":"Skidmore","given":"Andrew","non-dropping-particle":"","parse-names":false,"suffix":""},{"dropping-particle":"","family":"Guralnick","given":"Robert P.","non-dropping-particle":"","parse-names":false,"suffix":""}],"container-title":"Nature Ecology and Evolution","id":"ITEM-2","issued":{"date-parts":[["2018"]]},"title":"Towards global data products of Essential Biodiversity Variables on species traits","type":"article"},"uris":["http://www.mendeley.com/documents/?uuid=20ed4095-4ffe-4efe-9287-9bb5cbe1ee4b"]}],"mendeley":{"formattedCitation":"(Kissling &lt;i&gt;et al.&lt;/i&gt; 2018; Junker &lt;i&gt;et al.&lt;/i&gt; 2022)","plainTextFormattedCitation":"(Kissling et al. 2018; Junker et al. 2022)","previouslyFormattedCitation":"(Kissling &lt;i&gt;et al.&lt;/i&gt; 2018; Junker &lt;i&gt;et al.&lt;/i&gt; 2022)"},"properties":{"noteIndex":0},"schema":"https://github.com/citation-style-language/schema/raw/master/csl-citation.json"}</w:instrText>
+      </w:r>
+      <w:r>
+        <w:rPr>
+          <w:lang w:eastAsia="en-GB"/>
+        </w:rPr>
+        <w:fldChar w:fldCharType="separate"/>
+      </w:r>
+      <w:r>
+        <w:rPr>
+          <w:noProof/>
+          <w:lang w:eastAsia="en-GB"/>
+        </w:rPr>
+        <w:t xml:space="preserve">(Kissling </w:t>
+      </w:r>
+      <w:r>
+        <w:rPr>
+          <w:i/>
+          <w:noProof/>
+          <w:lang w:eastAsia="en-GB"/>
+        </w:rPr>
+        <w:t>et al.</w:t>
+      </w:r>
+      <w:r>
+        <w:rPr>
+          <w:noProof/>
+          <w:lang w:eastAsia="en-GB"/>
+        </w:rPr>
+        <w:t xml:space="preserve"> 2018; Junker </w:t>
       </w:r>
       <w:r>
         <w:rPr>
@@ -4571,14 +5596,7 @@
         <w:rPr>
           <w:lang w:eastAsia="en-GB"/>
         </w:rPr>
-        <w:t xml:space="preserve">. Thus, collecting trait data and investigating the current availability of the data for terrestrial vertebrates was an important and necessary prerequisite to any analysis. In Chapter 2, I present a trait data collection for terrestrial vertebrates. Because using similar traits in the different vertebrate classes is necessary to be able to make comparisons among vertebrate classes, I target seven traits that are commonly used in any taxonomic group: body mass/size, a proxy for lifespan, litter/clutch size, trophic level, diel activity, </w:t>
-      </w:r>
-      <w:r>
-        <w:rPr>
-          <w:lang w:eastAsia="en-GB"/>
-        </w:rPr>
-        <w:lastRenderedPageBreak/>
-        <w:t>habitat breadth, and a broad degree of habitat specialisation.</w:t>
+        <w:t>. Thus, collecting trait data and investigating the current availability of the data for terrestrial vertebrates was an important and necessary prerequisite to any analysis. In Chapter 2, I present a trait data collection for terrestrial vertebrates. Because using similar traits in the different vertebrate classes is necessary to be able to make comparisons among vertebrate classes, I target seven traits that are commonly used in any taxonomic group: body mass/size, a proxy for lifespan, litter/clutch size, trophic level, diel activity, habitat breadth, and a broad degree of habitat specialisation.</w:t>
       </w:r>
       <w:r>
         <w:rPr>
@@ -4654,9 +5672,23 @@
         <w:rPr>
           <w:lang w:eastAsia="en-GB"/>
         </w:rPr>
-        <w:t xml:space="preserve">, I hypothesize that amphibians and reptiles are undersampled compared to mammals and birds. Further, I hypothesize that trait data are less abundant for the narrower-ranging species and in species-richer regions. </w:t>
-      </w:r>
-      <w:commentRangeStart w:id="0"/>
+        <w:t xml:space="preserve">, I hypothesize that amphibians and reptiles are </w:t>
+      </w:r>
+      <w:proofErr w:type="spellStart"/>
+      <w:r>
+        <w:rPr>
+          <w:lang w:eastAsia="en-GB"/>
+        </w:rPr>
+        <w:t>undersampled</w:t>
+      </w:r>
+      <w:proofErr w:type="spellEnd"/>
+      <w:r>
+        <w:rPr>
+          <w:lang w:eastAsia="en-GB"/>
+        </w:rPr>
+        <w:t xml:space="preserve"> compared to mammals and birds. Further, I hypothesize that trait data are less abundant for the narrower-ranging species and in species-richer regions. </w:t>
+      </w:r>
+      <w:commentRangeStart w:id="1"/>
       <w:r>
         <w:rPr>
           <w:lang w:eastAsia="en-GB"/>
@@ -4691,12 +5723,12 @@
         </w:rPr>
         <w:t>. 2020).</w:t>
       </w:r>
-      <w:commentRangeEnd w:id="0"/>
+      <w:commentRangeEnd w:id="1"/>
       <w:r>
         <w:rPr>
           <w:rStyle w:val="CommentReference"/>
         </w:rPr>
-        <w:commentReference w:id="0"/>
+        <w:commentReference w:id="1"/>
       </w:r>
     </w:p>
     <w:p>
@@ -4705,28 +5737,153 @@
         <w:jc w:val="both"/>
       </w:pPr>
       <w:r>
-        <w:t xml:space="preserve">At the assemblage level, multidimensional trait composition can be summarised with functional diversity indices (). </w:t>
-      </w:r>
-      <w:r>
-        <w:t xml:space="preserve">Past research has shown that human threats reshape </w:t>
-      </w:r>
-      <w:r>
-        <w:t xml:space="preserve">the functional composition </w:t>
-      </w:r>
-      <w:r>
-        <w:t xml:space="preserve">Functional diversity indices are useful to understand </w:t>
-      </w:r>
-      <w:r>
-        <w:t xml:space="preserve">effects of </w:t>
-      </w:r>
-      <w:r>
-        <w:t xml:space="preserve"> as they allow to capture into single indices. </w:t>
-      </w:r>
-      <w:r>
-        <w:rPr>
-          <w:lang w:eastAsia="en-GB"/>
-        </w:rPr>
-        <w:t>To the best of my knowledge, a</w:t>
+        <w:t xml:space="preserve">At the assemblage level, </w:t>
+      </w:r>
+      <w:r>
+        <w:t>multivariate</w:t>
+      </w:r>
+      <w:r>
+        <w:t xml:space="preserve"> trait composition can be summarised with functional diversity indices</w:t>
+      </w:r>
+      <w:r>
+        <w:t xml:space="preserve"> </w:t>
+      </w:r>
+      <w:r>
+        <w:fldChar w:fldCharType="begin" w:fldLock="1"/>
+      </w:r>
+      <w:r>
+        <w:instrText>ADDIN CSL_CITATION {"citationItems":[{"id":"ITEM-1","itemData":{"DOI":"10.1016/j.actao.2018.02.007","ISSN":"1146609X","abstract":"Functional richness, currently defined as the amount of niche space occupied by the species within a community, is one of the three major components of functional diversity. Different indices have been developed in order to quantify this component. However, the range of indices available for assessing functional richness, often mathematically complex and based on different rationales, can cause confusion for field ecologists and lead to misinterpretation of the results obtained. In this context, we have provided the first study exclusively focused on the comparison of the definitions, advantages and drawbacks of a large set of functional richness indices. The first part of this work is focused on four indices (FDP&amp;G, FRic, TOP and N-hypervolumes indices) that are currently the most commonly used for assessing functional richness. We have completed our study by including recently developed indices that enable us to take into account the intraspecific trait variability (i.e. FRim index and TDP framework), because there is currently a growing scientific consensus regarding the necessity of including this aspect in the assessment of the functional diversity of communities. We demonstrate that although authors have argued that their index describes the functional richness, each of them describes only part of it, and this part may strongly differ from one index to another. Rather than advocating the general use of a single index and/or systematically avoiding others, our study highlights the need for selecting indices in close relation with the context, the available data and the aims of each study. Such a strategy is an essential preliminary step for preventing misunderstanding and artefactual controversies. Along these lines, we propose some guidelines to help users in selecting the most appropriate indices according both to the facet of functional richness on which they wish to focus and to the characteristics of the available data.","author":[{"dropping-particle":"","family":"Legras","given":"G.","non-dropping-particle":"","parse-names":false,"suffix":""},{"dropping-particle":"","family":"Loiseau","given":"N.","non-dropping-particle":"","parse-names":false,"suffix":""},{"dropping-particle":"","family":"Gaertner","given":"J. C.","non-dropping-particle":"","parse-names":false,"suffix":""}],"container-title":"Acta Oecologica","id":"ITEM-1","issued":{"date-parts":[["2018"]]},"title":"Functional richness: Overview of indices and underlying concepts","type":"article-journal"},"uris":["http://www.mendeley.com/documents/?uuid=34a9a59b-f173-4356-b953-893132fafcf6"]},{"id":"ITEM-2","itemData":{"ISSN":"0012-9658","PMID":"18724739","abstract":"Functional diversity is increasingly identified as an important driver of ecosystem functioning. Various indices have been proposed to measure the functional diversity of a community, but there is still no consensus on which are most suitable. Indeed, none of the existing indices meets all the criteria required for general use. The main criteria are that they must be designed to deal with several traits, take into account abundances, and measure all the facets of functional diversity. Here we propose three indices to quantify each facet of functional diversity for a community with species distributed in a multidimensional functional space: functional richness (volume of the functional space occupied by the community), functional evenness (regularity of the distribution of abundance in this volume), and functional divergence (divergence in the distribution of abundance in this volume). Functional richness is estimated using the existing convex hull volume index. The new functional evenness index is based on the minimum spanning tree which links all the species in the multidimensional functional space. Then this new index quantifies the regularity with which species abundances are distributed along the spanning tree. Functional divergence is measured using a novel index which quantifies how species diverge in their distances (weighted by their abundance) from the center of gravity in the functional space. We show that none of the indices meets all the criteria required for a functional diversity index, but instead we show that the set of three complementary indices meets these criteria. Through simulations of artificial data sets, we demonstrate that functional divergence and functional evenness are independent of species richness and that the three functional diversity indices are independent of each other. Overall, our study suggests that decomposition of functional diversity into its three primary components provides a meaningful framework for its quantification and for the classification of existing functional diversity indices. This decomposition has the potential to shed light on the role of biodiversity on ecosystem functioning and on the influence of biotic and abiotic filters on the structure of species communities. Finally, we propose a general framework for applying these three functional diversity indices.","author":[{"dropping-particle":"","family":"Villéger","given":"Sébastien","non-dropping-particle":"","parse-names":false,"suffix":""},{"dropping-particle":"","family":"Mason","given":"Norman W H","non-dropping-particle":"","parse-names":false,"suffix":""},{"dropping-particle":"","family":"Mouillot","given":"David","non-dropping-particle":"","parse-names":false,"suffix":""}],"container-title":"Ecology","id":"ITEM-2","issued":{"date-parts":[["2008"]]},"title":"New multidimensional functional diversity indices for a multifaceted framework in functional ecology.","type":"article-journal"},"uris":["http://www.mendeley.com/documents/?uuid=37915e22-f5a7-4614-9846-c94d64348c2e"]},{"id":"ITEM-3","itemData":{"DOI":"10.1890/08-2225.1","ISBN":"0012-9615","ISSN":"00129615","abstract":"Functional diversity is the diversity of species traits in ecosystems. This concept is increasingly used in ecological research, yet its formal definition and measurements are currently under discussion. As the overall behavior and consistency of functional diversity indices have not been described so far, the novice user risks choosing an inaccurate index or a set of redundant indices to represent functional diversity. In our study we closely examine functional diversity indices to clarify their accuracy, consistency, and independence. Following current theory, we categorize them into functional richness, evenness, or divergence indices. We considered existing indices as well as new indices developed in this study. The new indices aimed at remedying the weaknesses of currently used indices (e.g., by taking into account intraspecific variability). Using virtual data sets, we test (1) whether indices respond to community changes as expected from their category and (2) whether the indices within each category are consistent and independent of indices from other categories. We also test the accuracy of methods proposed for the use of categorical traits. Most classical functional richness indices either failed to describe functional richness or were correlated with functional divergence indices. We therefore recommend using the new functional richness indices that consider intraspecific variability and thus empty space in the functional niche space. In contrast, most functional evenness and divergence indices performed well with respect to all proposed tests. For categorical variables, we do not recommend blending discrete and real-valued traits (except for indices based on distance measures) since functional evenness and divergence have no transposable meaning for discrete traits. Nonetheless, species diversity indices can be applied to categorical traits (using trait levels instead of species) in order to describe functional richness and equitability.","author":[{"dropping-particle":"","family":"Schleuter","given":"D.","non-dropping-particle":"","parse-names":false,"suffix":""},{"dropping-particle":"","family":"Daufresne","given":"M.","non-dropping-particle":"","parse-names":false,"suffix":""},{"dropping-particle":"","family":"Massol","given":"F.","non-dropping-particle":"","parse-names":false,"suffix":""},{"dropping-particle":"","family":"Argillier","given":"C.","non-dropping-particle":"","parse-names":false,"suffix":""}],"container-title":"Ecological Monographs","id":"ITEM-3","issued":{"date-parts":[["2010"]]},"title":"A user's guide to functional diversity indices","type":"article-journal"},"uris":["http://www.mendeley.com/documents/?uuid=5b5ed3b7-c8e9-4e7c-8fc5-0fa81d0588b2"]}],"mendeley":{"formattedCitation":"(Villéger &lt;i&gt;et al.&lt;/i&gt; 2008; Schleuter &lt;i&gt;et al.&lt;/i&gt; 2010; Legras &lt;i&gt;et al.&lt;/i&gt; 2018)","plainTextFormattedCitation":"(Villéger et al. 2008; Schleuter et al. 2010; Legras et al. 2018)","previouslyFormattedCitation":"(Villéger &lt;i&gt;et al.&lt;/i&gt; 2008; Schleuter &lt;i&gt;et al.&lt;/i&gt; 2010; Legras &lt;i&gt;et al.&lt;/i&gt; 2018)"},"properties":{"noteIndex":0},"schema":"https://github.com/citation-style-language/schema/raw/master/csl-citation.json"}</w:instrText>
+      </w:r>
+      <w:r>
+        <w:fldChar w:fldCharType="separate"/>
+      </w:r>
+      <w:r>
+        <w:rPr>
+          <w:noProof/>
+        </w:rPr>
+        <w:t xml:space="preserve">(Villéger </w:t>
+      </w:r>
+      <w:r>
+        <w:rPr>
+          <w:i/>
+          <w:noProof/>
+        </w:rPr>
+        <w:t>et al.</w:t>
+      </w:r>
+      <w:r>
+        <w:rPr>
+          <w:noProof/>
+        </w:rPr>
+        <w:t xml:space="preserve"> 2008; Schleuter </w:t>
+      </w:r>
+      <w:r>
+        <w:rPr>
+          <w:i/>
+          <w:noProof/>
+        </w:rPr>
+        <w:t>et al.</w:t>
+      </w:r>
+      <w:r>
+        <w:rPr>
+          <w:noProof/>
+        </w:rPr>
+        <w:t xml:space="preserve"> 2010; Legras </w:t>
+      </w:r>
+      <w:r>
+        <w:rPr>
+          <w:i/>
+          <w:noProof/>
+        </w:rPr>
+        <w:t>et al.</w:t>
+      </w:r>
+      <w:r>
+        <w:rPr>
+          <w:noProof/>
+        </w:rPr>
+        <w:t xml:space="preserve"> 2018)</w:t>
+      </w:r>
+      <w:r>
+        <w:fldChar w:fldCharType="end"/>
+      </w:r>
+      <w:r>
+        <w:t xml:space="preserve">. </w:t>
+      </w:r>
+      <w:r>
+        <w:t xml:space="preserve">Past research has shown that </w:t>
+      </w:r>
+      <w:r>
+        <w:t xml:space="preserve">land-use disturbances affect </w:t>
+      </w:r>
+      <w:r>
+        <w:t>the functional composition</w:t>
+      </w:r>
+      <w:r>
+        <w:t xml:space="preserve"> of vertebrate assemblages </w:t>
+      </w:r>
+      <w:r>
+        <w:fldChar w:fldCharType="begin" w:fldLock="1"/>
+      </w:r>
+      <w:r>
+        <w:instrText>ADDIN CSL_CITATION {"citationItems":[{"id":"ITEM-1","itemData":{"DOI":"10.1111/j.1461-0248.2008.01255.x","ISBN":"1461-023X","ISSN":"1461023X","PMID":"19087109","abstract":"Land use intensification can greatly reduce species richness and ecosystem functioning. However, species richness determines ecosystem functioning through the diversity and values of traits of species present. Here, we analyze changes in species richness and functional diversity (FD) at varying agricultural land use intensity levels. We test hypotheses of FD responses to land use intensification in plant, bird, and mammal communities using trait data compiled for 1600+ species. To isolate changes in FD from changes in species richness we compare the FD of communities to the null expectations of FD values. In over one-quarter of the bird and mammal communities impacted by agriculture, declines in FD were steeper than predicted by species number. In plant communities, changes in FD were indistinguishable from changes in species richness. Land use intensification can reduce the functional diversity of animal communities beyond changes in species richness alone, potentially imperiling provisioning of ecosystem services.","author":[{"dropping-particle":"","family":"Flynn","given":"Dan F.B.","non-dropping-particle":"","parse-names":false,"suffix":""},{"dropping-particle":"","family":"Gogol-Prokurat","given":"Melanie","non-dropping-particle":"","parse-names":false,"suffix":""},{"dropping-particle":"","family":"Nogeire","given":"Theresa","non-dropping-particle":"","parse-names":false,"suffix":""},{"dropping-particle":"","family":"Molinari","given":"Nicole","non-dropping-particle":"","parse-names":false,"suffix":""},{"dropping-particle":"","family":"Richers","given":"Bárbara Trautman","non-dropping-particle":"","parse-names":false,"suffix":""},{"dropping-particle":"","family":"Lin","given":"Brenda B.","non-dropping-particle":"","parse-names":false,"suffix":""},{"dropping-particle":"","family":"Simpson","given":"Nicholas","non-dropping-particle":"","parse-names":false,"suffix":""},{"dropping-particle":"","family":"Mayfield","given":"Margaret M.","non-dropping-particle":"","parse-names":false,"suffix":""},{"dropping-particle":"","family":"DeClerck","given":"Fabrice","non-dropping-particle":"","parse-names":false,"suffix":""}],"container-title":"Ecology Letters","id":"ITEM-1","issue":"1","issued":{"date-parts":[["2009"]]},"page":"22-33","title":"Loss of functional diversity under land use intensification across multiple taxa","type":"article-journal","volume":"12"},"uris":["http://www.mendeley.com/documents/?uuid=df08dca6-bc60-4917-8027-0c18f9796faa"]},{"id":"ITEM-2","itemData":{"DOI":"10.1002/ece3.3813","ISSN":"20457758","abstract":"1,3 This , which, distribution, provided . © . Ecology and Evolution . 1 Department , Stony Brook , Stony, NY, USA 2 Escuela , Ecología Gestión, Universidad, Cuenca, Ecuador 3 Swiss , Birmensdorf, Switzerland Correspondence Boris . Tinoco, Escuela, Ecología y , Universidad, Cuenca, Ecuador. Funding information Secretaría , Ciencia, Tecnología ; National and , Grant / Award Number : NNX11AO28G ; Parque Cajas ; Decanato Universidad Abstract Land use change modifies the environment at multiple spatial scales , and is a main driver . However , most the, while, an, is - glected . We explored how local and landscape scale characteristics influence func - tional Ecuador . Data, from-most.Wesample(i.e.,vegeta-tion,flowering,nectar)and(i.e.,landscapeheterogeneity,nativevegetationcover)influencedtaxonomicandfunc-tional.Then,we–trait(RLQ)to-plorehowdifferenthummingbirdfunctionaltraitsinfluencedspeciesresponsestothesefactors.Taxonomicandfunctionaldiversityofhummingbirdswerepositivelyassociatedrelated.Wefunctional.Environment-trait-tionsland.In,landscapecan;however,areduction.Givenfunctional,the-etationcovercouldplayakeyroleinthemaintenanceofhummingbirdpollinationservices.Moreover,there,suchbody,that.","author":[{"dropping-particle":"","family":"Tinoco","given":"Boris A.","non-dropping-particle":"","parse-names":false,"suffix":""},{"dropping-particle":"","family":"Santillán","given":"Vinicio E.","non-dropping-particle":"","parse-names":false,"suffix":""},{"dropping-particle":"","family":"Graham","given":"Catherine H.","non-dropping-particle":"","parse-names":false,"suffix":""}],"container-title":"Ecology and Evolution","id":"ITEM-2","issued":{"date-parts":[["2018"]]},"title":"Land use change has stronger effects on functional diversity than taxonomic diversity in tropical Andean hummingbirds","type":"article-journal"},"uris":["http://www.mendeley.com/documents/?uuid=a4294f93-9fda-4c81-b695-a4e395b8abc3"]}],"mendeley":{"formattedCitation":"(Flynn &lt;i&gt;et al.&lt;/i&gt; 2009; Tinoco &lt;i&gt;et al.&lt;/i&gt; 2018)","plainTextFormattedCitation":"(Flynn et al. 2009; Tinoco et al. 2018)","previouslyFormattedCitation":"(Flynn &lt;i&gt;et al.&lt;/i&gt; 2009; Tinoco &lt;i&gt;et al.&lt;/i&gt; 2018)"},"properties":{"noteIndex":0},"schema":"https://github.com/citation-style-language/schema/raw/master/csl-citation.json"}</w:instrText>
+      </w:r>
+      <w:r>
+        <w:fldChar w:fldCharType="separate"/>
+      </w:r>
+      <w:r>
+        <w:rPr>
+          <w:noProof/>
+        </w:rPr>
+        <w:t xml:space="preserve">(Flynn </w:t>
+      </w:r>
+      <w:r>
+        <w:rPr>
+          <w:i/>
+          <w:noProof/>
+        </w:rPr>
+        <w:t>et al.</w:t>
+      </w:r>
+      <w:r>
+        <w:rPr>
+          <w:noProof/>
+        </w:rPr>
+        <w:t xml:space="preserve"> 2009; Tinoco </w:t>
+      </w:r>
+      <w:r>
+        <w:rPr>
+          <w:i/>
+          <w:noProof/>
+        </w:rPr>
+        <w:t>et al.</w:t>
+      </w:r>
+      <w:r>
+        <w:rPr>
+          <w:noProof/>
+        </w:rPr>
+        <w:t xml:space="preserve"> 2018)</w:t>
+      </w:r>
+      <w:r>
+        <w:fldChar w:fldCharType="end"/>
+      </w:r>
+      <w:r>
+        <w:t>.</w:t>
+      </w:r>
+      <w:r>
+        <w:t xml:space="preserve"> However,</w:t>
+      </w:r>
+      <w:r>
+        <w:t xml:space="preserve"> </w:t>
+      </w:r>
+      <w:r>
+        <w:rPr>
+          <w:lang w:eastAsia="en-GB"/>
+        </w:rPr>
+        <w:t>t</w:t>
+      </w:r>
+      <w:r>
+        <w:rPr>
+          <w:lang w:eastAsia="en-GB"/>
+        </w:rPr>
+        <w:t>o the best of my knowledge, a</w:t>
       </w:r>
       <w:r>
         <w:rPr>
@@ -4902,7 +6059,7 @@
         </w:rPr>
         <w:t xml:space="preserve">, I investigate the effects of land use on the functional diversity of local terrestrial vertebrate assemblages, across and within vertebrate classes. I hypothesize that the functional diversity of vertebrate assemblages in disturbed land uses is lower than in undisturbed land uses. I further predict that decreases in functional diversity in disturbed land uses are driven by high levels of functional loss and that observed declines in functional diversity exceed those expected from random species loss. </w:t>
       </w:r>
-      <w:commentRangeStart w:id="1"/>
+      <w:commentRangeStart w:id="2"/>
       <w:r>
         <w:rPr>
           <w:lang w:eastAsia="en-GB"/>
@@ -4937,12 +6094,12 @@
         </w:rPr>
         <w:t xml:space="preserve">. 2022). </w:t>
       </w:r>
-      <w:commentRangeEnd w:id="1"/>
+      <w:commentRangeEnd w:id="2"/>
       <w:r>
         <w:rPr>
           <w:rStyle w:val="CommentReference"/>
         </w:rPr>
-        <w:commentReference w:id="1"/>
+        <w:commentReference w:id="2"/>
       </w:r>
     </w:p>
     <w:p>
@@ -4969,7 +6126,19 @@
         <w:rPr>
           <w:lang w:eastAsia="en-GB"/>
         </w:rPr>
-        <w:t>assemblages but</w:t>
+        <w:t>assemblages</w:t>
+      </w:r>
+      <w:r>
+        <w:rPr>
+          <w:lang w:eastAsia="en-GB"/>
+        </w:rPr>
+        <w:t>,</w:t>
+      </w:r>
+      <w:r>
+        <w:rPr>
+          <w:lang w:eastAsia="en-GB"/>
+        </w:rPr>
+        <w:t xml:space="preserve"> but</w:t>
       </w:r>
       <w:r>
         <w:rPr>
@@ -5065,19 +6234,13 @@
         <w:rPr>
           <w:lang w:eastAsia="en-GB"/>
         </w:rPr>
-        <w:t xml:space="preserve"> Thus,</w:t>
-      </w:r>
-      <w:r>
-        <w:rPr>
-          <w:lang w:eastAsia="en-GB"/>
-        </w:rPr>
-        <w:t xml:space="preserve"> </w:t>
-      </w:r>
-      <w:r>
-        <w:rPr>
-          <w:lang w:eastAsia="en-GB"/>
-        </w:rPr>
-        <w:t>i</w:t>
+        <w:t xml:space="preserve"> </w:t>
+      </w:r>
+      <w:r>
+        <w:rPr>
+          <w:lang w:eastAsia="en-GB"/>
+        </w:rPr>
+        <w:t>I</w:t>
       </w:r>
       <w:r>
         <w:rPr>
@@ -5236,14 +6399,7 @@
         <w:rPr>
           <w:lang w:eastAsia="en-GB"/>
         </w:rPr>
-        <w:t xml:space="preserve"> To this end, I collect resting metabolic rates for vertebrate species, which I use as a proxy for species-level energetic expenditure, and I combine these estimates with the PREDICTS database. Assuming that there is less energy available in disturbed land uses, I hypothesize that the assemblage-level energetic requirements of vertebrates are lower in disturbed land uses compared to undisturbed land uses, and that species with lower mass-independent energetic requirements are favoured over species with higher mass-independent </w:t>
-      </w:r>
-      <w:r>
-        <w:rPr>
-          <w:lang w:eastAsia="en-GB"/>
-        </w:rPr>
-        <w:lastRenderedPageBreak/>
-        <w:t xml:space="preserve">energetic requirements in disturbed land uses. </w:t>
+        <w:t xml:space="preserve"> To this end, I collect resting metabolic rates for vertebrate species, which I use as a proxy for species-level energetic expenditure, and I combine these estimates with the PREDICTS database. Assuming that there is less energy available in disturbed land uses, I hypothesize that the assemblage-level energetic requirements of vertebrates are lower in disturbed land uses compared to undisturbed land uses, and that species with lower mass-independent energetic requirements are favoured over species with higher mass-independent energetic requirements in disturbed land uses. </w:t>
       </w:r>
       <w:r>
         <w:rPr>
@@ -5278,7 +6434,19 @@
         <w:rPr>
           <w:lang w:eastAsia="en-GB"/>
         </w:rPr>
-        <w:t xml:space="preserve">Chapter 6, I summarise the findings of this thesis, </w:t>
+        <w:t xml:space="preserve">Chapter 6, I summarise the findings of </w:t>
+      </w:r>
+      <w:r>
+        <w:rPr>
+          <w:lang w:eastAsia="en-GB"/>
+        </w:rPr>
+        <w:t>my</w:t>
+      </w:r>
+      <w:r>
+        <w:rPr>
+          <w:lang w:eastAsia="en-GB"/>
+        </w:rPr>
+        <w:t xml:space="preserve"> thesis, </w:t>
       </w:r>
       <w:r>
         <w:rPr>
@@ -5350,7 +6518,7 @@
           <w:color w:val="000000"/>
           <w:shd w:val="clear" w:color="auto" w:fill="FFFFFF"/>
         </w:rPr>
-        <w:t xml:space="preserve"> the role and usefulness of vertebrate trait data for understanding species</w:t>
+        <w:t xml:space="preserve"> the role and usefulness of vertebrate trait data</w:t>
       </w:r>
       <w:r>
         <w:rPr>
@@ -5359,7 +6527,7 @@
           <w:color w:val="000000"/>
           <w:shd w:val="clear" w:color="auto" w:fill="FFFFFF"/>
         </w:rPr>
-        <w:t xml:space="preserve"> and community</w:t>
+        <w:t xml:space="preserve"> and ecological knowledge</w:t>
       </w:r>
       <w:r>
         <w:rPr>
@@ -5368,8 +6536,45 @@
           <w:color w:val="000000"/>
           <w:shd w:val="clear" w:color="auto" w:fill="FFFFFF"/>
         </w:rPr>
+        <w:t xml:space="preserve"> for understanding species</w:t>
+      </w:r>
+      <w:r>
+        <w:rPr>
+          <w:rStyle w:val="normaltextrun"/>
+          <w:rFonts w:eastAsiaTheme="minorEastAsia"/>
+          <w:color w:val="000000"/>
+          <w:shd w:val="clear" w:color="auto" w:fill="FFFFFF"/>
+        </w:rPr>
+        <w:t>-</w:t>
+      </w:r>
+      <w:r>
+        <w:rPr>
+          <w:rStyle w:val="normaltextrun"/>
+          <w:rFonts w:eastAsiaTheme="minorEastAsia"/>
+          <w:color w:val="000000"/>
+          <w:shd w:val="clear" w:color="auto" w:fill="FFFFFF"/>
+        </w:rPr>
+        <w:t xml:space="preserve"> and community</w:t>
+      </w:r>
+      <w:r>
+        <w:rPr>
+          <w:rStyle w:val="normaltextrun"/>
+          <w:rFonts w:eastAsiaTheme="minorEastAsia"/>
+          <w:color w:val="000000"/>
+          <w:shd w:val="clear" w:color="auto" w:fill="FFFFFF"/>
+        </w:rPr>
+        <w:t>-level</w:t>
+      </w:r>
+      <w:r>
+        <w:rPr>
+          <w:rStyle w:val="normaltextrun"/>
+          <w:rFonts w:eastAsiaTheme="minorEastAsia"/>
+          <w:color w:val="000000"/>
+          <w:shd w:val="clear" w:color="auto" w:fill="FFFFFF"/>
+        </w:rPr>
         <w:t xml:space="preserve"> responses to human pressures.</w:t>
       </w:r>
+      <w:bookmarkEnd w:id="0"/>
     </w:p>
     <w:sectPr>
       <w:headerReference w:type="default" r:id="rId17"/>
@@ -5383,8 +6588,8 @@
 </file>
 
 <file path=word/comments.xml><?xml version="1.0" encoding="utf-8"?>
-<w:comments xmlns:wpc="http://schemas.microsoft.com/office/word/2010/wordprocessingCanvas" xmlns:cx="http://schemas.microsoft.com/office/drawing/2014/chartex" xmlns:cx1="http://schemas.microsoft.com/office/drawing/2015/9/8/chartex" xmlns:cx2="http://schemas.microsoft.com/office/drawing/2015/10/21/chartex" xmlns:cx3="http://schemas.microsoft.com/office/drawing/2016/5/9/chartex" xmlns:cx4="http://schemas.microsoft.com/office/drawing/2016/5/10/chartex" xmlns:cx5="http://schemas.microsoft.com/office/drawing/2016/5/11/chartex" xmlns:cx6="http://schemas.microsoft.com/office/drawing/2016/5/12/chartex" xmlns:cx7="http://schemas.microsoft.com/office/drawing/2016/5/13/chartex" xmlns:cx8="http://schemas.microsoft.com/office/drawing/2016/5/14/chartex" xmlns:mc="http://schemas.openxmlformats.org/markup-compatibility/2006" xmlns:aink="http://schemas.microsoft.com/office/drawing/2016/ink" xmlns:am3d="http://schemas.microsoft.com/office/drawing/2017/model3d" xmlns:o="urn:schemas-microsoft-com:office:office" xmlns:r="http://schemas.openxmlformats.org/officeDocument/2006/relationships" xmlns:m="http://schemas.openxmlformats.org/officeDocument/2006/math" xmlns:v="urn:schemas-microsoft-com:vml" xmlns:wp14="http://schemas.microsoft.com/office/word/2010/wordprocessingDrawing" xmlns:wp="http://schemas.openxmlformats.org/drawingml/2006/wordprocessingDrawing" xmlns:w10="urn:schemas-microsoft-com:office:word" xmlns:w="http://schemas.openxmlformats.org/wordprocessingml/2006/main" xmlns:w14="http://schemas.microsoft.com/office/word/2010/wordml" xmlns:w15="http://schemas.microsoft.com/office/word/2012/wordml" xmlns:w16cex="http://schemas.microsoft.com/office/word/2018/wordml/cex" xmlns:w16cid="http://schemas.microsoft.com/office/word/2016/wordml/cid" xmlns:w16="http://schemas.microsoft.com/office/word/2018/wordml" xmlns:w16sdtdh="http://schemas.microsoft.com/office/word/2020/wordml/sdtdatahash" xmlns:w16se="http://schemas.microsoft.com/office/word/2015/wordml/symex" xmlns:wpg="http://schemas.microsoft.com/office/word/2010/wordprocessingGroup" xmlns:wpi="http://schemas.microsoft.com/office/word/2010/wordprocessingInk" xmlns:wne="http://schemas.microsoft.com/office/word/2006/wordml" xmlns:wps="http://schemas.microsoft.com/office/word/2010/wordprocessingShape" mc:Ignorable="w14 w15 w16se w16cid w16 w16cex w16sdtdh wp14">
-  <w:comment w:id="0" w:author="Etard, Adrienne" w:date="2022-05-04T16:35:00Z" w:initials="EA">
+<w:comments xmlns:wpc="http://schemas.microsoft.com/office/word/2010/wordprocessingCanvas" xmlns:cx="http://schemas.microsoft.com/office/drawing/2014/chartex" xmlns:cx1="http://schemas.microsoft.com/office/drawing/2015/9/8/chartex" xmlns:cx2="http://schemas.microsoft.com/office/drawing/2015/10/21/chartex" xmlns:cx3="http://schemas.microsoft.com/office/drawing/2016/5/9/chartex" xmlns:cx4="http://schemas.microsoft.com/office/drawing/2016/5/10/chartex" xmlns:cx5="http://schemas.microsoft.com/office/drawing/2016/5/11/chartex" xmlns:cx6="http://schemas.microsoft.com/office/drawing/2016/5/12/chartex" xmlns:cx7="http://schemas.microsoft.com/office/drawing/2016/5/13/chartex" xmlns:cx8="http://schemas.microsoft.com/office/drawing/2016/5/14/chartex" xmlns:mc="http://schemas.openxmlformats.org/markup-compatibility/2006" xmlns:aink="http://schemas.microsoft.com/office/drawing/2016/ink" xmlns:am3d="http://schemas.microsoft.com/office/drawing/2017/model3d" xmlns:o="urn:schemas-microsoft-com:office:office" xmlns:oel="http://schemas.microsoft.com/office/2019/extlst" xmlns:r="http://schemas.openxmlformats.org/officeDocument/2006/relationships" xmlns:m="http://schemas.openxmlformats.org/officeDocument/2006/math" xmlns:v="urn:schemas-microsoft-com:vml" xmlns:wp14="http://schemas.microsoft.com/office/word/2010/wordprocessingDrawing" xmlns:wp="http://schemas.openxmlformats.org/drawingml/2006/wordprocessingDrawing" xmlns:w10="urn:schemas-microsoft-com:office:word" xmlns:w="http://schemas.openxmlformats.org/wordprocessingml/2006/main" xmlns:w14="http://schemas.microsoft.com/office/word/2010/wordml" xmlns:w15="http://schemas.microsoft.com/office/word/2012/wordml" xmlns:w16cex="http://schemas.microsoft.com/office/word/2018/wordml/cex" xmlns:w16cid="http://schemas.microsoft.com/office/word/2016/wordml/cid" xmlns:w16="http://schemas.microsoft.com/office/word/2018/wordml" xmlns:w16sdtdh="http://schemas.microsoft.com/office/word/2020/wordml/sdtdatahash" xmlns:w16se="http://schemas.microsoft.com/office/word/2015/wordml/symex" xmlns:wpg="http://schemas.microsoft.com/office/word/2010/wordprocessingGroup" xmlns:wpi="http://schemas.microsoft.com/office/word/2010/wordprocessingInk" xmlns:wne="http://schemas.microsoft.com/office/word/2006/wordml" xmlns:wps="http://schemas.microsoft.com/office/word/2010/wordprocessingShape" mc:Ignorable="w14 w15 w16se w16cid w16 w16cex w16sdtdh wp14">
+  <w:comment w:id="1" w:author="Etard, Adrienne" w:date="2022-05-04T16:35:00Z" w:initials="EA">
     <w:p>
       <w:pPr>
         <w:pStyle w:val="CommentText"/>
@@ -5400,7 +6605,7 @@
       </w:r>
     </w:p>
   </w:comment>
-  <w:comment w:id="1" w:author="Etard, Adrienne" w:date="2022-05-04T16:36:00Z" w:initials="EA">
+  <w:comment w:id="2" w:author="Etard, Adrienne" w:date="2022-05-04T16:36:00Z" w:initials="EA">
     <w:p>
       <w:pPr>
         <w:pStyle w:val="CommentText"/>
@@ -5423,28 +6628,28 @@
 </file>
 
 <file path=word/commentsExtended.xml><?xml version="1.0" encoding="utf-8"?>
-<w15:commentsEx xmlns:wpc="http://schemas.microsoft.com/office/word/2010/wordprocessingCanvas" xmlns:cx="http://schemas.microsoft.com/office/drawing/2014/chartex" xmlns:cx1="http://schemas.microsoft.com/office/drawing/2015/9/8/chartex" xmlns:cx2="http://schemas.microsoft.com/office/drawing/2015/10/21/chartex" xmlns:cx3="http://schemas.microsoft.com/office/drawing/2016/5/9/chartex" xmlns:cx4="http://schemas.microsoft.com/office/drawing/2016/5/10/chartex" xmlns:cx5="http://schemas.microsoft.com/office/drawing/2016/5/11/chartex" xmlns:cx6="http://schemas.microsoft.com/office/drawing/2016/5/12/chartex" xmlns:cx7="http://schemas.microsoft.com/office/drawing/2016/5/13/chartex" xmlns:cx8="http://schemas.microsoft.com/office/drawing/2016/5/14/chartex" xmlns:mc="http://schemas.openxmlformats.org/markup-compatibility/2006" xmlns:aink="http://schemas.microsoft.com/office/drawing/2016/ink" xmlns:am3d="http://schemas.microsoft.com/office/drawing/2017/model3d" xmlns:o="urn:schemas-microsoft-com:office:office" xmlns:r="http://schemas.openxmlformats.org/officeDocument/2006/relationships" xmlns:m="http://schemas.openxmlformats.org/officeDocument/2006/math" xmlns:v="urn:schemas-microsoft-com:vml" xmlns:wp14="http://schemas.microsoft.com/office/word/2010/wordprocessingDrawing" xmlns:wp="http://schemas.openxmlformats.org/drawingml/2006/wordprocessingDrawing" xmlns:w10="urn:schemas-microsoft-com:office:word" xmlns:w="http://schemas.openxmlformats.org/wordprocessingml/2006/main" xmlns:w14="http://schemas.microsoft.com/office/word/2010/wordml" xmlns:w15="http://schemas.microsoft.com/office/word/2012/wordml" xmlns:w16cex="http://schemas.microsoft.com/office/word/2018/wordml/cex" xmlns:w16cid="http://schemas.microsoft.com/office/word/2016/wordml/cid" xmlns:w16="http://schemas.microsoft.com/office/word/2018/wordml" xmlns:w16sdtdh="http://schemas.microsoft.com/office/word/2020/wordml/sdtdatahash" xmlns:w16se="http://schemas.microsoft.com/office/word/2015/wordml/symex" xmlns:wpg="http://schemas.microsoft.com/office/word/2010/wordprocessingGroup" xmlns:wpi="http://schemas.microsoft.com/office/word/2010/wordprocessingInk" xmlns:wne="http://schemas.microsoft.com/office/word/2006/wordml" xmlns:wps="http://schemas.microsoft.com/office/word/2010/wordprocessingShape" mc:Ignorable="w14 w15 w16se w16cid w16 w16cex w16sdtdh wp14">
+<w15:commentsEx xmlns:wpc="http://schemas.microsoft.com/office/word/2010/wordprocessingCanvas" xmlns:cx="http://schemas.microsoft.com/office/drawing/2014/chartex" xmlns:cx1="http://schemas.microsoft.com/office/drawing/2015/9/8/chartex" xmlns:cx2="http://schemas.microsoft.com/office/drawing/2015/10/21/chartex" xmlns:cx3="http://schemas.microsoft.com/office/drawing/2016/5/9/chartex" xmlns:cx4="http://schemas.microsoft.com/office/drawing/2016/5/10/chartex" xmlns:cx5="http://schemas.microsoft.com/office/drawing/2016/5/11/chartex" xmlns:cx6="http://schemas.microsoft.com/office/drawing/2016/5/12/chartex" xmlns:cx7="http://schemas.microsoft.com/office/drawing/2016/5/13/chartex" xmlns:cx8="http://schemas.microsoft.com/office/drawing/2016/5/14/chartex" xmlns:mc="http://schemas.openxmlformats.org/markup-compatibility/2006" xmlns:aink="http://schemas.microsoft.com/office/drawing/2016/ink" xmlns:am3d="http://schemas.microsoft.com/office/drawing/2017/model3d" xmlns:o="urn:schemas-microsoft-com:office:office" xmlns:oel="http://schemas.microsoft.com/office/2019/extlst" xmlns:r="http://schemas.openxmlformats.org/officeDocument/2006/relationships" xmlns:m="http://schemas.openxmlformats.org/officeDocument/2006/math" xmlns:v="urn:schemas-microsoft-com:vml" xmlns:wp14="http://schemas.microsoft.com/office/word/2010/wordprocessingDrawing" xmlns:wp="http://schemas.openxmlformats.org/drawingml/2006/wordprocessingDrawing" xmlns:w10="urn:schemas-microsoft-com:office:word" xmlns:w="http://schemas.openxmlformats.org/wordprocessingml/2006/main" xmlns:w14="http://schemas.microsoft.com/office/word/2010/wordml" xmlns:w15="http://schemas.microsoft.com/office/word/2012/wordml" xmlns:w16cex="http://schemas.microsoft.com/office/word/2018/wordml/cex" xmlns:w16cid="http://schemas.microsoft.com/office/word/2016/wordml/cid" xmlns:w16="http://schemas.microsoft.com/office/word/2018/wordml" xmlns:w16sdtdh="http://schemas.microsoft.com/office/word/2020/wordml/sdtdatahash" xmlns:w16se="http://schemas.microsoft.com/office/word/2015/wordml/symex" xmlns:wpg="http://schemas.microsoft.com/office/word/2010/wordprocessingGroup" xmlns:wpi="http://schemas.microsoft.com/office/word/2010/wordprocessingInk" xmlns:wne="http://schemas.microsoft.com/office/word/2006/wordml" xmlns:wps="http://schemas.microsoft.com/office/word/2010/wordprocessingShape" mc:Ignorable="w14 w15 w16se w16cid w16 w16cex w16sdtdh wp14">
   <w15:commentEx w15:paraId="7684B5E4" w15:done="0"/>
   <w15:commentEx w15:paraId="7F044114" w15:done="0"/>
 </w15:commentsEx>
 </file>
 
 <file path=word/commentsExtensible.xml><?xml version="1.0" encoding="utf-8"?>
-<w16cex:commentsExtensible xmlns:wpc="http://schemas.microsoft.com/office/word/2010/wordprocessingCanvas" xmlns:cx="http://schemas.microsoft.com/office/drawing/2014/chartex" xmlns:cx1="http://schemas.microsoft.com/office/drawing/2015/9/8/chartex" xmlns:cx2="http://schemas.microsoft.com/office/drawing/2015/10/21/chartex" xmlns:cx3="http://schemas.microsoft.com/office/drawing/2016/5/9/chartex" xmlns:cx4="http://schemas.microsoft.com/office/drawing/2016/5/10/chartex" xmlns:cx5="http://schemas.microsoft.com/office/drawing/2016/5/11/chartex" xmlns:cx6="http://schemas.microsoft.com/office/drawing/2016/5/12/chartex" xmlns:cx7="http://schemas.microsoft.com/office/drawing/2016/5/13/chartex" xmlns:cx8="http://schemas.microsoft.com/office/drawing/2016/5/14/chartex" xmlns:mc="http://schemas.openxmlformats.org/markup-compatibility/2006" xmlns:aink="http://schemas.microsoft.com/office/drawing/2016/ink" xmlns:am3d="http://schemas.microsoft.com/office/drawing/2017/model3d" xmlns:o="urn:schemas-microsoft-com:office:office" xmlns:r="http://schemas.openxmlformats.org/officeDocument/2006/relationships" xmlns:m="http://schemas.openxmlformats.org/officeDocument/2006/math" xmlns:v="urn:schemas-microsoft-com:vml" xmlns:wp14="http://schemas.microsoft.com/office/word/2010/wordprocessingDrawing" xmlns:wp="http://schemas.openxmlformats.org/drawingml/2006/wordprocessingDrawing" xmlns:w10="urn:schemas-microsoft-com:office:word" xmlns:w="http://schemas.openxmlformats.org/wordprocessingml/2006/main" xmlns:w14="http://schemas.microsoft.com/office/word/2010/wordml" xmlns:w15="http://schemas.microsoft.com/office/word/2012/wordml" xmlns:w16cex="http://schemas.microsoft.com/office/word/2018/wordml/cex" xmlns:w16cid="http://schemas.microsoft.com/office/word/2016/wordml/cid" xmlns:w16="http://schemas.microsoft.com/office/word/2018/wordml" xmlns:w16sdtdh="http://schemas.microsoft.com/office/word/2020/wordml/sdtdatahash" xmlns:w16se="http://schemas.microsoft.com/office/word/2015/wordml/symex" xmlns:wpg="http://schemas.microsoft.com/office/word/2010/wordprocessingGroup" xmlns:wpi="http://schemas.microsoft.com/office/word/2010/wordprocessingInk" xmlns:wne="http://schemas.microsoft.com/office/word/2006/wordml" xmlns:wps="http://schemas.microsoft.com/office/word/2010/wordprocessingShape" mc:Ignorable="w14 w15 w16se w16cid w16 w16cex w16sdtdh wp14">
+<w16cex:commentsExtensible xmlns:wpc="http://schemas.microsoft.com/office/word/2010/wordprocessingCanvas" xmlns:cx="http://schemas.microsoft.com/office/drawing/2014/chartex" xmlns:cx1="http://schemas.microsoft.com/office/drawing/2015/9/8/chartex" xmlns:cx2="http://schemas.microsoft.com/office/drawing/2015/10/21/chartex" xmlns:cx3="http://schemas.microsoft.com/office/drawing/2016/5/9/chartex" xmlns:cx4="http://schemas.microsoft.com/office/drawing/2016/5/10/chartex" xmlns:cx5="http://schemas.microsoft.com/office/drawing/2016/5/11/chartex" xmlns:cx6="http://schemas.microsoft.com/office/drawing/2016/5/12/chartex" xmlns:cx7="http://schemas.microsoft.com/office/drawing/2016/5/13/chartex" xmlns:cx8="http://schemas.microsoft.com/office/drawing/2016/5/14/chartex" xmlns:mc="http://schemas.openxmlformats.org/markup-compatibility/2006" xmlns:aink="http://schemas.microsoft.com/office/drawing/2016/ink" xmlns:am3d="http://schemas.microsoft.com/office/drawing/2017/model3d" xmlns:o="urn:schemas-microsoft-com:office:office" xmlns:oel="http://schemas.microsoft.com/office/2019/extlst" xmlns:r="http://schemas.openxmlformats.org/officeDocument/2006/relationships" xmlns:m="http://schemas.openxmlformats.org/officeDocument/2006/math" xmlns:v="urn:schemas-microsoft-com:vml" xmlns:wp14="http://schemas.microsoft.com/office/word/2010/wordprocessingDrawing" xmlns:wp="http://schemas.openxmlformats.org/drawingml/2006/wordprocessingDrawing" xmlns:w10="urn:schemas-microsoft-com:office:word" xmlns:w="http://schemas.openxmlformats.org/wordprocessingml/2006/main" xmlns:w14="http://schemas.microsoft.com/office/word/2010/wordml" xmlns:w15="http://schemas.microsoft.com/office/word/2012/wordml" xmlns:w16cex="http://schemas.microsoft.com/office/word/2018/wordml/cex" xmlns:w16cid="http://schemas.microsoft.com/office/word/2016/wordml/cid" xmlns:w16="http://schemas.microsoft.com/office/word/2018/wordml" xmlns:w16sdtdh="http://schemas.microsoft.com/office/word/2020/wordml/sdtdatahash" xmlns:w16se="http://schemas.microsoft.com/office/word/2015/wordml/symex" xmlns:wpg="http://schemas.microsoft.com/office/word/2010/wordprocessingGroup" xmlns:wpi="http://schemas.microsoft.com/office/word/2010/wordprocessingInk" xmlns:wne="http://schemas.microsoft.com/office/word/2006/wordml" xmlns:wps="http://schemas.microsoft.com/office/word/2010/wordprocessingShape" mc:Ignorable="w14 w15 w16se w16cid w16 w16cex w16sdtdh wp14">
   <w16cex:commentExtensible w16cex:durableId="261D29D2" w16cex:dateUtc="2022-05-04T15:35:00Z"/>
   <w16cex:commentExtensible w16cex:durableId="261D2A14" w16cex:dateUtc="2022-05-04T15:36:00Z"/>
 </w16cex:commentsExtensible>
 </file>
 
 <file path=word/commentsIds.xml><?xml version="1.0" encoding="utf-8"?>
-<w16cid:commentsIds xmlns:wpc="http://schemas.microsoft.com/office/word/2010/wordprocessingCanvas" xmlns:cx="http://schemas.microsoft.com/office/drawing/2014/chartex" xmlns:cx1="http://schemas.microsoft.com/office/drawing/2015/9/8/chartex" xmlns:cx2="http://schemas.microsoft.com/office/drawing/2015/10/21/chartex" xmlns:cx3="http://schemas.microsoft.com/office/drawing/2016/5/9/chartex" xmlns:cx4="http://schemas.microsoft.com/office/drawing/2016/5/10/chartex" xmlns:cx5="http://schemas.microsoft.com/office/drawing/2016/5/11/chartex" xmlns:cx6="http://schemas.microsoft.com/office/drawing/2016/5/12/chartex" xmlns:cx7="http://schemas.microsoft.com/office/drawing/2016/5/13/chartex" xmlns:cx8="http://schemas.microsoft.com/office/drawing/2016/5/14/chartex" xmlns:mc="http://schemas.openxmlformats.org/markup-compatibility/2006" xmlns:aink="http://schemas.microsoft.com/office/drawing/2016/ink" xmlns:am3d="http://schemas.microsoft.com/office/drawing/2017/model3d" xmlns:o="urn:schemas-microsoft-com:office:office" xmlns:r="http://schemas.openxmlformats.org/officeDocument/2006/relationships" xmlns:m="http://schemas.openxmlformats.org/officeDocument/2006/math" xmlns:v="urn:schemas-microsoft-com:vml" xmlns:wp14="http://schemas.microsoft.com/office/word/2010/wordprocessingDrawing" xmlns:wp="http://schemas.openxmlformats.org/drawingml/2006/wordprocessingDrawing" xmlns:w10="urn:schemas-microsoft-com:office:word" xmlns:w="http://schemas.openxmlformats.org/wordprocessingml/2006/main" xmlns:w14="http://schemas.microsoft.com/office/word/2010/wordml" xmlns:w15="http://schemas.microsoft.com/office/word/2012/wordml" xmlns:w16cex="http://schemas.microsoft.com/office/word/2018/wordml/cex" xmlns:w16cid="http://schemas.microsoft.com/office/word/2016/wordml/cid" xmlns:w16="http://schemas.microsoft.com/office/word/2018/wordml" xmlns:w16sdtdh="http://schemas.microsoft.com/office/word/2020/wordml/sdtdatahash" xmlns:w16se="http://schemas.microsoft.com/office/word/2015/wordml/symex" xmlns:wpg="http://schemas.microsoft.com/office/word/2010/wordprocessingGroup" xmlns:wpi="http://schemas.microsoft.com/office/word/2010/wordprocessingInk" xmlns:wne="http://schemas.microsoft.com/office/word/2006/wordml" xmlns:wps="http://schemas.microsoft.com/office/word/2010/wordprocessingShape" mc:Ignorable="w14 w15 w16se w16cid w16 w16cex w16sdtdh wp14">
+<w16cid:commentsIds xmlns:wpc="http://schemas.microsoft.com/office/word/2010/wordprocessingCanvas" xmlns:cx="http://schemas.microsoft.com/office/drawing/2014/chartex" xmlns:cx1="http://schemas.microsoft.com/office/drawing/2015/9/8/chartex" xmlns:cx2="http://schemas.microsoft.com/office/drawing/2015/10/21/chartex" xmlns:cx3="http://schemas.microsoft.com/office/drawing/2016/5/9/chartex" xmlns:cx4="http://schemas.microsoft.com/office/drawing/2016/5/10/chartex" xmlns:cx5="http://schemas.microsoft.com/office/drawing/2016/5/11/chartex" xmlns:cx6="http://schemas.microsoft.com/office/drawing/2016/5/12/chartex" xmlns:cx7="http://schemas.microsoft.com/office/drawing/2016/5/13/chartex" xmlns:cx8="http://schemas.microsoft.com/office/drawing/2016/5/14/chartex" xmlns:mc="http://schemas.openxmlformats.org/markup-compatibility/2006" xmlns:aink="http://schemas.microsoft.com/office/drawing/2016/ink" xmlns:am3d="http://schemas.microsoft.com/office/drawing/2017/model3d" xmlns:o="urn:schemas-microsoft-com:office:office" xmlns:oel="http://schemas.microsoft.com/office/2019/extlst" xmlns:r="http://schemas.openxmlformats.org/officeDocument/2006/relationships" xmlns:m="http://schemas.openxmlformats.org/officeDocument/2006/math" xmlns:v="urn:schemas-microsoft-com:vml" xmlns:wp14="http://schemas.microsoft.com/office/word/2010/wordprocessingDrawing" xmlns:wp="http://schemas.openxmlformats.org/drawingml/2006/wordprocessingDrawing" xmlns:w10="urn:schemas-microsoft-com:office:word" xmlns:w="http://schemas.openxmlformats.org/wordprocessingml/2006/main" xmlns:w14="http://schemas.microsoft.com/office/word/2010/wordml" xmlns:w15="http://schemas.microsoft.com/office/word/2012/wordml" xmlns:w16cex="http://schemas.microsoft.com/office/word/2018/wordml/cex" xmlns:w16cid="http://schemas.microsoft.com/office/word/2016/wordml/cid" xmlns:w16="http://schemas.microsoft.com/office/word/2018/wordml" xmlns:w16sdtdh="http://schemas.microsoft.com/office/word/2020/wordml/sdtdatahash" xmlns:w16se="http://schemas.microsoft.com/office/word/2015/wordml/symex" xmlns:wpg="http://schemas.microsoft.com/office/word/2010/wordprocessingGroup" xmlns:wpi="http://schemas.microsoft.com/office/word/2010/wordprocessingInk" xmlns:wne="http://schemas.microsoft.com/office/word/2006/wordml" xmlns:wps="http://schemas.microsoft.com/office/word/2010/wordprocessingShape" mc:Ignorable="w14 w15 w16se w16cid w16 w16cex w16sdtdh wp14">
   <w16cid:commentId w16cid:paraId="7684B5E4" w16cid:durableId="261D29D2"/>
   <w16cid:commentId w16cid:paraId="7F044114" w16cid:durableId="261D2A14"/>
 </w16cid:commentsIds>
 </file>
 
 <file path=word/endnotes.xml><?xml version="1.0" encoding="utf-8"?>
-<w:endnotes xmlns:wpc="http://schemas.microsoft.com/office/word/2010/wordprocessingCanvas" xmlns:cx="http://schemas.microsoft.com/office/drawing/2014/chartex" xmlns:cx1="http://schemas.microsoft.com/office/drawing/2015/9/8/chartex" xmlns:cx2="http://schemas.microsoft.com/office/drawing/2015/10/21/chartex" xmlns:cx3="http://schemas.microsoft.com/office/drawing/2016/5/9/chartex" xmlns:cx4="http://schemas.microsoft.com/office/drawing/2016/5/10/chartex" xmlns:cx5="http://schemas.microsoft.com/office/drawing/2016/5/11/chartex" xmlns:cx6="http://schemas.microsoft.com/office/drawing/2016/5/12/chartex" xmlns:cx7="http://schemas.microsoft.com/office/drawing/2016/5/13/chartex" xmlns:cx8="http://schemas.microsoft.com/office/drawing/2016/5/14/chartex" xmlns:mc="http://schemas.openxmlformats.org/markup-compatibility/2006" xmlns:aink="http://schemas.microsoft.com/office/drawing/2016/ink" xmlns:am3d="http://schemas.microsoft.com/office/drawing/2017/model3d" xmlns:o="urn:schemas-microsoft-com:office:office" xmlns:r="http://schemas.openxmlformats.org/officeDocument/2006/relationships" xmlns:m="http://schemas.openxmlformats.org/officeDocument/2006/math" xmlns:v="urn:schemas-microsoft-com:vml" xmlns:wp14="http://schemas.microsoft.com/office/word/2010/wordprocessingDrawing" xmlns:wp="http://schemas.openxmlformats.org/drawingml/2006/wordprocessingDrawing" xmlns:w10="urn:schemas-microsoft-com:office:word" xmlns:w="http://schemas.openxmlformats.org/wordprocessingml/2006/main" xmlns:w14="http://schemas.microsoft.com/office/word/2010/wordml" xmlns:w15="http://schemas.microsoft.com/office/word/2012/wordml" xmlns:w16cex="http://schemas.microsoft.com/office/word/2018/wordml/cex" xmlns:w16cid="http://schemas.microsoft.com/office/word/2016/wordml/cid" xmlns:w16="http://schemas.microsoft.com/office/word/2018/wordml" xmlns:w16sdtdh="http://schemas.microsoft.com/office/word/2020/wordml/sdtdatahash" xmlns:w16se="http://schemas.microsoft.com/office/word/2015/wordml/symex" xmlns:wpg="http://schemas.microsoft.com/office/word/2010/wordprocessingGroup" xmlns:wpi="http://schemas.microsoft.com/office/word/2010/wordprocessingInk" xmlns:wne="http://schemas.microsoft.com/office/word/2006/wordml" xmlns:wps="http://schemas.microsoft.com/office/word/2010/wordprocessingShape" mc:Ignorable="w14 w15 w16se w16cid w16 w16cex w16sdtdh wp14">
+<w:endnotes xmlns:wpc="http://schemas.microsoft.com/office/word/2010/wordprocessingCanvas" xmlns:cx="http://schemas.microsoft.com/office/drawing/2014/chartex" xmlns:cx1="http://schemas.microsoft.com/office/drawing/2015/9/8/chartex" xmlns:cx2="http://schemas.microsoft.com/office/drawing/2015/10/21/chartex" xmlns:cx3="http://schemas.microsoft.com/office/drawing/2016/5/9/chartex" xmlns:cx4="http://schemas.microsoft.com/office/drawing/2016/5/10/chartex" xmlns:cx5="http://schemas.microsoft.com/office/drawing/2016/5/11/chartex" xmlns:cx6="http://schemas.microsoft.com/office/drawing/2016/5/12/chartex" xmlns:cx7="http://schemas.microsoft.com/office/drawing/2016/5/13/chartex" xmlns:cx8="http://schemas.microsoft.com/office/drawing/2016/5/14/chartex" xmlns:mc="http://schemas.openxmlformats.org/markup-compatibility/2006" xmlns:aink="http://schemas.microsoft.com/office/drawing/2016/ink" xmlns:am3d="http://schemas.microsoft.com/office/drawing/2017/model3d" xmlns:o="urn:schemas-microsoft-com:office:office" xmlns:oel="http://schemas.microsoft.com/office/2019/extlst" xmlns:r="http://schemas.openxmlformats.org/officeDocument/2006/relationships" xmlns:m="http://schemas.openxmlformats.org/officeDocument/2006/math" xmlns:v="urn:schemas-microsoft-com:vml" xmlns:wp14="http://schemas.microsoft.com/office/word/2010/wordprocessingDrawing" xmlns:wp="http://schemas.openxmlformats.org/drawingml/2006/wordprocessingDrawing" xmlns:w10="urn:schemas-microsoft-com:office:word" xmlns:w="http://schemas.openxmlformats.org/wordprocessingml/2006/main" xmlns:w14="http://schemas.microsoft.com/office/word/2010/wordml" xmlns:w15="http://schemas.microsoft.com/office/word/2012/wordml" xmlns:w16cex="http://schemas.microsoft.com/office/word/2018/wordml/cex" xmlns:w16cid="http://schemas.microsoft.com/office/word/2016/wordml/cid" xmlns:w16="http://schemas.microsoft.com/office/word/2018/wordml" xmlns:w16sdtdh="http://schemas.microsoft.com/office/word/2020/wordml/sdtdatahash" xmlns:w16se="http://schemas.microsoft.com/office/word/2015/wordml/symex" xmlns:wpg="http://schemas.microsoft.com/office/word/2010/wordprocessingGroup" xmlns:wpi="http://schemas.microsoft.com/office/word/2010/wordprocessingInk" xmlns:wne="http://schemas.microsoft.com/office/word/2006/wordml" xmlns:wps="http://schemas.microsoft.com/office/word/2010/wordprocessingShape" mc:Ignorable="w14 w15 w16se w16cid w16 w16cex w16sdtdh wp14">
   <w:endnote w:type="separator" w:id="-1">
     <w:p>
       <w:pPr>
@@ -5469,7 +6674,7 @@
 </file>
 
 <file path=word/footnotes.xml><?xml version="1.0" encoding="utf-8"?>
-<w:footnotes xmlns:wpc="http://schemas.microsoft.com/office/word/2010/wordprocessingCanvas" xmlns:cx="http://schemas.microsoft.com/office/drawing/2014/chartex" xmlns:cx1="http://schemas.microsoft.com/office/drawing/2015/9/8/chartex" xmlns:cx2="http://schemas.microsoft.com/office/drawing/2015/10/21/chartex" xmlns:cx3="http://schemas.microsoft.com/office/drawing/2016/5/9/chartex" xmlns:cx4="http://schemas.microsoft.com/office/drawing/2016/5/10/chartex" xmlns:cx5="http://schemas.microsoft.com/office/drawing/2016/5/11/chartex" xmlns:cx6="http://schemas.microsoft.com/office/drawing/2016/5/12/chartex" xmlns:cx7="http://schemas.microsoft.com/office/drawing/2016/5/13/chartex" xmlns:cx8="http://schemas.microsoft.com/office/drawing/2016/5/14/chartex" xmlns:mc="http://schemas.openxmlformats.org/markup-compatibility/2006" xmlns:aink="http://schemas.microsoft.com/office/drawing/2016/ink" xmlns:am3d="http://schemas.microsoft.com/office/drawing/2017/model3d" xmlns:o="urn:schemas-microsoft-com:office:office" xmlns:r="http://schemas.openxmlformats.org/officeDocument/2006/relationships" xmlns:m="http://schemas.openxmlformats.org/officeDocument/2006/math" xmlns:v="urn:schemas-microsoft-com:vml" xmlns:wp14="http://schemas.microsoft.com/office/word/2010/wordprocessingDrawing" xmlns:wp="http://schemas.openxmlformats.org/drawingml/2006/wordprocessingDrawing" xmlns:w10="urn:schemas-microsoft-com:office:word" xmlns:w="http://schemas.openxmlformats.org/wordprocessingml/2006/main" xmlns:w14="http://schemas.microsoft.com/office/word/2010/wordml" xmlns:w15="http://schemas.microsoft.com/office/word/2012/wordml" xmlns:w16cex="http://schemas.microsoft.com/office/word/2018/wordml/cex" xmlns:w16cid="http://schemas.microsoft.com/office/word/2016/wordml/cid" xmlns:w16="http://schemas.microsoft.com/office/word/2018/wordml" xmlns:w16sdtdh="http://schemas.microsoft.com/office/word/2020/wordml/sdtdatahash" xmlns:w16se="http://schemas.microsoft.com/office/word/2015/wordml/symex" xmlns:wpg="http://schemas.microsoft.com/office/word/2010/wordprocessingGroup" xmlns:wpi="http://schemas.microsoft.com/office/word/2010/wordprocessingInk" xmlns:wne="http://schemas.microsoft.com/office/word/2006/wordml" xmlns:wps="http://schemas.microsoft.com/office/word/2010/wordprocessingShape" mc:Ignorable="w14 w15 w16se w16cid w16 w16cex w16sdtdh wp14">
+<w:footnotes xmlns:wpc="http://schemas.microsoft.com/office/word/2010/wordprocessingCanvas" xmlns:cx="http://schemas.microsoft.com/office/drawing/2014/chartex" xmlns:cx1="http://schemas.microsoft.com/office/drawing/2015/9/8/chartex" xmlns:cx2="http://schemas.microsoft.com/office/drawing/2015/10/21/chartex" xmlns:cx3="http://schemas.microsoft.com/office/drawing/2016/5/9/chartex" xmlns:cx4="http://schemas.microsoft.com/office/drawing/2016/5/10/chartex" xmlns:cx5="http://schemas.microsoft.com/office/drawing/2016/5/11/chartex" xmlns:cx6="http://schemas.microsoft.com/office/drawing/2016/5/12/chartex" xmlns:cx7="http://schemas.microsoft.com/office/drawing/2016/5/13/chartex" xmlns:cx8="http://schemas.microsoft.com/office/drawing/2016/5/14/chartex" xmlns:mc="http://schemas.openxmlformats.org/markup-compatibility/2006" xmlns:aink="http://schemas.microsoft.com/office/drawing/2016/ink" xmlns:am3d="http://schemas.microsoft.com/office/drawing/2017/model3d" xmlns:o="urn:schemas-microsoft-com:office:office" xmlns:oel="http://schemas.microsoft.com/office/2019/extlst" xmlns:r="http://schemas.openxmlformats.org/officeDocument/2006/relationships" xmlns:m="http://schemas.openxmlformats.org/officeDocument/2006/math" xmlns:v="urn:schemas-microsoft-com:vml" xmlns:wp14="http://schemas.microsoft.com/office/word/2010/wordprocessingDrawing" xmlns:wp="http://schemas.openxmlformats.org/drawingml/2006/wordprocessingDrawing" xmlns:w10="urn:schemas-microsoft-com:office:word" xmlns:w="http://schemas.openxmlformats.org/wordprocessingml/2006/main" xmlns:w14="http://schemas.microsoft.com/office/word/2010/wordml" xmlns:w15="http://schemas.microsoft.com/office/word/2012/wordml" xmlns:w16cex="http://schemas.microsoft.com/office/word/2018/wordml/cex" xmlns:w16cid="http://schemas.microsoft.com/office/word/2016/wordml/cid" xmlns:w16="http://schemas.microsoft.com/office/word/2018/wordml" xmlns:w16sdtdh="http://schemas.microsoft.com/office/word/2020/wordml/sdtdatahash" xmlns:w16se="http://schemas.microsoft.com/office/word/2015/wordml/symex" xmlns:wpg="http://schemas.microsoft.com/office/word/2010/wordprocessingGroup" xmlns:wpi="http://schemas.microsoft.com/office/word/2010/wordprocessingInk" xmlns:wne="http://schemas.microsoft.com/office/word/2006/wordml" xmlns:wps="http://schemas.microsoft.com/office/word/2010/wordprocessingShape" mc:Ignorable="w14 w15 w16se w16cid w16 w16cex w16sdtdh wp14">
   <w:footnote w:type="separator" w:id="-1">
     <w:p>
       <w:pPr>
@@ -5494,7 +6699,7 @@
 </file>
 
 <file path=word/header1.xml><?xml version="1.0" encoding="utf-8"?>
-<w:hdr xmlns:wpc="http://schemas.microsoft.com/office/word/2010/wordprocessingCanvas" xmlns:cx="http://schemas.microsoft.com/office/drawing/2014/chartex" xmlns:cx1="http://schemas.microsoft.com/office/drawing/2015/9/8/chartex" xmlns:cx2="http://schemas.microsoft.com/office/drawing/2015/10/21/chartex" xmlns:cx3="http://schemas.microsoft.com/office/drawing/2016/5/9/chartex" xmlns:cx4="http://schemas.microsoft.com/office/drawing/2016/5/10/chartex" xmlns:cx5="http://schemas.microsoft.com/office/drawing/2016/5/11/chartex" xmlns:cx6="http://schemas.microsoft.com/office/drawing/2016/5/12/chartex" xmlns:cx7="http://schemas.microsoft.com/office/drawing/2016/5/13/chartex" xmlns:cx8="http://schemas.microsoft.com/office/drawing/2016/5/14/chartex" xmlns:mc="http://schemas.openxmlformats.org/markup-compatibility/2006" xmlns:aink="http://schemas.microsoft.com/office/drawing/2016/ink" xmlns:am3d="http://schemas.microsoft.com/office/drawing/2017/model3d" xmlns:o="urn:schemas-microsoft-com:office:office" xmlns:r="http://schemas.openxmlformats.org/officeDocument/2006/relationships" xmlns:m="http://schemas.openxmlformats.org/officeDocument/2006/math" xmlns:v="urn:schemas-microsoft-com:vml" xmlns:wp14="http://schemas.microsoft.com/office/word/2010/wordprocessingDrawing" xmlns:wp="http://schemas.openxmlformats.org/drawingml/2006/wordprocessingDrawing" xmlns:w10="urn:schemas-microsoft-com:office:word" xmlns:w="http://schemas.openxmlformats.org/wordprocessingml/2006/main" xmlns:w14="http://schemas.microsoft.com/office/word/2010/wordml" xmlns:w15="http://schemas.microsoft.com/office/word/2012/wordml" xmlns:w16cex="http://schemas.microsoft.com/office/word/2018/wordml/cex" xmlns:w16cid="http://schemas.microsoft.com/office/word/2016/wordml/cid" xmlns:w16="http://schemas.microsoft.com/office/word/2018/wordml" xmlns:w16sdtdh="http://schemas.microsoft.com/office/word/2020/wordml/sdtdatahash" xmlns:w16se="http://schemas.microsoft.com/office/word/2015/wordml/symex" xmlns:wpg="http://schemas.microsoft.com/office/word/2010/wordprocessingGroup" xmlns:wpi="http://schemas.microsoft.com/office/word/2010/wordprocessingInk" xmlns:wne="http://schemas.microsoft.com/office/word/2006/wordml" xmlns:wps="http://schemas.microsoft.com/office/word/2010/wordprocessingShape" mc:Ignorable="w14 w15 w16se w16cid w16 w16cex w16sdtdh wp14">
+<w:hdr xmlns:wpc="http://schemas.microsoft.com/office/word/2010/wordprocessingCanvas" xmlns:cx="http://schemas.microsoft.com/office/drawing/2014/chartex" xmlns:cx1="http://schemas.microsoft.com/office/drawing/2015/9/8/chartex" xmlns:cx2="http://schemas.microsoft.com/office/drawing/2015/10/21/chartex" xmlns:cx3="http://schemas.microsoft.com/office/drawing/2016/5/9/chartex" xmlns:cx4="http://schemas.microsoft.com/office/drawing/2016/5/10/chartex" xmlns:cx5="http://schemas.microsoft.com/office/drawing/2016/5/11/chartex" xmlns:cx6="http://schemas.microsoft.com/office/drawing/2016/5/12/chartex" xmlns:cx7="http://schemas.microsoft.com/office/drawing/2016/5/13/chartex" xmlns:cx8="http://schemas.microsoft.com/office/drawing/2016/5/14/chartex" xmlns:mc="http://schemas.openxmlformats.org/markup-compatibility/2006" xmlns:aink="http://schemas.microsoft.com/office/drawing/2016/ink" xmlns:am3d="http://schemas.microsoft.com/office/drawing/2017/model3d" xmlns:o="urn:schemas-microsoft-com:office:office" xmlns:oel="http://schemas.microsoft.com/office/2019/extlst" xmlns:r="http://schemas.openxmlformats.org/officeDocument/2006/relationships" xmlns:m="http://schemas.openxmlformats.org/officeDocument/2006/math" xmlns:v="urn:schemas-microsoft-com:vml" xmlns:wp14="http://schemas.microsoft.com/office/word/2010/wordprocessingDrawing" xmlns:wp="http://schemas.openxmlformats.org/drawingml/2006/wordprocessingDrawing" xmlns:w10="urn:schemas-microsoft-com:office:word" xmlns:w="http://schemas.openxmlformats.org/wordprocessingml/2006/main" xmlns:w14="http://schemas.microsoft.com/office/word/2010/wordml" xmlns:w15="http://schemas.microsoft.com/office/word/2012/wordml" xmlns:w16cex="http://schemas.microsoft.com/office/word/2018/wordml/cex" xmlns:w16cid="http://schemas.microsoft.com/office/word/2016/wordml/cid" xmlns:w16="http://schemas.microsoft.com/office/word/2018/wordml" xmlns:w16sdtdh="http://schemas.microsoft.com/office/word/2020/wordml/sdtdatahash" xmlns:w16se="http://schemas.microsoft.com/office/word/2015/wordml/symex" xmlns:wpg="http://schemas.microsoft.com/office/word/2010/wordprocessingGroup" xmlns:wpi="http://schemas.microsoft.com/office/word/2010/wordprocessingInk" xmlns:wne="http://schemas.microsoft.com/office/word/2006/wordml" xmlns:wps="http://schemas.microsoft.com/office/word/2010/wordprocessingShape" mc:Ignorable="w14 w15 w16se w16cid w16 w16cex w16sdtdh wp14">
   <w:p>
     <w:pPr>
       <w:pStyle w:val="Header"/>
@@ -5507,7 +6712,7 @@
 </file>
 
 <file path=word/numbering.xml><?xml version="1.0" encoding="utf-8"?>
-<w:numbering xmlns:wpc="http://schemas.microsoft.com/office/word/2010/wordprocessingCanvas" xmlns:cx="http://schemas.microsoft.com/office/drawing/2014/chartex" xmlns:cx1="http://schemas.microsoft.com/office/drawing/2015/9/8/chartex" xmlns:cx2="http://schemas.microsoft.com/office/drawing/2015/10/21/chartex" xmlns:cx3="http://schemas.microsoft.com/office/drawing/2016/5/9/chartex" xmlns:cx4="http://schemas.microsoft.com/office/drawing/2016/5/10/chartex" xmlns:cx5="http://schemas.microsoft.com/office/drawing/2016/5/11/chartex" xmlns:cx6="http://schemas.microsoft.com/office/drawing/2016/5/12/chartex" xmlns:cx7="http://schemas.microsoft.com/office/drawing/2016/5/13/chartex" xmlns:cx8="http://schemas.microsoft.com/office/drawing/2016/5/14/chartex" xmlns:mc="http://schemas.openxmlformats.org/markup-compatibility/2006" xmlns:aink="http://schemas.microsoft.com/office/drawing/2016/ink" xmlns:am3d="http://schemas.microsoft.com/office/drawing/2017/model3d" xmlns:o="urn:schemas-microsoft-com:office:office" xmlns:r="http://schemas.openxmlformats.org/officeDocument/2006/relationships" xmlns:m="http://schemas.openxmlformats.org/officeDocument/2006/math" xmlns:v="urn:schemas-microsoft-com:vml" xmlns:wp14="http://schemas.microsoft.com/office/word/2010/wordprocessingDrawing" xmlns:wp="http://schemas.openxmlformats.org/drawingml/2006/wordprocessingDrawing" xmlns:w10="urn:schemas-microsoft-com:office:word" xmlns:w="http://schemas.openxmlformats.org/wordprocessingml/2006/main" xmlns:w14="http://schemas.microsoft.com/office/word/2010/wordml" xmlns:w15="http://schemas.microsoft.com/office/word/2012/wordml" xmlns:w16cex="http://schemas.microsoft.com/office/word/2018/wordml/cex" xmlns:w16cid="http://schemas.microsoft.com/office/word/2016/wordml/cid" xmlns:w16="http://schemas.microsoft.com/office/word/2018/wordml" xmlns:w16sdtdh="http://schemas.microsoft.com/office/word/2020/wordml/sdtdatahash" xmlns:w16se="http://schemas.microsoft.com/office/word/2015/wordml/symex" xmlns:wpg="http://schemas.microsoft.com/office/word/2010/wordprocessingGroup" xmlns:wpi="http://schemas.microsoft.com/office/word/2010/wordprocessingInk" xmlns:wne="http://schemas.microsoft.com/office/word/2006/wordml" xmlns:wps="http://schemas.microsoft.com/office/word/2010/wordprocessingShape" mc:Ignorable="w14 w15 w16se w16cid w16 w16cex w16sdtdh wp14">
+<w:numbering xmlns:wpc="http://schemas.microsoft.com/office/word/2010/wordprocessingCanvas" xmlns:cx="http://schemas.microsoft.com/office/drawing/2014/chartex" xmlns:cx1="http://schemas.microsoft.com/office/drawing/2015/9/8/chartex" xmlns:cx2="http://schemas.microsoft.com/office/drawing/2015/10/21/chartex" xmlns:cx3="http://schemas.microsoft.com/office/drawing/2016/5/9/chartex" xmlns:cx4="http://schemas.microsoft.com/office/drawing/2016/5/10/chartex" xmlns:cx5="http://schemas.microsoft.com/office/drawing/2016/5/11/chartex" xmlns:cx6="http://schemas.microsoft.com/office/drawing/2016/5/12/chartex" xmlns:cx7="http://schemas.microsoft.com/office/drawing/2016/5/13/chartex" xmlns:cx8="http://schemas.microsoft.com/office/drawing/2016/5/14/chartex" xmlns:mc="http://schemas.openxmlformats.org/markup-compatibility/2006" xmlns:aink="http://schemas.microsoft.com/office/drawing/2016/ink" xmlns:am3d="http://schemas.microsoft.com/office/drawing/2017/model3d" xmlns:o="urn:schemas-microsoft-com:office:office" xmlns:oel="http://schemas.microsoft.com/office/2019/extlst" xmlns:r="http://schemas.openxmlformats.org/officeDocument/2006/relationships" xmlns:m="http://schemas.openxmlformats.org/officeDocument/2006/math" xmlns:v="urn:schemas-microsoft-com:vml" xmlns:wp14="http://schemas.microsoft.com/office/word/2010/wordprocessingDrawing" xmlns:wp="http://schemas.openxmlformats.org/drawingml/2006/wordprocessingDrawing" xmlns:w10="urn:schemas-microsoft-com:office:word" xmlns:w="http://schemas.openxmlformats.org/wordprocessingml/2006/main" xmlns:w14="http://schemas.microsoft.com/office/word/2010/wordml" xmlns:w15="http://schemas.microsoft.com/office/word/2012/wordml" xmlns:w16cex="http://schemas.microsoft.com/office/word/2018/wordml/cex" xmlns:w16cid="http://schemas.microsoft.com/office/word/2016/wordml/cid" xmlns:w16="http://schemas.microsoft.com/office/word/2018/wordml" xmlns:w16sdtdh="http://schemas.microsoft.com/office/word/2020/wordml/sdtdatahash" xmlns:w16se="http://schemas.microsoft.com/office/word/2015/wordml/symex" xmlns:wpg="http://schemas.microsoft.com/office/word/2010/wordprocessingGroup" xmlns:wpi="http://schemas.microsoft.com/office/word/2010/wordprocessingInk" xmlns:wne="http://schemas.microsoft.com/office/word/2006/wordml" xmlns:wps="http://schemas.microsoft.com/office/word/2010/wordprocessingShape" mc:Ignorable="w14 w15 w16se w16cid w16 w16cex w16sdtdh wp14">
   <w:abstractNum w:abstractNumId="0" w15:restartNumberingAfterBreak="0">
     <w:nsid w:val="266E7633"/>
     <w:multiLevelType w:val="multilevel"/>
@@ -5756,7 +6961,7 @@
 </file>
 
 <file path=word/people.xml><?xml version="1.0" encoding="utf-8"?>
-<w15:people xmlns:wpc="http://schemas.microsoft.com/office/word/2010/wordprocessingCanvas" xmlns:cx="http://schemas.microsoft.com/office/drawing/2014/chartex" xmlns:cx1="http://schemas.microsoft.com/office/drawing/2015/9/8/chartex" xmlns:cx2="http://schemas.microsoft.com/office/drawing/2015/10/21/chartex" xmlns:cx3="http://schemas.microsoft.com/office/drawing/2016/5/9/chartex" xmlns:cx4="http://schemas.microsoft.com/office/drawing/2016/5/10/chartex" xmlns:cx5="http://schemas.microsoft.com/office/drawing/2016/5/11/chartex" xmlns:cx6="http://schemas.microsoft.com/office/drawing/2016/5/12/chartex" xmlns:cx7="http://schemas.microsoft.com/office/drawing/2016/5/13/chartex" xmlns:cx8="http://schemas.microsoft.com/office/drawing/2016/5/14/chartex" xmlns:mc="http://schemas.openxmlformats.org/markup-compatibility/2006" xmlns:aink="http://schemas.microsoft.com/office/drawing/2016/ink" xmlns:am3d="http://schemas.microsoft.com/office/drawing/2017/model3d" xmlns:o="urn:schemas-microsoft-com:office:office" xmlns:r="http://schemas.openxmlformats.org/officeDocument/2006/relationships" xmlns:m="http://schemas.openxmlformats.org/officeDocument/2006/math" xmlns:v="urn:schemas-microsoft-com:vml" xmlns:wp14="http://schemas.microsoft.com/office/word/2010/wordprocessingDrawing" xmlns:wp="http://schemas.openxmlformats.org/drawingml/2006/wordprocessingDrawing" xmlns:w10="urn:schemas-microsoft-com:office:word" xmlns:w="http://schemas.openxmlformats.org/wordprocessingml/2006/main" xmlns:w14="http://schemas.microsoft.com/office/word/2010/wordml" xmlns:w15="http://schemas.microsoft.com/office/word/2012/wordml" xmlns:w16cex="http://schemas.microsoft.com/office/word/2018/wordml/cex" xmlns:w16cid="http://schemas.microsoft.com/office/word/2016/wordml/cid" xmlns:w16="http://schemas.microsoft.com/office/word/2018/wordml" xmlns:w16sdtdh="http://schemas.microsoft.com/office/word/2020/wordml/sdtdatahash" xmlns:w16se="http://schemas.microsoft.com/office/word/2015/wordml/symex" xmlns:wpg="http://schemas.microsoft.com/office/word/2010/wordprocessingGroup" xmlns:wpi="http://schemas.microsoft.com/office/word/2010/wordprocessingInk" xmlns:wne="http://schemas.microsoft.com/office/word/2006/wordml" xmlns:wps="http://schemas.microsoft.com/office/word/2010/wordprocessingShape" mc:Ignorable="w14 w15 w16se w16cid w16 w16cex w16sdtdh wp14">
+<w15:people xmlns:wpc="http://schemas.microsoft.com/office/word/2010/wordprocessingCanvas" xmlns:cx="http://schemas.microsoft.com/office/drawing/2014/chartex" xmlns:cx1="http://schemas.microsoft.com/office/drawing/2015/9/8/chartex" xmlns:cx2="http://schemas.microsoft.com/office/drawing/2015/10/21/chartex" xmlns:cx3="http://schemas.microsoft.com/office/drawing/2016/5/9/chartex" xmlns:cx4="http://schemas.microsoft.com/office/drawing/2016/5/10/chartex" xmlns:cx5="http://schemas.microsoft.com/office/drawing/2016/5/11/chartex" xmlns:cx6="http://schemas.microsoft.com/office/drawing/2016/5/12/chartex" xmlns:cx7="http://schemas.microsoft.com/office/drawing/2016/5/13/chartex" xmlns:cx8="http://schemas.microsoft.com/office/drawing/2016/5/14/chartex" xmlns:mc="http://schemas.openxmlformats.org/markup-compatibility/2006" xmlns:aink="http://schemas.microsoft.com/office/drawing/2016/ink" xmlns:am3d="http://schemas.microsoft.com/office/drawing/2017/model3d" xmlns:o="urn:schemas-microsoft-com:office:office" xmlns:oel="http://schemas.microsoft.com/office/2019/extlst" xmlns:r="http://schemas.openxmlformats.org/officeDocument/2006/relationships" xmlns:m="http://schemas.openxmlformats.org/officeDocument/2006/math" xmlns:v="urn:schemas-microsoft-com:vml" xmlns:wp14="http://schemas.microsoft.com/office/word/2010/wordprocessingDrawing" xmlns:wp="http://schemas.openxmlformats.org/drawingml/2006/wordprocessingDrawing" xmlns:w10="urn:schemas-microsoft-com:office:word" xmlns:w="http://schemas.openxmlformats.org/wordprocessingml/2006/main" xmlns:w14="http://schemas.microsoft.com/office/word/2010/wordml" xmlns:w15="http://schemas.microsoft.com/office/word/2012/wordml" xmlns:w16cex="http://schemas.microsoft.com/office/word/2018/wordml/cex" xmlns:w16cid="http://schemas.microsoft.com/office/word/2016/wordml/cid" xmlns:w16="http://schemas.microsoft.com/office/word/2018/wordml" xmlns:w16sdtdh="http://schemas.microsoft.com/office/word/2020/wordml/sdtdatahash" xmlns:w16se="http://schemas.microsoft.com/office/word/2015/wordml/symex" xmlns:wpg="http://schemas.microsoft.com/office/word/2010/wordprocessingGroup" xmlns:wpi="http://schemas.microsoft.com/office/word/2010/wordprocessingInk" xmlns:wne="http://schemas.microsoft.com/office/word/2006/wordml" xmlns:wps="http://schemas.microsoft.com/office/word/2010/wordprocessingShape" mc:Ignorable="w14 w15 w16se w16cid w16 w16cex w16sdtdh wp14">
   <w15:person w15:author="Etard, Adrienne">
     <w15:presenceInfo w15:providerId="AD" w15:userId="S::ucbteta@ucl.ac.uk::b6e72120-0b4f-4d07-b4f0-0bf379bf9763"/>
   </w15:person>
@@ -6365,6 +7570,15 @@
     <w:uiPriority w:val="99"/>
     <w:rsid w:val="001B3760"/>
   </w:style>
+  <w:style w:type="paragraph" w:styleId="NoSpacing">
+    <w:name w:val="No Spacing"/>
+    <w:uiPriority w:val="1"/>
+    <w:qFormat/>
+    <w:rsid w:val="00611BEE"/>
+    <w:pPr>
+      <w:spacing w:after="0" w:line="240" w:lineRule="auto"/>
+    </w:pPr>
+  </w:style>
 </w:styles>
 </file>
 

</xml_diff>